<commit_message>
Each person's section is laid out
</commit_message>
<xml_diff>
--- a/SDD.docx
+++ b/SDD.docx
@@ -1,6 +1,6 @@
 
 <file path=word/document.xml><?xml version="1.0" encoding="utf-8"?>
-<w:document xmlns:wpc="http://schemas.microsoft.com/office/word/2010/wordprocessingCanvas" xmlns:mc="http://schemas.openxmlformats.org/markup-compatibility/2006" xmlns:o="urn:schemas-microsoft-com:office:office" xmlns:r="http://schemas.openxmlformats.org/officeDocument/2006/relationships" xmlns:m="http://schemas.openxmlformats.org/officeDocument/2006/math" xmlns:v="urn:schemas-microsoft-com:vml" xmlns:wp14="http://schemas.microsoft.com/office/word/2010/wordprocessingDrawing" xmlns:wp="http://schemas.openxmlformats.org/drawingml/2006/wordprocessingDrawing" xmlns:w10="urn:schemas-microsoft-com:office:word" xmlns:w="http://schemas.openxmlformats.org/wordprocessingml/2006/main" xmlns:w14="http://schemas.microsoft.com/office/word/2010/wordml" xmlns:wpg="http://schemas.microsoft.com/office/word/2010/wordprocessingGroup" xmlns:wpi="http://schemas.microsoft.com/office/word/2010/wordprocessingInk" xmlns:wne="http://schemas.microsoft.com/office/word/2006/wordml" xmlns:wps="http://schemas.microsoft.com/office/word/2010/wordprocessingShape" mc:Ignorable="w14 wp14">
+<w:document xmlns:wpc="http://schemas.microsoft.com/office/word/2010/wordprocessingCanvas" xmlns:cx="http://schemas.microsoft.com/office/drawing/2014/chartex" xmlns:cx1="http://schemas.microsoft.com/office/drawing/2015/9/8/chartex" xmlns:cx2="http://schemas.microsoft.com/office/drawing/2015/10/21/chartex" xmlns:cx3="http://schemas.microsoft.com/office/drawing/2016/5/9/chartex" xmlns:cx4="http://schemas.microsoft.com/office/drawing/2016/5/10/chartex" xmlns:cx5="http://schemas.microsoft.com/office/drawing/2016/5/11/chartex" xmlns:cx6="http://schemas.microsoft.com/office/drawing/2016/5/12/chartex" xmlns:cx7="http://schemas.microsoft.com/office/drawing/2016/5/13/chartex" xmlns:cx8="http://schemas.microsoft.com/office/drawing/2016/5/14/chartex" xmlns:mc="http://schemas.openxmlformats.org/markup-compatibility/2006" xmlns:aink="http://schemas.microsoft.com/office/drawing/2016/ink" xmlns:am3d="http://schemas.microsoft.com/office/drawing/2017/model3d" xmlns:o="urn:schemas-microsoft-com:office:office" xmlns:r="http://schemas.openxmlformats.org/officeDocument/2006/relationships" xmlns:m="http://schemas.openxmlformats.org/officeDocument/2006/math" xmlns:v="urn:schemas-microsoft-com:vml" xmlns:wp14="http://schemas.microsoft.com/office/word/2010/wordprocessingDrawing" xmlns:wp="http://schemas.openxmlformats.org/drawingml/2006/wordprocessingDrawing" xmlns:w10="urn:schemas-microsoft-com:office:word" xmlns:w="http://schemas.openxmlformats.org/wordprocessingml/2006/main" xmlns:w14="http://schemas.microsoft.com/office/word/2010/wordml" xmlns:w15="http://schemas.microsoft.com/office/word/2012/wordml" xmlns:w16cid="http://schemas.microsoft.com/office/word/2016/wordml/cid" xmlns:w16se="http://schemas.microsoft.com/office/word/2015/wordml/symex" xmlns:wpg="http://schemas.microsoft.com/office/word/2010/wordprocessingGroup" xmlns:wpi="http://schemas.microsoft.com/office/word/2010/wordprocessingInk" xmlns:wne="http://schemas.microsoft.com/office/word/2006/wordml" xmlns:wps="http://schemas.microsoft.com/office/word/2010/wordprocessingShape" mc:Ignorable="w14 w15 w16se w16cid wp14">
   <w:body>
     <w:p>
       <w:pPr>
@@ -115,21 +115,7 @@
         <w:rPr>
           <w:rFonts w:ascii="Times New Roman" w:hAnsi="Times New Roman"/>
         </w:rPr>
-        <w:t xml:space="preserve">Prepared by Madison </w:t>
-      </w:r>
-      <w:proofErr w:type="spellStart"/>
-      <w:r>
-        <w:rPr>
-          <w:rFonts w:ascii="Times New Roman" w:hAnsi="Times New Roman"/>
-        </w:rPr>
-        <w:t>Kuyawa</w:t>
-      </w:r>
-      <w:proofErr w:type="spellEnd"/>
-      <w:r>
-        <w:rPr>
-          <w:rFonts w:ascii="Times New Roman" w:hAnsi="Times New Roman"/>
-        </w:rPr>
-        <w:t xml:space="preserve">, William </w:t>
+        <w:t xml:space="preserve">Prepared by Madison Kuyawa, William </w:t>
       </w:r>
       <w:proofErr w:type="spellStart"/>
       <w:r>
@@ -204,10 +190,10 @@
           <w:sz w:val="16"/>
         </w:rPr>
         <w:sectPr>
-          <w:headerReference w:type="default" r:id="rId9"/>
-          <w:footerReference w:type="default" r:id="rId10"/>
-          <w:headerReference w:type="first" r:id="rId11"/>
-          <w:footerReference w:type="first" r:id="rId12"/>
+          <w:headerReference w:type="default" r:id="rId8"/>
+          <w:footerReference w:type="default" r:id="rId9"/>
+          <w:headerReference w:type="first" r:id="rId10"/>
+          <w:footerReference w:type="first" r:id="rId11"/>
           <w:pgSz w:w="12240" w:h="15840" w:code="1"/>
           <w:pgMar w:top="1440" w:right="1440" w:bottom="1440" w:left="1440" w:header="1440" w:footer="1440" w:gutter="0"/>
           <w:cols w:space="720"/>
@@ -754,79 +740,6 @@
           <w:noProof/>
         </w:rPr>
         <w:instrText xml:space="preserve"> PAGEREF _Toc506727676 \h </w:instrText>
-      </w:r>
-      <w:r>
-        <w:rPr>
-          <w:noProof/>
-        </w:rPr>
-      </w:r>
-      <w:r>
-        <w:rPr>
-          <w:noProof/>
-        </w:rPr>
-        <w:fldChar w:fldCharType="separate"/>
-      </w:r>
-      <w:r>
-        <w:rPr>
-          <w:noProof/>
-        </w:rPr>
-        <w:t>1</w:t>
-      </w:r>
-      <w:r>
-        <w:rPr>
-          <w:noProof/>
-        </w:rPr>
-        <w:fldChar w:fldCharType="end"/>
-      </w:r>
-    </w:p>
-    <w:p>
-      <w:pPr>
-        <w:pStyle w:val="TOC2"/>
-        <w:rPr>
-          <w:rFonts w:asciiTheme="minorHAnsi" w:eastAsiaTheme="minorEastAsia" w:hAnsiTheme="minorHAnsi" w:cstheme="minorBidi"/>
-          <w:noProof/>
-          <w:sz w:val="24"/>
-          <w:lang w:val="en-US"/>
-        </w:rPr>
-      </w:pPr>
-      <w:r>
-        <w:rPr>
-          <w:noProof/>
-        </w:rPr>
-        <w:t>1.5</w:t>
-      </w:r>
-      <w:r>
-        <w:rPr>
-          <w:rFonts w:asciiTheme="minorHAnsi" w:eastAsiaTheme="minorEastAsia" w:hAnsiTheme="minorHAnsi" w:cstheme="minorBidi"/>
-          <w:noProof/>
-          <w:sz w:val="24"/>
-          <w:lang w:val="en-US"/>
-        </w:rPr>
-        <w:t xml:space="preserve"> </w:t>
-      </w:r>
-      <w:r>
-        <w:rPr>
-          <w:noProof/>
-        </w:rPr>
-        <w:t>Document Overview</w:t>
-      </w:r>
-      <w:r>
-        <w:rPr>
-          <w:noProof/>
-        </w:rPr>
-        <w:tab/>
-      </w:r>
-      <w:r>
-        <w:rPr>
-          <w:noProof/>
-        </w:rPr>
-        <w:fldChar w:fldCharType="begin"/>
-      </w:r>
-      <w:r>
-        <w:rPr>
-          <w:noProof/>
-        </w:rPr>
-        <w:instrText xml:space="preserve"> PAGEREF _Toc506727677 \h </w:instrText>
       </w:r>
       <w:r>
         <w:rPr>
@@ -1300,10 +1213,10 @@
           <w:sz w:val="20"/>
         </w:rPr>
         <w:sectPr>
-          <w:headerReference w:type="default" r:id="rId13"/>
-          <w:footerReference w:type="default" r:id="rId14"/>
-          <w:headerReference w:type="first" r:id="rId15"/>
-          <w:footerReference w:type="first" r:id="rId16"/>
+          <w:headerReference w:type="default" r:id="rId12"/>
+          <w:footerReference w:type="default" r:id="rId13"/>
+          <w:headerReference w:type="first" r:id="rId14"/>
+          <w:footerReference w:type="first" r:id="rId15"/>
           <w:pgSz w:w="12240" w:h="15840" w:code="1"/>
           <w:pgMar w:top="1440" w:right="1440" w:bottom="1440" w:left="1440" w:header="864" w:footer="864" w:gutter="0"/>
           <w:pgNumType w:fmt="lowerRoman" w:start="1"/>
@@ -1338,6 +1251,7 @@
         <w:rPr>
           <w:rFonts w:ascii="Times New Roman" w:hAnsi="Times New Roman"/>
         </w:rPr>
+        <w:lastRenderedPageBreak/>
         <w:t>Revisions</w:t>
       </w:r>
       <w:bookmarkEnd w:id="5"/>
@@ -1609,6 +1523,7 @@
         <w:rPr>
           <w:rFonts w:ascii="Times New Roman" w:hAnsi="Times New Roman"/>
         </w:rPr>
+        <w:lastRenderedPageBreak/>
         <w:t>Introduction</w:t>
       </w:r>
       <w:bookmarkEnd w:id="6"/>
@@ -1677,19 +1592,6 @@
     <w:p>
       <w:pPr>
         <w:pStyle w:val="Comment0"/>
-      </w:pPr>
-      <w:proofErr w:type="gramStart"/>
-      <w:r>
-        <w:t>&lt;Brief high-level description of system structure, functionality, interactions with external systems, system issues, etc.</w:t>
-      </w:r>
-      <w:r>
-        <w:t>&gt;</w:t>
-      </w:r>
-      <w:proofErr w:type="gramEnd"/>
-    </w:p>
-    <w:p>
-      <w:pPr>
-        <w:pStyle w:val="Comment0"/>
         <w:rPr>
           <w:i w:val="0"/>
           <w:color w:val="auto"/>
@@ -1732,51 +1634,7 @@
           <w:i w:val="0"/>
           <w:color w:val="auto"/>
         </w:rPr>
-        <w:t xml:space="preserve"> to build our Graphical User </w:t>
-      </w:r>
-      <w:proofErr w:type="gramStart"/>
-      <w:r>
-        <w:rPr>
-          <w:i w:val="0"/>
-          <w:color w:val="auto"/>
-        </w:rPr>
-        <w:t>Inte</w:t>
-      </w:r>
-      <w:r>
-        <w:rPr>
-          <w:i w:val="0"/>
-          <w:color w:val="auto"/>
-        </w:rPr>
-        <w:t>r</w:t>
-      </w:r>
-      <w:r>
-        <w:rPr>
-          <w:i w:val="0"/>
-          <w:color w:val="auto"/>
-        </w:rPr>
-        <w:t>face(</w:t>
-      </w:r>
-      <w:proofErr w:type="gramEnd"/>
-      <w:r>
-        <w:rPr>
-          <w:i w:val="0"/>
-          <w:color w:val="auto"/>
-        </w:rPr>
-        <w:t>GUI). Our system will use a controller class to handle all user actions with in the GUI and to impl</w:t>
-      </w:r>
-      <w:r>
-        <w:rPr>
-          <w:i w:val="0"/>
-          <w:color w:val="auto"/>
-        </w:rPr>
-        <w:t>e</w:t>
-      </w:r>
-      <w:r>
-        <w:rPr>
-          <w:i w:val="0"/>
-          <w:color w:val="auto"/>
-        </w:rPr>
-        <w:t>ment certain functionalities that we create in scene builder. Our system will also make use of other classes including classes for the pieces and game board.</w:t>
+        <w:t xml:space="preserve"> to build our Graphical User Interface(GUI). Our system will use a controller class to handle all user actions with in the GUI and to implement certain functionalities that we create in scene builder. Our system will also make use of other classes including classes for the pieces and game board.</w:t>
       </w:r>
     </w:p>
     <w:p>
@@ -1824,17 +1682,6 @@
       <w:pPr>
         <w:pStyle w:val="Comment0"/>
         <w:rPr>
-          <w:color w:val="auto"/>
-        </w:rPr>
-      </w:pPr>
-      <w:r>
-        <w:t xml:space="preserve">&lt; List any project definitions and acronyms introduced to the project by this design. </w:t>
-      </w:r>
-    </w:p>
-    <w:p>
-      <w:pPr>
-        <w:pStyle w:val="Comment0"/>
-        <w:rPr>
           <w:i w:val="0"/>
           <w:color w:val="auto"/>
         </w:rPr>
@@ -1931,6 +1778,220 @@
     </w:p>
     <w:p>
       <w:pPr>
+        <w:pStyle w:val="Heading1"/>
+        <w:numPr>
+          <w:ilvl w:val="0"/>
+          <w:numId w:val="2"/>
+        </w:numPr>
+        <w:ind w:left="360"/>
+        <w:rPr>
+          <w:rFonts w:ascii="Times New Roman" w:hAnsi="Times New Roman"/>
+        </w:rPr>
+      </w:pPr>
+      <w:bookmarkStart w:id="17" w:name="_Toc517668555"/>
+      <w:bookmarkStart w:id="18" w:name="_Toc523123114"/>
+      <w:bookmarkStart w:id="19" w:name="_Toc506727678"/>
+      <w:bookmarkStart w:id="20" w:name="_Toc517668560"/>
+      <w:r>
+        <w:rPr>
+          <w:rFonts w:ascii="Times New Roman" w:hAnsi="Times New Roman"/>
+        </w:rPr>
+        <w:t>Architecture</w:t>
+      </w:r>
+      <w:bookmarkEnd w:id="17"/>
+      <w:bookmarkEnd w:id="18"/>
+      <w:bookmarkEnd w:id="19"/>
+    </w:p>
+    <w:p>
+      <w:pPr>
+        <w:pStyle w:val="Comment0"/>
+        <w:rPr>
+          <w:color w:val="auto"/>
+        </w:rPr>
+      </w:pPr>
+      <w:r>
+        <w:t xml:space="preserve">&lt;The architecture provides the top level design view of a system and provides a basis for more detailed design work. </w:t>
+      </w:r>
+      <w:r>
+        <w:rPr>
+          <w:color w:val="auto"/>
+        </w:rPr>
+        <w:t>This is the section where you should include your High-Level design Component Diagram.</w:t>
+      </w:r>
+    </w:p>
+    <w:p>
+      <w:pPr>
+        <w:pStyle w:val="Comment0"/>
+        <w:rPr>
+          <w:color w:val="auto"/>
+        </w:rPr>
+      </w:pPr>
+      <w:r>
+        <w:rPr>
+          <w:color w:val="auto"/>
+        </w:rPr>
+        <w:t>Brief description and the class diagram</w:t>
+      </w:r>
+    </w:p>
+    <w:p>
+      <w:pPr>
+        <w:pStyle w:val="Heading1"/>
+        <w:numPr>
+          <w:ilvl w:val="1"/>
+          <w:numId w:val="2"/>
+        </w:numPr>
+        <w:spacing w:before="280" w:after="280"/>
+        <w:ind w:left="420"/>
+        <w:rPr>
+          <w:rFonts w:ascii="Times New Roman" w:hAnsi="Times New Roman"/>
+          <w:sz w:val="28"/>
+          <w:szCs w:val="28"/>
+        </w:rPr>
+      </w:pPr>
+      <w:bookmarkStart w:id="21" w:name="_Toc523123115"/>
+      <w:bookmarkStart w:id="22" w:name="_Toc506727679"/>
+      <w:bookmarkStart w:id="23" w:name="_Toc517668556"/>
+      <w:r>
+        <w:rPr>
+          <w:rFonts w:ascii="Times New Roman" w:hAnsi="Times New Roman"/>
+          <w:sz w:val="28"/>
+          <w:szCs w:val="28"/>
+        </w:rPr>
+        <w:t>Overview</w:t>
+      </w:r>
+      <w:bookmarkEnd w:id="21"/>
+      <w:bookmarkEnd w:id="22"/>
+    </w:p>
+    <w:p>
+      <w:pPr>
+        <w:pStyle w:val="Comment0"/>
+      </w:pPr>
+      <w:r>
+        <w:t>&lt;This section provides a high level overview of the structural and functional decomposition of the system. Focus on how and why the system was decomposed in a particular way rather than on details of the particular components. Include information on the major responsibilities and roles that the system (or portions of it) must play.</w:t>
+      </w:r>
+    </w:p>
+    <w:p>
+      <w:pPr>
+        <w:pStyle w:val="Comment0"/>
+      </w:pPr>
+      <w:r>
+        <w:t>Why we separated certain classes from our class diagram</w:t>
+      </w:r>
+    </w:p>
+    <w:p>
+      <w:pPr>
+        <w:pStyle w:val="Comment0"/>
+      </w:pPr>
+    </w:p>
+    <w:p>
+      <w:pPr>
+        <w:pStyle w:val="Heading1"/>
+        <w:numPr>
+          <w:ilvl w:val="1"/>
+          <w:numId w:val="2"/>
+        </w:numPr>
+        <w:spacing w:before="280" w:after="280"/>
+        <w:ind w:left="420"/>
+        <w:rPr>
+          <w:rFonts w:ascii="Times New Roman" w:hAnsi="Times New Roman"/>
+          <w:sz w:val="28"/>
+          <w:szCs w:val="28"/>
+        </w:rPr>
+      </w:pPr>
+      <w:bookmarkStart w:id="24" w:name="_Toc523123116"/>
+      <w:bookmarkStart w:id="25" w:name="_Toc506727680"/>
+      <w:r>
+        <w:rPr>
+          <w:rFonts w:ascii="Times New Roman" w:hAnsi="Times New Roman"/>
+          <w:sz w:val="28"/>
+          <w:szCs w:val="28"/>
+        </w:rPr>
+        <w:t xml:space="preserve">Component </w:t>
+      </w:r>
+      <w:proofErr w:type="gramStart"/>
+      <w:r>
+        <w:rPr>
+          <w:rFonts w:ascii="Times New Roman" w:hAnsi="Times New Roman"/>
+          <w:sz w:val="28"/>
+          <w:szCs w:val="28"/>
+        </w:rPr>
+        <w:t>1..</w:t>
+      </w:r>
+      <w:proofErr w:type="gramEnd"/>
+      <w:r>
+        <w:rPr>
+          <w:rFonts w:ascii="Times New Roman" w:hAnsi="Times New Roman"/>
+          <w:sz w:val="28"/>
+          <w:szCs w:val="28"/>
+        </w:rPr>
+        <w:t>n</w:t>
+      </w:r>
+      <w:bookmarkEnd w:id="23"/>
+      <w:bookmarkEnd w:id="24"/>
+      <w:bookmarkEnd w:id="25"/>
+    </w:p>
+    <w:p>
+      <w:pPr>
+        <w:pStyle w:val="Comment0"/>
+      </w:pPr>
+      <w:r>
+        <w:t>&lt;Describe an element (subsystem, component, etc...) from architecture in further detail. When appropriate, include information on how the element is further broken down and the interactions and relationships between these subcomponents.</w:t>
+      </w:r>
+    </w:p>
+    <w:p>
+      <w:pPr>
+        <w:pStyle w:val="Comment0"/>
+      </w:pPr>
+      <w:r>
+        <w:t>Talk about each class</w:t>
+      </w:r>
+    </w:p>
+    <w:p>
+      <w:pPr>
+        <w:pStyle w:val="Comment0"/>
+      </w:pPr>
+    </w:p>
+    <w:p>
+      <w:pPr>
+        <w:pStyle w:val="Heading1"/>
+        <w:numPr>
+          <w:ilvl w:val="0"/>
+          <w:numId w:val="2"/>
+        </w:numPr>
+        <w:ind w:left="360"/>
+        <w:rPr>
+          <w:rFonts w:ascii="Times New Roman" w:hAnsi="Times New Roman"/>
+          <w:szCs w:val="36"/>
+        </w:rPr>
+      </w:pPr>
+      <w:bookmarkStart w:id="26" w:name="_Toc506727681"/>
+      <w:r>
+        <w:rPr>
+          <w:rFonts w:ascii="Times New Roman" w:hAnsi="Times New Roman"/>
+          <w:szCs w:val="36"/>
+        </w:rPr>
+        <w:t>High-Level Design</w:t>
+      </w:r>
+      <w:bookmarkEnd w:id="26"/>
+    </w:p>
+    <w:p>
+      <w:pPr>
+        <w:pStyle w:val="Comment0"/>
+      </w:pPr>
+      <w:r>
+        <w:t xml:space="preserve">&lt;This section describes in further detail elements discussed in the Architecture. Normally this section would be split into separate documents for different areas of the design. </w:t>
+      </w:r>
+    </w:p>
+    <w:p>
+      <w:pPr>
+        <w:pStyle w:val="Comment0"/>
+      </w:pPr>
+      <w:r>
+        <w:t>High-level designs are most effective if they attempt to model groups of system elements from a number of different views.</w:t>
+      </w:r>
+    </w:p>
+    <w:p>
+      <w:pPr>
         <w:pStyle w:val="Heading2"/>
         <w:numPr>
           <w:ilvl w:val="1"/>
@@ -1942,246 +2003,45 @@
           <w:rFonts w:ascii="Times New Roman" w:hAnsi="Times New Roman"/>
         </w:rPr>
       </w:pPr>
-      <w:bookmarkStart w:id="17" w:name="_Toc506727677"/>
-      <w:r>
-        <w:rPr>
-          <w:rFonts w:ascii="Times New Roman" w:hAnsi="Times New Roman"/>
-        </w:rPr>
-        <w:t>Document Overview</w:t>
-      </w:r>
-      <w:bookmarkEnd w:id="17"/>
+      <w:r>
+        <w:rPr>
+          <w:rFonts w:ascii="Times New Roman" w:hAnsi="Times New Roman"/>
+        </w:rPr>
+        <w:t>Sequence Diagram for Pieces</w:t>
+      </w:r>
+    </w:p>
+    <w:p>
+      <w:pPr>
+        <w:rPr>
+          <w:b/>
+          <w:color w:val="FF0000"/>
+          <w:lang w:val="en-US"/>
+        </w:rPr>
+      </w:pPr>
+      <w:r>
+        <w:rPr>
+          <w:b/>
+          <w:color w:val="FF0000"/>
+          <w:lang w:val="en-US"/>
+        </w:rPr>
+        <w:t>**Bun’s section</w:t>
+      </w:r>
     </w:p>
     <w:p>
       <w:pPr>
         <w:pStyle w:val="Comment0"/>
-        <w:rPr>
-          <w:i w:val="0"/>
+      </w:pPr>
+      <w:r>
+        <w:t>&lt;Provide a description and diagrams</w:t>
+      </w:r>
+      <w:r>
+        <w:rPr>
           <w:color w:val="auto"/>
         </w:rPr>
-      </w:pPr>
-    </w:p>
-    <w:p>
-      <w:pPr>
-        <w:pStyle w:val="Heading1"/>
-        <w:numPr>
-          <w:ilvl w:val="0"/>
-          <w:numId w:val="2"/>
-        </w:numPr>
-        <w:ind w:left="360"/>
-        <w:rPr>
-          <w:rFonts w:ascii="Times New Roman" w:hAnsi="Times New Roman"/>
-        </w:rPr>
-      </w:pPr>
-      <w:bookmarkStart w:id="18" w:name="_Toc517668555"/>
-      <w:bookmarkStart w:id="19" w:name="_Toc523123114"/>
-      <w:bookmarkStart w:id="20" w:name="_Toc506727678"/>
-      <w:bookmarkStart w:id="21" w:name="_Toc517668560"/>
-      <w:r>
-        <w:rPr>
-          <w:rFonts w:ascii="Times New Roman" w:hAnsi="Times New Roman"/>
-        </w:rPr>
-        <w:t>Architecture</w:t>
-      </w:r>
-      <w:bookmarkEnd w:id="18"/>
-      <w:bookmarkEnd w:id="19"/>
-      <w:bookmarkEnd w:id="20"/>
-    </w:p>
-    <w:p>
-      <w:pPr>
-        <w:pStyle w:val="Comment0"/>
-        <w:rPr>
-          <w:color w:val="auto"/>
-        </w:rPr>
-      </w:pPr>
-      <w:r>
-        <w:t xml:space="preserve">&lt;The architecture provides the top level design view of a system and provides a basis for more detailed design work. </w:t>
-      </w:r>
-      <w:r>
-        <w:rPr>
-          <w:color w:val="auto"/>
-        </w:rPr>
-        <w:t>This is the section where you should include your High-Level design Component Diagram.</w:t>
-      </w:r>
-    </w:p>
-    <w:p>
-      <w:pPr>
-        <w:pStyle w:val="Comment0"/>
-        <w:rPr>
-          <w:color w:val="auto"/>
-        </w:rPr>
-      </w:pPr>
-      <w:r>
-        <w:rPr>
-          <w:color w:val="auto"/>
-        </w:rPr>
-        <w:t>Brief description and the class diagram</w:t>
-      </w:r>
-    </w:p>
-    <w:p>
-      <w:pPr>
-        <w:pStyle w:val="Heading1"/>
-        <w:numPr>
-          <w:ilvl w:val="1"/>
-          <w:numId w:val="2"/>
-        </w:numPr>
-        <w:spacing w:before="280" w:after="280"/>
-        <w:ind w:left="420"/>
-        <w:rPr>
-          <w:rFonts w:ascii="Times New Roman" w:hAnsi="Times New Roman"/>
-          <w:sz w:val="28"/>
-          <w:szCs w:val="28"/>
-        </w:rPr>
-      </w:pPr>
-      <w:bookmarkStart w:id="22" w:name="_Toc523123115"/>
-      <w:bookmarkStart w:id="23" w:name="_Toc506727679"/>
-      <w:bookmarkStart w:id="24" w:name="_Toc517668556"/>
-      <w:r>
-        <w:rPr>
-          <w:rFonts w:ascii="Times New Roman" w:hAnsi="Times New Roman"/>
-          <w:sz w:val="28"/>
-          <w:szCs w:val="28"/>
-        </w:rPr>
-        <w:t>Overview</w:t>
-      </w:r>
-      <w:bookmarkEnd w:id="22"/>
-      <w:bookmarkEnd w:id="23"/>
-    </w:p>
-    <w:p>
-      <w:pPr>
-        <w:pStyle w:val="Comment0"/>
-      </w:pPr>
-      <w:r>
-        <w:t>&lt;This section provides a high level overview of the structural and functional decomposition of the system. Focus on how and why the system was decomposed in a particular way rather than on details of the pa</w:t>
-      </w:r>
-      <w:r>
-        <w:t>r</w:t>
-      </w:r>
-      <w:r>
-        <w:t>ticular components. Include information on the major responsibilities and roles that the system (or po</w:t>
-      </w:r>
-      <w:r>
-        <w:t>r</w:t>
-      </w:r>
-      <w:r>
-        <w:t>tions of it) must play.</w:t>
-      </w:r>
-    </w:p>
-    <w:p>
-      <w:pPr>
-        <w:pStyle w:val="Comment0"/>
-      </w:pPr>
-      <w:r>
-        <w:t>Why we separated certain classes from our class diagram</w:t>
-      </w:r>
-    </w:p>
-    <w:p>
-      <w:pPr>
-        <w:pStyle w:val="Comment0"/>
-      </w:pPr>
-    </w:p>
-    <w:p>
-      <w:pPr>
-        <w:pStyle w:val="Heading1"/>
-        <w:numPr>
-          <w:ilvl w:val="1"/>
-          <w:numId w:val="2"/>
-        </w:numPr>
-        <w:spacing w:before="280" w:after="280"/>
-        <w:ind w:left="420"/>
-        <w:rPr>
-          <w:rFonts w:ascii="Times New Roman" w:hAnsi="Times New Roman"/>
-          <w:sz w:val="28"/>
-          <w:szCs w:val="28"/>
-        </w:rPr>
-      </w:pPr>
-      <w:bookmarkStart w:id="25" w:name="_Toc523123116"/>
-      <w:bookmarkStart w:id="26" w:name="_Toc506727680"/>
-      <w:r>
-        <w:rPr>
-          <w:rFonts w:ascii="Times New Roman" w:hAnsi="Times New Roman"/>
-          <w:sz w:val="28"/>
-          <w:szCs w:val="28"/>
-        </w:rPr>
-        <w:t>Component 1</w:t>
-      </w:r>
-      <w:proofErr w:type="gramStart"/>
-      <w:r>
-        <w:rPr>
-          <w:rFonts w:ascii="Times New Roman" w:hAnsi="Times New Roman"/>
-          <w:sz w:val="28"/>
-          <w:szCs w:val="28"/>
-        </w:rPr>
-        <w:t>..n</w:t>
-      </w:r>
-      <w:bookmarkEnd w:id="24"/>
-      <w:bookmarkEnd w:id="25"/>
-      <w:bookmarkEnd w:id="26"/>
-      <w:proofErr w:type="gramEnd"/>
-    </w:p>
-    <w:p>
-      <w:pPr>
-        <w:pStyle w:val="Comment0"/>
-      </w:pPr>
-      <w:r>
-        <w:t>&lt;Describe an element (subsystem, component, etc...) from architecture in further detail. When appropr</w:t>
-      </w:r>
-      <w:r>
-        <w:t>i</w:t>
-      </w:r>
-      <w:r>
-        <w:t>ate, include information on how the element is further broken down and the interactions and relationships between these subcomponents.</w:t>
-      </w:r>
-    </w:p>
-    <w:p>
-      <w:pPr>
-        <w:pStyle w:val="Comment0"/>
-      </w:pPr>
-      <w:r>
-        <w:t>Talk about each class</w:t>
-      </w:r>
-    </w:p>
-    <w:p>
-      <w:pPr>
-        <w:pStyle w:val="Comment0"/>
-      </w:pPr>
-    </w:p>
-    <w:p>
-      <w:pPr>
-        <w:pStyle w:val="Heading1"/>
-        <w:numPr>
-          <w:ilvl w:val="0"/>
-          <w:numId w:val="2"/>
-        </w:numPr>
-        <w:ind w:left="360"/>
-        <w:rPr>
-          <w:rFonts w:ascii="Times New Roman" w:hAnsi="Times New Roman"/>
-          <w:szCs w:val="36"/>
-        </w:rPr>
-      </w:pPr>
-      <w:bookmarkStart w:id="27" w:name="_Toc506727681"/>
-      <w:r>
-        <w:rPr>
-          <w:rFonts w:ascii="Times New Roman" w:hAnsi="Times New Roman"/>
-          <w:szCs w:val="36"/>
-        </w:rPr>
-        <w:t>High-Level Design</w:t>
-      </w:r>
-      <w:bookmarkEnd w:id="27"/>
-    </w:p>
-    <w:p>
-      <w:pPr>
-        <w:pStyle w:val="Comment0"/>
-      </w:pPr>
-      <w:r>
-        <w:t xml:space="preserve">&lt;This section describes in further detail elements discussed in the Architecture. Normally this section would be split into separate documents for different areas of the design. </w:t>
-      </w:r>
-    </w:p>
-    <w:p>
-      <w:pPr>
-        <w:pStyle w:val="Comment0"/>
-      </w:pPr>
-      <w:r>
-        <w:t>High-level designs are most effective if they attempt to model groups of system elements from a number of different views.</w:t>
+        <w:t xml:space="preserve"> </w:t>
+      </w:r>
+      <w:r>
+        <w:t>of a system component or set of components that describes a clearly defined view or model of the entire system or a subset of the system.</w:t>
       </w:r>
     </w:p>
     <w:p>
@@ -2197,24 +2057,29 @@
           <w:rFonts w:ascii="Times New Roman" w:hAnsi="Times New Roman"/>
         </w:rPr>
       </w:pPr>
-      <w:bookmarkStart w:id="28" w:name="_Toc116314012"/>
-      <w:bookmarkStart w:id="29" w:name="_Toc506727682"/>
-      <w:r>
-        <w:rPr>
-          <w:rFonts w:ascii="Times New Roman" w:hAnsi="Times New Roman"/>
-        </w:rPr>
-        <w:t>View / Model Component 1</w:t>
-      </w:r>
-      <w:proofErr w:type="gramStart"/>
-      <w:r>
-        <w:rPr>
-          <w:rFonts w:ascii="Times New Roman" w:hAnsi="Times New Roman"/>
-        </w:rPr>
-        <w:t>..n</w:t>
-      </w:r>
-      <w:bookmarkEnd w:id="28"/>
-      <w:bookmarkEnd w:id="29"/>
-      <w:proofErr w:type="gramEnd"/>
+      <w:r>
+        <w:rPr>
+          <w:rFonts w:ascii="Times New Roman" w:hAnsi="Times New Roman"/>
+        </w:rPr>
+        <w:t>Use Case Diagram</w:t>
+      </w:r>
+    </w:p>
+    <w:p>
+      <w:pPr>
+        <w:rPr>
+          <w:b/>
+          <w:color w:val="FF0000"/>
+          <w:lang w:val="en-US"/>
+        </w:rPr>
+      </w:pPr>
+      <w:r>
+        <w:rPr>
+          <w:b/>
+          <w:color w:val="FF0000"/>
+          <w:lang w:val="en-US"/>
+        </w:rPr>
+        <w:t>**Scott’s section</w:t>
+      </w:r>
     </w:p>
     <w:p>
       <w:pPr>
@@ -2230,13 +2095,53 @@
         <w:t xml:space="preserve"> </w:t>
       </w:r>
       <w:r>
-        <w:t>of a system component or set of components that describes a clea</w:t>
-      </w:r>
-      <w:r>
-        <w:t>r</w:t>
-      </w:r>
-      <w:r>
-        <w:t>ly defined view or model of the entire system or a subset of the system.</w:t>
+        <w:t>of a system component or set of components that describes a clearly defined view or model of the entire system or a subset of the system.</w:t>
+      </w:r>
+    </w:p>
+    <w:p>
+      <w:pPr>
+        <w:rPr>
+          <w:b/>
+          <w:color w:val="FF0000"/>
+          <w:lang w:val="en-US"/>
+        </w:rPr>
+      </w:pPr>
+    </w:p>
+    <w:p>
+      <w:pPr>
+        <w:pStyle w:val="Heading2"/>
+        <w:numPr>
+          <w:ilvl w:val="1"/>
+          <w:numId w:val="2"/>
+        </w:numPr>
+        <w:spacing w:before="280" w:after="280"/>
+        <w:ind w:left="420"/>
+        <w:rPr>
+          <w:rFonts w:ascii="Times New Roman" w:hAnsi="Times New Roman"/>
+        </w:rPr>
+      </w:pPr>
+      <w:r>
+        <w:rPr>
+          <w:rFonts w:ascii="Times New Roman" w:hAnsi="Times New Roman"/>
+        </w:rPr>
+        <w:t>Sequence Diagram for When a Piece is Captured</w:t>
+      </w:r>
+    </w:p>
+    <w:p>
+      <w:pPr>
+        <w:rPr>
+          <w:b/>
+          <w:color w:val="FF0000"/>
+          <w:lang w:val="en-US"/>
+        </w:rPr>
+      </w:pPr>
+      <w:r>
+        <w:rPr>
+          <w:b/>
+          <w:color w:val="FF0000"/>
+          <w:lang w:val="en-US"/>
+        </w:rPr>
+        <w:t>**William’s section</w:t>
       </w:r>
     </w:p>
     <w:p>
@@ -2244,18 +2149,100 @@
         <w:pStyle w:val="Comment0"/>
       </w:pPr>
       <w:r>
-        <w:t xml:space="preserve">-sequence diagram for </w:t>
-      </w:r>
-      <w:proofErr w:type="gramStart"/>
-      <w:r>
-        <w:t>pieces</w:t>
-      </w:r>
-      <w:r>
-        <w:t>(</w:t>
-      </w:r>
-      <w:proofErr w:type="gramEnd"/>
-      <w:r>
-        <w:t>Bun)</w:t>
+        <w:t>&lt;Provide a description and diagrams</w:t>
+      </w:r>
+      <w:r>
+        <w:rPr>
+          <w:color w:val="auto"/>
+        </w:rPr>
+        <w:t xml:space="preserve"> </w:t>
+      </w:r>
+      <w:r>
+        <w:t>of a system component or set of components that describes a clearly defined view or model of the entire system or a subset of the system.</w:t>
+      </w:r>
+    </w:p>
+    <w:p>
+      <w:pPr>
+        <w:rPr>
+          <w:b/>
+          <w:color w:val="FF0000"/>
+          <w:lang w:val="en-US"/>
+        </w:rPr>
+      </w:pPr>
+    </w:p>
+    <w:p>
+      <w:pPr>
+        <w:rPr>
+          <w:b/>
+          <w:color w:val="FF0000"/>
+          <w:lang w:val="en-US"/>
+        </w:rPr>
+      </w:pPr>
+    </w:p>
+    <w:p>
+      <w:pPr>
+        <w:rPr>
+          <w:b/>
+          <w:color w:val="FF0000"/>
+          <w:lang w:val="en-US"/>
+        </w:rPr>
+      </w:pPr>
+    </w:p>
+    <w:p>
+      <w:pPr>
+        <w:rPr>
+          <w:b/>
+          <w:color w:val="FF0000"/>
+          <w:lang w:val="en-US"/>
+        </w:rPr>
+      </w:pPr>
+    </w:p>
+    <w:p>
+      <w:pPr>
+        <w:rPr>
+          <w:b/>
+          <w:color w:val="FF0000"/>
+          <w:lang w:val="en-US"/>
+        </w:rPr>
+      </w:pPr>
+      <w:bookmarkStart w:id="27" w:name="_GoBack"/>
+      <w:bookmarkEnd w:id="27"/>
+    </w:p>
+    <w:p>
+      <w:pPr>
+        <w:pStyle w:val="Heading2"/>
+        <w:numPr>
+          <w:ilvl w:val="1"/>
+          <w:numId w:val="2"/>
+        </w:numPr>
+        <w:spacing w:before="280" w:after="280"/>
+        <w:ind w:left="420"/>
+        <w:rPr>
+          <w:rFonts w:ascii="Times New Roman" w:hAnsi="Times New Roman"/>
+        </w:rPr>
+      </w:pPr>
+      <w:r>
+        <w:rPr>
+          <w:rFonts w:ascii="Times New Roman" w:hAnsi="Times New Roman"/>
+        </w:rPr>
+        <w:t>State Machine for the Settings/Move History Panel</w:t>
+      </w:r>
+    </w:p>
+    <w:p>
+      <w:pPr>
+        <w:rPr>
+          <w:b/>
+          <w:color w:val="FF0000"/>
+          <w:lang w:val="en-US"/>
+        </w:rPr>
+      </w:pPr>
+      <w:r>
+        <w:rPr>
+          <w:b/>
+          <w:color w:val="FF0000"/>
+          <w:lang w:val="en-US"/>
+        </w:rPr>
+        <w:t>**Madison’s section</w:t>
       </w:r>
     </w:p>
     <w:p>
@@ -2263,18 +2250,62 @@
         <w:pStyle w:val="Comment0"/>
       </w:pPr>
       <w:r>
-        <w:t xml:space="preserve">-use case </w:t>
-      </w:r>
-      <w:proofErr w:type="gramStart"/>
-      <w:r>
-        <w:t>diagram</w:t>
-      </w:r>
-      <w:r>
-        <w:t>(</w:t>
-      </w:r>
-      <w:proofErr w:type="gramEnd"/>
-      <w:r>
-        <w:t>Scott)</w:t>
+        <w:t>&lt;Provide a description and diagrams</w:t>
+      </w:r>
+      <w:r>
+        <w:rPr>
+          <w:color w:val="auto"/>
+        </w:rPr>
+        <w:t xml:space="preserve"> </w:t>
+      </w:r>
+      <w:r>
+        <w:t>of a system component or set of components that describes a clearly defined view or model of the entire system or a subset of the system.</w:t>
+      </w:r>
+    </w:p>
+    <w:p>
+      <w:pPr>
+        <w:rPr>
+          <w:b/>
+          <w:color w:val="FF0000"/>
+          <w:lang w:val="en-US"/>
+        </w:rPr>
+      </w:pPr>
+    </w:p>
+    <w:p>
+      <w:pPr>
+        <w:pStyle w:val="Heading2"/>
+        <w:numPr>
+          <w:ilvl w:val="1"/>
+          <w:numId w:val="2"/>
+        </w:numPr>
+        <w:spacing w:before="280" w:after="280"/>
+        <w:ind w:left="420"/>
+        <w:rPr>
+          <w:rFonts w:ascii="Times New Roman" w:hAnsi="Times New Roman"/>
+        </w:rPr>
+      </w:pPr>
+      <w:r>
+        <w:rPr>
+          <w:rFonts w:ascii="Times New Roman" w:hAnsi="Times New Roman"/>
+        </w:rPr>
+        <w:t>Sequence Diagram for Start Button</w:t>
+      </w:r>
+    </w:p>
+    <w:p>
+      <w:pPr>
+        <w:rPr>
+          <w:b/>
+          <w:color w:val="FF0000"/>
+          <w:lang w:val="en-US"/>
+        </w:rPr>
+      </w:pPr>
+      <w:r>
+        <w:rPr>
+          <w:b/>
+          <w:color w:val="FF0000"/>
+          <w:lang w:val="en-US"/>
+        </w:rPr>
+        <w:t>**James Section 1</w:t>
       </w:r>
     </w:p>
     <w:p>
@@ -2282,18 +2313,62 @@
         <w:pStyle w:val="Comment0"/>
       </w:pPr>
       <w:r>
-        <w:t xml:space="preserve">-sequence for game start </w:t>
-      </w:r>
-      <w:proofErr w:type="gramStart"/>
-      <w:r>
-        <w:t>button</w:t>
-      </w:r>
-      <w:r>
-        <w:t>(</w:t>
-      </w:r>
-      <w:proofErr w:type="gramEnd"/>
-      <w:r>
-        <w:t>James)</w:t>
+        <w:t>&lt;Provide a description and diagrams</w:t>
+      </w:r>
+      <w:r>
+        <w:rPr>
+          <w:color w:val="auto"/>
+        </w:rPr>
+        <w:t xml:space="preserve"> </w:t>
+      </w:r>
+      <w:r>
+        <w:t>of a system component or set of components that describes a clearly defined view or model of the entire system or a subset of the system.</w:t>
+      </w:r>
+    </w:p>
+    <w:p>
+      <w:pPr>
+        <w:rPr>
+          <w:b/>
+          <w:color w:val="FF0000"/>
+          <w:lang w:val="en-US"/>
+        </w:rPr>
+      </w:pPr>
+    </w:p>
+    <w:p>
+      <w:pPr>
+        <w:pStyle w:val="Heading2"/>
+        <w:numPr>
+          <w:ilvl w:val="1"/>
+          <w:numId w:val="2"/>
+        </w:numPr>
+        <w:spacing w:before="280" w:after="280"/>
+        <w:ind w:left="420"/>
+        <w:rPr>
+          <w:rFonts w:ascii="Times New Roman" w:hAnsi="Times New Roman"/>
+        </w:rPr>
+      </w:pPr>
+      <w:r>
+        <w:rPr>
+          <w:rFonts w:ascii="Times New Roman" w:hAnsi="Times New Roman"/>
+        </w:rPr>
+        <w:t>Sequence Diagram for Ending a Game</w:t>
+      </w:r>
+    </w:p>
+    <w:p>
+      <w:pPr>
+        <w:rPr>
+          <w:b/>
+          <w:color w:val="FF0000"/>
+          <w:lang w:val="en-US"/>
+        </w:rPr>
+      </w:pPr>
+      <w:r>
+        <w:rPr>
+          <w:b/>
+          <w:color w:val="FF0000"/>
+          <w:lang w:val="en-US"/>
+        </w:rPr>
+        <w:t>**James Section 2</w:t>
       </w:r>
     </w:p>
     <w:p>
@@ -2301,57 +2376,38 @@
         <w:pStyle w:val="Comment0"/>
       </w:pPr>
       <w:r>
-        <w:t>-Sequence diagram for game ending</w:t>
-      </w:r>
-      <w:r>
-        <w:t>(James)</w:t>
-      </w:r>
-      <w:bookmarkStart w:id="30" w:name="_GoBack"/>
-      <w:bookmarkEnd w:id="30"/>
+        <w:t>&lt;Provide a description and diagrams</w:t>
+      </w:r>
+      <w:r>
+        <w:rPr>
+          <w:color w:val="auto"/>
+        </w:rPr>
+        <w:t xml:space="preserve"> </w:t>
+      </w:r>
+      <w:r>
+        <w:t>of a system component or set of components that describes a clearly defined view or model of the entire system or a subset of the system.</w:t>
+      </w:r>
+    </w:p>
+    <w:p>
+      <w:pPr>
+        <w:rPr>
+          <w:b/>
+          <w:color w:val="FF0000"/>
+          <w:lang w:val="en-US"/>
+        </w:rPr>
+      </w:pPr>
     </w:p>
     <w:p>
       <w:pPr>
         <w:pStyle w:val="Comment0"/>
       </w:pPr>
-      <w:r>
-        <w:t>-Sequence diagram for when piece is captured (William)</w:t>
-      </w:r>
     </w:p>
     <w:p>
       <w:pPr>
         <w:pStyle w:val="Comment0"/>
       </w:pPr>
-      <w:r>
-        <w:t xml:space="preserve">-state machine for the setting / move history </w:t>
-      </w:r>
-      <w:proofErr w:type="gramStart"/>
-      <w:r>
-        <w:t>panel</w:t>
-      </w:r>
-      <w:r>
-        <w:t>(</w:t>
-      </w:r>
-      <w:proofErr w:type="gramEnd"/>
-      <w:r>
-        <w:t>Madison)</w:t>
-      </w:r>
-    </w:p>
-    <w:p>
-      <w:pPr>
-        <w:pStyle w:val="Comment0"/>
-      </w:pPr>
-    </w:p>
-    <w:p>
-      <w:pPr>
-        <w:pStyle w:val="Comment0"/>
-      </w:pPr>
-    </w:p>
-    <w:p>
-      <w:pPr>
-        <w:pStyle w:val="Comment0"/>
-      </w:pPr>
-    </w:p>
-    <w:bookmarkEnd w:id="21"/>
+    </w:p>
+    <w:bookmarkEnd w:id="20"/>
     <w:p>
       <w:pPr>
         <w:pStyle w:val="Comment0"/>
@@ -2365,8 +2421,8 @@
       </w:pPr>
     </w:p>
     <w:sectPr>
-      <w:headerReference w:type="default" r:id="rId17"/>
-      <w:footerReference w:type="default" r:id="rId18"/>
+      <w:headerReference w:type="default" r:id="rId16"/>
+      <w:footerReference w:type="default" r:id="rId17"/>
       <w:pgSz w:w="12240" w:h="15840" w:code="1"/>
       <w:pgMar w:top="1440" w:right="1440" w:bottom="1440" w:left="1440" w:header="864" w:footer="864" w:gutter="0"/>
       <w:pgNumType w:start="1"/>
@@ -2377,7 +2433,7 @@
 </file>
 
 <file path=word/endnotes.xml><?xml version="1.0" encoding="utf-8"?>
-<w:endnotes xmlns:wpc="http://schemas.microsoft.com/office/word/2010/wordprocessingCanvas" xmlns:mc="http://schemas.openxmlformats.org/markup-compatibility/2006" xmlns:o="urn:schemas-microsoft-com:office:office" xmlns:r="http://schemas.openxmlformats.org/officeDocument/2006/relationships" xmlns:m="http://schemas.openxmlformats.org/officeDocument/2006/math" xmlns:v="urn:schemas-microsoft-com:vml" xmlns:wp14="http://schemas.microsoft.com/office/word/2010/wordprocessingDrawing" xmlns:wp="http://schemas.openxmlformats.org/drawingml/2006/wordprocessingDrawing" xmlns:w10="urn:schemas-microsoft-com:office:word" xmlns:w="http://schemas.openxmlformats.org/wordprocessingml/2006/main" xmlns:w14="http://schemas.microsoft.com/office/word/2010/wordml" xmlns:wpg="http://schemas.microsoft.com/office/word/2010/wordprocessingGroup" xmlns:wpi="http://schemas.microsoft.com/office/word/2010/wordprocessingInk" xmlns:wne="http://schemas.microsoft.com/office/word/2006/wordml" xmlns:wps="http://schemas.microsoft.com/office/word/2010/wordprocessingShape" mc:Ignorable="w14 wp14">
+<w:endnotes xmlns:wpc="http://schemas.microsoft.com/office/word/2010/wordprocessingCanvas" xmlns:cx="http://schemas.microsoft.com/office/drawing/2014/chartex" xmlns:cx1="http://schemas.microsoft.com/office/drawing/2015/9/8/chartex" xmlns:cx2="http://schemas.microsoft.com/office/drawing/2015/10/21/chartex" xmlns:cx3="http://schemas.microsoft.com/office/drawing/2016/5/9/chartex" xmlns:cx4="http://schemas.microsoft.com/office/drawing/2016/5/10/chartex" xmlns:cx5="http://schemas.microsoft.com/office/drawing/2016/5/11/chartex" xmlns:cx6="http://schemas.microsoft.com/office/drawing/2016/5/12/chartex" xmlns:cx7="http://schemas.microsoft.com/office/drawing/2016/5/13/chartex" xmlns:cx8="http://schemas.microsoft.com/office/drawing/2016/5/14/chartex" xmlns:mc="http://schemas.openxmlformats.org/markup-compatibility/2006" xmlns:aink="http://schemas.microsoft.com/office/drawing/2016/ink" xmlns:am3d="http://schemas.microsoft.com/office/drawing/2017/model3d" xmlns:o="urn:schemas-microsoft-com:office:office" xmlns:r="http://schemas.openxmlformats.org/officeDocument/2006/relationships" xmlns:m="http://schemas.openxmlformats.org/officeDocument/2006/math" xmlns:v="urn:schemas-microsoft-com:vml" xmlns:wp14="http://schemas.microsoft.com/office/word/2010/wordprocessingDrawing" xmlns:wp="http://schemas.openxmlformats.org/drawingml/2006/wordprocessingDrawing" xmlns:w10="urn:schemas-microsoft-com:office:word" xmlns:w="http://schemas.openxmlformats.org/wordprocessingml/2006/main" xmlns:w14="http://schemas.microsoft.com/office/word/2010/wordml" xmlns:w15="http://schemas.microsoft.com/office/word/2012/wordml" xmlns:w16cid="http://schemas.microsoft.com/office/word/2016/wordml/cid" xmlns:w16se="http://schemas.microsoft.com/office/word/2015/wordml/symex" xmlns:wpg="http://schemas.microsoft.com/office/word/2010/wordprocessingGroup" xmlns:wpi="http://schemas.microsoft.com/office/word/2010/wordprocessingInk" xmlns:wne="http://schemas.microsoft.com/office/word/2006/wordml" xmlns:wps="http://schemas.microsoft.com/office/word/2010/wordprocessingShape" mc:Ignorable="w14 w15 w16se w16cid wp14">
   <w:endnote w:type="separator" w:id="-1">
     <w:p>
       <w:r>
@@ -2396,7 +2452,7 @@
 </file>
 
 <file path=word/footer1.xml><?xml version="1.0" encoding="utf-8"?>
-<w:ftr xmlns:wpc="http://schemas.microsoft.com/office/word/2010/wordprocessingCanvas" xmlns:mc="http://schemas.openxmlformats.org/markup-compatibility/2006" xmlns:o="urn:schemas-microsoft-com:office:office" xmlns:r="http://schemas.openxmlformats.org/officeDocument/2006/relationships" xmlns:m="http://schemas.openxmlformats.org/officeDocument/2006/math" xmlns:v="urn:schemas-microsoft-com:vml" xmlns:wp14="http://schemas.microsoft.com/office/word/2010/wordprocessingDrawing" xmlns:wp="http://schemas.openxmlformats.org/drawingml/2006/wordprocessingDrawing" xmlns:w10="urn:schemas-microsoft-com:office:word" xmlns:w="http://schemas.openxmlformats.org/wordprocessingml/2006/main" xmlns:w14="http://schemas.microsoft.com/office/word/2010/wordml" xmlns:wpg="http://schemas.microsoft.com/office/word/2010/wordprocessingGroup" xmlns:wpi="http://schemas.microsoft.com/office/word/2010/wordprocessingInk" xmlns:wne="http://schemas.microsoft.com/office/word/2006/wordml" xmlns:wps="http://schemas.microsoft.com/office/word/2010/wordprocessingShape" mc:Ignorable="w14 wp14">
+<w:ftr xmlns:wpc="http://schemas.microsoft.com/office/word/2010/wordprocessingCanvas" xmlns:cx="http://schemas.microsoft.com/office/drawing/2014/chartex" xmlns:cx1="http://schemas.microsoft.com/office/drawing/2015/9/8/chartex" xmlns:cx2="http://schemas.microsoft.com/office/drawing/2015/10/21/chartex" xmlns:cx3="http://schemas.microsoft.com/office/drawing/2016/5/9/chartex" xmlns:cx4="http://schemas.microsoft.com/office/drawing/2016/5/10/chartex" xmlns:cx5="http://schemas.microsoft.com/office/drawing/2016/5/11/chartex" xmlns:cx6="http://schemas.microsoft.com/office/drawing/2016/5/12/chartex" xmlns:cx7="http://schemas.microsoft.com/office/drawing/2016/5/13/chartex" xmlns:cx8="http://schemas.microsoft.com/office/drawing/2016/5/14/chartex" xmlns:mc="http://schemas.openxmlformats.org/markup-compatibility/2006" xmlns:aink="http://schemas.microsoft.com/office/drawing/2016/ink" xmlns:am3d="http://schemas.microsoft.com/office/drawing/2017/model3d" xmlns:o="urn:schemas-microsoft-com:office:office" xmlns:r="http://schemas.openxmlformats.org/officeDocument/2006/relationships" xmlns:m="http://schemas.openxmlformats.org/officeDocument/2006/math" xmlns:v="urn:schemas-microsoft-com:vml" xmlns:wp14="http://schemas.microsoft.com/office/word/2010/wordprocessingDrawing" xmlns:wp="http://schemas.openxmlformats.org/drawingml/2006/wordprocessingDrawing" xmlns:w10="urn:schemas-microsoft-com:office:word" xmlns:w="http://schemas.openxmlformats.org/wordprocessingml/2006/main" xmlns:w14="http://schemas.microsoft.com/office/word/2010/wordml" xmlns:w15="http://schemas.microsoft.com/office/word/2012/wordml" xmlns:w16cid="http://schemas.microsoft.com/office/word/2016/wordml/cid" xmlns:w16se="http://schemas.microsoft.com/office/word/2015/wordml/symex" xmlns:wpg="http://schemas.microsoft.com/office/word/2010/wordprocessingGroup" xmlns:wpi="http://schemas.microsoft.com/office/word/2010/wordprocessingInk" xmlns:wne="http://schemas.microsoft.com/office/word/2006/wordml" xmlns:wps="http://schemas.microsoft.com/office/word/2010/wordprocessingShape" mc:Ignorable="w14 w15 w16se w16cid wp14">
   <w:p>
     <w:pPr>
       <w:pStyle w:val="Footer"/>
@@ -2413,7 +2469,7 @@
 </file>
 
 <file path=word/footer2.xml><?xml version="1.0" encoding="utf-8"?>
-<w:ftr xmlns:wpc="http://schemas.microsoft.com/office/word/2010/wordprocessingCanvas" xmlns:mc="http://schemas.openxmlformats.org/markup-compatibility/2006" xmlns:o="urn:schemas-microsoft-com:office:office" xmlns:r="http://schemas.openxmlformats.org/officeDocument/2006/relationships" xmlns:m="http://schemas.openxmlformats.org/officeDocument/2006/math" xmlns:v="urn:schemas-microsoft-com:vml" xmlns:wp14="http://schemas.microsoft.com/office/word/2010/wordprocessingDrawing" xmlns:wp="http://schemas.openxmlformats.org/drawingml/2006/wordprocessingDrawing" xmlns:w10="urn:schemas-microsoft-com:office:word" xmlns:w="http://schemas.openxmlformats.org/wordprocessingml/2006/main" xmlns:w14="http://schemas.microsoft.com/office/word/2010/wordml" xmlns:wpg="http://schemas.microsoft.com/office/word/2010/wordprocessingGroup" xmlns:wpi="http://schemas.microsoft.com/office/word/2010/wordprocessingInk" xmlns:wne="http://schemas.microsoft.com/office/word/2006/wordml" xmlns:wps="http://schemas.microsoft.com/office/word/2010/wordprocessingShape" mc:Ignorable="w14 wp14">
+<w:ftr xmlns:wpc="http://schemas.microsoft.com/office/word/2010/wordprocessingCanvas" xmlns:cx="http://schemas.microsoft.com/office/drawing/2014/chartex" xmlns:cx1="http://schemas.microsoft.com/office/drawing/2015/9/8/chartex" xmlns:cx2="http://schemas.microsoft.com/office/drawing/2015/10/21/chartex" xmlns:cx3="http://schemas.microsoft.com/office/drawing/2016/5/9/chartex" xmlns:cx4="http://schemas.microsoft.com/office/drawing/2016/5/10/chartex" xmlns:cx5="http://schemas.microsoft.com/office/drawing/2016/5/11/chartex" xmlns:cx6="http://schemas.microsoft.com/office/drawing/2016/5/12/chartex" xmlns:cx7="http://schemas.microsoft.com/office/drawing/2016/5/13/chartex" xmlns:cx8="http://schemas.microsoft.com/office/drawing/2016/5/14/chartex" xmlns:mc="http://schemas.openxmlformats.org/markup-compatibility/2006" xmlns:aink="http://schemas.microsoft.com/office/drawing/2016/ink" xmlns:am3d="http://schemas.microsoft.com/office/drawing/2017/model3d" xmlns:o="urn:schemas-microsoft-com:office:office" xmlns:r="http://schemas.openxmlformats.org/officeDocument/2006/relationships" xmlns:m="http://schemas.openxmlformats.org/officeDocument/2006/math" xmlns:v="urn:schemas-microsoft-com:vml" xmlns:wp14="http://schemas.microsoft.com/office/word/2010/wordprocessingDrawing" xmlns:wp="http://schemas.openxmlformats.org/drawingml/2006/wordprocessingDrawing" xmlns:w10="urn:schemas-microsoft-com:office:word" xmlns:w="http://schemas.openxmlformats.org/wordprocessingml/2006/main" xmlns:w14="http://schemas.microsoft.com/office/word/2010/wordml" xmlns:w15="http://schemas.microsoft.com/office/word/2012/wordml" xmlns:w16cid="http://schemas.microsoft.com/office/word/2016/wordml/cid" xmlns:w16se="http://schemas.microsoft.com/office/word/2015/wordml/symex" xmlns:wpg="http://schemas.microsoft.com/office/word/2010/wordprocessingGroup" xmlns:wpi="http://schemas.microsoft.com/office/word/2010/wordprocessingInk" xmlns:wne="http://schemas.microsoft.com/office/word/2006/wordml" xmlns:wps="http://schemas.microsoft.com/office/word/2010/wordprocessingShape" mc:Ignorable="w14 w15 w16se w16cid wp14">
   <w:p>
     <w:pPr>
       <w:pStyle w:val="Footer"/>
@@ -2426,7 +2482,7 @@
 </file>
 
 <file path=word/footer3.xml><?xml version="1.0" encoding="utf-8"?>
-<w:ftr xmlns:wpc="http://schemas.microsoft.com/office/word/2010/wordprocessingCanvas" xmlns:mc="http://schemas.openxmlformats.org/markup-compatibility/2006" xmlns:o="urn:schemas-microsoft-com:office:office" xmlns:r="http://schemas.openxmlformats.org/officeDocument/2006/relationships" xmlns:m="http://schemas.openxmlformats.org/officeDocument/2006/math" xmlns:v="urn:schemas-microsoft-com:vml" xmlns:wp14="http://schemas.microsoft.com/office/word/2010/wordprocessingDrawing" xmlns:wp="http://schemas.openxmlformats.org/drawingml/2006/wordprocessingDrawing" xmlns:w10="urn:schemas-microsoft-com:office:word" xmlns:w="http://schemas.openxmlformats.org/wordprocessingml/2006/main" xmlns:w14="http://schemas.microsoft.com/office/word/2010/wordml" xmlns:wpg="http://schemas.microsoft.com/office/word/2010/wordprocessingGroup" xmlns:wpi="http://schemas.microsoft.com/office/word/2010/wordprocessingInk" xmlns:wne="http://schemas.microsoft.com/office/word/2006/wordml" xmlns:wps="http://schemas.microsoft.com/office/word/2010/wordprocessingShape" mc:Ignorable="w14 wp14">
+<w:ftr xmlns:wpc="http://schemas.microsoft.com/office/word/2010/wordprocessingCanvas" xmlns:cx="http://schemas.microsoft.com/office/drawing/2014/chartex" xmlns:cx1="http://schemas.microsoft.com/office/drawing/2015/9/8/chartex" xmlns:cx2="http://schemas.microsoft.com/office/drawing/2015/10/21/chartex" xmlns:cx3="http://schemas.microsoft.com/office/drawing/2016/5/9/chartex" xmlns:cx4="http://schemas.microsoft.com/office/drawing/2016/5/10/chartex" xmlns:cx5="http://schemas.microsoft.com/office/drawing/2016/5/11/chartex" xmlns:cx6="http://schemas.microsoft.com/office/drawing/2016/5/12/chartex" xmlns:cx7="http://schemas.microsoft.com/office/drawing/2016/5/13/chartex" xmlns:cx8="http://schemas.microsoft.com/office/drawing/2016/5/14/chartex" xmlns:mc="http://schemas.openxmlformats.org/markup-compatibility/2006" xmlns:aink="http://schemas.microsoft.com/office/drawing/2016/ink" xmlns:am3d="http://schemas.microsoft.com/office/drawing/2017/model3d" xmlns:o="urn:schemas-microsoft-com:office:office" xmlns:r="http://schemas.openxmlformats.org/officeDocument/2006/relationships" xmlns:m="http://schemas.openxmlformats.org/officeDocument/2006/math" xmlns:v="urn:schemas-microsoft-com:vml" xmlns:wp14="http://schemas.microsoft.com/office/word/2010/wordprocessingDrawing" xmlns:wp="http://schemas.openxmlformats.org/drawingml/2006/wordprocessingDrawing" xmlns:w10="urn:schemas-microsoft-com:office:word" xmlns:w="http://schemas.openxmlformats.org/wordprocessingml/2006/main" xmlns:w14="http://schemas.microsoft.com/office/word/2010/wordml" xmlns:w15="http://schemas.microsoft.com/office/word/2012/wordml" xmlns:w16cid="http://schemas.microsoft.com/office/word/2016/wordml/cid" xmlns:w16se="http://schemas.microsoft.com/office/word/2015/wordml/symex" xmlns:wpg="http://schemas.microsoft.com/office/word/2010/wordprocessingGroup" xmlns:wpi="http://schemas.microsoft.com/office/word/2010/wordprocessingInk" xmlns:wne="http://schemas.microsoft.com/office/word/2006/wordml" xmlns:wps="http://schemas.microsoft.com/office/word/2010/wordprocessingShape" mc:Ignorable="w14 w15 w16se w16cid wp14">
   <w:p>
     <w:pPr>
       <w:pStyle w:val="Footer"/>
@@ -2445,17 +2501,28 @@
 </file>
 
 <file path=word/footer4.xml><?xml version="1.0" encoding="utf-8"?>
-<w:ftr xmlns:wpc="http://schemas.microsoft.com/office/word/2010/wordprocessingCanvas" xmlns:mc="http://schemas.openxmlformats.org/markup-compatibility/2006" xmlns:o="urn:schemas-microsoft-com:office:office" xmlns:r="http://schemas.openxmlformats.org/officeDocument/2006/relationships" xmlns:m="http://schemas.openxmlformats.org/officeDocument/2006/math" xmlns:v="urn:schemas-microsoft-com:vml" xmlns:wp14="http://schemas.microsoft.com/office/word/2010/wordprocessingDrawing" xmlns:wp="http://schemas.openxmlformats.org/drawingml/2006/wordprocessingDrawing" xmlns:w10="urn:schemas-microsoft-com:office:word" xmlns:w="http://schemas.openxmlformats.org/wordprocessingml/2006/main" xmlns:w14="http://schemas.microsoft.com/office/word/2010/wordml" xmlns:wpg="http://schemas.microsoft.com/office/word/2010/wordprocessingGroup" xmlns:wpi="http://schemas.microsoft.com/office/word/2010/wordprocessingInk" xmlns:wne="http://schemas.microsoft.com/office/word/2006/wordml" xmlns:wps="http://schemas.microsoft.com/office/word/2010/wordprocessingShape" mc:Ignorable="w14 wp14">
+<w:ftr xmlns:wpc="http://schemas.microsoft.com/office/word/2010/wordprocessingCanvas" xmlns:cx="http://schemas.microsoft.com/office/drawing/2014/chartex" xmlns:cx1="http://schemas.microsoft.com/office/drawing/2015/9/8/chartex" xmlns:cx2="http://schemas.microsoft.com/office/drawing/2015/10/21/chartex" xmlns:cx3="http://schemas.microsoft.com/office/drawing/2016/5/9/chartex" xmlns:cx4="http://schemas.microsoft.com/office/drawing/2016/5/10/chartex" xmlns:cx5="http://schemas.microsoft.com/office/drawing/2016/5/11/chartex" xmlns:cx6="http://schemas.microsoft.com/office/drawing/2016/5/12/chartex" xmlns:cx7="http://schemas.microsoft.com/office/drawing/2016/5/13/chartex" xmlns:cx8="http://schemas.microsoft.com/office/drawing/2016/5/14/chartex" xmlns:mc="http://schemas.openxmlformats.org/markup-compatibility/2006" xmlns:aink="http://schemas.microsoft.com/office/drawing/2016/ink" xmlns:am3d="http://schemas.microsoft.com/office/drawing/2017/model3d" xmlns:o="urn:schemas-microsoft-com:office:office" xmlns:r="http://schemas.openxmlformats.org/officeDocument/2006/relationships" xmlns:m="http://schemas.openxmlformats.org/officeDocument/2006/math" xmlns:v="urn:schemas-microsoft-com:vml" xmlns:wp14="http://schemas.microsoft.com/office/word/2010/wordprocessingDrawing" xmlns:wp="http://schemas.openxmlformats.org/drawingml/2006/wordprocessingDrawing" xmlns:w10="urn:schemas-microsoft-com:office:word" xmlns:w="http://schemas.openxmlformats.org/wordprocessingml/2006/main" xmlns:w14="http://schemas.microsoft.com/office/word/2010/wordml" xmlns:w15="http://schemas.microsoft.com/office/word/2012/wordml" xmlns:w16cid="http://schemas.microsoft.com/office/word/2016/wordml/cid" xmlns:w16se="http://schemas.microsoft.com/office/word/2015/wordml/symex" xmlns:wpg="http://schemas.microsoft.com/office/word/2010/wordprocessingGroup" xmlns:wpi="http://schemas.microsoft.com/office/word/2010/wordprocessingInk" xmlns:wne="http://schemas.microsoft.com/office/word/2006/wordml" xmlns:wps="http://schemas.microsoft.com/office/word/2010/wordprocessingShape" mc:Ignorable="w14 w15 w16se w16cid wp14">
   <w:p>
     <w:pPr>
       <w:pStyle w:val="Footer"/>
       <w:jc w:val="center"/>
     </w:pPr>
+    <w:fldSimple w:instr=" FILENAME  \* MERGEFORMAT ">
+      <w:r>
+        <w:rPr>
+          <w:noProof/>
+        </w:rPr>
+        <w:t>SDS3_Template.doc</w:t>
+      </w:r>
+    </w:fldSimple>
+    <w:r>
+      <w:t xml:space="preserve"> (</w:t>
+    </w:r>
     <w:r>
       <w:fldChar w:fldCharType="begin"/>
     </w:r>
     <w:r>
-      <w:instrText xml:space="preserve"> FILENAME  \* MERGEFORMAT </w:instrText>
+      <w:instrText>SAVEDATE \@ MM/dd/yy</w:instrText>
     </w:r>
     <w:r>
       <w:fldChar w:fldCharType="separate"/>
@@ -2464,31 +2531,7 @@
       <w:rPr>
         <w:noProof/>
       </w:rPr>
-      <w:t>SDS3_Template.doc</w:t>
-    </w:r>
-    <w:r>
-      <w:rPr>
-        <w:noProof/>
-      </w:rPr>
-      <w:fldChar w:fldCharType="end"/>
-    </w:r>
-    <w:r>
-      <w:t xml:space="preserve"> (</w:t>
-    </w:r>
-    <w:r>
-      <w:fldChar w:fldCharType="begin"/>
-    </w:r>
-    <w:r>
-      <w:instrText>SAVEDATE \@ MM/dd/yy</w:instrText>
-    </w:r>
-    <w:r>
-      <w:fldChar w:fldCharType="separate"/>
-    </w:r>
-    <w:r>
-      <w:rPr>
-        <w:noProof/>
-      </w:rPr>
-      <w:t>02/20/18</w:t>
+      <w:t>03/01/18</w:t>
     </w:r>
     <w:r>
       <w:fldChar w:fldCharType="end"/>
@@ -2541,7 +2584,7 @@
 </file>
 
 <file path=word/footer5.xml><?xml version="1.0" encoding="utf-8"?>
-<w:ftr xmlns:wpc="http://schemas.microsoft.com/office/word/2010/wordprocessingCanvas" xmlns:mc="http://schemas.openxmlformats.org/markup-compatibility/2006" xmlns:o="urn:schemas-microsoft-com:office:office" xmlns:r="http://schemas.openxmlformats.org/officeDocument/2006/relationships" xmlns:m="http://schemas.openxmlformats.org/officeDocument/2006/math" xmlns:v="urn:schemas-microsoft-com:vml" xmlns:wp14="http://schemas.microsoft.com/office/word/2010/wordprocessingDrawing" xmlns:wp="http://schemas.openxmlformats.org/drawingml/2006/wordprocessingDrawing" xmlns:w10="urn:schemas-microsoft-com:office:word" xmlns:w="http://schemas.openxmlformats.org/wordprocessingml/2006/main" xmlns:w14="http://schemas.microsoft.com/office/word/2010/wordml" xmlns:wpg="http://schemas.microsoft.com/office/word/2010/wordprocessingGroup" xmlns:wpi="http://schemas.microsoft.com/office/word/2010/wordprocessingInk" xmlns:wne="http://schemas.microsoft.com/office/word/2006/wordml" xmlns:wps="http://schemas.microsoft.com/office/word/2010/wordprocessingShape" mc:Ignorable="w14 wp14">
+<w:ftr xmlns:wpc="http://schemas.microsoft.com/office/word/2010/wordprocessingCanvas" xmlns:cx="http://schemas.microsoft.com/office/drawing/2014/chartex" xmlns:cx1="http://schemas.microsoft.com/office/drawing/2015/9/8/chartex" xmlns:cx2="http://schemas.microsoft.com/office/drawing/2015/10/21/chartex" xmlns:cx3="http://schemas.microsoft.com/office/drawing/2016/5/9/chartex" xmlns:cx4="http://schemas.microsoft.com/office/drawing/2016/5/10/chartex" xmlns:cx5="http://schemas.microsoft.com/office/drawing/2016/5/11/chartex" xmlns:cx6="http://schemas.microsoft.com/office/drawing/2016/5/12/chartex" xmlns:cx7="http://schemas.microsoft.com/office/drawing/2016/5/13/chartex" xmlns:cx8="http://schemas.microsoft.com/office/drawing/2016/5/14/chartex" xmlns:mc="http://schemas.openxmlformats.org/markup-compatibility/2006" xmlns:aink="http://schemas.microsoft.com/office/drawing/2016/ink" xmlns:am3d="http://schemas.microsoft.com/office/drawing/2017/model3d" xmlns:o="urn:schemas-microsoft-com:office:office" xmlns:r="http://schemas.openxmlformats.org/officeDocument/2006/relationships" xmlns:m="http://schemas.openxmlformats.org/officeDocument/2006/math" xmlns:v="urn:schemas-microsoft-com:vml" xmlns:wp14="http://schemas.microsoft.com/office/word/2010/wordprocessingDrawing" xmlns:wp="http://schemas.openxmlformats.org/drawingml/2006/wordprocessingDrawing" xmlns:w10="urn:schemas-microsoft-com:office:word" xmlns:w="http://schemas.openxmlformats.org/wordprocessingml/2006/main" xmlns:w14="http://schemas.microsoft.com/office/word/2010/wordml" xmlns:w15="http://schemas.microsoft.com/office/word/2012/wordml" xmlns:w16cid="http://schemas.microsoft.com/office/word/2016/wordml/cid" xmlns:w16se="http://schemas.microsoft.com/office/word/2015/wordml/symex" xmlns:wpg="http://schemas.microsoft.com/office/word/2010/wordprocessingGroup" xmlns:wpi="http://schemas.microsoft.com/office/word/2010/wordprocessingInk" xmlns:wne="http://schemas.microsoft.com/office/word/2006/wordml" xmlns:wps="http://schemas.microsoft.com/office/word/2010/wordprocessingShape" mc:Ignorable="w14 w15 w16se w16cid wp14">
   <w:p>
     <w:pPr>
       <w:pStyle w:val="Footer"/>
@@ -2565,7 +2608,7 @@
 </file>
 
 <file path=word/footnotes.xml><?xml version="1.0" encoding="utf-8"?>
-<w:footnotes xmlns:wpc="http://schemas.microsoft.com/office/word/2010/wordprocessingCanvas" xmlns:mc="http://schemas.openxmlformats.org/markup-compatibility/2006" xmlns:o="urn:schemas-microsoft-com:office:office" xmlns:r="http://schemas.openxmlformats.org/officeDocument/2006/relationships" xmlns:m="http://schemas.openxmlformats.org/officeDocument/2006/math" xmlns:v="urn:schemas-microsoft-com:vml" xmlns:wp14="http://schemas.microsoft.com/office/word/2010/wordprocessingDrawing" xmlns:wp="http://schemas.openxmlformats.org/drawingml/2006/wordprocessingDrawing" xmlns:w10="urn:schemas-microsoft-com:office:word" xmlns:w="http://schemas.openxmlformats.org/wordprocessingml/2006/main" xmlns:w14="http://schemas.microsoft.com/office/word/2010/wordml" xmlns:wpg="http://schemas.microsoft.com/office/word/2010/wordprocessingGroup" xmlns:wpi="http://schemas.microsoft.com/office/word/2010/wordprocessingInk" xmlns:wne="http://schemas.microsoft.com/office/word/2006/wordml" xmlns:wps="http://schemas.microsoft.com/office/word/2010/wordprocessingShape" mc:Ignorable="w14 wp14">
+<w:footnotes xmlns:wpc="http://schemas.microsoft.com/office/word/2010/wordprocessingCanvas" xmlns:cx="http://schemas.microsoft.com/office/drawing/2014/chartex" xmlns:cx1="http://schemas.microsoft.com/office/drawing/2015/9/8/chartex" xmlns:cx2="http://schemas.microsoft.com/office/drawing/2015/10/21/chartex" xmlns:cx3="http://schemas.microsoft.com/office/drawing/2016/5/9/chartex" xmlns:cx4="http://schemas.microsoft.com/office/drawing/2016/5/10/chartex" xmlns:cx5="http://schemas.microsoft.com/office/drawing/2016/5/11/chartex" xmlns:cx6="http://schemas.microsoft.com/office/drawing/2016/5/12/chartex" xmlns:cx7="http://schemas.microsoft.com/office/drawing/2016/5/13/chartex" xmlns:cx8="http://schemas.microsoft.com/office/drawing/2016/5/14/chartex" xmlns:mc="http://schemas.openxmlformats.org/markup-compatibility/2006" xmlns:aink="http://schemas.microsoft.com/office/drawing/2016/ink" xmlns:am3d="http://schemas.microsoft.com/office/drawing/2017/model3d" xmlns:o="urn:schemas-microsoft-com:office:office" xmlns:r="http://schemas.openxmlformats.org/officeDocument/2006/relationships" xmlns:m="http://schemas.openxmlformats.org/officeDocument/2006/math" xmlns:v="urn:schemas-microsoft-com:vml" xmlns:wp14="http://schemas.microsoft.com/office/word/2010/wordprocessingDrawing" xmlns:wp="http://schemas.openxmlformats.org/drawingml/2006/wordprocessingDrawing" xmlns:w10="urn:schemas-microsoft-com:office:word" xmlns:w="http://schemas.openxmlformats.org/wordprocessingml/2006/main" xmlns:w14="http://schemas.microsoft.com/office/word/2010/wordml" xmlns:w15="http://schemas.microsoft.com/office/word/2012/wordml" xmlns:w16cid="http://schemas.microsoft.com/office/word/2016/wordml/cid" xmlns:w16se="http://schemas.microsoft.com/office/word/2015/wordml/symex" xmlns:wpg="http://schemas.microsoft.com/office/word/2010/wordprocessingGroup" xmlns:wpi="http://schemas.microsoft.com/office/word/2010/wordprocessingInk" xmlns:wne="http://schemas.microsoft.com/office/word/2006/wordml" xmlns:wps="http://schemas.microsoft.com/office/word/2010/wordprocessingShape" mc:Ignorable="w14 w15 w16se w16cid wp14">
   <w:footnote w:type="separator" w:id="-1">
     <w:p>
       <w:r>
@@ -2584,7 +2627,7 @@
 </file>
 
 <file path=word/header1.xml><?xml version="1.0" encoding="utf-8"?>
-<w:hdr xmlns:wpc="http://schemas.microsoft.com/office/word/2010/wordprocessingCanvas" xmlns:mc="http://schemas.openxmlformats.org/markup-compatibility/2006" xmlns:o="urn:schemas-microsoft-com:office:office" xmlns:r="http://schemas.openxmlformats.org/officeDocument/2006/relationships" xmlns:m="http://schemas.openxmlformats.org/officeDocument/2006/math" xmlns:v="urn:schemas-microsoft-com:vml" xmlns:wp14="http://schemas.microsoft.com/office/word/2010/wordprocessingDrawing" xmlns:wp="http://schemas.openxmlformats.org/drawingml/2006/wordprocessingDrawing" xmlns:w10="urn:schemas-microsoft-com:office:word" xmlns:w="http://schemas.openxmlformats.org/wordprocessingml/2006/main" xmlns:w14="http://schemas.microsoft.com/office/word/2010/wordml" xmlns:wpg="http://schemas.microsoft.com/office/word/2010/wordprocessingGroup" xmlns:wpi="http://schemas.microsoft.com/office/word/2010/wordprocessingInk" xmlns:wne="http://schemas.microsoft.com/office/word/2006/wordml" xmlns:wps="http://schemas.microsoft.com/office/word/2010/wordprocessingShape" mc:Ignorable="w14 wp14">
+<w:hdr xmlns:wpc="http://schemas.microsoft.com/office/word/2010/wordprocessingCanvas" xmlns:cx="http://schemas.microsoft.com/office/drawing/2014/chartex" xmlns:cx1="http://schemas.microsoft.com/office/drawing/2015/9/8/chartex" xmlns:cx2="http://schemas.microsoft.com/office/drawing/2015/10/21/chartex" xmlns:cx3="http://schemas.microsoft.com/office/drawing/2016/5/9/chartex" xmlns:cx4="http://schemas.microsoft.com/office/drawing/2016/5/10/chartex" xmlns:cx5="http://schemas.microsoft.com/office/drawing/2016/5/11/chartex" xmlns:cx6="http://schemas.microsoft.com/office/drawing/2016/5/12/chartex" xmlns:cx7="http://schemas.microsoft.com/office/drawing/2016/5/13/chartex" xmlns:cx8="http://schemas.microsoft.com/office/drawing/2016/5/14/chartex" xmlns:mc="http://schemas.openxmlformats.org/markup-compatibility/2006" xmlns:aink="http://schemas.microsoft.com/office/drawing/2016/ink" xmlns:am3d="http://schemas.microsoft.com/office/drawing/2017/model3d" xmlns:o="urn:schemas-microsoft-com:office:office" xmlns:r="http://schemas.openxmlformats.org/officeDocument/2006/relationships" xmlns:m="http://schemas.openxmlformats.org/officeDocument/2006/math" xmlns:v="urn:schemas-microsoft-com:vml" xmlns:wp14="http://schemas.microsoft.com/office/word/2010/wordprocessingDrawing" xmlns:wp="http://schemas.openxmlformats.org/drawingml/2006/wordprocessingDrawing" xmlns:w10="urn:schemas-microsoft-com:office:word" xmlns:w="http://schemas.openxmlformats.org/wordprocessingml/2006/main" xmlns:w14="http://schemas.microsoft.com/office/word/2010/wordml" xmlns:w15="http://schemas.microsoft.com/office/word/2012/wordml" xmlns:w16cid="http://schemas.microsoft.com/office/word/2016/wordml/cid" xmlns:w16se="http://schemas.microsoft.com/office/word/2015/wordml/symex" xmlns:wpg="http://schemas.microsoft.com/office/word/2010/wordprocessingGroup" xmlns:wpi="http://schemas.microsoft.com/office/word/2010/wordprocessingInk" xmlns:wne="http://schemas.microsoft.com/office/word/2006/wordml" xmlns:wps="http://schemas.microsoft.com/office/word/2010/wordprocessingShape" mc:Ignorable="w14 w15 w16se w16cid wp14">
   <w:p>
     <w:pPr>
       <w:pStyle w:val="Header"/>
@@ -2597,7 +2640,7 @@
 </file>
 
 <file path=word/header2.xml><?xml version="1.0" encoding="utf-8"?>
-<w:hdr xmlns:wpc="http://schemas.microsoft.com/office/word/2010/wordprocessingCanvas" xmlns:mc="http://schemas.openxmlformats.org/markup-compatibility/2006" xmlns:o="urn:schemas-microsoft-com:office:office" xmlns:r="http://schemas.openxmlformats.org/officeDocument/2006/relationships" xmlns:m="http://schemas.openxmlformats.org/officeDocument/2006/math" xmlns:v="urn:schemas-microsoft-com:vml" xmlns:wp14="http://schemas.microsoft.com/office/word/2010/wordprocessingDrawing" xmlns:wp="http://schemas.openxmlformats.org/drawingml/2006/wordprocessingDrawing" xmlns:w10="urn:schemas-microsoft-com:office:word" xmlns:w="http://schemas.openxmlformats.org/wordprocessingml/2006/main" xmlns:w14="http://schemas.microsoft.com/office/word/2010/wordml" xmlns:wpg="http://schemas.microsoft.com/office/word/2010/wordprocessingGroup" xmlns:wpi="http://schemas.microsoft.com/office/word/2010/wordprocessingInk" xmlns:wne="http://schemas.microsoft.com/office/word/2006/wordml" xmlns:wps="http://schemas.microsoft.com/office/word/2010/wordprocessingShape" mc:Ignorable="w14 wp14">
+<w:hdr xmlns:wpc="http://schemas.microsoft.com/office/word/2010/wordprocessingCanvas" xmlns:cx="http://schemas.microsoft.com/office/drawing/2014/chartex" xmlns:cx1="http://schemas.microsoft.com/office/drawing/2015/9/8/chartex" xmlns:cx2="http://schemas.microsoft.com/office/drawing/2015/10/21/chartex" xmlns:cx3="http://schemas.microsoft.com/office/drawing/2016/5/9/chartex" xmlns:cx4="http://schemas.microsoft.com/office/drawing/2016/5/10/chartex" xmlns:cx5="http://schemas.microsoft.com/office/drawing/2016/5/11/chartex" xmlns:cx6="http://schemas.microsoft.com/office/drawing/2016/5/12/chartex" xmlns:cx7="http://schemas.microsoft.com/office/drawing/2016/5/13/chartex" xmlns:cx8="http://schemas.microsoft.com/office/drawing/2016/5/14/chartex" xmlns:mc="http://schemas.openxmlformats.org/markup-compatibility/2006" xmlns:aink="http://schemas.microsoft.com/office/drawing/2016/ink" xmlns:am3d="http://schemas.microsoft.com/office/drawing/2017/model3d" xmlns:o="urn:schemas-microsoft-com:office:office" xmlns:r="http://schemas.openxmlformats.org/officeDocument/2006/relationships" xmlns:m="http://schemas.openxmlformats.org/officeDocument/2006/math" xmlns:v="urn:schemas-microsoft-com:vml" xmlns:wp14="http://schemas.microsoft.com/office/word/2010/wordprocessingDrawing" xmlns:wp="http://schemas.openxmlformats.org/drawingml/2006/wordprocessingDrawing" xmlns:w10="urn:schemas-microsoft-com:office:word" xmlns:w="http://schemas.openxmlformats.org/wordprocessingml/2006/main" xmlns:w14="http://schemas.microsoft.com/office/word/2010/wordml" xmlns:w15="http://schemas.microsoft.com/office/word/2012/wordml" xmlns:w16cid="http://schemas.microsoft.com/office/word/2016/wordml/cid" xmlns:w16se="http://schemas.microsoft.com/office/word/2015/wordml/symex" xmlns:wpg="http://schemas.microsoft.com/office/word/2010/wordprocessingGroup" xmlns:wpi="http://schemas.microsoft.com/office/word/2010/wordprocessingInk" xmlns:wne="http://schemas.microsoft.com/office/word/2006/wordml" xmlns:wps="http://schemas.microsoft.com/office/word/2010/wordprocessingShape" mc:Ignorable="w14 w15 w16se w16cid wp14">
   <w:p>
     <w:pPr>
       <w:pStyle w:val="Header"/>
@@ -2610,7 +2653,7 @@
 </file>
 
 <file path=word/header3.xml><?xml version="1.0" encoding="utf-8"?>
-<w:hdr xmlns:wpc="http://schemas.microsoft.com/office/word/2010/wordprocessingCanvas" xmlns:mc="http://schemas.openxmlformats.org/markup-compatibility/2006" xmlns:o="urn:schemas-microsoft-com:office:office" xmlns:r="http://schemas.openxmlformats.org/officeDocument/2006/relationships" xmlns:m="http://schemas.openxmlformats.org/officeDocument/2006/math" xmlns:v="urn:schemas-microsoft-com:vml" xmlns:wp14="http://schemas.microsoft.com/office/word/2010/wordprocessingDrawing" xmlns:wp="http://schemas.openxmlformats.org/drawingml/2006/wordprocessingDrawing" xmlns:w10="urn:schemas-microsoft-com:office:word" xmlns:w="http://schemas.openxmlformats.org/wordprocessingml/2006/main" xmlns:w14="http://schemas.microsoft.com/office/word/2010/wordml" xmlns:wpg="http://schemas.microsoft.com/office/word/2010/wordprocessingGroup" xmlns:wpi="http://schemas.microsoft.com/office/word/2010/wordprocessingInk" xmlns:wne="http://schemas.microsoft.com/office/word/2006/wordml" xmlns:wps="http://schemas.microsoft.com/office/word/2010/wordprocessingShape" mc:Ignorable="w14 wp14">
+<w:hdr xmlns:wpc="http://schemas.microsoft.com/office/word/2010/wordprocessingCanvas" xmlns:cx="http://schemas.microsoft.com/office/drawing/2014/chartex" xmlns:cx1="http://schemas.microsoft.com/office/drawing/2015/9/8/chartex" xmlns:cx2="http://schemas.microsoft.com/office/drawing/2015/10/21/chartex" xmlns:cx3="http://schemas.microsoft.com/office/drawing/2016/5/9/chartex" xmlns:cx4="http://schemas.microsoft.com/office/drawing/2016/5/10/chartex" xmlns:cx5="http://schemas.microsoft.com/office/drawing/2016/5/11/chartex" xmlns:cx6="http://schemas.microsoft.com/office/drawing/2016/5/12/chartex" xmlns:cx7="http://schemas.microsoft.com/office/drawing/2016/5/13/chartex" xmlns:cx8="http://schemas.microsoft.com/office/drawing/2016/5/14/chartex" xmlns:mc="http://schemas.openxmlformats.org/markup-compatibility/2006" xmlns:aink="http://schemas.microsoft.com/office/drawing/2016/ink" xmlns:am3d="http://schemas.microsoft.com/office/drawing/2017/model3d" xmlns:o="urn:schemas-microsoft-com:office:office" xmlns:r="http://schemas.openxmlformats.org/officeDocument/2006/relationships" xmlns:m="http://schemas.openxmlformats.org/officeDocument/2006/math" xmlns:v="urn:schemas-microsoft-com:vml" xmlns:wp14="http://schemas.microsoft.com/office/word/2010/wordprocessingDrawing" xmlns:wp="http://schemas.openxmlformats.org/drawingml/2006/wordprocessingDrawing" xmlns:w10="urn:schemas-microsoft-com:office:word" xmlns:w="http://schemas.openxmlformats.org/wordprocessingml/2006/main" xmlns:w14="http://schemas.microsoft.com/office/word/2010/wordml" xmlns:w15="http://schemas.microsoft.com/office/word/2012/wordml" xmlns:w16cid="http://schemas.microsoft.com/office/word/2016/wordml/cid" xmlns:w16se="http://schemas.microsoft.com/office/word/2015/wordml/symex" xmlns:wpg="http://schemas.microsoft.com/office/word/2010/wordprocessingGroup" xmlns:wpi="http://schemas.microsoft.com/office/word/2010/wordprocessingInk" xmlns:wne="http://schemas.microsoft.com/office/word/2006/wordml" xmlns:wps="http://schemas.microsoft.com/office/word/2010/wordprocessingShape" mc:Ignorable="w14 w15 w16se w16cid wp14">
   <w:p>
     <w:pPr>
       <w:pStyle w:val="Header"/>
@@ -2724,7 +2767,7 @@
 </file>
 
 <file path=word/header4.xml><?xml version="1.0" encoding="utf-8"?>
-<w:hdr xmlns:wpc="http://schemas.microsoft.com/office/word/2010/wordprocessingCanvas" xmlns:mc="http://schemas.openxmlformats.org/markup-compatibility/2006" xmlns:o="urn:schemas-microsoft-com:office:office" xmlns:r="http://schemas.openxmlformats.org/officeDocument/2006/relationships" xmlns:m="http://schemas.openxmlformats.org/officeDocument/2006/math" xmlns:v="urn:schemas-microsoft-com:vml" xmlns:wp14="http://schemas.microsoft.com/office/word/2010/wordprocessingDrawing" xmlns:wp="http://schemas.openxmlformats.org/drawingml/2006/wordprocessingDrawing" xmlns:w10="urn:schemas-microsoft-com:office:word" xmlns:w="http://schemas.openxmlformats.org/wordprocessingml/2006/main" xmlns:w14="http://schemas.microsoft.com/office/word/2010/wordml" xmlns:wpg="http://schemas.microsoft.com/office/word/2010/wordprocessingGroup" xmlns:wpi="http://schemas.microsoft.com/office/word/2010/wordprocessingInk" xmlns:wne="http://schemas.microsoft.com/office/word/2006/wordml" xmlns:wps="http://schemas.microsoft.com/office/word/2010/wordprocessingShape" mc:Ignorable="w14 wp14">
+<w:hdr xmlns:wpc="http://schemas.microsoft.com/office/word/2010/wordprocessingCanvas" xmlns:cx="http://schemas.microsoft.com/office/drawing/2014/chartex" xmlns:cx1="http://schemas.microsoft.com/office/drawing/2015/9/8/chartex" xmlns:cx2="http://schemas.microsoft.com/office/drawing/2015/10/21/chartex" xmlns:cx3="http://schemas.microsoft.com/office/drawing/2016/5/9/chartex" xmlns:cx4="http://schemas.microsoft.com/office/drawing/2016/5/10/chartex" xmlns:cx5="http://schemas.microsoft.com/office/drawing/2016/5/11/chartex" xmlns:cx6="http://schemas.microsoft.com/office/drawing/2016/5/12/chartex" xmlns:cx7="http://schemas.microsoft.com/office/drawing/2016/5/13/chartex" xmlns:cx8="http://schemas.microsoft.com/office/drawing/2016/5/14/chartex" xmlns:mc="http://schemas.openxmlformats.org/markup-compatibility/2006" xmlns:aink="http://schemas.microsoft.com/office/drawing/2016/ink" xmlns:am3d="http://schemas.microsoft.com/office/drawing/2017/model3d" xmlns:o="urn:schemas-microsoft-com:office:office" xmlns:r="http://schemas.openxmlformats.org/officeDocument/2006/relationships" xmlns:m="http://schemas.openxmlformats.org/officeDocument/2006/math" xmlns:v="urn:schemas-microsoft-com:vml" xmlns:wp14="http://schemas.microsoft.com/office/word/2010/wordprocessingDrawing" xmlns:wp="http://schemas.openxmlformats.org/drawingml/2006/wordprocessingDrawing" xmlns:w10="urn:schemas-microsoft-com:office:word" xmlns:w="http://schemas.openxmlformats.org/wordprocessingml/2006/main" xmlns:w14="http://schemas.microsoft.com/office/word/2010/wordml" xmlns:w15="http://schemas.microsoft.com/office/word/2012/wordml" xmlns:w16cid="http://schemas.microsoft.com/office/word/2016/wordml/cid" xmlns:w16se="http://schemas.microsoft.com/office/word/2015/wordml/symex" xmlns:wpg="http://schemas.microsoft.com/office/word/2010/wordprocessingGroup" xmlns:wpi="http://schemas.microsoft.com/office/word/2010/wordprocessingInk" xmlns:wne="http://schemas.microsoft.com/office/word/2006/wordml" xmlns:wps="http://schemas.microsoft.com/office/word/2010/wordprocessingShape" mc:Ignorable="w14 w15 w16se w16cid wp14">
   <w:p>
     <w:pPr>
       <w:pStyle w:val="Confidential-Top"/>
@@ -2814,41 +2857,31 @@
     <w:r>
       <w:fldChar w:fldCharType="separate"/>
     </w:r>
+    <w:r>
+      <w:t xml:space="preserve">[ </w:t>
+    </w:r>
     <w:proofErr w:type="gramStart"/>
     <w:r>
-      <w:t>[ Project</w:t>
+      <w:t>Project ]</w:t>
     </w:r>
     <w:proofErr w:type="gramEnd"/>
     <w:r>
-      <w:t xml:space="preserve"> ]</w:t>
-    </w:r>
-    <w:r>
       <w:fldChar w:fldCharType="end"/>
     </w:r>
     <w:r>
       <w:t xml:space="preserve"> </w:t>
     </w:r>
-    <w:r>
-      <w:fldChar w:fldCharType="begin"/>
-    </w:r>
-    <w:r>
-      <w:instrText xml:space="preserve"> SUBJECT  \* MERGEFORMAT </w:instrText>
-    </w:r>
-    <w:r>
-      <w:fldChar w:fldCharType="separate"/>
-    </w:r>
-    <w:r>
-      <w:t>Software Design Specification</w:t>
-    </w:r>
-    <w:r>
-      <w:fldChar w:fldCharType="end"/>
-    </w:r>
+    <w:fldSimple w:instr=" SUBJECT  \* MERGEFORMAT ">
+      <w:r>
+        <w:t>Software Design Specification</w:t>
+      </w:r>
+    </w:fldSimple>
   </w:p>
 </w:hdr>
 </file>
 
 <file path=word/header5.xml><?xml version="1.0" encoding="utf-8"?>
-<w:hdr xmlns:wpc="http://schemas.microsoft.com/office/word/2010/wordprocessingCanvas" xmlns:mc="http://schemas.openxmlformats.org/markup-compatibility/2006" xmlns:o="urn:schemas-microsoft-com:office:office" xmlns:r="http://schemas.openxmlformats.org/officeDocument/2006/relationships" xmlns:m="http://schemas.openxmlformats.org/officeDocument/2006/math" xmlns:v="urn:schemas-microsoft-com:vml" xmlns:wp14="http://schemas.microsoft.com/office/word/2010/wordprocessingDrawing" xmlns:wp="http://schemas.openxmlformats.org/drawingml/2006/wordprocessingDrawing" xmlns:w10="urn:schemas-microsoft-com:office:word" xmlns:w="http://schemas.openxmlformats.org/wordprocessingml/2006/main" xmlns:w14="http://schemas.microsoft.com/office/word/2010/wordml" xmlns:wpg="http://schemas.microsoft.com/office/word/2010/wordprocessingGroup" xmlns:wpi="http://schemas.microsoft.com/office/word/2010/wordprocessingInk" xmlns:wne="http://schemas.microsoft.com/office/word/2006/wordml" xmlns:wps="http://schemas.microsoft.com/office/word/2010/wordprocessingShape" mc:Ignorable="w14 wp14">
+<w:hdr xmlns:wpc="http://schemas.microsoft.com/office/word/2010/wordprocessingCanvas" xmlns:cx="http://schemas.microsoft.com/office/drawing/2014/chartex" xmlns:cx1="http://schemas.microsoft.com/office/drawing/2015/9/8/chartex" xmlns:cx2="http://schemas.microsoft.com/office/drawing/2015/10/21/chartex" xmlns:cx3="http://schemas.microsoft.com/office/drawing/2016/5/9/chartex" xmlns:cx4="http://schemas.microsoft.com/office/drawing/2016/5/10/chartex" xmlns:cx5="http://schemas.microsoft.com/office/drawing/2016/5/11/chartex" xmlns:cx6="http://schemas.microsoft.com/office/drawing/2016/5/12/chartex" xmlns:cx7="http://schemas.microsoft.com/office/drawing/2016/5/13/chartex" xmlns:cx8="http://schemas.microsoft.com/office/drawing/2016/5/14/chartex" xmlns:mc="http://schemas.openxmlformats.org/markup-compatibility/2006" xmlns:aink="http://schemas.microsoft.com/office/drawing/2016/ink" xmlns:am3d="http://schemas.microsoft.com/office/drawing/2017/model3d" xmlns:o="urn:schemas-microsoft-com:office:office" xmlns:r="http://schemas.openxmlformats.org/officeDocument/2006/relationships" xmlns:m="http://schemas.openxmlformats.org/officeDocument/2006/math" xmlns:v="urn:schemas-microsoft-com:vml" xmlns:wp14="http://schemas.microsoft.com/office/word/2010/wordprocessingDrawing" xmlns:wp="http://schemas.openxmlformats.org/drawingml/2006/wordprocessingDrawing" xmlns:w10="urn:schemas-microsoft-com:office:word" xmlns:w="http://schemas.openxmlformats.org/wordprocessingml/2006/main" xmlns:w14="http://schemas.microsoft.com/office/word/2010/wordml" xmlns:w15="http://schemas.microsoft.com/office/word/2012/wordml" xmlns:w16cid="http://schemas.microsoft.com/office/word/2016/wordml/cid" xmlns:w16se="http://schemas.microsoft.com/office/word/2015/wordml/symex" xmlns:wpg="http://schemas.microsoft.com/office/word/2010/wordprocessingGroup" xmlns:wpi="http://schemas.microsoft.com/office/word/2010/wordprocessingInk" xmlns:wne="http://schemas.microsoft.com/office/word/2006/wordml" xmlns:wps="http://schemas.microsoft.com/office/word/2010/wordprocessingShape" mc:Ignorable="w14 w15 w16se w16cid wp14">
   <w:p>
     <w:pPr>
       <w:pStyle w:val="Header"/>
@@ -2946,8 +2979,8 @@
 </file>
 
 <file path=word/numbering.xml><?xml version="1.0" encoding="utf-8"?>
-<w:numbering xmlns:wpc="http://schemas.microsoft.com/office/word/2010/wordprocessingCanvas" xmlns:mc="http://schemas.openxmlformats.org/markup-compatibility/2006" xmlns:o="urn:schemas-microsoft-com:office:office" xmlns:r="http://schemas.openxmlformats.org/officeDocument/2006/relationships" xmlns:m="http://schemas.openxmlformats.org/officeDocument/2006/math" xmlns:v="urn:schemas-microsoft-com:vml" xmlns:wp14="http://schemas.microsoft.com/office/word/2010/wordprocessingDrawing" xmlns:wp="http://schemas.openxmlformats.org/drawingml/2006/wordprocessingDrawing" xmlns:w10="urn:schemas-microsoft-com:office:word" xmlns:w="http://schemas.openxmlformats.org/wordprocessingml/2006/main" xmlns:w14="http://schemas.microsoft.com/office/word/2010/wordml" xmlns:wpg="http://schemas.microsoft.com/office/word/2010/wordprocessingGroup" xmlns:wpi="http://schemas.microsoft.com/office/word/2010/wordprocessingInk" xmlns:wne="http://schemas.microsoft.com/office/word/2006/wordml" xmlns:wps="http://schemas.microsoft.com/office/word/2010/wordprocessingShape" mc:Ignorable="w14 wp14">
-  <w:abstractNum w:abstractNumId="0">
+<w:numbering xmlns:wpc="http://schemas.microsoft.com/office/word/2010/wordprocessingCanvas" xmlns:cx="http://schemas.microsoft.com/office/drawing/2014/chartex" xmlns:cx1="http://schemas.microsoft.com/office/drawing/2015/9/8/chartex" xmlns:cx2="http://schemas.microsoft.com/office/drawing/2015/10/21/chartex" xmlns:cx3="http://schemas.microsoft.com/office/drawing/2016/5/9/chartex" xmlns:cx4="http://schemas.microsoft.com/office/drawing/2016/5/10/chartex" xmlns:cx5="http://schemas.microsoft.com/office/drawing/2016/5/11/chartex" xmlns:cx6="http://schemas.microsoft.com/office/drawing/2016/5/12/chartex" xmlns:cx7="http://schemas.microsoft.com/office/drawing/2016/5/13/chartex" xmlns:cx8="http://schemas.microsoft.com/office/drawing/2016/5/14/chartex" xmlns:mc="http://schemas.openxmlformats.org/markup-compatibility/2006" xmlns:aink="http://schemas.microsoft.com/office/drawing/2016/ink" xmlns:am3d="http://schemas.microsoft.com/office/drawing/2017/model3d" xmlns:o="urn:schemas-microsoft-com:office:office" xmlns:r="http://schemas.openxmlformats.org/officeDocument/2006/relationships" xmlns:m="http://schemas.openxmlformats.org/officeDocument/2006/math" xmlns:v="urn:schemas-microsoft-com:vml" xmlns:wp14="http://schemas.microsoft.com/office/word/2010/wordprocessingDrawing" xmlns:wp="http://schemas.openxmlformats.org/drawingml/2006/wordprocessingDrawing" xmlns:w10="urn:schemas-microsoft-com:office:word" xmlns:w="http://schemas.openxmlformats.org/wordprocessingml/2006/main" xmlns:w14="http://schemas.microsoft.com/office/word/2010/wordml" xmlns:w15="http://schemas.microsoft.com/office/word/2012/wordml" xmlns:w16cid="http://schemas.microsoft.com/office/word/2016/wordml/cid" xmlns:w16se="http://schemas.microsoft.com/office/word/2015/wordml/symex" xmlns:wpg="http://schemas.microsoft.com/office/word/2010/wordprocessingGroup" xmlns:wpi="http://schemas.microsoft.com/office/word/2010/wordprocessingInk" xmlns:wne="http://schemas.microsoft.com/office/word/2006/wordml" xmlns:wps="http://schemas.microsoft.com/office/word/2010/wordprocessingShape" mc:Ignorable="w14 w15 w16se w16cid wp14">
+  <w:abstractNum w:abstractNumId="0" w15:restartNumberingAfterBreak="0">
     <w:nsid w:val="254C1674"/>
     <w:multiLevelType w:val="multilevel"/>
     <w:tmpl w:val="66403F7A"/>
@@ -3023,7 +3056,7 @@
       <w:lvlJc w:val="left"/>
     </w:lvl>
   </w:abstractNum>
-  <w:abstractNum w:abstractNumId="1">
+  <w:abstractNum w:abstractNumId="1" w15:restartNumberingAfterBreak="0">
     <w:nsid w:val="5EDD05CB"/>
     <w:multiLevelType w:val="multilevel"/>
     <w:tmpl w:val="EBF4B864"/>
@@ -3152,7 +3185,7 @@
 </file>
 
 <file path=word/styles.xml><?xml version="1.0" encoding="utf-8"?>
-<w:styles xmlns:mc="http://schemas.openxmlformats.org/markup-compatibility/2006" xmlns:r="http://schemas.openxmlformats.org/officeDocument/2006/relationships" xmlns:w="http://schemas.openxmlformats.org/wordprocessingml/2006/main" xmlns:w14="http://schemas.microsoft.com/office/word/2010/wordml" mc:Ignorable="w14">
+<w:styles xmlns:mc="http://schemas.openxmlformats.org/markup-compatibility/2006" xmlns:r="http://schemas.openxmlformats.org/officeDocument/2006/relationships" xmlns:w="http://schemas.openxmlformats.org/wordprocessingml/2006/main" xmlns:w14="http://schemas.microsoft.com/office/word/2010/wordml" xmlns:w15="http://schemas.microsoft.com/office/word/2012/wordml" xmlns:w16cid="http://schemas.microsoft.com/office/word/2016/wordml/cid" xmlns:w16se="http://schemas.microsoft.com/office/word/2015/wordml/symex" mc:Ignorable="w14 w15 w16se w16cid">
   <w:docDefaults>
     <w:rPrDefault>
       <w:rPr>
@@ -3162,144 +3195,382 @@
     </w:rPrDefault>
     <w:pPrDefault/>
   </w:docDefaults>
-  <w:latentStyles w:defLockedState="0" w:defUIPriority="99" w:defSemiHidden="1" w:defUnhideWhenUsed="1" w:defQFormat="0" w:count="267">
-    <w:lsdException w:name="Normal" w:semiHidden="0" w:uiPriority="0" w:unhideWhenUsed="0" w:qFormat="1"/>
-    <w:lsdException w:name="heading 1" w:semiHidden="0" w:uiPriority="0" w:unhideWhenUsed="0" w:qFormat="1"/>
-    <w:lsdException w:name="heading 2" w:semiHidden="0" w:uiPriority="0" w:unhideWhenUsed="0" w:qFormat="1"/>
-    <w:lsdException w:name="heading 3" w:semiHidden="0" w:uiPriority="0" w:unhideWhenUsed="0" w:qFormat="1"/>
-    <w:lsdException w:name="heading 4" w:semiHidden="0" w:uiPriority="0" w:unhideWhenUsed="0" w:qFormat="1"/>
-    <w:lsdException w:name="heading 5" w:semiHidden="0" w:uiPriority="0" w:unhideWhenUsed="0" w:qFormat="1"/>
-    <w:lsdException w:name="heading 6" w:semiHidden="0" w:uiPriority="0" w:unhideWhenUsed="0" w:qFormat="1"/>
-    <w:lsdException w:name="heading 7" w:semiHidden="0" w:uiPriority="0" w:unhideWhenUsed="0" w:qFormat="1"/>
-    <w:lsdException w:name="heading 8" w:semiHidden="0" w:uiPriority="0" w:unhideWhenUsed="0" w:qFormat="1"/>
-    <w:lsdException w:name="heading 9" w:semiHidden="0" w:uiPriority="0" w:unhideWhenUsed="0" w:qFormat="1"/>
-    <w:lsdException w:name="toc 1" w:uiPriority="39"/>
-    <w:lsdException w:name="toc 2" w:uiPriority="39"/>
-    <w:lsdException w:name="toc 3" w:uiPriority="39"/>
-    <w:lsdException w:name="toc 4" w:uiPriority="39"/>
-    <w:lsdException w:name="toc 5" w:uiPriority="39"/>
-    <w:lsdException w:name="toc 6" w:uiPriority="39"/>
-    <w:lsdException w:name="toc 7" w:uiPriority="39"/>
-    <w:lsdException w:name="toc 8" w:uiPriority="39"/>
-    <w:lsdException w:name="toc 9" w:uiPriority="39"/>
-    <w:lsdException w:name="caption" w:semiHidden="0" w:uiPriority="35" w:unhideWhenUsed="0" w:qFormat="1"/>
-    <w:lsdException w:name="Title" w:semiHidden="0" w:uiPriority="0" w:unhideWhenUsed="0" w:qFormat="1"/>
-    <w:lsdException w:name="Default Paragraph Font" w:uiPriority="1"/>
-    <w:lsdException w:name="Subtitle" w:semiHidden="0" w:uiPriority="11" w:unhideWhenUsed="0" w:qFormat="1"/>
-    <w:lsdException w:name="Strong" w:semiHidden="0" w:uiPriority="22" w:unhideWhenUsed="0" w:qFormat="1"/>
-    <w:lsdException w:name="Emphasis" w:semiHidden="0" w:uiPriority="20" w:unhideWhenUsed="0" w:qFormat="1"/>
-    <w:lsdException w:name="Table Grid" w:semiHidden="0" w:uiPriority="39" w:unhideWhenUsed="0"/>
-    <w:lsdException w:name="Placeholder Text" w:unhideWhenUsed="0"/>
-    <w:lsdException w:name="No Spacing" w:semiHidden="0" w:uiPriority="1" w:unhideWhenUsed="0" w:qFormat="1"/>
-    <w:lsdException w:name="Light Shading" w:semiHidden="0" w:uiPriority="60" w:unhideWhenUsed="0"/>
-    <w:lsdException w:name="Light List" w:semiHidden="0" w:uiPriority="61" w:unhideWhenUsed="0"/>
-    <w:lsdException w:name="Light Grid" w:semiHidden="0" w:uiPriority="62" w:unhideWhenUsed="0"/>
-    <w:lsdException w:name="Medium Shading 1" w:semiHidden="0" w:uiPriority="63" w:unhideWhenUsed="0"/>
-    <w:lsdException w:name="Medium Shading 2" w:semiHidden="0" w:uiPriority="64" w:unhideWhenUsed="0"/>
-    <w:lsdException w:name="Medium List 1" w:semiHidden="0" w:uiPriority="65" w:unhideWhenUsed="0"/>
-    <w:lsdException w:name="Medium List 2" w:semiHidden="0" w:uiPriority="66" w:unhideWhenUsed="0"/>
-    <w:lsdException w:name="Medium Grid 1" w:semiHidden="0" w:uiPriority="67" w:unhideWhenUsed="0"/>
-    <w:lsdException w:name="Medium Grid 2" w:semiHidden="0" w:uiPriority="68" w:unhideWhenUsed="0"/>
-    <w:lsdException w:name="Medium Grid 3" w:semiHidden="0" w:uiPriority="69" w:unhideWhenUsed="0"/>
-    <w:lsdException w:name="Dark List" w:semiHidden="0" w:uiPriority="70" w:unhideWhenUsed="0"/>
-    <w:lsdException w:name="Colorful Shading" w:semiHidden="0" w:uiPriority="71" w:unhideWhenUsed="0"/>
-    <w:lsdException w:name="Colorful List" w:semiHidden="0" w:uiPriority="72" w:unhideWhenUsed="0"/>
-    <w:lsdException w:name="Colorful Grid" w:semiHidden="0" w:uiPriority="73" w:unhideWhenUsed="0"/>
-    <w:lsdException w:name="Light Shading Accent 1" w:semiHidden="0" w:uiPriority="60" w:unhideWhenUsed="0"/>
-    <w:lsdException w:name="Light List Accent 1" w:semiHidden="0" w:uiPriority="61" w:unhideWhenUsed="0"/>
-    <w:lsdException w:name="Light Grid Accent 1" w:semiHidden="0" w:uiPriority="62" w:unhideWhenUsed="0"/>
-    <w:lsdException w:name="Medium Shading 1 Accent 1" w:semiHidden="0" w:uiPriority="63" w:unhideWhenUsed="0"/>
-    <w:lsdException w:name="Medium Shading 2 Accent 1" w:semiHidden="0" w:uiPriority="64" w:unhideWhenUsed="0"/>
-    <w:lsdException w:name="Medium List 1 Accent 1" w:semiHidden="0" w:uiPriority="65" w:unhideWhenUsed="0"/>
-    <w:lsdException w:name="Revision" w:unhideWhenUsed="0"/>
-    <w:lsdException w:name="List Paragraph" w:semiHidden="0" w:uiPriority="34" w:unhideWhenUsed="0" w:qFormat="1"/>
-    <w:lsdException w:name="Quote" w:semiHidden="0" w:uiPriority="29" w:unhideWhenUsed="0" w:qFormat="1"/>
-    <w:lsdException w:name="Intense Quote" w:semiHidden="0" w:uiPriority="30" w:unhideWhenUsed="0" w:qFormat="1"/>
-    <w:lsdException w:name="Medium List 2 Accent 1" w:semiHidden="0" w:uiPriority="66" w:unhideWhenUsed="0"/>
-    <w:lsdException w:name="Medium Grid 1 Accent 1" w:semiHidden="0" w:uiPriority="67" w:unhideWhenUsed="0"/>
-    <w:lsdException w:name="Medium Grid 2 Accent 1" w:semiHidden="0" w:uiPriority="68" w:unhideWhenUsed="0"/>
-    <w:lsdException w:name="Medium Grid 3 Accent 1" w:semiHidden="0" w:uiPriority="69" w:unhideWhenUsed="0"/>
-    <w:lsdException w:name="Dark List Accent 1" w:semiHidden="0" w:uiPriority="70" w:unhideWhenUsed="0"/>
-    <w:lsdException w:name="Colorful Shading Accent 1" w:semiHidden="0" w:uiPriority="71" w:unhideWhenUsed="0"/>
-    <w:lsdException w:name="Colorful List Accent 1" w:semiHidden="0" w:uiPriority="72" w:unhideWhenUsed="0"/>
-    <w:lsdException w:name="Colorful Grid Accent 1" w:semiHidden="0" w:uiPriority="73" w:unhideWhenUsed="0"/>
-    <w:lsdException w:name="Light Shading Accent 2" w:semiHidden="0" w:uiPriority="60" w:unhideWhenUsed="0"/>
-    <w:lsdException w:name="Light List Accent 2" w:semiHidden="0" w:uiPriority="61" w:unhideWhenUsed="0"/>
-    <w:lsdException w:name="Light Grid Accent 2" w:semiHidden="0" w:uiPriority="62" w:unhideWhenUsed="0"/>
-    <w:lsdException w:name="Medium Shading 1 Accent 2" w:semiHidden="0" w:uiPriority="63" w:unhideWhenUsed="0"/>
-    <w:lsdException w:name="Medium Shading 2 Accent 2" w:semiHidden="0" w:uiPriority="64" w:unhideWhenUsed="0"/>
-    <w:lsdException w:name="Medium List 1 Accent 2" w:semiHidden="0" w:uiPriority="65" w:unhideWhenUsed="0"/>
-    <w:lsdException w:name="Medium List 2 Accent 2" w:semiHidden="0" w:uiPriority="66" w:unhideWhenUsed="0"/>
-    <w:lsdException w:name="Medium Grid 1 Accent 2" w:semiHidden="0" w:uiPriority="67" w:unhideWhenUsed="0"/>
-    <w:lsdException w:name="Medium Grid 2 Accent 2" w:semiHidden="0" w:uiPriority="68" w:unhideWhenUsed="0"/>
-    <w:lsdException w:name="Medium Grid 3 Accent 2" w:semiHidden="0" w:uiPriority="69" w:unhideWhenUsed="0"/>
-    <w:lsdException w:name="Dark List Accent 2" w:semiHidden="0" w:uiPriority="70" w:unhideWhenUsed="0"/>
-    <w:lsdException w:name="Colorful Shading Accent 2" w:semiHidden="0" w:uiPriority="71" w:unhideWhenUsed="0"/>
-    <w:lsdException w:name="Colorful List Accent 2" w:semiHidden="0" w:uiPriority="72" w:unhideWhenUsed="0"/>
-    <w:lsdException w:name="Colorful Grid Accent 2" w:semiHidden="0" w:uiPriority="73" w:unhideWhenUsed="0"/>
-    <w:lsdException w:name="Light Shading Accent 3" w:semiHidden="0" w:uiPriority="60" w:unhideWhenUsed="0"/>
-    <w:lsdException w:name="Light List Accent 3" w:semiHidden="0" w:uiPriority="61" w:unhideWhenUsed="0"/>
-    <w:lsdException w:name="Light Grid Accent 3" w:semiHidden="0" w:uiPriority="62" w:unhideWhenUsed="0"/>
-    <w:lsdException w:name="Medium Shading 1 Accent 3" w:semiHidden="0" w:uiPriority="63" w:unhideWhenUsed="0"/>
-    <w:lsdException w:name="Medium Shading 2 Accent 3" w:semiHidden="0" w:uiPriority="64" w:unhideWhenUsed="0"/>
-    <w:lsdException w:name="Medium List 1 Accent 3" w:semiHidden="0" w:uiPriority="65" w:unhideWhenUsed="0"/>
-    <w:lsdException w:name="Medium List 2 Accent 3" w:semiHidden="0" w:uiPriority="66" w:unhideWhenUsed="0"/>
-    <w:lsdException w:name="Medium Grid 1 Accent 3" w:semiHidden="0" w:uiPriority="67" w:unhideWhenUsed="0"/>
-    <w:lsdException w:name="Medium Grid 2 Accent 3" w:semiHidden="0" w:uiPriority="68" w:unhideWhenUsed="0"/>
-    <w:lsdException w:name="Medium Grid 3 Accent 3" w:semiHidden="0" w:uiPriority="69" w:unhideWhenUsed="0"/>
-    <w:lsdException w:name="Dark List Accent 3" w:semiHidden="0" w:uiPriority="70" w:unhideWhenUsed="0"/>
-    <w:lsdException w:name="Colorful Shading Accent 3" w:semiHidden="0" w:uiPriority="71" w:unhideWhenUsed="0"/>
-    <w:lsdException w:name="Colorful List Accent 3" w:semiHidden="0" w:uiPriority="72" w:unhideWhenUsed="0"/>
-    <w:lsdException w:name="Colorful Grid Accent 3" w:semiHidden="0" w:uiPriority="73" w:unhideWhenUsed="0"/>
-    <w:lsdException w:name="Light Shading Accent 4" w:semiHidden="0" w:uiPriority="60" w:unhideWhenUsed="0"/>
-    <w:lsdException w:name="Light List Accent 4" w:semiHidden="0" w:uiPriority="61" w:unhideWhenUsed="0"/>
-    <w:lsdException w:name="Light Grid Accent 4" w:semiHidden="0" w:uiPriority="62" w:unhideWhenUsed="0"/>
-    <w:lsdException w:name="Medium Shading 1 Accent 4" w:semiHidden="0" w:uiPriority="63" w:unhideWhenUsed="0"/>
-    <w:lsdException w:name="Medium Shading 2 Accent 4" w:semiHidden="0" w:uiPriority="64" w:unhideWhenUsed="0"/>
-    <w:lsdException w:name="Medium List 1 Accent 4" w:semiHidden="0" w:uiPriority="65" w:unhideWhenUsed="0"/>
-    <w:lsdException w:name="Medium List 2 Accent 4" w:semiHidden="0" w:uiPriority="66" w:unhideWhenUsed="0"/>
-    <w:lsdException w:name="Medium Grid 1 Accent 4" w:semiHidden="0" w:uiPriority="67" w:unhideWhenUsed="0"/>
-    <w:lsdException w:name="Medium Grid 2 Accent 4" w:semiHidden="0" w:uiPriority="68" w:unhideWhenUsed="0"/>
-    <w:lsdException w:name="Medium Grid 3 Accent 4" w:semiHidden="0" w:uiPriority="69" w:unhideWhenUsed="0"/>
-    <w:lsdException w:name="Dark List Accent 4" w:semiHidden="0" w:uiPriority="70" w:unhideWhenUsed="0"/>
-    <w:lsdException w:name="Colorful Shading Accent 4" w:semiHidden="0" w:uiPriority="71" w:unhideWhenUsed="0"/>
-    <w:lsdException w:name="Colorful List Accent 4" w:semiHidden="0" w:uiPriority="72" w:unhideWhenUsed="0"/>
-    <w:lsdException w:name="Colorful Grid Accent 4" w:semiHidden="0" w:uiPriority="73" w:unhideWhenUsed="0"/>
-    <w:lsdException w:name="Light Shading Accent 5" w:semiHidden="0" w:uiPriority="60" w:unhideWhenUsed="0"/>
-    <w:lsdException w:name="Light List Accent 5" w:semiHidden="0" w:uiPriority="61" w:unhideWhenUsed="0"/>
-    <w:lsdException w:name="Light Grid Accent 5" w:semiHidden="0" w:uiPriority="62" w:unhideWhenUsed="0"/>
-    <w:lsdException w:name="Medium Shading 1 Accent 5" w:semiHidden="0" w:uiPriority="63" w:unhideWhenUsed="0"/>
-    <w:lsdException w:name="Medium Shading 2 Accent 5" w:semiHidden="0" w:uiPriority="64" w:unhideWhenUsed="0"/>
-    <w:lsdException w:name="Medium List 1 Accent 5" w:semiHidden="0" w:uiPriority="65" w:unhideWhenUsed="0"/>
-    <w:lsdException w:name="Medium List 2 Accent 5" w:semiHidden="0" w:uiPriority="66" w:unhideWhenUsed="0"/>
-    <w:lsdException w:name="Medium Grid 1 Accent 5" w:semiHidden="0" w:uiPriority="67" w:unhideWhenUsed="0"/>
-    <w:lsdException w:name="Medium Grid 2 Accent 5" w:semiHidden="0" w:uiPriority="68" w:unhideWhenUsed="0"/>
-    <w:lsdException w:name="Medium Grid 3 Accent 5" w:semiHidden="0" w:uiPriority="69" w:unhideWhenUsed="0"/>
-    <w:lsdException w:name="Dark List Accent 5" w:semiHidden="0" w:uiPriority="70" w:unhideWhenUsed="0"/>
-    <w:lsdException w:name="Colorful Shading Accent 5" w:semiHidden="0" w:uiPriority="71" w:unhideWhenUsed="0"/>
-    <w:lsdException w:name="Colorful List Accent 5" w:semiHidden="0" w:uiPriority="72" w:unhideWhenUsed="0"/>
-    <w:lsdException w:name="Colorful Grid Accent 5" w:semiHidden="0" w:uiPriority="73" w:unhideWhenUsed="0"/>
-    <w:lsdException w:name="Light Shading Accent 6" w:semiHidden="0" w:uiPriority="60" w:unhideWhenUsed="0"/>
-    <w:lsdException w:name="Light List Accent 6" w:semiHidden="0" w:uiPriority="61" w:unhideWhenUsed="0"/>
-    <w:lsdException w:name="Light Grid Accent 6" w:semiHidden="0" w:uiPriority="62" w:unhideWhenUsed="0"/>
-    <w:lsdException w:name="Medium Shading 1 Accent 6" w:semiHidden="0" w:uiPriority="63" w:unhideWhenUsed="0"/>
-    <w:lsdException w:name="Medium Shading 2 Accent 6" w:semiHidden="0" w:uiPriority="64" w:unhideWhenUsed="0"/>
-    <w:lsdException w:name="Medium List 1 Accent 6" w:semiHidden="0" w:uiPriority="65" w:unhideWhenUsed="0"/>
-    <w:lsdException w:name="Medium List 2 Accent 6" w:semiHidden="0" w:uiPriority="66" w:unhideWhenUsed="0"/>
-    <w:lsdException w:name="Medium Grid 1 Accent 6" w:semiHidden="0" w:uiPriority="67" w:unhideWhenUsed="0"/>
-    <w:lsdException w:name="Medium Grid 2 Accent 6" w:semiHidden="0" w:uiPriority="68" w:unhideWhenUsed="0"/>
-    <w:lsdException w:name="Medium Grid 3 Accent 6" w:semiHidden="0" w:uiPriority="69" w:unhideWhenUsed="0"/>
-    <w:lsdException w:name="Dark List Accent 6" w:semiHidden="0" w:uiPriority="70" w:unhideWhenUsed="0"/>
-    <w:lsdException w:name="Colorful Shading Accent 6" w:semiHidden="0" w:uiPriority="71" w:unhideWhenUsed="0"/>
-    <w:lsdException w:name="Colorful List Accent 6" w:semiHidden="0" w:uiPriority="72" w:unhideWhenUsed="0"/>
-    <w:lsdException w:name="Colorful Grid Accent 6" w:semiHidden="0" w:uiPriority="73" w:unhideWhenUsed="0"/>
-    <w:lsdException w:name="Subtle Emphasis" w:semiHidden="0" w:uiPriority="19" w:unhideWhenUsed="0" w:qFormat="1"/>
-    <w:lsdException w:name="Intense Emphasis" w:semiHidden="0" w:uiPriority="21" w:unhideWhenUsed="0" w:qFormat="1"/>
-    <w:lsdException w:name="Subtle Reference" w:semiHidden="0" w:uiPriority="31" w:unhideWhenUsed="0" w:qFormat="1"/>
-    <w:lsdException w:name="Intense Reference" w:semiHidden="0" w:uiPriority="32" w:unhideWhenUsed="0" w:qFormat="1"/>
-    <w:lsdException w:name="Book Title" w:semiHidden="0" w:uiPriority="33" w:unhideWhenUsed="0" w:qFormat="1"/>
-    <w:lsdException w:name="Bibliography" w:uiPriority="37"/>
-    <w:lsdException w:name="TOC Heading" w:uiPriority="39" w:qFormat="1"/>
+  <w:latentStyles w:defLockedState="0" w:defUIPriority="99" w:defSemiHidden="0" w:defUnhideWhenUsed="0" w:defQFormat="0" w:count="375">
+    <w:lsdException w:name="Normal" w:uiPriority="0" w:qFormat="1"/>
+    <w:lsdException w:name="heading 1" w:uiPriority="0" w:qFormat="1"/>
+    <w:lsdException w:name="heading 2" w:uiPriority="0" w:qFormat="1"/>
+    <w:lsdException w:name="heading 3" w:uiPriority="0" w:qFormat="1"/>
+    <w:lsdException w:name="heading 4" w:uiPriority="0" w:qFormat="1"/>
+    <w:lsdException w:name="heading 5" w:uiPriority="0" w:qFormat="1"/>
+    <w:lsdException w:name="heading 6" w:uiPriority="0" w:qFormat="1"/>
+    <w:lsdException w:name="heading 7" w:uiPriority="0" w:qFormat="1"/>
+    <w:lsdException w:name="heading 8" w:uiPriority="0" w:qFormat="1"/>
+    <w:lsdException w:name="heading 9" w:uiPriority="0" w:qFormat="1"/>
+    <w:lsdException w:name="index 1" w:semiHidden="1" w:unhideWhenUsed="1"/>
+    <w:lsdException w:name="index 2" w:semiHidden="1" w:unhideWhenUsed="1"/>
+    <w:lsdException w:name="index 3" w:semiHidden="1" w:unhideWhenUsed="1"/>
+    <w:lsdException w:name="index 4" w:semiHidden="1" w:unhideWhenUsed="1"/>
+    <w:lsdException w:name="index 5" w:semiHidden="1" w:unhideWhenUsed="1"/>
+    <w:lsdException w:name="index 6" w:semiHidden="1" w:unhideWhenUsed="1"/>
+    <w:lsdException w:name="index 7" w:semiHidden="1" w:unhideWhenUsed="1"/>
+    <w:lsdException w:name="index 8" w:semiHidden="1" w:unhideWhenUsed="1"/>
+    <w:lsdException w:name="index 9" w:semiHidden="1" w:unhideWhenUsed="1"/>
+    <w:lsdException w:name="toc 1" w:semiHidden="1" w:uiPriority="39" w:unhideWhenUsed="1"/>
+    <w:lsdException w:name="toc 2" w:semiHidden="1" w:uiPriority="39" w:unhideWhenUsed="1"/>
+    <w:lsdException w:name="toc 3" w:semiHidden="1" w:uiPriority="39" w:unhideWhenUsed="1"/>
+    <w:lsdException w:name="toc 4" w:semiHidden="1" w:uiPriority="39" w:unhideWhenUsed="1"/>
+    <w:lsdException w:name="toc 5" w:semiHidden="1" w:uiPriority="39" w:unhideWhenUsed="1"/>
+    <w:lsdException w:name="toc 6" w:semiHidden="1" w:uiPriority="39" w:unhideWhenUsed="1"/>
+    <w:lsdException w:name="toc 7" w:semiHidden="1" w:uiPriority="39" w:unhideWhenUsed="1"/>
+    <w:lsdException w:name="toc 8" w:semiHidden="1" w:uiPriority="39" w:unhideWhenUsed="1"/>
+    <w:lsdException w:name="toc 9" w:semiHidden="1" w:uiPriority="39" w:unhideWhenUsed="1"/>
+    <w:lsdException w:name="Normal Indent" w:semiHidden="1" w:unhideWhenUsed="1"/>
+    <w:lsdException w:name="footnote text" w:semiHidden="1" w:unhideWhenUsed="1"/>
+    <w:lsdException w:name="annotation text" w:semiHidden="1" w:unhideWhenUsed="1"/>
+    <w:lsdException w:name="header" w:semiHidden="1" w:unhideWhenUsed="1"/>
+    <w:lsdException w:name="footer" w:semiHidden="1" w:unhideWhenUsed="1"/>
+    <w:lsdException w:name="index heading" w:semiHidden="1" w:unhideWhenUsed="1"/>
+    <w:lsdException w:name="caption" w:uiPriority="35" w:qFormat="1"/>
+    <w:lsdException w:name="table of figures" w:semiHidden="1" w:unhideWhenUsed="1"/>
+    <w:lsdException w:name="envelope address" w:semiHidden="1" w:unhideWhenUsed="1"/>
+    <w:lsdException w:name="envelope return" w:semiHidden="1" w:unhideWhenUsed="1"/>
+    <w:lsdException w:name="footnote reference" w:semiHidden="1" w:unhideWhenUsed="1"/>
+    <w:lsdException w:name="annotation reference" w:semiHidden="1" w:unhideWhenUsed="1"/>
+    <w:lsdException w:name="line number" w:semiHidden="1" w:unhideWhenUsed="1"/>
+    <w:lsdException w:name="page number" w:semiHidden="1" w:unhideWhenUsed="1"/>
+    <w:lsdException w:name="endnote reference" w:semiHidden="1" w:unhideWhenUsed="1"/>
+    <w:lsdException w:name="endnote text" w:semiHidden="1" w:unhideWhenUsed="1"/>
+    <w:lsdException w:name="table of authorities" w:semiHidden="1" w:unhideWhenUsed="1"/>
+    <w:lsdException w:name="macro" w:semiHidden="1" w:unhideWhenUsed="1"/>
+    <w:lsdException w:name="toa heading" w:semiHidden="1" w:unhideWhenUsed="1"/>
+    <w:lsdException w:name="List" w:semiHidden="1" w:unhideWhenUsed="1"/>
+    <w:lsdException w:name="List Bullet" w:semiHidden="1" w:unhideWhenUsed="1"/>
+    <w:lsdException w:name="List Number" w:semiHidden="1" w:unhideWhenUsed="1"/>
+    <w:lsdException w:name="List 2" w:semiHidden="1" w:unhideWhenUsed="1"/>
+    <w:lsdException w:name="List 3" w:semiHidden="1" w:unhideWhenUsed="1"/>
+    <w:lsdException w:name="List 4" w:semiHidden="1" w:unhideWhenUsed="1"/>
+    <w:lsdException w:name="List 5" w:semiHidden="1" w:unhideWhenUsed="1"/>
+    <w:lsdException w:name="List Bullet 2" w:semiHidden="1" w:unhideWhenUsed="1"/>
+    <w:lsdException w:name="List Bullet 3" w:semiHidden="1" w:unhideWhenUsed="1"/>
+    <w:lsdException w:name="List Bullet 4" w:semiHidden="1" w:unhideWhenUsed="1"/>
+    <w:lsdException w:name="List Bullet 5" w:semiHidden="1" w:unhideWhenUsed="1"/>
+    <w:lsdException w:name="List Number 2" w:semiHidden="1" w:unhideWhenUsed="1"/>
+    <w:lsdException w:name="List Number 3" w:semiHidden="1" w:unhideWhenUsed="1"/>
+    <w:lsdException w:name="List Number 4" w:semiHidden="1" w:unhideWhenUsed="1"/>
+    <w:lsdException w:name="List Number 5" w:semiHidden="1" w:unhideWhenUsed="1"/>
+    <w:lsdException w:name="Title" w:uiPriority="0" w:qFormat="1"/>
+    <w:lsdException w:name="Closing" w:semiHidden="1" w:unhideWhenUsed="1"/>
+    <w:lsdException w:name="Signature" w:semiHidden="1" w:unhideWhenUsed="1"/>
+    <w:lsdException w:name="Default Paragraph Font" w:semiHidden="1" w:uiPriority="1" w:unhideWhenUsed="1"/>
+    <w:lsdException w:name="Body Text" w:semiHidden="1" w:unhideWhenUsed="1"/>
+    <w:lsdException w:name="Body Text Indent" w:semiHidden="1" w:unhideWhenUsed="1"/>
+    <w:lsdException w:name="List Continue" w:semiHidden="1" w:unhideWhenUsed="1"/>
+    <w:lsdException w:name="List Continue 2" w:semiHidden="1" w:unhideWhenUsed="1"/>
+    <w:lsdException w:name="List Continue 3" w:semiHidden="1" w:unhideWhenUsed="1"/>
+    <w:lsdException w:name="List Continue 4" w:semiHidden="1" w:unhideWhenUsed="1"/>
+    <w:lsdException w:name="List Continue 5" w:semiHidden="1" w:unhideWhenUsed="1"/>
+    <w:lsdException w:name="Message Header" w:semiHidden="1" w:unhideWhenUsed="1"/>
+    <w:lsdException w:name="Subtitle" w:uiPriority="11" w:qFormat="1"/>
+    <w:lsdException w:name="Salutation" w:semiHidden="1" w:unhideWhenUsed="1"/>
+    <w:lsdException w:name="Date" w:semiHidden="1" w:unhideWhenUsed="1"/>
+    <w:lsdException w:name="Body Text First Indent" w:semiHidden="1" w:unhideWhenUsed="1"/>
+    <w:lsdException w:name="Body Text First Indent 2" w:semiHidden="1" w:unhideWhenUsed="1"/>
+    <w:lsdException w:name="Note Heading" w:semiHidden="1" w:unhideWhenUsed="1"/>
+    <w:lsdException w:name="Body Text 2" w:semiHidden="1" w:unhideWhenUsed="1"/>
+    <w:lsdException w:name="Body Text 3" w:semiHidden="1" w:unhideWhenUsed="1"/>
+    <w:lsdException w:name="Body Text Indent 2" w:semiHidden="1" w:unhideWhenUsed="1"/>
+    <w:lsdException w:name="Body Text Indent 3" w:semiHidden="1" w:unhideWhenUsed="1"/>
+    <w:lsdException w:name="Block Text" w:semiHidden="1" w:unhideWhenUsed="1"/>
+    <w:lsdException w:name="Hyperlink" w:semiHidden="1" w:unhideWhenUsed="1"/>
+    <w:lsdException w:name="FollowedHyperlink" w:semiHidden="1" w:unhideWhenUsed="1"/>
+    <w:lsdException w:name="Strong" w:uiPriority="22" w:qFormat="1"/>
+    <w:lsdException w:name="Emphasis" w:uiPriority="20" w:qFormat="1"/>
+    <w:lsdException w:name="Document Map" w:semiHidden="1" w:unhideWhenUsed="1"/>
+    <w:lsdException w:name="Plain Text" w:semiHidden="1" w:unhideWhenUsed="1"/>
+    <w:lsdException w:name="E-mail Signature" w:semiHidden="1" w:unhideWhenUsed="1"/>
+    <w:lsdException w:name="HTML Top of Form" w:semiHidden="1" w:unhideWhenUsed="1"/>
+    <w:lsdException w:name="HTML Bottom of Form" w:semiHidden="1" w:unhideWhenUsed="1"/>
+    <w:lsdException w:name="Normal (Web)" w:semiHidden="1" w:unhideWhenUsed="1"/>
+    <w:lsdException w:name="HTML Acronym" w:semiHidden="1" w:unhideWhenUsed="1"/>
+    <w:lsdException w:name="HTML Address" w:semiHidden="1" w:unhideWhenUsed="1"/>
+    <w:lsdException w:name="HTML Cite" w:semiHidden="1" w:unhideWhenUsed="1"/>
+    <w:lsdException w:name="HTML Code" w:semiHidden="1" w:unhideWhenUsed="1"/>
+    <w:lsdException w:name="HTML Definition" w:semiHidden="1" w:unhideWhenUsed="1"/>
+    <w:lsdException w:name="HTML Keyboard" w:semiHidden="1" w:unhideWhenUsed="1"/>
+    <w:lsdException w:name="HTML Preformatted" w:semiHidden="1" w:unhideWhenUsed="1"/>
+    <w:lsdException w:name="HTML Sample" w:semiHidden="1" w:unhideWhenUsed="1"/>
+    <w:lsdException w:name="HTML Typewriter" w:semiHidden="1" w:unhideWhenUsed="1"/>
+    <w:lsdException w:name="HTML Variable" w:semiHidden="1" w:unhideWhenUsed="1"/>
+    <w:lsdException w:name="Normal Table" w:semiHidden="1" w:unhideWhenUsed="1"/>
+    <w:lsdException w:name="annotation subject" w:semiHidden="1" w:unhideWhenUsed="1"/>
+    <w:lsdException w:name="No List" w:semiHidden="1" w:unhideWhenUsed="1"/>
+    <w:lsdException w:name="Outline List 1" w:semiHidden="1" w:unhideWhenUsed="1"/>
+    <w:lsdException w:name="Outline List 2" w:semiHidden="1" w:unhideWhenUsed="1"/>
+    <w:lsdException w:name="Outline List 3" w:semiHidden="1" w:unhideWhenUsed="1"/>
+    <w:lsdException w:name="Table Simple 1" w:semiHidden="1" w:unhideWhenUsed="1"/>
+    <w:lsdException w:name="Table Simple 2" w:semiHidden="1" w:unhideWhenUsed="1"/>
+    <w:lsdException w:name="Table Simple 3" w:semiHidden="1" w:unhideWhenUsed="1"/>
+    <w:lsdException w:name="Table Classic 1" w:semiHidden="1" w:unhideWhenUsed="1"/>
+    <w:lsdException w:name="Table Classic 2" w:semiHidden="1" w:unhideWhenUsed="1"/>
+    <w:lsdException w:name="Table Classic 3" w:semiHidden="1" w:unhideWhenUsed="1"/>
+    <w:lsdException w:name="Table Classic 4" w:semiHidden="1" w:unhideWhenUsed="1"/>
+    <w:lsdException w:name="Table Colorful 1" w:semiHidden="1" w:unhideWhenUsed="1"/>
+    <w:lsdException w:name="Table Colorful 2" w:semiHidden="1" w:unhideWhenUsed="1"/>
+    <w:lsdException w:name="Table Colorful 3" w:semiHidden="1" w:unhideWhenUsed="1"/>
+    <w:lsdException w:name="Table Columns 1" w:semiHidden="1" w:unhideWhenUsed="1"/>
+    <w:lsdException w:name="Table Columns 2" w:semiHidden="1" w:unhideWhenUsed="1"/>
+    <w:lsdException w:name="Table Columns 3" w:semiHidden="1" w:unhideWhenUsed="1"/>
+    <w:lsdException w:name="Table Columns 4" w:semiHidden="1" w:unhideWhenUsed="1"/>
+    <w:lsdException w:name="Table Columns 5" w:semiHidden="1" w:unhideWhenUsed="1"/>
+    <w:lsdException w:name="Table Grid 1" w:semiHidden="1" w:unhideWhenUsed="1"/>
+    <w:lsdException w:name="Table Grid 2" w:semiHidden="1" w:unhideWhenUsed="1"/>
+    <w:lsdException w:name="Table Grid 3" w:semiHidden="1" w:unhideWhenUsed="1"/>
+    <w:lsdException w:name="Table Grid 4" w:semiHidden="1" w:unhideWhenUsed="1"/>
+    <w:lsdException w:name="Table Grid 5" w:semiHidden="1" w:unhideWhenUsed="1"/>
+    <w:lsdException w:name="Table Grid 6" w:semiHidden="1" w:unhideWhenUsed="1"/>
+    <w:lsdException w:name="Table Grid 7" w:semiHidden="1" w:unhideWhenUsed="1"/>
+    <w:lsdException w:name="Table Grid 8" w:semiHidden="1" w:unhideWhenUsed="1"/>
+    <w:lsdException w:name="Table List 1" w:semiHidden="1" w:unhideWhenUsed="1"/>
+    <w:lsdException w:name="Table List 2" w:semiHidden="1" w:unhideWhenUsed="1"/>
+    <w:lsdException w:name="Table List 3" w:semiHidden="1" w:unhideWhenUsed="1"/>
+    <w:lsdException w:name="Table List 4" w:semiHidden="1" w:unhideWhenUsed="1"/>
+    <w:lsdException w:name="Table List 5" w:semiHidden="1" w:unhideWhenUsed="1"/>
+    <w:lsdException w:name="Table List 6" w:semiHidden="1" w:unhideWhenUsed="1"/>
+    <w:lsdException w:name="Table List 7" w:semiHidden="1" w:unhideWhenUsed="1"/>
+    <w:lsdException w:name="Table List 8" w:semiHidden="1" w:unhideWhenUsed="1"/>
+    <w:lsdException w:name="Table 3D effects 1" w:semiHidden="1" w:unhideWhenUsed="1"/>
+    <w:lsdException w:name="Table 3D effects 2" w:semiHidden="1" w:unhideWhenUsed="1"/>
+    <w:lsdException w:name="Table 3D effects 3" w:semiHidden="1" w:unhideWhenUsed="1"/>
+    <w:lsdException w:name="Table Contemporary" w:semiHidden="1" w:unhideWhenUsed="1"/>
+    <w:lsdException w:name="Table Elegant" w:semiHidden="1" w:unhideWhenUsed="1"/>
+    <w:lsdException w:name="Table Professional" w:semiHidden="1" w:unhideWhenUsed="1"/>
+    <w:lsdException w:name="Table Subtle 1" w:semiHidden="1" w:unhideWhenUsed="1"/>
+    <w:lsdException w:name="Table Subtle 2" w:semiHidden="1" w:unhideWhenUsed="1"/>
+    <w:lsdException w:name="Table Web 1" w:semiHidden="1" w:unhideWhenUsed="1"/>
+    <w:lsdException w:name="Table Web 2" w:semiHidden="1" w:unhideWhenUsed="1"/>
+    <w:lsdException w:name="Table Web 3" w:semiHidden="1" w:unhideWhenUsed="1"/>
+    <w:lsdException w:name="Balloon Text" w:semiHidden="1" w:unhideWhenUsed="1"/>
+    <w:lsdException w:name="Table Grid" w:semiHidden="1" w:uiPriority="39" w:unhideWhenUsed="1"/>
+    <w:lsdException w:name="Table Theme" w:semiHidden="1" w:unhideWhenUsed="1"/>
+    <w:lsdException w:name="Placeholder Text" w:semiHidden="1"/>
+    <w:lsdException w:name="No Spacing" w:uiPriority="1" w:qFormat="1"/>
+    <w:lsdException w:name="Light Shading" w:uiPriority="60"/>
+    <w:lsdException w:name="Light List" w:uiPriority="61"/>
+    <w:lsdException w:name="Light Grid" w:uiPriority="62"/>
+    <w:lsdException w:name="Medium Shading 1" w:uiPriority="63"/>
+    <w:lsdException w:name="Medium Shading 2" w:uiPriority="64"/>
+    <w:lsdException w:name="Medium List 1" w:uiPriority="65"/>
+    <w:lsdException w:name="Medium List 2" w:uiPriority="66"/>
+    <w:lsdException w:name="Medium Grid 1" w:uiPriority="67"/>
+    <w:lsdException w:name="Medium Grid 2" w:uiPriority="68"/>
+    <w:lsdException w:name="Medium Grid 3" w:uiPriority="69"/>
+    <w:lsdException w:name="Dark List" w:uiPriority="70"/>
+    <w:lsdException w:name="Colorful Shading" w:uiPriority="71"/>
+    <w:lsdException w:name="Colorful List" w:uiPriority="72"/>
+    <w:lsdException w:name="Colorful Grid" w:uiPriority="73"/>
+    <w:lsdException w:name="Light Shading Accent 1" w:uiPriority="60"/>
+    <w:lsdException w:name="Light List Accent 1" w:uiPriority="61"/>
+    <w:lsdException w:name="Light Grid Accent 1" w:uiPriority="62"/>
+    <w:lsdException w:name="Medium Shading 1 Accent 1" w:uiPriority="63"/>
+    <w:lsdException w:name="Medium Shading 2 Accent 1" w:uiPriority="64"/>
+    <w:lsdException w:name="Medium List 1 Accent 1" w:uiPriority="65"/>
+    <w:lsdException w:name="Revision" w:semiHidden="1"/>
+    <w:lsdException w:name="List Paragraph" w:uiPriority="34" w:qFormat="1"/>
+    <w:lsdException w:name="Quote" w:uiPriority="29" w:qFormat="1"/>
+    <w:lsdException w:name="Intense Quote" w:uiPriority="30" w:qFormat="1"/>
+    <w:lsdException w:name="Medium List 2 Accent 1" w:uiPriority="66"/>
+    <w:lsdException w:name="Medium Grid 1 Accent 1" w:uiPriority="67"/>
+    <w:lsdException w:name="Medium Grid 2 Accent 1" w:uiPriority="68"/>
+    <w:lsdException w:name="Medium Grid 3 Accent 1" w:uiPriority="69"/>
+    <w:lsdException w:name="Dark List Accent 1" w:uiPriority="70"/>
+    <w:lsdException w:name="Colorful Shading Accent 1" w:uiPriority="71"/>
+    <w:lsdException w:name="Colorful List Accent 1" w:uiPriority="72"/>
+    <w:lsdException w:name="Colorful Grid Accent 1" w:uiPriority="73"/>
+    <w:lsdException w:name="Light Shading Accent 2" w:uiPriority="60"/>
+    <w:lsdException w:name="Light List Accent 2" w:uiPriority="61"/>
+    <w:lsdException w:name="Light Grid Accent 2" w:uiPriority="62"/>
+    <w:lsdException w:name="Medium Shading 1 Accent 2" w:uiPriority="63"/>
+    <w:lsdException w:name="Medium Shading 2 Accent 2" w:uiPriority="64"/>
+    <w:lsdException w:name="Medium List 1 Accent 2" w:uiPriority="65"/>
+    <w:lsdException w:name="Medium List 2 Accent 2" w:uiPriority="66"/>
+    <w:lsdException w:name="Medium Grid 1 Accent 2" w:uiPriority="67"/>
+    <w:lsdException w:name="Medium Grid 2 Accent 2" w:uiPriority="68"/>
+    <w:lsdException w:name="Medium Grid 3 Accent 2" w:uiPriority="69"/>
+    <w:lsdException w:name="Dark List Accent 2" w:uiPriority="70"/>
+    <w:lsdException w:name="Colorful Shading Accent 2" w:uiPriority="71"/>
+    <w:lsdException w:name="Colorful List Accent 2" w:uiPriority="72"/>
+    <w:lsdException w:name="Colorful Grid Accent 2" w:uiPriority="73"/>
+    <w:lsdException w:name="Light Shading Accent 3" w:uiPriority="60"/>
+    <w:lsdException w:name="Light List Accent 3" w:uiPriority="61"/>
+    <w:lsdException w:name="Light Grid Accent 3" w:uiPriority="62"/>
+    <w:lsdException w:name="Medium Shading 1 Accent 3" w:uiPriority="63"/>
+    <w:lsdException w:name="Medium Shading 2 Accent 3" w:uiPriority="64"/>
+    <w:lsdException w:name="Medium List 1 Accent 3" w:uiPriority="65"/>
+    <w:lsdException w:name="Medium List 2 Accent 3" w:uiPriority="66"/>
+    <w:lsdException w:name="Medium Grid 1 Accent 3" w:uiPriority="67"/>
+    <w:lsdException w:name="Medium Grid 2 Accent 3" w:uiPriority="68"/>
+    <w:lsdException w:name="Medium Grid 3 Accent 3" w:uiPriority="69"/>
+    <w:lsdException w:name="Dark List Accent 3" w:uiPriority="70"/>
+    <w:lsdException w:name="Colorful Shading Accent 3" w:uiPriority="71"/>
+    <w:lsdException w:name="Colorful List Accent 3" w:uiPriority="72"/>
+    <w:lsdException w:name="Colorful Grid Accent 3" w:uiPriority="73"/>
+    <w:lsdException w:name="Light Shading Accent 4" w:uiPriority="60"/>
+    <w:lsdException w:name="Light List Accent 4" w:uiPriority="61"/>
+    <w:lsdException w:name="Light Grid Accent 4" w:uiPriority="62"/>
+    <w:lsdException w:name="Medium Shading 1 Accent 4" w:uiPriority="63"/>
+    <w:lsdException w:name="Medium Shading 2 Accent 4" w:uiPriority="64"/>
+    <w:lsdException w:name="Medium List 1 Accent 4" w:uiPriority="65"/>
+    <w:lsdException w:name="Medium List 2 Accent 4" w:uiPriority="66"/>
+    <w:lsdException w:name="Medium Grid 1 Accent 4" w:uiPriority="67"/>
+    <w:lsdException w:name="Medium Grid 2 Accent 4" w:uiPriority="68"/>
+    <w:lsdException w:name="Medium Grid 3 Accent 4" w:uiPriority="69"/>
+    <w:lsdException w:name="Dark List Accent 4" w:uiPriority="70"/>
+    <w:lsdException w:name="Colorful Shading Accent 4" w:uiPriority="71"/>
+    <w:lsdException w:name="Colorful List Accent 4" w:uiPriority="72"/>
+    <w:lsdException w:name="Colorful Grid Accent 4" w:uiPriority="73"/>
+    <w:lsdException w:name="Light Shading Accent 5" w:uiPriority="60"/>
+    <w:lsdException w:name="Light List Accent 5" w:uiPriority="61"/>
+    <w:lsdException w:name="Light Grid Accent 5" w:uiPriority="62"/>
+    <w:lsdException w:name="Medium Shading 1 Accent 5" w:uiPriority="63"/>
+    <w:lsdException w:name="Medium Shading 2 Accent 5" w:uiPriority="64"/>
+    <w:lsdException w:name="Medium List 1 Accent 5" w:uiPriority="65"/>
+    <w:lsdException w:name="Medium List 2 Accent 5" w:uiPriority="66"/>
+    <w:lsdException w:name="Medium Grid 1 Accent 5" w:uiPriority="67"/>
+    <w:lsdException w:name="Medium Grid 2 Accent 5" w:uiPriority="68"/>
+    <w:lsdException w:name="Medium Grid 3 Accent 5" w:uiPriority="69"/>
+    <w:lsdException w:name="Dark List Accent 5" w:uiPriority="70"/>
+    <w:lsdException w:name="Colorful Shading Accent 5" w:uiPriority="71"/>
+    <w:lsdException w:name="Colorful List Accent 5" w:uiPriority="72"/>
+    <w:lsdException w:name="Colorful Grid Accent 5" w:uiPriority="73"/>
+    <w:lsdException w:name="Light Shading Accent 6" w:uiPriority="60"/>
+    <w:lsdException w:name="Light List Accent 6" w:uiPriority="61"/>
+    <w:lsdException w:name="Light Grid Accent 6" w:uiPriority="62"/>
+    <w:lsdException w:name="Medium Shading 1 Accent 6" w:uiPriority="63"/>
+    <w:lsdException w:name="Medium Shading 2 Accent 6" w:uiPriority="64"/>
+    <w:lsdException w:name="Medium List 1 Accent 6" w:uiPriority="65"/>
+    <w:lsdException w:name="Medium List 2 Accent 6" w:uiPriority="66"/>
+    <w:lsdException w:name="Medium Grid 1 Accent 6" w:uiPriority="67"/>
+    <w:lsdException w:name="Medium Grid 2 Accent 6" w:uiPriority="68"/>
+    <w:lsdException w:name="Medium Grid 3 Accent 6" w:uiPriority="69"/>
+    <w:lsdException w:name="Dark List Accent 6" w:uiPriority="70"/>
+    <w:lsdException w:name="Colorful Shading Accent 6" w:uiPriority="71"/>
+    <w:lsdException w:name="Colorful List Accent 6" w:uiPriority="72"/>
+    <w:lsdException w:name="Colorful Grid Accent 6" w:uiPriority="73"/>
+    <w:lsdException w:name="Subtle Emphasis" w:uiPriority="19" w:qFormat="1"/>
+    <w:lsdException w:name="Intense Emphasis" w:uiPriority="21" w:qFormat="1"/>
+    <w:lsdException w:name="Subtle Reference" w:uiPriority="31" w:qFormat="1"/>
+    <w:lsdException w:name="Intense Reference" w:uiPriority="32" w:qFormat="1"/>
+    <w:lsdException w:name="Book Title" w:uiPriority="33" w:qFormat="1"/>
+    <w:lsdException w:name="Bibliography" w:semiHidden="1" w:uiPriority="37" w:unhideWhenUsed="1"/>
+    <w:lsdException w:name="TOC Heading" w:semiHidden="1" w:uiPriority="39" w:unhideWhenUsed="1" w:qFormat="1"/>
+    <w:lsdException w:name="Plain Table 1" w:uiPriority="41"/>
+    <w:lsdException w:name="Plain Table 2" w:uiPriority="42"/>
+    <w:lsdException w:name="Plain Table 3" w:uiPriority="43"/>
+    <w:lsdException w:name="Plain Table 4" w:uiPriority="44"/>
+    <w:lsdException w:name="Plain Table 5" w:uiPriority="45"/>
+    <w:lsdException w:name="Grid Table Light" w:uiPriority="40"/>
+    <w:lsdException w:name="Grid Table 1 Light" w:uiPriority="46"/>
+    <w:lsdException w:name="Grid Table 2" w:uiPriority="47"/>
+    <w:lsdException w:name="Grid Table 3" w:uiPriority="48"/>
+    <w:lsdException w:name="Grid Table 4" w:uiPriority="49"/>
+    <w:lsdException w:name="Grid Table 5 Dark" w:uiPriority="50"/>
+    <w:lsdException w:name="Grid Table 6 Colorful" w:uiPriority="51"/>
+    <w:lsdException w:name="Grid Table 7 Colorful" w:uiPriority="52"/>
+    <w:lsdException w:name="Grid Table 1 Light Accent 1" w:uiPriority="46"/>
+    <w:lsdException w:name="Grid Table 2 Accent 1" w:uiPriority="47"/>
+    <w:lsdException w:name="Grid Table 3 Accent 1" w:uiPriority="48"/>
+    <w:lsdException w:name="Grid Table 4 Accent 1" w:uiPriority="49"/>
+    <w:lsdException w:name="Grid Table 5 Dark Accent 1" w:uiPriority="50"/>
+    <w:lsdException w:name="Grid Table 6 Colorful Accent 1" w:uiPriority="51"/>
+    <w:lsdException w:name="Grid Table 7 Colorful Accent 1" w:uiPriority="52"/>
+    <w:lsdException w:name="Grid Table 1 Light Accent 2" w:uiPriority="46"/>
+    <w:lsdException w:name="Grid Table 2 Accent 2" w:uiPriority="47"/>
+    <w:lsdException w:name="Grid Table 3 Accent 2" w:uiPriority="48"/>
+    <w:lsdException w:name="Grid Table 4 Accent 2" w:uiPriority="49"/>
+    <w:lsdException w:name="Grid Table 5 Dark Accent 2" w:uiPriority="50"/>
+    <w:lsdException w:name="Grid Table 6 Colorful Accent 2" w:uiPriority="51"/>
+    <w:lsdException w:name="Grid Table 7 Colorful Accent 2" w:uiPriority="52"/>
+    <w:lsdException w:name="Grid Table 1 Light Accent 3" w:uiPriority="46"/>
+    <w:lsdException w:name="Grid Table 2 Accent 3" w:uiPriority="47"/>
+    <w:lsdException w:name="Grid Table 3 Accent 3" w:uiPriority="48"/>
+    <w:lsdException w:name="Grid Table 4 Accent 3" w:uiPriority="49"/>
+    <w:lsdException w:name="Grid Table 5 Dark Accent 3" w:uiPriority="50"/>
+    <w:lsdException w:name="Grid Table 6 Colorful Accent 3" w:uiPriority="51"/>
+    <w:lsdException w:name="Grid Table 7 Colorful Accent 3" w:uiPriority="52"/>
+    <w:lsdException w:name="Grid Table 1 Light Accent 4" w:uiPriority="46"/>
+    <w:lsdException w:name="Grid Table 2 Accent 4" w:uiPriority="47"/>
+    <w:lsdException w:name="Grid Table 3 Accent 4" w:uiPriority="48"/>
+    <w:lsdException w:name="Grid Table 4 Accent 4" w:uiPriority="49"/>
+    <w:lsdException w:name="Grid Table 5 Dark Accent 4" w:uiPriority="50"/>
+    <w:lsdException w:name="Grid Table 6 Colorful Accent 4" w:uiPriority="51"/>
+    <w:lsdException w:name="Grid Table 7 Colorful Accent 4" w:uiPriority="52"/>
+    <w:lsdException w:name="Grid Table 1 Light Accent 5" w:uiPriority="46"/>
+    <w:lsdException w:name="Grid Table 2 Accent 5" w:uiPriority="47"/>
+    <w:lsdException w:name="Grid Table 3 Accent 5" w:uiPriority="48"/>
+    <w:lsdException w:name="Grid Table 4 Accent 5" w:uiPriority="49"/>
+    <w:lsdException w:name="Grid Table 5 Dark Accent 5" w:uiPriority="50"/>
+    <w:lsdException w:name="Grid Table 6 Colorful Accent 5" w:uiPriority="51"/>
+    <w:lsdException w:name="Grid Table 7 Colorful Accent 5" w:uiPriority="52"/>
+    <w:lsdException w:name="Grid Table 1 Light Accent 6" w:uiPriority="46"/>
+    <w:lsdException w:name="Grid Table 2 Accent 6" w:uiPriority="47"/>
+    <w:lsdException w:name="Grid Table 3 Accent 6" w:uiPriority="48"/>
+    <w:lsdException w:name="Grid Table 4 Accent 6" w:uiPriority="49"/>
+    <w:lsdException w:name="Grid Table 5 Dark Accent 6" w:uiPriority="50"/>
+    <w:lsdException w:name="Grid Table 6 Colorful Accent 6" w:uiPriority="51"/>
+    <w:lsdException w:name="Grid Table 7 Colorful Accent 6" w:uiPriority="52"/>
+    <w:lsdException w:name="List Table 1 Light" w:uiPriority="46"/>
+    <w:lsdException w:name="List Table 2" w:uiPriority="47"/>
+    <w:lsdException w:name="List Table 3" w:uiPriority="48"/>
+    <w:lsdException w:name="List Table 4" w:uiPriority="49"/>
+    <w:lsdException w:name="List Table 5 Dark" w:uiPriority="50"/>
+    <w:lsdException w:name="List Table 6 Colorful" w:uiPriority="51"/>
+    <w:lsdException w:name="List Table 7 Colorful" w:uiPriority="52"/>
+    <w:lsdException w:name="List Table 1 Light Accent 1" w:uiPriority="46"/>
+    <w:lsdException w:name="List Table 2 Accent 1" w:uiPriority="47"/>
+    <w:lsdException w:name="List Table 3 Accent 1" w:uiPriority="48"/>
+    <w:lsdException w:name="List Table 4 Accent 1" w:uiPriority="49"/>
+    <w:lsdException w:name="List Table 5 Dark Accent 1" w:uiPriority="50"/>
+    <w:lsdException w:name="List Table 6 Colorful Accent 1" w:uiPriority="51"/>
+    <w:lsdException w:name="List Table 7 Colorful Accent 1" w:uiPriority="52"/>
+    <w:lsdException w:name="List Table 1 Light Accent 2" w:uiPriority="46"/>
+    <w:lsdException w:name="List Table 2 Accent 2" w:uiPriority="47"/>
+    <w:lsdException w:name="List Table 3 Accent 2" w:uiPriority="48"/>
+    <w:lsdException w:name="List Table 4 Accent 2" w:uiPriority="49"/>
+    <w:lsdException w:name="List Table 5 Dark Accent 2" w:uiPriority="50"/>
+    <w:lsdException w:name="List Table 6 Colorful Accent 2" w:uiPriority="51"/>
+    <w:lsdException w:name="List Table 7 Colorful Accent 2" w:uiPriority="52"/>
+    <w:lsdException w:name="List Table 1 Light Accent 3" w:uiPriority="46"/>
+    <w:lsdException w:name="List Table 2 Accent 3" w:uiPriority="47"/>
+    <w:lsdException w:name="List Table 3 Accent 3" w:uiPriority="48"/>
+    <w:lsdException w:name="List Table 4 Accent 3" w:uiPriority="49"/>
+    <w:lsdException w:name="List Table 5 Dark Accent 3" w:uiPriority="50"/>
+    <w:lsdException w:name="List Table 6 Colorful Accent 3" w:uiPriority="51"/>
+    <w:lsdException w:name="List Table 7 Colorful Accent 3" w:uiPriority="52"/>
+    <w:lsdException w:name="List Table 1 Light Accent 4" w:uiPriority="46"/>
+    <w:lsdException w:name="List Table 2 Accent 4" w:uiPriority="47"/>
+    <w:lsdException w:name="List Table 3 Accent 4" w:uiPriority="48"/>
+    <w:lsdException w:name="List Table 4 Accent 4" w:uiPriority="49"/>
+    <w:lsdException w:name="List Table 5 Dark Accent 4" w:uiPriority="50"/>
+    <w:lsdException w:name="List Table 6 Colorful Accent 4" w:uiPriority="51"/>
+    <w:lsdException w:name="List Table 7 Colorful Accent 4" w:uiPriority="52"/>
+    <w:lsdException w:name="List Table 1 Light Accent 5" w:uiPriority="46"/>
+    <w:lsdException w:name="List Table 2 Accent 5" w:uiPriority="47"/>
+    <w:lsdException w:name="List Table 3 Accent 5" w:uiPriority="48"/>
+    <w:lsdException w:name="List Table 4 Accent 5" w:uiPriority="49"/>
+    <w:lsdException w:name="List Table 5 Dark Accent 5" w:uiPriority="50"/>
+    <w:lsdException w:name="List Table 6 Colorful Accent 5" w:uiPriority="51"/>
+    <w:lsdException w:name="List Table 7 Colorful Accent 5" w:uiPriority="52"/>
+    <w:lsdException w:name="List Table 1 Light Accent 6" w:uiPriority="46"/>
+    <w:lsdException w:name="List Table 2 Accent 6" w:uiPriority="47"/>
+    <w:lsdException w:name="List Table 3 Accent 6" w:uiPriority="48"/>
+    <w:lsdException w:name="List Table 4 Accent 6" w:uiPriority="49"/>
+    <w:lsdException w:name="List Table 5 Dark Accent 6" w:uiPriority="50"/>
+    <w:lsdException w:name="List Table 6 Colorful Accent 6" w:uiPriority="51"/>
+    <w:lsdException w:name="List Table 7 Colorful Accent 6" w:uiPriority="52"/>
+    <w:lsdException w:name="Mention" w:semiHidden="1" w:unhideWhenUsed="1"/>
+    <w:lsdException w:name="Smart Hyperlink" w:semiHidden="1" w:unhideWhenUsed="1"/>
+    <w:lsdException w:name="Hashtag" w:semiHidden="1" w:unhideWhenUsed="1"/>
+    <w:lsdException w:name="Unresolved Mention" w:semiHidden="1" w:unhideWhenUsed="1"/>
   </w:latentStyles>
   <w:style w:type="paragraph" w:default="1" w:styleId="Normal">
     <w:name w:val="Normal"/>
@@ -4111,1008 +4382,8 @@
       </w:tblBorders>
     </w:tblPr>
   </w:style>
-  <w:style w:type="character" w:customStyle="1" w:styleId="UnresolvedMention">
-    <w:name w:val="Unresolved Mention"/>
-    <w:basedOn w:val="DefaultParagraphFont"/>
-    <w:uiPriority w:val="99"/>
-    <w:semiHidden/>
-    <w:unhideWhenUsed/>
-    <w:rsid w:val="009A180B"/>
-    <w:rPr>
-      <w:color w:val="808080"/>
-      <w:shd w:val="clear" w:color="auto" w:fill="E6E6E6"/>
-    </w:rPr>
-  </w:style>
-  <w:style w:type="paragraph" w:styleId="TOCHeading">
-    <w:name w:val="TOC Heading"/>
-    <w:basedOn w:val="Heading1"/>
-    <w:next w:val="Normal"/>
-    <w:uiPriority w:val="39"/>
-    <w:unhideWhenUsed/>
-    <w:qFormat/>
-    <w:rsid w:val="007249A9"/>
-    <w:pPr>
-      <w:numPr>
-        <w:ilvl w:val="0"/>
-        <w:numId w:val="0"/>
-      </w:numPr>
-      <w:spacing w:after="0" w:line="276" w:lineRule="auto"/>
-      <w:outlineLvl w:val="9"/>
-    </w:pPr>
-    <w:rPr>
-      <w:rFonts w:asciiTheme="majorHAnsi" w:eastAsiaTheme="majorEastAsia" w:hAnsiTheme="majorHAnsi" w:cstheme="majorBidi"/>
-      <w:bCs/>
-      <w:color w:val="2F5496" w:themeColor="accent1" w:themeShade="BF"/>
-      <w:kern w:val="0"/>
-      <w:sz w:val="28"/>
-      <w:szCs w:val="28"/>
-    </w:rPr>
-  </w:style>
-</w:styles>
-</file>
-
-<file path=word/stylesWithEffects.xml><?xml version="1.0" encoding="utf-8"?>
-<w:styles xmlns:wpc="http://schemas.microsoft.com/office/word/2010/wordprocessingCanvas" xmlns:mc="http://schemas.openxmlformats.org/markup-compatibility/2006" xmlns:o="urn:schemas-microsoft-com:office:office" xmlns:r="http://schemas.openxmlformats.org/officeDocument/2006/relationships" xmlns:m="http://schemas.openxmlformats.org/officeDocument/2006/math" xmlns:v="urn:schemas-microsoft-com:vml" xmlns:wp14="http://schemas.microsoft.com/office/word/2010/wordprocessingDrawing" xmlns:wp="http://schemas.openxmlformats.org/drawingml/2006/wordprocessingDrawing" xmlns:w10="urn:schemas-microsoft-com:office:word" xmlns:w="http://schemas.openxmlformats.org/wordprocessingml/2006/main" xmlns:w14="http://schemas.microsoft.com/office/word/2010/wordml" xmlns:wpg="http://schemas.microsoft.com/office/word/2010/wordprocessingGroup" xmlns:wpi="http://schemas.microsoft.com/office/word/2010/wordprocessingInk" xmlns:wne="http://schemas.microsoft.com/office/word/2006/wordml" xmlns:wps="http://schemas.microsoft.com/office/word/2010/wordprocessingShape" mc:Ignorable="w14 wp14">
-  <w:docDefaults>
-    <w:rPrDefault>
-      <w:rPr>
-        <w:rFonts w:ascii="Times New Roman" w:eastAsia="Times New Roman" w:hAnsi="Times New Roman" w:cs="Times New Roman"/>
-        <w:lang w:val="en-US" w:eastAsia="en-US" w:bidi="ar-SA"/>
-      </w:rPr>
-    </w:rPrDefault>
-    <w:pPrDefault/>
-  </w:docDefaults>
-  <w:latentStyles w:defLockedState="0" w:defUIPriority="99" w:defSemiHidden="1" w:defUnhideWhenUsed="1" w:defQFormat="0" w:count="267">
-    <w:lsdException w:name="Normal" w:semiHidden="0" w:uiPriority="0" w:unhideWhenUsed="0" w:qFormat="1"/>
-    <w:lsdException w:name="heading 1" w:semiHidden="0" w:uiPriority="0" w:unhideWhenUsed="0" w:qFormat="1"/>
-    <w:lsdException w:name="heading 2" w:semiHidden="0" w:uiPriority="0" w:unhideWhenUsed="0" w:qFormat="1"/>
-    <w:lsdException w:name="heading 3" w:semiHidden="0" w:uiPriority="0" w:unhideWhenUsed="0" w:qFormat="1"/>
-    <w:lsdException w:name="heading 4" w:semiHidden="0" w:uiPriority="0" w:unhideWhenUsed="0" w:qFormat="1"/>
-    <w:lsdException w:name="heading 5" w:semiHidden="0" w:uiPriority="0" w:unhideWhenUsed="0" w:qFormat="1"/>
-    <w:lsdException w:name="heading 6" w:semiHidden="0" w:uiPriority="0" w:unhideWhenUsed="0" w:qFormat="1"/>
-    <w:lsdException w:name="heading 7" w:semiHidden="0" w:uiPriority="0" w:unhideWhenUsed="0" w:qFormat="1"/>
-    <w:lsdException w:name="heading 8" w:semiHidden="0" w:uiPriority="0" w:unhideWhenUsed="0" w:qFormat="1"/>
-    <w:lsdException w:name="heading 9" w:semiHidden="0" w:uiPriority="0" w:unhideWhenUsed="0" w:qFormat="1"/>
-    <w:lsdException w:name="toc 1" w:uiPriority="39"/>
-    <w:lsdException w:name="toc 2" w:uiPriority="39"/>
-    <w:lsdException w:name="toc 3" w:uiPriority="39"/>
-    <w:lsdException w:name="toc 4" w:uiPriority="39"/>
-    <w:lsdException w:name="toc 5" w:uiPriority="39"/>
-    <w:lsdException w:name="toc 6" w:uiPriority="39"/>
-    <w:lsdException w:name="toc 7" w:uiPriority="39"/>
-    <w:lsdException w:name="toc 8" w:uiPriority="39"/>
-    <w:lsdException w:name="toc 9" w:uiPriority="39"/>
-    <w:lsdException w:name="caption" w:semiHidden="0" w:uiPriority="35" w:unhideWhenUsed="0" w:qFormat="1"/>
-    <w:lsdException w:name="Title" w:semiHidden="0" w:uiPriority="0" w:unhideWhenUsed="0" w:qFormat="1"/>
-    <w:lsdException w:name="Default Paragraph Font" w:uiPriority="1"/>
-    <w:lsdException w:name="Subtitle" w:semiHidden="0" w:uiPriority="11" w:unhideWhenUsed="0" w:qFormat="1"/>
-    <w:lsdException w:name="Strong" w:semiHidden="0" w:uiPriority="22" w:unhideWhenUsed="0" w:qFormat="1"/>
-    <w:lsdException w:name="Emphasis" w:semiHidden="0" w:uiPriority="20" w:unhideWhenUsed="0" w:qFormat="1"/>
-    <w:lsdException w:name="Table Grid" w:semiHidden="0" w:uiPriority="39" w:unhideWhenUsed="0"/>
-    <w:lsdException w:name="Placeholder Text" w:unhideWhenUsed="0"/>
-    <w:lsdException w:name="No Spacing" w:semiHidden="0" w:uiPriority="1" w:unhideWhenUsed="0" w:qFormat="1"/>
-    <w:lsdException w:name="Light Shading" w:semiHidden="0" w:uiPriority="60" w:unhideWhenUsed="0"/>
-    <w:lsdException w:name="Light List" w:semiHidden="0" w:uiPriority="61" w:unhideWhenUsed="0"/>
-    <w:lsdException w:name="Light Grid" w:semiHidden="0" w:uiPriority="62" w:unhideWhenUsed="0"/>
-    <w:lsdException w:name="Medium Shading 1" w:semiHidden="0" w:uiPriority="63" w:unhideWhenUsed="0"/>
-    <w:lsdException w:name="Medium Shading 2" w:semiHidden="0" w:uiPriority="64" w:unhideWhenUsed="0"/>
-    <w:lsdException w:name="Medium List 1" w:semiHidden="0" w:uiPriority="65" w:unhideWhenUsed="0"/>
-    <w:lsdException w:name="Medium List 2" w:semiHidden="0" w:uiPriority="66" w:unhideWhenUsed="0"/>
-    <w:lsdException w:name="Medium Grid 1" w:semiHidden="0" w:uiPriority="67" w:unhideWhenUsed="0"/>
-    <w:lsdException w:name="Medium Grid 2" w:semiHidden="0" w:uiPriority="68" w:unhideWhenUsed="0"/>
-    <w:lsdException w:name="Medium Grid 3" w:semiHidden="0" w:uiPriority="69" w:unhideWhenUsed="0"/>
-    <w:lsdException w:name="Dark List" w:semiHidden="0" w:uiPriority="70" w:unhideWhenUsed="0"/>
-    <w:lsdException w:name="Colorful Shading" w:semiHidden="0" w:uiPriority="71" w:unhideWhenUsed="0"/>
-    <w:lsdException w:name="Colorful List" w:semiHidden="0" w:uiPriority="72" w:unhideWhenUsed="0"/>
-    <w:lsdException w:name="Colorful Grid" w:semiHidden="0" w:uiPriority="73" w:unhideWhenUsed="0"/>
-    <w:lsdException w:name="Light Shading Accent 1" w:semiHidden="0" w:uiPriority="60" w:unhideWhenUsed="0"/>
-    <w:lsdException w:name="Light List Accent 1" w:semiHidden="0" w:uiPriority="61" w:unhideWhenUsed="0"/>
-    <w:lsdException w:name="Light Grid Accent 1" w:semiHidden="0" w:uiPriority="62" w:unhideWhenUsed="0"/>
-    <w:lsdException w:name="Medium Shading 1 Accent 1" w:semiHidden="0" w:uiPriority="63" w:unhideWhenUsed="0"/>
-    <w:lsdException w:name="Medium Shading 2 Accent 1" w:semiHidden="0" w:uiPriority="64" w:unhideWhenUsed="0"/>
-    <w:lsdException w:name="Medium List 1 Accent 1" w:semiHidden="0" w:uiPriority="65" w:unhideWhenUsed="0"/>
-    <w:lsdException w:name="Revision" w:unhideWhenUsed="0"/>
-    <w:lsdException w:name="List Paragraph" w:semiHidden="0" w:uiPriority="34" w:unhideWhenUsed="0" w:qFormat="1"/>
-    <w:lsdException w:name="Quote" w:semiHidden="0" w:uiPriority="29" w:unhideWhenUsed="0" w:qFormat="1"/>
-    <w:lsdException w:name="Intense Quote" w:semiHidden="0" w:uiPriority="30" w:unhideWhenUsed="0" w:qFormat="1"/>
-    <w:lsdException w:name="Medium List 2 Accent 1" w:semiHidden="0" w:uiPriority="66" w:unhideWhenUsed="0"/>
-    <w:lsdException w:name="Medium Grid 1 Accent 1" w:semiHidden="0" w:uiPriority="67" w:unhideWhenUsed="0"/>
-    <w:lsdException w:name="Medium Grid 2 Accent 1" w:semiHidden="0" w:uiPriority="68" w:unhideWhenUsed="0"/>
-    <w:lsdException w:name="Medium Grid 3 Accent 1" w:semiHidden="0" w:uiPriority="69" w:unhideWhenUsed="0"/>
-    <w:lsdException w:name="Dark List Accent 1" w:semiHidden="0" w:uiPriority="70" w:unhideWhenUsed="0"/>
-    <w:lsdException w:name="Colorful Shading Accent 1" w:semiHidden="0" w:uiPriority="71" w:unhideWhenUsed="0"/>
-    <w:lsdException w:name="Colorful List Accent 1" w:semiHidden="0" w:uiPriority="72" w:unhideWhenUsed="0"/>
-    <w:lsdException w:name="Colorful Grid Accent 1" w:semiHidden="0" w:uiPriority="73" w:unhideWhenUsed="0"/>
-    <w:lsdException w:name="Light Shading Accent 2" w:semiHidden="0" w:uiPriority="60" w:unhideWhenUsed="0"/>
-    <w:lsdException w:name="Light List Accent 2" w:semiHidden="0" w:uiPriority="61" w:unhideWhenUsed="0"/>
-    <w:lsdException w:name="Light Grid Accent 2" w:semiHidden="0" w:uiPriority="62" w:unhideWhenUsed="0"/>
-    <w:lsdException w:name="Medium Shading 1 Accent 2" w:semiHidden="0" w:uiPriority="63" w:unhideWhenUsed="0"/>
-    <w:lsdException w:name="Medium Shading 2 Accent 2" w:semiHidden="0" w:uiPriority="64" w:unhideWhenUsed="0"/>
-    <w:lsdException w:name="Medium List 1 Accent 2" w:semiHidden="0" w:uiPriority="65" w:unhideWhenUsed="0"/>
-    <w:lsdException w:name="Medium List 2 Accent 2" w:semiHidden="0" w:uiPriority="66" w:unhideWhenUsed="0"/>
-    <w:lsdException w:name="Medium Grid 1 Accent 2" w:semiHidden="0" w:uiPriority="67" w:unhideWhenUsed="0"/>
-    <w:lsdException w:name="Medium Grid 2 Accent 2" w:semiHidden="0" w:uiPriority="68" w:unhideWhenUsed="0"/>
-    <w:lsdException w:name="Medium Grid 3 Accent 2" w:semiHidden="0" w:uiPriority="69" w:unhideWhenUsed="0"/>
-    <w:lsdException w:name="Dark List Accent 2" w:semiHidden="0" w:uiPriority="70" w:unhideWhenUsed="0"/>
-    <w:lsdException w:name="Colorful Shading Accent 2" w:semiHidden="0" w:uiPriority="71" w:unhideWhenUsed="0"/>
-    <w:lsdException w:name="Colorful List Accent 2" w:semiHidden="0" w:uiPriority="72" w:unhideWhenUsed="0"/>
-    <w:lsdException w:name="Colorful Grid Accent 2" w:semiHidden="0" w:uiPriority="73" w:unhideWhenUsed="0"/>
-    <w:lsdException w:name="Light Shading Accent 3" w:semiHidden="0" w:uiPriority="60" w:unhideWhenUsed="0"/>
-    <w:lsdException w:name="Light List Accent 3" w:semiHidden="0" w:uiPriority="61" w:unhideWhenUsed="0"/>
-    <w:lsdException w:name="Light Grid Accent 3" w:semiHidden="0" w:uiPriority="62" w:unhideWhenUsed="0"/>
-    <w:lsdException w:name="Medium Shading 1 Accent 3" w:semiHidden="0" w:uiPriority="63" w:unhideWhenUsed="0"/>
-    <w:lsdException w:name="Medium Shading 2 Accent 3" w:semiHidden="0" w:uiPriority="64" w:unhideWhenUsed="0"/>
-    <w:lsdException w:name="Medium List 1 Accent 3" w:semiHidden="0" w:uiPriority="65" w:unhideWhenUsed="0"/>
-    <w:lsdException w:name="Medium List 2 Accent 3" w:semiHidden="0" w:uiPriority="66" w:unhideWhenUsed="0"/>
-    <w:lsdException w:name="Medium Grid 1 Accent 3" w:semiHidden="0" w:uiPriority="67" w:unhideWhenUsed="0"/>
-    <w:lsdException w:name="Medium Grid 2 Accent 3" w:semiHidden="0" w:uiPriority="68" w:unhideWhenUsed="0"/>
-    <w:lsdException w:name="Medium Grid 3 Accent 3" w:semiHidden="0" w:uiPriority="69" w:unhideWhenUsed="0"/>
-    <w:lsdException w:name="Dark List Accent 3" w:semiHidden="0" w:uiPriority="70" w:unhideWhenUsed="0"/>
-    <w:lsdException w:name="Colorful Shading Accent 3" w:semiHidden="0" w:uiPriority="71" w:unhideWhenUsed="0"/>
-    <w:lsdException w:name="Colorful List Accent 3" w:semiHidden="0" w:uiPriority="72" w:unhideWhenUsed="0"/>
-    <w:lsdException w:name="Colorful Grid Accent 3" w:semiHidden="0" w:uiPriority="73" w:unhideWhenUsed="0"/>
-    <w:lsdException w:name="Light Shading Accent 4" w:semiHidden="0" w:uiPriority="60" w:unhideWhenUsed="0"/>
-    <w:lsdException w:name="Light List Accent 4" w:semiHidden="0" w:uiPriority="61" w:unhideWhenUsed="0"/>
-    <w:lsdException w:name="Light Grid Accent 4" w:semiHidden="0" w:uiPriority="62" w:unhideWhenUsed="0"/>
-    <w:lsdException w:name="Medium Shading 1 Accent 4" w:semiHidden="0" w:uiPriority="63" w:unhideWhenUsed="0"/>
-    <w:lsdException w:name="Medium Shading 2 Accent 4" w:semiHidden="0" w:uiPriority="64" w:unhideWhenUsed="0"/>
-    <w:lsdException w:name="Medium List 1 Accent 4" w:semiHidden="0" w:uiPriority="65" w:unhideWhenUsed="0"/>
-    <w:lsdException w:name="Medium List 2 Accent 4" w:semiHidden="0" w:uiPriority="66" w:unhideWhenUsed="0"/>
-    <w:lsdException w:name="Medium Grid 1 Accent 4" w:semiHidden="0" w:uiPriority="67" w:unhideWhenUsed="0"/>
-    <w:lsdException w:name="Medium Grid 2 Accent 4" w:semiHidden="0" w:uiPriority="68" w:unhideWhenUsed="0"/>
-    <w:lsdException w:name="Medium Grid 3 Accent 4" w:semiHidden="0" w:uiPriority="69" w:unhideWhenUsed="0"/>
-    <w:lsdException w:name="Dark List Accent 4" w:semiHidden="0" w:uiPriority="70" w:unhideWhenUsed="0"/>
-    <w:lsdException w:name="Colorful Shading Accent 4" w:semiHidden="0" w:uiPriority="71" w:unhideWhenUsed="0"/>
-    <w:lsdException w:name="Colorful List Accent 4" w:semiHidden="0" w:uiPriority="72" w:unhideWhenUsed="0"/>
-    <w:lsdException w:name="Colorful Grid Accent 4" w:semiHidden="0" w:uiPriority="73" w:unhideWhenUsed="0"/>
-    <w:lsdException w:name="Light Shading Accent 5" w:semiHidden="0" w:uiPriority="60" w:unhideWhenUsed="0"/>
-    <w:lsdException w:name="Light List Accent 5" w:semiHidden="0" w:uiPriority="61" w:unhideWhenUsed="0"/>
-    <w:lsdException w:name="Light Grid Accent 5" w:semiHidden="0" w:uiPriority="62" w:unhideWhenUsed="0"/>
-    <w:lsdException w:name="Medium Shading 1 Accent 5" w:semiHidden="0" w:uiPriority="63" w:unhideWhenUsed="0"/>
-    <w:lsdException w:name="Medium Shading 2 Accent 5" w:semiHidden="0" w:uiPriority="64" w:unhideWhenUsed="0"/>
-    <w:lsdException w:name="Medium List 1 Accent 5" w:semiHidden="0" w:uiPriority="65" w:unhideWhenUsed="0"/>
-    <w:lsdException w:name="Medium List 2 Accent 5" w:semiHidden="0" w:uiPriority="66" w:unhideWhenUsed="0"/>
-    <w:lsdException w:name="Medium Grid 1 Accent 5" w:semiHidden="0" w:uiPriority="67" w:unhideWhenUsed="0"/>
-    <w:lsdException w:name="Medium Grid 2 Accent 5" w:semiHidden="0" w:uiPriority="68" w:unhideWhenUsed="0"/>
-    <w:lsdException w:name="Medium Grid 3 Accent 5" w:semiHidden="0" w:uiPriority="69" w:unhideWhenUsed="0"/>
-    <w:lsdException w:name="Dark List Accent 5" w:semiHidden="0" w:uiPriority="70" w:unhideWhenUsed="0"/>
-    <w:lsdException w:name="Colorful Shading Accent 5" w:semiHidden="0" w:uiPriority="71" w:unhideWhenUsed="0"/>
-    <w:lsdException w:name="Colorful List Accent 5" w:semiHidden="0" w:uiPriority="72" w:unhideWhenUsed="0"/>
-    <w:lsdException w:name="Colorful Grid Accent 5" w:semiHidden="0" w:uiPriority="73" w:unhideWhenUsed="0"/>
-    <w:lsdException w:name="Light Shading Accent 6" w:semiHidden="0" w:uiPriority="60" w:unhideWhenUsed="0"/>
-    <w:lsdException w:name="Light List Accent 6" w:semiHidden="0" w:uiPriority="61" w:unhideWhenUsed="0"/>
-    <w:lsdException w:name="Light Grid Accent 6" w:semiHidden="0" w:uiPriority="62" w:unhideWhenUsed="0"/>
-    <w:lsdException w:name="Medium Shading 1 Accent 6" w:semiHidden="0" w:uiPriority="63" w:unhideWhenUsed="0"/>
-    <w:lsdException w:name="Medium Shading 2 Accent 6" w:semiHidden="0" w:uiPriority="64" w:unhideWhenUsed="0"/>
-    <w:lsdException w:name="Medium List 1 Accent 6" w:semiHidden="0" w:uiPriority="65" w:unhideWhenUsed="0"/>
-    <w:lsdException w:name="Medium List 2 Accent 6" w:semiHidden="0" w:uiPriority="66" w:unhideWhenUsed="0"/>
-    <w:lsdException w:name="Medium Grid 1 Accent 6" w:semiHidden="0" w:uiPriority="67" w:unhideWhenUsed="0"/>
-    <w:lsdException w:name="Medium Grid 2 Accent 6" w:semiHidden="0" w:uiPriority="68" w:unhideWhenUsed="0"/>
-    <w:lsdException w:name="Medium Grid 3 Accent 6" w:semiHidden="0" w:uiPriority="69" w:unhideWhenUsed="0"/>
-    <w:lsdException w:name="Dark List Accent 6" w:semiHidden="0" w:uiPriority="70" w:unhideWhenUsed="0"/>
-    <w:lsdException w:name="Colorful Shading Accent 6" w:semiHidden="0" w:uiPriority="71" w:unhideWhenUsed="0"/>
-    <w:lsdException w:name="Colorful List Accent 6" w:semiHidden="0" w:uiPriority="72" w:unhideWhenUsed="0"/>
-    <w:lsdException w:name="Colorful Grid Accent 6" w:semiHidden="0" w:uiPriority="73" w:unhideWhenUsed="0"/>
-    <w:lsdException w:name="Subtle Emphasis" w:semiHidden="0" w:uiPriority="19" w:unhideWhenUsed="0" w:qFormat="1"/>
-    <w:lsdException w:name="Intense Emphasis" w:semiHidden="0" w:uiPriority="21" w:unhideWhenUsed="0" w:qFormat="1"/>
-    <w:lsdException w:name="Subtle Reference" w:semiHidden="0" w:uiPriority="31" w:unhideWhenUsed="0" w:qFormat="1"/>
-    <w:lsdException w:name="Intense Reference" w:semiHidden="0" w:uiPriority="32" w:unhideWhenUsed="0" w:qFormat="1"/>
-    <w:lsdException w:name="Book Title" w:semiHidden="0" w:uiPriority="33" w:unhideWhenUsed="0" w:qFormat="1"/>
-    <w:lsdException w:name="Bibliography" w:uiPriority="37"/>
-    <w:lsdException w:name="TOC Heading" w:uiPriority="39" w:qFormat="1"/>
-  </w:latentStyles>
-  <w:style w:type="paragraph" w:default="1" w:styleId="Normal">
-    <w:name w:val="Normal"/>
-    <w:qFormat/>
-    <w:pPr>
-      <w:spacing w:after="120"/>
-      <w:jc w:val="both"/>
-    </w:pPr>
-    <w:rPr>
-      <w:sz w:val="22"/>
-      <w:lang w:val="en-CA"/>
-    </w:rPr>
-  </w:style>
-  <w:style w:type="paragraph" w:styleId="Heading1">
-    <w:name w:val="heading 1"/>
-    <w:basedOn w:val="DisplayText"/>
-    <w:next w:val="Normal"/>
-    <w:qFormat/>
-    <w:rsid w:val="00132E84"/>
-    <w:pPr>
-      <w:keepNext/>
-      <w:keepLines/>
-      <w:numPr>
-        <w:ilvl w:val="1"/>
-        <w:numId w:val="1"/>
-      </w:numPr>
-      <w:spacing w:before="480" w:after="240" w:line="240" w:lineRule="atLeast"/>
-      <w:outlineLvl w:val="0"/>
-    </w:pPr>
-    <w:rPr>
-      <w:rFonts w:ascii="Times" w:hAnsi="Times"/>
-      <w:b/>
-      <w:kern w:val="28"/>
-      <w:sz w:val="36"/>
-    </w:rPr>
-  </w:style>
-  <w:style w:type="paragraph" w:styleId="Heading2">
-    <w:name w:val="heading 2"/>
-    <w:basedOn w:val="DisplayText"/>
-    <w:next w:val="Normal"/>
-    <w:link w:val="Heading2Char"/>
-    <w:qFormat/>
-    <w:pPr>
-      <w:keepNext/>
-      <w:spacing w:before="240" w:after="120"/>
-      <w:outlineLvl w:val="1"/>
-    </w:pPr>
-    <w:rPr>
-      <w:b/>
-      <w:sz w:val="28"/>
-    </w:rPr>
-  </w:style>
-  <w:style w:type="paragraph" w:styleId="Heading3">
-    <w:name w:val="heading 3"/>
-    <w:basedOn w:val="DisplayText"/>
-    <w:next w:val="Normal"/>
-    <w:qFormat/>
-    <w:pPr>
-      <w:keepNext/>
-      <w:numPr>
-        <w:ilvl w:val="2"/>
-        <w:numId w:val="1"/>
-      </w:numPr>
-      <w:spacing w:before="240" w:after="120"/>
-      <w:outlineLvl w:val="2"/>
-    </w:pPr>
-    <w:rPr>
-      <w:b/>
-    </w:rPr>
-  </w:style>
-  <w:style w:type="paragraph" w:styleId="Heading4">
-    <w:name w:val="heading 4"/>
-    <w:basedOn w:val="DisplayText"/>
-    <w:next w:val="Normal"/>
-    <w:qFormat/>
-    <w:pPr>
-      <w:keepNext/>
-      <w:numPr>
-        <w:ilvl w:val="3"/>
-        <w:numId w:val="1"/>
-      </w:numPr>
-      <w:spacing w:before="120"/>
-      <w:outlineLvl w:val="3"/>
-    </w:pPr>
-    <w:rPr>
-      <w:b/>
-      <w:sz w:val="22"/>
-    </w:rPr>
-  </w:style>
-  <w:style w:type="paragraph" w:styleId="Heading5">
-    <w:name w:val="heading 5"/>
-    <w:basedOn w:val="DisplayText"/>
-    <w:next w:val="Normal"/>
-    <w:qFormat/>
-    <w:pPr>
-      <w:keepNext/>
-      <w:numPr>
-        <w:ilvl w:val="4"/>
-        <w:numId w:val="1"/>
-      </w:numPr>
-      <w:spacing w:before="20"/>
-      <w:outlineLvl w:val="4"/>
-    </w:pPr>
-    <w:rPr>
-      <w:rFonts w:ascii="Times New Roman" w:hAnsi="Times New Roman"/>
-      <w:i/>
-      <w:sz w:val="22"/>
-    </w:rPr>
-  </w:style>
-  <w:style w:type="paragraph" w:styleId="Heading6">
-    <w:name w:val="heading 6"/>
-    <w:basedOn w:val="Normal"/>
-    <w:next w:val="Normal"/>
-    <w:qFormat/>
-    <w:pPr>
-      <w:numPr>
-        <w:ilvl w:val="5"/>
-        <w:numId w:val="1"/>
-      </w:numPr>
-      <w:spacing w:before="120" w:after="60"/>
-      <w:outlineLvl w:val="5"/>
-    </w:pPr>
-    <w:rPr>
-      <w:i/>
-    </w:rPr>
-  </w:style>
-  <w:style w:type="paragraph" w:styleId="Heading7">
-    <w:name w:val="heading 7"/>
-    <w:basedOn w:val="Normal"/>
-    <w:next w:val="Normal"/>
-    <w:qFormat/>
-    <w:pPr>
-      <w:numPr>
-        <w:ilvl w:val="6"/>
-        <w:numId w:val="1"/>
-      </w:numPr>
-      <w:spacing w:before="240" w:after="60"/>
-      <w:outlineLvl w:val="6"/>
-    </w:pPr>
-    <w:rPr>
-      <w:rFonts w:ascii="Arial" w:hAnsi="Arial"/>
-      <w:sz w:val="20"/>
-    </w:rPr>
-  </w:style>
-  <w:style w:type="paragraph" w:styleId="Heading8">
-    <w:name w:val="heading 8"/>
-    <w:basedOn w:val="Normal"/>
-    <w:next w:val="Normal"/>
-    <w:qFormat/>
-    <w:pPr>
-      <w:numPr>
-        <w:ilvl w:val="7"/>
-        <w:numId w:val="1"/>
-      </w:numPr>
-      <w:spacing w:before="240" w:after="60"/>
-      <w:outlineLvl w:val="7"/>
-    </w:pPr>
-    <w:rPr>
-      <w:rFonts w:ascii="Arial" w:hAnsi="Arial"/>
-      <w:i/>
-      <w:sz w:val="20"/>
-    </w:rPr>
-  </w:style>
-  <w:style w:type="paragraph" w:styleId="Heading9">
-    <w:name w:val="heading 9"/>
-    <w:basedOn w:val="Normal"/>
-    <w:next w:val="Normal"/>
-    <w:qFormat/>
-    <w:pPr>
-      <w:numPr>
-        <w:ilvl w:val="8"/>
-        <w:numId w:val="1"/>
-      </w:numPr>
-      <w:spacing w:before="240" w:after="60"/>
-      <w:outlineLvl w:val="8"/>
-    </w:pPr>
-    <w:rPr>
-      <w:rFonts w:ascii="Arial" w:hAnsi="Arial"/>
-      <w:b/>
-      <w:i/>
-      <w:sz w:val="18"/>
-    </w:rPr>
-  </w:style>
-  <w:style w:type="character" w:default="1" w:styleId="DefaultParagraphFont">
-    <w:name w:val="Default Paragraph Font"/>
-    <w:uiPriority w:val="1"/>
-    <w:semiHidden/>
-    <w:unhideWhenUsed/>
-  </w:style>
-  <w:style w:type="table" w:default="1" w:styleId="TableNormal">
-    <w:name w:val="Normal Table"/>
-    <w:uiPriority w:val="99"/>
-    <w:semiHidden/>
-    <w:unhideWhenUsed/>
-    <w:tblPr>
-      <w:tblInd w:w="0" w:type="dxa"/>
-      <w:tblCellMar>
-        <w:top w:w="0" w:type="dxa"/>
-        <w:left w:w="108" w:type="dxa"/>
-        <w:bottom w:w="0" w:type="dxa"/>
-        <w:right w:w="108" w:type="dxa"/>
-      </w:tblCellMar>
-    </w:tblPr>
-  </w:style>
-  <w:style w:type="numbering" w:default="1" w:styleId="NoList">
-    <w:name w:val="No List"/>
-    <w:uiPriority w:val="99"/>
-    <w:semiHidden/>
-    <w:unhideWhenUsed/>
-  </w:style>
-  <w:style w:type="paragraph" w:customStyle="1" w:styleId="DisplayText">
-    <w:name w:val="_Display Text"/>
-    <w:rPr>
-      <w:rFonts w:ascii="Arial" w:hAnsi="Arial"/>
-      <w:sz w:val="24"/>
-    </w:rPr>
-  </w:style>
-  <w:style w:type="paragraph" w:styleId="Bibliography">
-    <w:name w:val="Bibliography"/>
-    <w:pPr>
-      <w:spacing w:after="120" w:line="240" w:lineRule="exact"/>
-      <w:ind w:left="360" w:hanging="360"/>
-    </w:pPr>
-    <w:rPr>
-      <w:sz w:val="22"/>
-    </w:rPr>
-  </w:style>
-  <w:style w:type="paragraph" w:styleId="Header">
-    <w:name w:val="header"/>
-    <w:basedOn w:val="Normal"/>
-    <w:semiHidden/>
-    <w:pPr>
-      <w:pBdr>
-        <w:bottom w:val="single" w:sz="6" w:space="1" w:color="auto"/>
-      </w:pBdr>
-      <w:tabs>
-        <w:tab w:val="center" w:pos="3960"/>
-        <w:tab w:val="right" w:pos="8280"/>
-      </w:tabs>
-      <w:spacing w:after="0"/>
-    </w:pPr>
-    <w:rPr>
-      <w:sz w:val="18"/>
-    </w:rPr>
-  </w:style>
-  <w:style w:type="paragraph" w:styleId="Footer">
-    <w:name w:val="footer"/>
-    <w:basedOn w:val="Normal"/>
-    <w:semiHidden/>
-    <w:pPr>
-      <w:pBdr>
-        <w:top w:val="single" w:sz="6" w:space="1" w:color="auto"/>
-      </w:pBdr>
-      <w:tabs>
-        <w:tab w:val="center" w:pos="4320"/>
-        <w:tab w:val="right" w:pos="8280"/>
-      </w:tabs>
-      <w:spacing w:after="0"/>
-    </w:pPr>
-    <w:rPr>
-      <w:sz w:val="18"/>
-    </w:rPr>
-  </w:style>
-  <w:style w:type="character" w:styleId="PageNumber">
-    <w:name w:val="page number"/>
-    <w:basedOn w:val="DefaultParagraphFont"/>
-    <w:semiHidden/>
-  </w:style>
-  <w:style w:type="paragraph" w:customStyle="1" w:styleId="Comment">
-    <w:name w:val="_Comment"/>
-    <w:basedOn w:val="Normal"/>
-    <w:next w:val="Normal"/>
-    <w:pPr>
-      <w:spacing w:after="240"/>
-    </w:pPr>
-    <w:rPr>
-      <w:i/>
-      <w:vanish/>
-      <w:color w:val="808080"/>
-      <w:sz w:val="24"/>
-    </w:rPr>
-  </w:style>
-  <w:style w:type="paragraph" w:customStyle="1" w:styleId="Code">
-    <w:name w:val="Code"/>
-    <w:basedOn w:val="Normal"/>
-    <w:pPr>
-      <w:keepNext/>
-      <w:shd w:val="pct15" w:color="auto" w:fill="FFFFFF"/>
-      <w:tabs>
-        <w:tab w:val="left" w:pos="360"/>
-        <w:tab w:val="left" w:pos="720"/>
-        <w:tab w:val="left" w:pos="1080"/>
-        <w:tab w:val="left" w:pos="1440"/>
-        <w:tab w:val="left" w:pos="1800"/>
-        <w:tab w:val="left" w:pos="2160"/>
-      </w:tabs>
-      <w:suppressAutoHyphens/>
-      <w:spacing w:after="0" w:line="288" w:lineRule="auto"/>
-    </w:pPr>
-    <w:rPr>
-      <w:rFonts w:ascii="Courier New" w:hAnsi="Courier New"/>
-      <w:noProof/>
-      <w:spacing w:val="-5"/>
-      <w:sz w:val="18"/>
-    </w:rPr>
-  </w:style>
-  <w:style w:type="paragraph" w:customStyle="1" w:styleId="CodeTitle">
-    <w:name w:val="Code Title"/>
-    <w:basedOn w:val="Code"/>
-    <w:next w:val="Code"/>
-    <w:pPr>
-      <w:pBdr>
-        <w:bottom w:val="single" w:sz="36" w:space="1" w:color="808080"/>
-      </w:pBdr>
-      <w:shd w:val="clear" w:color="auto" w:fill="auto"/>
-      <w:spacing w:after="60"/>
-    </w:pPr>
-    <w:rPr>
-      <w:rFonts w:ascii="Arial" w:hAnsi="Arial"/>
-      <w:b/>
-      <w:sz w:val="20"/>
-    </w:rPr>
-  </w:style>
-  <w:style w:type="paragraph" w:customStyle="1" w:styleId="OpenIssue">
-    <w:name w:val="Open Issue"/>
-    <w:basedOn w:val="Normal"/>
-    <w:pPr>
-      <w:pBdr>
-        <w:top w:val="single" w:sz="12" w:space="3" w:color="auto" w:shadow="1"/>
-        <w:left w:val="single" w:sz="12" w:space="3" w:color="auto" w:shadow="1"/>
-        <w:bottom w:val="single" w:sz="12" w:space="3" w:color="auto" w:shadow="1"/>
-        <w:right w:val="single" w:sz="12" w:space="3" w:color="auto" w:shadow="1"/>
-      </w:pBdr>
-      <w:shd w:val="pct10" w:color="auto" w:fill="auto"/>
-      <w:spacing w:before="240" w:after="240"/>
-    </w:pPr>
-    <w:rPr>
-      <w:sz w:val="24"/>
-    </w:rPr>
-  </w:style>
-  <w:style w:type="paragraph" w:customStyle="1" w:styleId="Table-Heading">
-    <w:name w:val="Table - Heading"/>
-    <w:basedOn w:val="DisplayText"/>
-    <w:next w:val="Normal"/>
-    <w:pPr>
-      <w:keepNext/>
-      <w:pBdr>
-        <w:bottom w:val="single" w:sz="36" w:space="3" w:color="C0C0C0"/>
-      </w:pBdr>
-      <w:spacing w:before="120"/>
-    </w:pPr>
-    <w:rPr>
-      <w:b/>
-      <w:sz w:val="20"/>
-    </w:rPr>
-  </w:style>
-  <w:style w:type="paragraph" w:customStyle="1" w:styleId="Table-Source">
-    <w:name w:val="Table - Source"/>
-    <w:basedOn w:val="Normal"/>
-    <w:next w:val="Normal"/>
-    <w:pPr>
-      <w:pBdr>
-        <w:top w:val="single" w:sz="12" w:space="1" w:color="auto"/>
-      </w:pBdr>
-    </w:pPr>
-    <w:rPr>
-      <w:i/>
-      <w:sz w:val="18"/>
-    </w:rPr>
-  </w:style>
-  <w:style w:type="paragraph" w:customStyle="1" w:styleId="Table-Text">
-    <w:name w:val="Table - Text"/>
-    <w:basedOn w:val="Normal"/>
-    <w:pPr>
-      <w:spacing w:before="60" w:after="60"/>
-      <w:jc w:val="left"/>
-    </w:pPr>
-    <w:rPr>
-      <w:sz w:val="20"/>
-    </w:rPr>
-  </w:style>
-  <w:style w:type="paragraph" w:customStyle="1" w:styleId="Table-ColHead">
-    <w:name w:val="Table - Col. Head"/>
-    <w:basedOn w:val="DisplayText"/>
-    <w:pPr>
-      <w:keepNext/>
-      <w:suppressAutoHyphens/>
-      <w:spacing w:before="60" w:after="60"/>
-    </w:pPr>
-    <w:rPr>
-      <w:b/>
-      <w:sz w:val="20"/>
-    </w:rPr>
-  </w:style>
-  <w:style w:type="paragraph" w:styleId="FootnoteText">
-    <w:name w:val="footnote text"/>
-    <w:basedOn w:val="Normal"/>
-    <w:semiHidden/>
-    <w:rPr>
-      <w:sz w:val="18"/>
-    </w:rPr>
-  </w:style>
-  <w:style w:type="character" w:styleId="FootnoteReference">
-    <w:name w:val="footnote reference"/>
-    <w:basedOn w:val="DefaultParagraphFont"/>
-    <w:semiHidden/>
-    <w:rPr>
-      <w:position w:val="6"/>
-      <w:sz w:val="14"/>
-      <w:vertAlign w:val="superscript"/>
-    </w:rPr>
-  </w:style>
-  <w:style w:type="paragraph" w:customStyle="1" w:styleId="FigNum">
-    <w:name w:val="Fig Num"/>
-    <w:basedOn w:val="Table-ColHead"/>
-    <w:pPr>
-      <w:keepNext w:val="0"/>
-      <w:spacing w:before="0" w:after="240"/>
-    </w:pPr>
-  </w:style>
-  <w:style w:type="paragraph" w:customStyle="1" w:styleId="Confidential-Top">
-    <w:name w:val="Confidential - Top"/>
-    <w:basedOn w:val="Normal"/>
-    <w:pPr>
-      <w:framePr w:hSpace="187" w:wrap="auto" w:vAnchor="page" w:hAnchor="page" w:xAlign="center" w:y="361"/>
-      <w:pBdr>
-        <w:top w:val="single" w:sz="6" w:space="1" w:color="FF0000"/>
-        <w:left w:val="single" w:sz="6" w:space="1" w:color="FF0000"/>
-        <w:bottom w:val="single" w:sz="6" w:space="1" w:color="FF0000"/>
-        <w:right w:val="single" w:sz="6" w:space="1" w:color="FF0000"/>
-      </w:pBdr>
-      <w:shd w:val="solid" w:color="FF0000" w:fill="auto"/>
-      <w:spacing w:after="0"/>
-    </w:pPr>
-    <w:rPr>
-      <w:rFonts w:ascii="Arial Black" w:hAnsi="Arial Black"/>
-      <w:color w:val="FFFFFF"/>
-      <w:sz w:val="14"/>
-    </w:rPr>
-  </w:style>
-  <w:style w:type="paragraph" w:styleId="TOC1">
-    <w:name w:val="toc 1"/>
-    <w:basedOn w:val="Normal"/>
-    <w:next w:val="Normal"/>
-    <w:autoRedefine/>
-    <w:uiPriority w:val="39"/>
-    <w:pPr>
-      <w:spacing w:before="120"/>
-      <w:jc w:val="left"/>
-    </w:pPr>
-    <w:rPr>
-      <w:b/>
-      <w:bCs/>
-      <w:caps/>
-      <w:sz w:val="20"/>
-      <w:szCs w:val="24"/>
-    </w:rPr>
-  </w:style>
-  <w:style w:type="paragraph" w:styleId="TOC2">
-    <w:name w:val="toc 2"/>
-    <w:basedOn w:val="Normal"/>
-    <w:next w:val="Normal"/>
-    <w:autoRedefine/>
-    <w:uiPriority w:val="39"/>
-    <w:rsid w:val="00AF71C9"/>
-    <w:pPr>
-      <w:tabs>
-        <w:tab w:val="left" w:pos="880"/>
-        <w:tab w:val="right" w:leader="dot" w:pos="9350"/>
-      </w:tabs>
-      <w:spacing w:after="0"/>
-      <w:ind w:left="432"/>
-      <w:jc w:val="left"/>
-    </w:pPr>
-    <w:rPr>
-      <w:smallCaps/>
-      <w:sz w:val="20"/>
-      <w:szCs w:val="24"/>
-    </w:rPr>
-  </w:style>
-  <w:style w:type="paragraph" w:styleId="TOC3">
-    <w:name w:val="toc 3"/>
-    <w:basedOn w:val="Normal"/>
-    <w:next w:val="Normal"/>
-    <w:autoRedefine/>
-    <w:semiHidden/>
-    <w:pPr>
-      <w:spacing w:after="0"/>
-      <w:ind w:left="440"/>
-      <w:jc w:val="left"/>
-    </w:pPr>
-    <w:rPr>
-      <w:i/>
-      <w:iCs/>
-      <w:sz w:val="20"/>
-      <w:szCs w:val="24"/>
-    </w:rPr>
-  </w:style>
-  <w:style w:type="paragraph" w:styleId="TOC4">
-    <w:name w:val="toc 4"/>
-    <w:basedOn w:val="Normal"/>
-    <w:next w:val="Normal"/>
-    <w:autoRedefine/>
-    <w:semiHidden/>
-    <w:pPr>
-      <w:spacing w:after="0"/>
-      <w:ind w:left="660"/>
-      <w:jc w:val="left"/>
-    </w:pPr>
-    <w:rPr>
-      <w:sz w:val="18"/>
-      <w:szCs w:val="21"/>
-    </w:rPr>
-  </w:style>
-  <w:style w:type="paragraph" w:styleId="TOC5">
-    <w:name w:val="toc 5"/>
-    <w:basedOn w:val="Normal"/>
-    <w:next w:val="Normal"/>
-    <w:autoRedefine/>
-    <w:semiHidden/>
-    <w:pPr>
-      <w:spacing w:after="0"/>
-      <w:ind w:left="880"/>
-      <w:jc w:val="left"/>
-    </w:pPr>
-    <w:rPr>
-      <w:sz w:val="18"/>
-      <w:szCs w:val="21"/>
-    </w:rPr>
-  </w:style>
-  <w:style w:type="paragraph" w:customStyle="1" w:styleId="Contents">
-    <w:name w:val="Contents"/>
-    <w:basedOn w:val="Heading1"/>
-    <w:pPr>
-      <w:numPr>
-        <w:ilvl w:val="0"/>
-        <w:numId w:val="0"/>
-      </w:numPr>
-      <w:pBdr>
-        <w:top w:val="single" w:sz="4" w:space="1" w:color="auto"/>
-        <w:bottom w:val="single" w:sz="4" w:space="1" w:color="auto"/>
-      </w:pBdr>
-      <w:shd w:val="pct70" w:color="auto" w:fill="FFFFFF"/>
-    </w:pPr>
-    <w:rPr>
-      <w:noProof/>
-    </w:rPr>
-  </w:style>
-  <w:style w:type="paragraph" w:customStyle="1" w:styleId="Confidential-Bottom">
-    <w:name w:val="Confidential - Bottom"/>
-    <w:basedOn w:val="Footer"/>
-    <w:pPr>
-      <w:framePr w:hSpace="187" w:wrap="auto" w:vAnchor="page" w:hAnchor="page" w:xAlign="center" w:y="15265"/>
-      <w:pBdr>
-        <w:top w:val="single" w:sz="6" w:space="1" w:color="FF0000"/>
-        <w:left w:val="single" w:sz="6" w:space="1" w:color="FF0000"/>
-        <w:bottom w:val="single" w:sz="6" w:space="1" w:color="FF0000"/>
-        <w:right w:val="single" w:sz="6" w:space="1" w:color="FF0000"/>
-      </w:pBdr>
-      <w:shd w:val="solid" w:color="FF0000" w:fill="auto"/>
-    </w:pPr>
-    <w:rPr>
-      <w:rFonts w:ascii="Arial Black" w:hAnsi="Arial Black"/>
-      <w:color w:val="FFFFFF"/>
-      <w:sz w:val="14"/>
-    </w:rPr>
-  </w:style>
-  <w:style w:type="paragraph" w:customStyle="1" w:styleId="Title-Subject">
-    <w:name w:val="Title - Subject"/>
-    <w:basedOn w:val="Title"/>
-    <w:next w:val="Title-Filename"/>
-    <w:pPr>
-      <w:suppressAutoHyphens/>
-      <w:spacing w:before="720" w:after="1360"/>
-      <w:ind w:left="1080" w:right="1080"/>
-    </w:pPr>
-    <w:rPr>
-      <w:rFonts w:cs="Arial"/>
-      <w:b w:val="0"/>
-      <w:iCs/>
-      <w:sz w:val="40"/>
-    </w:rPr>
-  </w:style>
-  <w:style w:type="paragraph" w:styleId="Title">
-    <w:name w:val="Title"/>
-    <w:basedOn w:val="Normal"/>
-    <w:qFormat/>
-    <w:pPr>
-      <w:spacing w:before="1920" w:after="60"/>
-      <w:jc w:val="center"/>
-    </w:pPr>
-    <w:rPr>
-      <w:rFonts w:ascii="Arial" w:hAnsi="Arial"/>
-      <w:b/>
-      <w:kern w:val="28"/>
-      <w:sz w:val="44"/>
-    </w:rPr>
-  </w:style>
-  <w:style w:type="paragraph" w:customStyle="1" w:styleId="Title-Filename">
-    <w:name w:val="Title - Filename"/>
-    <w:basedOn w:val="Title"/>
-    <w:next w:val="Title-Date"/>
-    <w:pPr>
-      <w:spacing w:before="480" w:after="480"/>
-    </w:pPr>
-    <w:rPr>
-      <w:b w:val="0"/>
-      <w:i/>
-      <w:iCs/>
-      <w:sz w:val="24"/>
-    </w:rPr>
-  </w:style>
-  <w:style w:type="paragraph" w:customStyle="1" w:styleId="Title-Date">
-    <w:name w:val="Title - Date"/>
-    <w:basedOn w:val="Title"/>
-    <w:next w:val="Title-Revision"/>
-    <w:pPr>
-      <w:spacing w:before="480" w:after="960"/>
-    </w:pPr>
-    <w:rPr>
-      <w:b w:val="0"/>
-      <w:i/>
-      <w:iCs/>
-      <w:sz w:val="28"/>
-    </w:rPr>
-  </w:style>
-  <w:style w:type="paragraph" w:customStyle="1" w:styleId="Title-Revision">
-    <w:name w:val="Title - Revision"/>
-    <w:basedOn w:val="Title"/>
-    <w:pPr>
-      <w:spacing w:before="0" w:after="0"/>
-    </w:pPr>
-    <w:rPr>
-      <w:bCs/>
-      <w:sz w:val="28"/>
-    </w:rPr>
-  </w:style>
-  <w:style w:type="paragraph" w:styleId="Caption">
-    <w:name w:val="caption"/>
-    <w:basedOn w:val="Normal"/>
-    <w:next w:val="Normal"/>
-    <w:qFormat/>
-    <w:pPr>
-      <w:spacing w:before="120"/>
-    </w:pPr>
-    <w:rPr>
-      <w:b/>
-    </w:rPr>
-  </w:style>
-  <w:style w:type="character" w:styleId="Hyperlink">
-    <w:name w:val="Hyperlink"/>
-    <w:basedOn w:val="DefaultParagraphFont"/>
-    <w:uiPriority w:val="99"/>
-    <w:rPr>
-      <w:color w:val="0000FF"/>
-      <w:u w:val="single"/>
-    </w:rPr>
-  </w:style>
-  <w:style w:type="paragraph" w:customStyle="1" w:styleId="TableText">
-    <w:name w:val="Table Text"/>
-    <w:basedOn w:val="Normal"/>
-    <w:pPr>
-      <w:spacing w:before="60" w:after="60" w:line="480" w:lineRule="auto"/>
-      <w:jc w:val="left"/>
-    </w:pPr>
-    <w:rPr>
-      <w:sz w:val="24"/>
-    </w:rPr>
-  </w:style>
-  <w:style w:type="paragraph" w:customStyle="1" w:styleId="Comment0">
-    <w:name w:val="Comment"/>
-    <w:basedOn w:val="Normal"/>
-    <w:pPr>
-      <w:overflowPunct w:val="0"/>
-      <w:autoSpaceDE w:val="0"/>
-      <w:autoSpaceDN w:val="0"/>
-      <w:adjustRightInd w:val="0"/>
-      <w:textAlignment w:val="baseline"/>
-    </w:pPr>
-    <w:rPr>
-      <w:i/>
-      <w:color w:val="000080"/>
-    </w:rPr>
-  </w:style>
-  <w:style w:type="character" w:styleId="FollowedHyperlink">
-    <w:name w:val="FollowedHyperlink"/>
-    <w:basedOn w:val="DefaultParagraphFont"/>
-    <w:semiHidden/>
-    <w:rPr>
-      <w:color w:val="800080"/>
-      <w:u w:val="single"/>
-    </w:rPr>
-  </w:style>
-  <w:style w:type="paragraph" w:customStyle="1" w:styleId="Title-OrganizationName">
-    <w:name w:val="Title - Organization Name"/>
-    <w:basedOn w:val="Title"/>
-    <w:pPr>
-      <w:spacing w:before="360" w:after="180"/>
-    </w:pPr>
-    <w:rPr>
-      <w:rFonts w:ascii="Times New Roman" w:hAnsi="Times New Roman"/>
-      <w:sz w:val="32"/>
-    </w:rPr>
-  </w:style>
-  <w:style w:type="paragraph" w:styleId="TOC6">
-    <w:name w:val="toc 6"/>
-    <w:basedOn w:val="Normal"/>
-    <w:next w:val="Normal"/>
-    <w:autoRedefine/>
-    <w:semiHidden/>
-    <w:pPr>
-      <w:spacing w:after="0"/>
-      <w:ind w:left="1100"/>
-      <w:jc w:val="left"/>
-    </w:pPr>
-    <w:rPr>
-      <w:sz w:val="18"/>
-      <w:szCs w:val="21"/>
-    </w:rPr>
-  </w:style>
-  <w:style w:type="paragraph" w:styleId="TOC7">
-    <w:name w:val="toc 7"/>
-    <w:basedOn w:val="Normal"/>
-    <w:next w:val="Normal"/>
-    <w:autoRedefine/>
-    <w:semiHidden/>
-    <w:pPr>
-      <w:spacing w:after="0"/>
-      <w:ind w:left="1320"/>
-      <w:jc w:val="left"/>
-    </w:pPr>
-    <w:rPr>
-      <w:sz w:val="18"/>
-      <w:szCs w:val="21"/>
-    </w:rPr>
-  </w:style>
-  <w:style w:type="paragraph" w:styleId="TOC8">
-    <w:name w:val="toc 8"/>
-    <w:basedOn w:val="Normal"/>
-    <w:next w:val="Normal"/>
-    <w:autoRedefine/>
-    <w:semiHidden/>
-    <w:pPr>
-      <w:spacing w:after="0"/>
-      <w:ind w:left="1540"/>
-      <w:jc w:val="left"/>
-    </w:pPr>
-    <w:rPr>
-      <w:sz w:val="18"/>
-      <w:szCs w:val="21"/>
-    </w:rPr>
-  </w:style>
-  <w:style w:type="paragraph" w:styleId="TOC9">
-    <w:name w:val="toc 9"/>
-    <w:basedOn w:val="Normal"/>
-    <w:next w:val="Normal"/>
-    <w:autoRedefine/>
-    <w:semiHidden/>
-    <w:pPr>
-      <w:spacing w:after="0"/>
-      <w:ind w:left="1760"/>
-      <w:jc w:val="left"/>
-    </w:pPr>
-    <w:rPr>
-      <w:sz w:val="18"/>
-      <w:szCs w:val="21"/>
-    </w:rPr>
-  </w:style>
-  <w:style w:type="paragraph" w:customStyle="1" w:styleId="ByLine">
-    <w:name w:val="ByLine"/>
-    <w:basedOn w:val="Title"/>
-    <w:qFormat/>
-    <w:pPr>
-      <w:spacing w:before="240" w:after="720"/>
-      <w:jc w:val="right"/>
-    </w:pPr>
-    <w:rPr>
-      <w:rFonts w:cs="Arial"/>
-      <w:bCs/>
-      <w:sz w:val="28"/>
-      <w:szCs w:val="28"/>
-      <w:lang w:bidi="he-IL"/>
-    </w:rPr>
-  </w:style>
-  <w:style w:type="character" w:customStyle="1" w:styleId="Heading2Char">
-    <w:name w:val="Heading 2 Char"/>
-    <w:basedOn w:val="DefaultParagraphFont"/>
-    <w:link w:val="Heading2"/>
-    <w:rsid w:val="00E55869"/>
-    <w:rPr>
-      <w:rFonts w:ascii="Arial" w:hAnsi="Arial"/>
-      <w:b/>
-      <w:sz w:val="28"/>
-    </w:rPr>
-  </w:style>
-  <w:style w:type="table" w:styleId="TableGrid">
-    <w:name w:val="Table Grid"/>
-    <w:basedOn w:val="TableNormal"/>
-    <w:uiPriority w:val="39"/>
-    <w:rsid w:val="007F7702"/>
-    <w:tblPr>
-      <w:tblBorders>
-        <w:top w:val="single" w:sz="4" w:space="0" w:color="auto"/>
-        <w:left w:val="single" w:sz="4" w:space="0" w:color="auto"/>
-        <w:bottom w:val="single" w:sz="4" w:space="0" w:color="auto"/>
-        <w:right w:val="single" w:sz="4" w:space="0" w:color="auto"/>
-        <w:insideH w:val="single" w:sz="4" w:space="0" w:color="auto"/>
-        <w:insideV w:val="single" w:sz="4" w:space="0" w:color="auto"/>
-      </w:tblBorders>
-    </w:tblPr>
-  </w:style>
-  <w:style w:type="character" w:customStyle="1" w:styleId="UnresolvedMention">
-    <w:name w:val="Unresolved Mention"/>
+  <w:style w:type="character" w:customStyle="1" w:styleId="UnresolvedMention1">
+    <w:name w:val="Unresolved Mention1"/>
     <w:basedOn w:val="DefaultParagraphFont"/>
     <w:uiPriority w:val="99"/>
     <w:semiHidden/>
@@ -5440,7 +4711,7 @@
   <a:extraClrSchemeLst/>
   <a:extLst>
     <a:ext uri="{05A4C25C-085E-4340-85A3-A5531E510DB2}">
-      <thm15:themeFamily xmlns:thm15="http://schemas.microsoft.com/office/thememl/2012/main" xmlns="" name="Office Theme" id="{62F939B6-93AF-4DB8-9C6B-D6C7DFDC589F}" vid="{4A3C46E8-61CC-4603-A589-7422A47A8E4A}"/>
+      <thm15:themeFamily xmlns:thm15="http://schemas.microsoft.com/office/thememl/2012/main" name="Office Theme" id="{62F939B6-93AF-4DB8-9C6B-D6C7DFDC589F}" vid="{4A3C46E8-61CC-4603-A589-7422A47A8E4A}"/>
     </a:ext>
   </a:extLst>
 </a:theme>
@@ -5451,7 +4722,7 @@
 </file>
 
 <file path=customXml/itemProps1.xml><?xml version="1.0" encoding="utf-8"?>
-<ds:datastoreItem xmlns:ds="http://schemas.openxmlformats.org/officeDocument/2006/customXml" ds:itemID="{2821AA4F-2AF9-4588-B402-6C8B1ECB33C2}">
+<ds:datastoreItem xmlns:ds="http://schemas.openxmlformats.org/officeDocument/2006/customXml" ds:itemID="{648AF5DD-7896-B04C-8F0F-DE7C73A65F04}">
   <ds:schemaRefs>
     <ds:schemaRef ds:uri="http://schemas.openxmlformats.org/officeDocument/2006/bibliography"/>
   </ds:schemaRefs>

</xml_diff>

<commit_message>
Use Case and Class Diagram added
</commit_message>
<xml_diff>
--- a/SDD.docx
+++ b/SDD.docx
@@ -1,6 +1,6 @@
 
 <file path=word/document.xml><?xml version="1.0" encoding="utf-8"?>
-<w:document xmlns:wpc="http://schemas.microsoft.com/office/word/2010/wordprocessingCanvas" xmlns:cx="http://schemas.microsoft.com/office/drawing/2014/chartex" xmlns:cx1="http://schemas.microsoft.com/office/drawing/2015/9/8/chartex" xmlns:cx2="http://schemas.microsoft.com/office/drawing/2015/10/21/chartex" xmlns:cx3="http://schemas.microsoft.com/office/drawing/2016/5/9/chartex" xmlns:cx4="http://schemas.microsoft.com/office/drawing/2016/5/10/chartex" xmlns:cx5="http://schemas.microsoft.com/office/drawing/2016/5/11/chartex" xmlns:cx6="http://schemas.microsoft.com/office/drawing/2016/5/12/chartex" xmlns:cx7="http://schemas.microsoft.com/office/drawing/2016/5/13/chartex" xmlns:cx8="http://schemas.microsoft.com/office/drawing/2016/5/14/chartex" xmlns:mc="http://schemas.openxmlformats.org/markup-compatibility/2006" xmlns:aink="http://schemas.microsoft.com/office/drawing/2016/ink" xmlns:am3d="http://schemas.microsoft.com/office/drawing/2017/model3d" xmlns:o="urn:schemas-microsoft-com:office:office" xmlns:r="http://schemas.openxmlformats.org/officeDocument/2006/relationships" xmlns:m="http://schemas.openxmlformats.org/officeDocument/2006/math" xmlns:v="urn:schemas-microsoft-com:vml" xmlns:wp14="http://schemas.microsoft.com/office/word/2010/wordprocessingDrawing" xmlns:wp="http://schemas.openxmlformats.org/drawingml/2006/wordprocessingDrawing" xmlns:w10="urn:schemas-microsoft-com:office:word" xmlns:w="http://schemas.openxmlformats.org/wordprocessingml/2006/main" xmlns:w14="http://schemas.microsoft.com/office/word/2010/wordml" xmlns:w15="http://schemas.microsoft.com/office/word/2012/wordml" xmlns:w16cid="http://schemas.microsoft.com/office/word/2016/wordml/cid" xmlns:w16se="http://schemas.microsoft.com/office/word/2015/wordml/symex" xmlns:wpg="http://schemas.microsoft.com/office/word/2010/wordprocessingGroup" xmlns:wpi="http://schemas.microsoft.com/office/word/2010/wordprocessingInk" xmlns:wne="http://schemas.microsoft.com/office/word/2006/wordml" xmlns:wps="http://schemas.microsoft.com/office/word/2010/wordprocessingShape" mc:Ignorable="w14 w15 w16se w16cid wp14">
+<w:document xmlns:wpc="http://schemas.microsoft.com/office/word/2010/wordprocessingCanvas" xmlns:mc="http://schemas.openxmlformats.org/markup-compatibility/2006" xmlns:o="urn:schemas-microsoft-com:office:office" xmlns:r="http://schemas.openxmlformats.org/officeDocument/2006/relationships" xmlns:m="http://schemas.openxmlformats.org/officeDocument/2006/math" xmlns:v="urn:schemas-microsoft-com:vml" xmlns:wp14="http://schemas.microsoft.com/office/word/2010/wordprocessingDrawing" xmlns:wp="http://schemas.openxmlformats.org/drawingml/2006/wordprocessingDrawing" xmlns:w10="urn:schemas-microsoft-com:office:word" xmlns:w="http://schemas.openxmlformats.org/wordprocessingml/2006/main" xmlns:w14="http://schemas.microsoft.com/office/word/2010/wordml" xmlns:wpg="http://schemas.microsoft.com/office/word/2010/wordprocessingGroup" xmlns:wpi="http://schemas.microsoft.com/office/word/2010/wordprocessingInk" xmlns:wne="http://schemas.microsoft.com/office/word/2006/wordml" xmlns:wps="http://schemas.microsoft.com/office/word/2010/wordprocessingShape" mc:Ignorable="w14 wp14">
   <w:body>
     <w:p>
       <w:pPr>
@@ -108,44 +108,8 @@
         <w:rPr>
           <w:rFonts w:ascii="Times New Roman" w:hAnsi="Times New Roman"/>
         </w:rPr>
-        <w:t xml:space="preserve">Prepared by Madison Kuyawa, William </w:t>
-      </w:r>
-      <w:proofErr w:type="spellStart"/>
-      <w:r>
-        <w:rPr>
-          <w:rFonts w:ascii="Times New Roman" w:hAnsi="Times New Roman"/>
-        </w:rPr>
-        <w:t>Widmer</w:t>
-      </w:r>
-      <w:proofErr w:type="spellEnd"/>
-      <w:r>
-        <w:rPr>
-          <w:rFonts w:ascii="Times New Roman" w:hAnsi="Times New Roman"/>
-        </w:rPr>
-        <w:t xml:space="preserve">, </w:t>
-      </w:r>
-      <w:proofErr w:type="spellStart"/>
-      <w:r>
-        <w:rPr>
-          <w:rFonts w:ascii="Times New Roman" w:hAnsi="Times New Roman"/>
-        </w:rPr>
-        <w:t>Bunrith</w:t>
-      </w:r>
-      <w:proofErr w:type="spellEnd"/>
-      <w:r>
-        <w:rPr>
-          <w:rFonts w:ascii="Times New Roman" w:hAnsi="Times New Roman"/>
-        </w:rPr>
-        <w:t xml:space="preserve"> Seng, Robert (James) Castleberry, Scott </w:t>
-      </w:r>
-      <w:proofErr w:type="spellStart"/>
-      <w:r>
-        <w:rPr>
-          <w:rFonts w:ascii="Times New Roman" w:hAnsi="Times New Roman"/>
-        </w:rPr>
-        <w:t>Flolid</w:t>
-      </w:r>
-      <w:proofErr w:type="spellEnd"/>
+        <w:t>Prepared by Madison Kuyawa, William Widmer, Bunrith Seng, Robert (James) Castleberry, Scott Flolid</w:t>
+      </w:r>
     </w:p>
     <w:p>
       <w:pPr>
@@ -168,8 +132,8 @@
           <w:rFonts w:ascii="Times New Roman" w:hAnsi="Times New Roman" w:cs="Times New Roman"/>
         </w:rPr>
         <w:sectPr>
-          <w:headerReference w:type="default" r:id="rId8"/>
-          <w:footerReference w:type="default" r:id="rId9"/>
+          <w:headerReference w:type="default" r:id="rId9"/>
+          <w:footerReference w:type="default" r:id="rId10"/>
           <w:pgSz w:w="12240" w:h="15840"/>
           <w:pgMar w:top="1497" w:right="1440" w:bottom="1497" w:left="1440" w:header="1440" w:footer="1440" w:gutter="0"/>
           <w:cols w:space="720"/>
@@ -249,14 +213,12 @@
       <w:r>
         <w:tab/>
       </w:r>
-      <w:proofErr w:type="spellStart"/>
       <w:r>
         <w:rPr>
           <w:caps w:val="0"/>
         </w:rPr>
         <w:t>i</w:t>
       </w:r>
-      <w:proofErr w:type="spellEnd"/>
     </w:p>
     <w:p>
       <w:pPr>
@@ -539,23 +501,7 @@
           <w:b w:val="0"/>
           <w:caps w:val="0"/>
         </w:rPr>
-        <w:t xml:space="preserve">Component </w:t>
-      </w:r>
-      <w:proofErr w:type="gramStart"/>
-      <w:r>
-        <w:rPr>
-          <w:b w:val="0"/>
-          <w:caps w:val="0"/>
-        </w:rPr>
-        <w:t>1..</w:t>
-      </w:r>
-      <w:proofErr w:type="gramEnd"/>
-      <w:r>
-        <w:rPr>
-          <w:b w:val="0"/>
-          <w:caps w:val="0"/>
-        </w:rPr>
-        <w:t>N</w:t>
+        <w:t>Component 1..N</w:t>
       </w:r>
       <w:r>
         <w:rPr>
@@ -748,8 +694,8 @@
           <w:lang w:val="en-US"/>
         </w:rPr>
         <w:sectPr>
-          <w:headerReference w:type="default" r:id="rId10"/>
-          <w:footerReference w:type="default" r:id="rId11"/>
+          <w:headerReference w:type="default" r:id="rId11"/>
+          <w:footerReference w:type="default" r:id="rId12"/>
           <w:pgSz w:w="12240" w:h="15840"/>
           <w:pgMar w:top="1440" w:right="1440" w:bottom="1440" w:left="1440" w:header="864" w:footer="864" w:gutter="0"/>
           <w:pgNumType w:fmt="lowerRoman" w:start="1"/>
@@ -770,10 +716,7 @@
         <w:t xml:space="preserve"> </w:t>
       </w:r>
       <w:r>
-        <w:t>sequ</w:t>
-      </w:r>
-      <w:r>
-        <w:t>ence diagram for ending a game</w:t>
+        <w:t>sequence diagram for ending a game</w:t>
       </w:r>
     </w:p>
     <w:bookmarkStart w:id="5" w:name="_Toc506727671"/>
@@ -790,7 +733,6 @@
         </w:rPr>
       </w:pPr>
       <w:r>
-        <w:lastRenderedPageBreak/>
         <w:fldChar w:fldCharType="end"/>
       </w:r>
     </w:p>
@@ -862,10 +804,7 @@
       <w:bookmarkEnd w:id="10"/>
       <w:bookmarkEnd w:id="11"/>
       <w:r>
-        <w:t>System Overvie</w:t>
-      </w:r>
-      <w:r>
-        <w:t>w</w:t>
+        <w:t>System Overview</w:t>
       </w:r>
     </w:p>
     <w:p>
@@ -881,46 +820,35 @@
           <w:i w:val="0"/>
           <w:color w:val="00000A"/>
         </w:rPr>
-        <w:t xml:space="preserve">Our system will be implemented in java using </w:t>
-      </w:r>
-      <w:proofErr w:type="spellStart"/>
+        <w:t>Our system will be implemented in java using javafx and fxml to build our Graphical User Inte</w:t>
+      </w:r>
       <w:r>
         <w:rPr>
           <w:i w:val="0"/>
           <w:color w:val="00000A"/>
         </w:rPr>
-        <w:t>javafx</w:t>
-      </w:r>
-      <w:proofErr w:type="spellEnd"/>
+        <w:t>r</w:t>
+      </w:r>
       <w:r>
         <w:rPr>
           <w:i w:val="0"/>
           <w:color w:val="00000A"/>
         </w:rPr>
-        <w:t xml:space="preserve"> and </w:t>
-      </w:r>
-      <w:proofErr w:type="spellStart"/>
+        <w:t>face(GUI). Our system will use a controller class to handle all user actions with in the GUI and to impl</w:t>
+      </w:r>
       <w:r>
         <w:rPr>
           <w:i w:val="0"/>
           <w:color w:val="00000A"/>
         </w:rPr>
-        <w:t>fxml</w:t>
-      </w:r>
-      <w:proofErr w:type="spellEnd"/>
+        <w:t>e</w:t>
+      </w:r>
       <w:r>
         <w:rPr>
           <w:i w:val="0"/>
           <w:color w:val="00000A"/>
         </w:rPr>
-        <w:t xml:space="preserve"> to build our Graphical User Interface(GUI). Our system will use a controller class to handle all user actions with in the GUI and to implement certain functionalities that we create in scene bu</w:t>
-      </w:r>
-      <w:r>
-        <w:rPr>
-          <w:i w:val="0"/>
-          <w:color w:val="00000A"/>
-        </w:rPr>
-        <w:t>ilder. Our system will also make use of other classes including classes for the pieces and game board.</w:t>
+        <w:t>ment certain functionalities that we create in scene builder. Our system will also make use of other classes including classes for the pieces and game board.</w:t>
       </w:r>
     </w:p>
     <w:p>
@@ -978,22 +906,97 @@
           <w:color w:val="00000A"/>
         </w:rPr>
       </w:pPr>
-      <w:proofErr w:type="spellStart"/>
       <w:r>
         <w:rPr>
           <w:i w:val="0"/>
           <w:color w:val="00000A"/>
         </w:rPr>
-        <w:t>PvP</w:t>
-      </w:r>
-      <w:proofErr w:type="spellEnd"/>
+        <w:t>PvP – Player vs. player</w:t>
+      </w:r>
+    </w:p>
+    <w:p>
+      <w:pPr>
+        <w:pStyle w:val="Comment0"/>
+      </w:pPr>
       <w:r>
         <w:rPr>
           <w:i w:val="0"/>
           <w:color w:val="00000A"/>
         </w:rPr>
-        <w:t xml:space="preserve"> – Player vs. player</w:t>
-      </w:r>
+        <w:t>PvAI – Player vs artificial intelligence</w:t>
+      </w:r>
+      <w:bookmarkStart w:id="15" w:name="_Toc506727676"/>
+      <w:bookmarkStart w:id="16" w:name="_Toc517668542"/>
+      <w:bookmarkEnd w:id="15"/>
+      <w:bookmarkEnd w:id="16"/>
+      <w:r>
+        <w:t>.</w:t>
+      </w:r>
+    </w:p>
+    <w:p>
+      <w:pPr>
+        <w:pStyle w:val="Comment0"/>
+      </w:pPr>
+    </w:p>
+    <w:p>
+      <w:pPr>
+        <w:pStyle w:val="Comment0"/>
+      </w:pPr>
+    </w:p>
+    <w:p>
+      <w:pPr>
+        <w:pStyle w:val="Comment0"/>
+      </w:pPr>
+    </w:p>
+    <w:p>
+      <w:pPr>
+        <w:pStyle w:val="Comment0"/>
+      </w:pPr>
+    </w:p>
+    <w:p>
+      <w:pPr>
+        <w:pStyle w:val="Comment0"/>
+      </w:pPr>
+    </w:p>
+    <w:p>
+      <w:pPr>
+        <w:pStyle w:val="Comment0"/>
+      </w:pPr>
+    </w:p>
+    <w:p>
+      <w:pPr>
+        <w:pStyle w:val="Comment0"/>
+      </w:pPr>
+    </w:p>
+    <w:p>
+      <w:pPr>
+        <w:pStyle w:val="Comment0"/>
+      </w:pPr>
+    </w:p>
+    <w:p>
+      <w:pPr>
+        <w:pStyle w:val="Comment0"/>
+      </w:pPr>
+    </w:p>
+    <w:p>
+      <w:pPr>
+        <w:pStyle w:val="Comment0"/>
+      </w:pPr>
+    </w:p>
+    <w:p>
+      <w:pPr>
+        <w:pStyle w:val="Comment0"/>
+      </w:pPr>
+    </w:p>
+    <w:p>
+      <w:pPr>
+        <w:pStyle w:val="Comment0"/>
+      </w:pPr>
+    </w:p>
+    <w:p>
+      <w:pPr>
+        <w:pStyle w:val="Comment0"/>
+      </w:pPr>
     </w:p>
     <w:p>
       <w:pPr>
@@ -1003,31 +1006,6 @@
           <w:color w:val="00000A"/>
         </w:rPr>
       </w:pPr>
-      <w:proofErr w:type="spellStart"/>
-      <w:r>
-        <w:rPr>
-          <w:i w:val="0"/>
-          <w:color w:val="00000A"/>
-        </w:rPr>
-        <w:t>PvAI</w:t>
-      </w:r>
-      <w:proofErr w:type="spellEnd"/>
-      <w:r>
-        <w:rPr>
-          <w:i w:val="0"/>
-          <w:color w:val="00000A"/>
-        </w:rPr>
-        <w:t xml:space="preserve"> – Player vs artificial intelligence</w:t>
-      </w:r>
-      <w:bookmarkStart w:id="15" w:name="_Toc506727676"/>
-      <w:bookmarkStart w:id="16" w:name="_Toc517668542"/>
-      <w:bookmarkStart w:id="17" w:name="_GoBack"/>
-      <w:bookmarkEnd w:id="15"/>
-      <w:bookmarkEnd w:id="16"/>
-      <w:bookmarkEnd w:id="17"/>
-      <w:r>
-        <w:t>.</w:t>
-      </w:r>
     </w:p>
     <w:p>
       <w:pPr>
@@ -1041,18 +1019,244 @@
           <w:rFonts w:ascii="Times New Roman" w:hAnsi="Times New Roman"/>
         </w:rPr>
       </w:pPr>
-      <w:bookmarkStart w:id="18" w:name="_Toc506727678"/>
-      <w:bookmarkStart w:id="19" w:name="_Toc523123114"/>
-      <w:bookmarkStart w:id="20" w:name="_Toc517668555"/>
+      <w:bookmarkStart w:id="17" w:name="_Toc506727678"/>
+      <w:bookmarkStart w:id="18" w:name="_Toc523123114"/>
+      <w:bookmarkStart w:id="19" w:name="_Toc517668555"/>
+      <w:bookmarkEnd w:id="17"/>
       <w:bookmarkEnd w:id="18"/>
       <w:bookmarkEnd w:id="19"/>
+      <w:r>
+        <w:rPr>
+          <w:rFonts w:ascii="Times New Roman" w:hAnsi="Times New Roman"/>
+        </w:rPr>
+        <w:t>Architecture</w:t>
+      </w:r>
+    </w:p>
+    <w:p>
+      <w:pPr>
+        <w:pStyle w:val="Comment0"/>
+        <w:rPr>
+          <w:color w:val="00000A"/>
+        </w:rPr>
+      </w:pPr>
+      <w:r>
+        <w:t xml:space="preserve">&lt;The architecture provides the top level design view of a system and provides a basis for more detailed design work. </w:t>
+      </w:r>
+      <w:r>
+        <w:rPr>
+          <w:color w:val="00000A"/>
+        </w:rPr>
+        <w:t>This is the section where you should include your High-Level design Component Diagram.</w:t>
+      </w:r>
+    </w:p>
+    <w:p>
+      <w:pPr>
+        <w:pStyle w:val="Comment0"/>
+        <w:rPr>
+          <w:color w:val="00000A"/>
+        </w:rPr>
+      </w:pPr>
+      <w:r>
+        <w:rPr>
+          <w:color w:val="00000A"/>
+        </w:rPr>
+        <w:t>Brief description and the class diagram</w:t>
+      </w:r>
+    </w:p>
+    <w:p>
+      <w:pPr>
+        <w:pStyle w:val="Comment0"/>
+        <w:rPr>
+          <w:color w:val="00000A"/>
+        </w:rPr>
+      </w:pPr>
+      <w:r>
+        <w:rPr>
+          <w:noProof/>
+          <w:lang w:val="en-US"/>
+        </w:rPr>
+        <w:drawing>
+          <wp:inline distT="0" distB="0" distL="0" distR="0" wp14:anchorId="75B66A68" wp14:editId="3A1A18B9">
+            <wp:extent cx="7016115" cy="5181600"/>
+            <wp:effectExtent l="0" t="0" r="0" b="0"/>
+            <wp:docPr id="4" name="Picture 4"/>
+            <wp:cNvGraphicFramePr>
+              <a:graphicFrameLocks xmlns:a="http://schemas.openxmlformats.org/drawingml/2006/main" noChangeAspect="1"/>
+            </wp:cNvGraphicFramePr>
+            <a:graphic xmlns:a="http://schemas.openxmlformats.org/drawingml/2006/main">
+              <a:graphicData uri="http://schemas.openxmlformats.org/drawingml/2006/picture">
+                <pic:pic xmlns:pic="http://schemas.openxmlformats.org/drawingml/2006/picture">
+                  <pic:nvPicPr>
+                    <pic:cNvPr id="0" name=""/>
+                    <pic:cNvPicPr/>
+                  </pic:nvPicPr>
+                  <pic:blipFill>
+                    <a:blip r:embed="rId13"/>
+                    <a:stretch>
+                      <a:fillRect/>
+                    </a:stretch>
+                  </pic:blipFill>
+                  <pic:spPr>
+                    <a:xfrm>
+                      <a:off x="0" y="0"/>
+                      <a:ext cx="7020331" cy="5184714"/>
+                    </a:xfrm>
+                    <a:prstGeom prst="rect">
+                      <a:avLst/>
+                    </a:prstGeom>
+                  </pic:spPr>
+                </pic:pic>
+              </a:graphicData>
+            </a:graphic>
+          </wp:inline>
+        </w:drawing>
+      </w:r>
+    </w:p>
+    <w:p>
+      <w:pPr>
+        <w:pStyle w:val="Comment0"/>
+        <w:rPr>
+          <w:color w:val="00000A"/>
+        </w:rPr>
+      </w:pPr>
+    </w:p>
+    <w:p>
+      <w:pPr>
+        <w:pStyle w:val="Comment0"/>
+        <w:rPr>
+          <w:color w:val="00000A"/>
+        </w:rPr>
+      </w:pPr>
+    </w:p>
+    <w:p>
+      <w:pPr>
+        <w:pStyle w:val="Comment0"/>
+        <w:rPr>
+          <w:color w:val="00000A"/>
+        </w:rPr>
+      </w:pPr>
+    </w:p>
+    <w:p>
+      <w:pPr>
+        <w:pStyle w:val="Comment0"/>
+        <w:rPr>
+          <w:color w:val="00000A"/>
+        </w:rPr>
+      </w:pPr>
+    </w:p>
+    <w:p>
+      <w:pPr>
+        <w:pStyle w:val="Comment0"/>
+        <w:rPr>
+          <w:color w:val="00000A"/>
+        </w:rPr>
+      </w:pPr>
+    </w:p>
+    <w:p>
+      <w:pPr>
+        <w:pStyle w:val="Comment0"/>
+        <w:rPr>
+          <w:color w:val="00000A"/>
+        </w:rPr>
+      </w:pPr>
+    </w:p>
+    <w:p>
+      <w:pPr>
+        <w:pStyle w:val="Comment0"/>
+        <w:rPr>
+          <w:color w:val="00000A"/>
+        </w:rPr>
+      </w:pPr>
+    </w:p>
+    <w:p>
+      <w:pPr>
+        <w:pStyle w:val="Comment0"/>
+        <w:rPr>
+          <w:color w:val="00000A"/>
+        </w:rPr>
+      </w:pPr>
+    </w:p>
+    <w:p>
+      <w:pPr>
+        <w:pStyle w:val="Comment0"/>
+        <w:rPr>
+          <w:color w:val="00000A"/>
+        </w:rPr>
+      </w:pPr>
+    </w:p>
+    <w:p>
+      <w:pPr>
+        <w:pStyle w:val="Comment0"/>
+        <w:rPr>
+          <w:color w:val="00000A"/>
+        </w:rPr>
+      </w:pPr>
+    </w:p>
+    <w:p>
+      <w:pPr>
+        <w:pStyle w:val="Comment0"/>
+        <w:rPr>
+          <w:color w:val="00000A"/>
+        </w:rPr>
+      </w:pPr>
+    </w:p>
+    <w:p>
+      <w:pPr>
+        <w:pStyle w:val="Comment0"/>
+        <w:rPr>
+          <w:color w:val="00000A"/>
+        </w:rPr>
+      </w:pPr>
+    </w:p>
+    <w:p>
+      <w:pPr>
+        <w:pStyle w:val="Comment0"/>
+        <w:rPr>
+          <w:color w:val="00000A"/>
+        </w:rPr>
+      </w:pPr>
+    </w:p>
+    <w:p>
+      <w:pPr>
+        <w:pStyle w:val="Comment0"/>
+        <w:rPr>
+          <w:color w:val="00000A"/>
+        </w:rPr>
+      </w:pPr>
+    </w:p>
+    <w:p>
+      <w:pPr>
+        <w:pStyle w:val="Comment0"/>
+        <w:rPr>
+          <w:i w:val="0"/>
+          <w:color w:val="00000A"/>
+        </w:rPr>
+      </w:pPr>
+      <w:r>
+        <w:rPr>
+          <w:i w:val="0"/>
+          <w:color w:val="00000A"/>
+        </w:rPr>
+        <w:t>Additional view of the Piece class of the class Diagram</w:t>
+      </w:r>
+      <w:r>
+        <w:rPr>
+          <w:i w:val="0"/>
+          <w:color w:val="00000A"/>
+        </w:rPr>
+        <w:t>:</w:t>
+      </w:r>
+    </w:p>
+    <w:p>
+      <w:pPr>
+        <w:pStyle w:val="Comment0"/>
+        <w:rPr>
+          <w:i w:val="0"/>
+          <w:color w:val="00000A"/>
+        </w:rPr>
+      </w:pPr>
+      <w:bookmarkStart w:id="20" w:name="_GoBack"/>
       <w:bookmarkEnd w:id="20"/>
-      <w:r>
-        <w:rPr>
-          <w:rFonts w:ascii="Times New Roman" w:hAnsi="Times New Roman"/>
-        </w:rPr>
-        <w:t>Architecture</w:t>
-      </w:r>
     </w:p>
     <w:p>
       <w:pPr>
@@ -1062,55 +1266,45 @@
         </w:rPr>
       </w:pPr>
       <w:r>
-        <w:t xml:space="preserve">&lt;The architecture provides the </w:t>
-      </w:r>
-      <w:proofErr w:type="gramStart"/>
-      <w:r>
-        <w:t>top level</w:t>
-      </w:r>
-      <w:proofErr w:type="gramEnd"/>
-      <w:r>
-        <w:t xml:space="preserve"> design view of a system and provides a basis for more detailed design work. </w:t>
-      </w:r>
-      <w:r>
-        <w:rPr>
-          <w:color w:val="00000A"/>
-        </w:rPr>
-        <w:t xml:space="preserve">This is the section where you should include your High-Level </w:t>
-      </w:r>
-      <w:proofErr w:type="gramStart"/>
-      <w:r>
-        <w:rPr>
-          <w:color w:val="00000A"/>
-        </w:rPr>
-        <w:t>design</w:t>
-      </w:r>
-      <w:proofErr w:type="gramEnd"/>
-      <w:r>
-        <w:rPr>
-          <w:color w:val="00000A"/>
-        </w:rPr>
-        <w:t xml:space="preserve"> Compo</w:t>
-      </w:r>
-      <w:r>
-        <w:rPr>
-          <w:color w:val="00000A"/>
-        </w:rPr>
-        <w:t>nent Diagram.</w:t>
-      </w:r>
-    </w:p>
-    <w:p>
-      <w:pPr>
-        <w:pStyle w:val="Comment0"/>
-        <w:rPr>
-          <w:color w:val="00000A"/>
-        </w:rPr>
-      </w:pPr>
-      <w:r>
-        <w:rPr>
-          <w:color w:val="00000A"/>
-        </w:rPr>
-        <w:t>Brief description and the class diagram</w:t>
+        <w:rPr>
+          <w:noProof/>
+          <w:lang w:val="en-US"/>
+        </w:rPr>
+        <w:drawing>
+          <wp:inline distT="0" distB="0" distL="0" distR="0" wp14:anchorId="3F91FB4C" wp14:editId="7E38485B">
+            <wp:extent cx="5886450" cy="5553075"/>
+            <wp:effectExtent l="0" t="0" r="0" b="9525"/>
+            <wp:docPr id="5" name="Picture 5"/>
+            <wp:cNvGraphicFramePr>
+              <a:graphicFrameLocks xmlns:a="http://schemas.openxmlformats.org/drawingml/2006/main" noChangeAspect="1"/>
+            </wp:cNvGraphicFramePr>
+            <a:graphic xmlns:a="http://schemas.openxmlformats.org/drawingml/2006/main">
+              <a:graphicData uri="http://schemas.openxmlformats.org/drawingml/2006/picture">
+                <pic:pic xmlns:pic="http://schemas.openxmlformats.org/drawingml/2006/picture">
+                  <pic:nvPicPr>
+                    <pic:cNvPr id="0" name=""/>
+                    <pic:cNvPicPr/>
+                  </pic:nvPicPr>
+                  <pic:blipFill>
+                    <a:blip r:embed="rId14"/>
+                    <a:stretch>
+                      <a:fillRect/>
+                    </a:stretch>
+                  </pic:blipFill>
+                  <pic:spPr>
+                    <a:xfrm>
+                      <a:off x="0" y="0"/>
+                      <a:ext cx="5886450" cy="5553075"/>
+                    </a:xfrm>
+                    <a:prstGeom prst="rect">
+                      <a:avLst/>
+                    </a:prstGeom>
+                  </pic:spPr>
+                </pic:pic>
+              </a:graphicData>
+            </a:graphic>
+          </wp:inline>
+        </w:drawing>
       </w:r>
     </w:p>
     <w:p>
@@ -1146,18 +1340,19 @@
         <w:pStyle w:val="Comment0"/>
       </w:pPr>
       <w:r>
-        <w:t xml:space="preserve">&lt;This section provides a </w:t>
-      </w:r>
-      <w:proofErr w:type="gramStart"/>
-      <w:r>
-        <w:t>high level</w:t>
-      </w:r>
-      <w:proofErr w:type="gramEnd"/>
-      <w:r>
-        <w:t xml:space="preserve"> overview of the structural and functional decomposition of the system. Focus on how and why the system was decomposed in a particular way rather than on </w:t>
-      </w:r>
-      <w:r>
-        <w:t>details of the particular components. Include information on the major responsibilities and roles that the system (or portions of it) must play.</w:t>
+        <w:t>&lt;This section provides a high level overview of the structural and functional decomposition of the system. Focus on how and why the system was decomposed in a particular way rather than on details of the pa</w:t>
+      </w:r>
+      <w:r>
+        <w:t>r</w:t>
+      </w:r>
+      <w:r>
+        <w:t>ticular components. Include information on the major responsibilities and roles that the system (or po</w:t>
+      </w:r>
+      <w:r>
+        <w:t>r</w:t>
+      </w:r>
+      <w:r>
+        <w:t>tions of it) must play.</w:t>
       </w:r>
     </w:p>
     <w:p>
@@ -1200,37 +1395,21 @@
           <w:sz w:val="28"/>
           <w:szCs w:val="28"/>
         </w:rPr>
-        <w:lastRenderedPageBreak/>
-        <w:t xml:space="preserve">Component </w:t>
-      </w:r>
-      <w:proofErr w:type="gramStart"/>
-      <w:r>
-        <w:rPr>
-          <w:rFonts w:ascii="Times New Roman" w:hAnsi="Times New Roman"/>
-          <w:sz w:val="28"/>
-          <w:szCs w:val="28"/>
-        </w:rPr>
-        <w:t>1..</w:t>
-      </w:r>
-      <w:proofErr w:type="gramEnd"/>
-      <w:r>
-        <w:rPr>
-          <w:rFonts w:ascii="Times New Roman" w:hAnsi="Times New Roman"/>
-          <w:sz w:val="28"/>
-          <w:szCs w:val="28"/>
-        </w:rPr>
-        <w:t>n</w:t>
-      </w:r>
-    </w:p>
-    <w:p>
-      <w:pPr>
-        <w:pStyle w:val="Comment0"/>
-      </w:pPr>
-      <w:r>
-        <w:t>&lt;Describe an element (subsystem, compon</w:t>
-      </w:r>
-      <w:r>
-        <w:t>ent, etc...) from architecture in further detail. When appropriate, include information on how the element is further broken down and the interactions and relationships between these subcomponents.</w:t>
+        <w:t>Component 1..n</w:t>
+      </w:r>
+    </w:p>
+    <w:p>
+      <w:pPr>
+        <w:pStyle w:val="Comment0"/>
+      </w:pPr>
+      <w:r>
+        <w:t>&lt;Describe an element (subsystem, component, etc...) from architecture in further detail. When appropr</w:t>
+      </w:r>
+      <w:r>
+        <w:t>i</w:t>
+      </w:r>
+      <w:r>
+        <w:t>ate, include information on how the element is further broken down and the interactions and relationships between these subcomponents.</w:t>
       </w:r>
     </w:p>
     <w:p>
@@ -1282,10 +1461,7 @@
         <w:pStyle w:val="Comment0"/>
       </w:pPr>
       <w:r>
-        <w:t>High-level designs are most effective if they attempt to model groups of syst</w:t>
-      </w:r>
-      <w:r>
-        <w:t>em elements from a number of different views.</w:t>
+        <w:t>High-level designs are most effective if they attempt to model groups of system elements from a number of different views.</w:t>
       </w:r>
     </w:p>
     <w:p>
@@ -1314,8 +1490,8 @@
       <w:r>
         <w:rPr>
           <w:noProof/>
-        </w:rPr>
-        <w:lastRenderedPageBreak/>
+          <w:lang w:val="en-US"/>
+        </w:rPr>
         <w:drawing>
           <wp:anchor distT="0" distB="0" distL="0" distR="0" simplePos="0" relativeHeight="3" behindDoc="0" locked="0" layoutInCell="1" allowOverlap="1">
             <wp:simplePos x="0" y="0"/>
@@ -1342,7 +1518,7 @@
                     </pic:cNvPicPr>
                   </pic:nvPicPr>
                   <pic:blipFill>
-                    <a:blip r:embed="rId12"/>
+                    <a:blip r:embed="rId15"/>
                     <a:stretch>
                       <a:fillRect/>
                     </a:stretch>
@@ -1375,6 +1551,46 @@
     </w:p>
     <w:p>
       <w:pPr>
+        <w:pStyle w:val="Comment0"/>
+      </w:pPr>
+    </w:p>
+    <w:p>
+      <w:pPr>
+        <w:pStyle w:val="Comment0"/>
+      </w:pPr>
+    </w:p>
+    <w:p>
+      <w:pPr>
+        <w:pStyle w:val="Comment0"/>
+      </w:pPr>
+    </w:p>
+    <w:p>
+      <w:pPr>
+        <w:pStyle w:val="Comment0"/>
+      </w:pPr>
+    </w:p>
+    <w:p>
+      <w:pPr>
+        <w:pStyle w:val="Comment0"/>
+      </w:pPr>
+    </w:p>
+    <w:p>
+      <w:pPr>
+        <w:pStyle w:val="Comment0"/>
+      </w:pPr>
+    </w:p>
+    <w:p>
+      <w:pPr>
+        <w:pStyle w:val="Comment0"/>
+      </w:pPr>
+    </w:p>
+    <w:p>
+      <w:pPr>
+        <w:pStyle w:val="Comment0"/>
+      </w:pPr>
+    </w:p>
+    <w:p>
+      <w:pPr>
         <w:pStyle w:val="Heading2"/>
         <w:numPr>
           <w:ilvl w:val="1"/>
@@ -1390,48 +1606,63 @@
     <w:p>
       <w:pPr>
         <w:rPr>
-          <w:b/>
-          <w:color w:val="FF0000"/>
-          <w:lang w:val="en-US"/>
-        </w:rPr>
-      </w:pPr>
-      <w:r>
-        <w:rPr>
-          <w:b/>
-          <w:color w:val="FF0000"/>
-          <w:lang w:val="en-US"/>
-        </w:rPr>
-        <w:t>**Scott’s section</w:t>
-      </w:r>
-    </w:p>
-    <w:p>
-      <w:pPr>
-        <w:pStyle w:val="Comment0"/>
-      </w:pPr>
-      <w:r>
-        <w:t>&lt;Provide a description and diagrams</w:t>
-      </w:r>
-      <w:r>
-        <w:rPr>
-          <w:color w:val="00000A"/>
-        </w:rPr>
-        <w:t xml:space="preserve"> </w:t>
-      </w:r>
-      <w:r>
-        <w:t>of a system component or set of components that describes a clearly defined view or model of the entire sys</w:t>
-      </w:r>
-      <w:r>
-        <w:t>tem or a subset of the system.</w:t>
-      </w:r>
-    </w:p>
-    <w:p>
-      <w:pPr>
-        <w:rPr>
-          <w:b/>
-          <w:color w:val="FF0000"/>
-          <w:lang w:val="en-US"/>
-        </w:rPr>
-      </w:pPr>
+          <w:lang w:val="en-US"/>
+        </w:rPr>
+      </w:pPr>
+      <w:r>
+        <w:rPr>
+          <w:lang w:val="en-US"/>
+        </w:rPr>
+        <w:t>This Use Case Diagram goes over al of the various interactions that a player will be able to make with the System.</w:t>
+      </w:r>
+    </w:p>
+    <w:p>
+      <w:pPr>
+        <w:rPr>
+          <w:lang w:val="en-US"/>
+        </w:rPr>
+      </w:pPr>
+      <w:r>
+        <w:rPr>
+          <w:noProof/>
+          <w:lang w:val="en-US"/>
+        </w:rPr>
+        <w:drawing>
+          <wp:inline distT="0" distB="0" distL="0" distR="0" wp14:anchorId="219C36CF" wp14:editId="7D88C6B7">
+            <wp:extent cx="5295900" cy="4829175"/>
+            <wp:effectExtent l="0" t="0" r="0" b="9525"/>
+            <wp:docPr id="3" name="Picture 3"/>
+            <wp:cNvGraphicFramePr>
+              <a:graphicFrameLocks xmlns:a="http://schemas.openxmlformats.org/drawingml/2006/main" noChangeAspect="1"/>
+            </wp:cNvGraphicFramePr>
+            <a:graphic xmlns:a="http://schemas.openxmlformats.org/drawingml/2006/main">
+              <a:graphicData uri="http://schemas.openxmlformats.org/drawingml/2006/picture">
+                <pic:pic xmlns:pic="http://schemas.openxmlformats.org/drawingml/2006/picture">
+                  <pic:nvPicPr>
+                    <pic:cNvPr id="0" name=""/>
+                    <pic:cNvPicPr/>
+                  </pic:nvPicPr>
+                  <pic:blipFill>
+                    <a:blip r:embed="rId16"/>
+                    <a:stretch>
+                      <a:fillRect/>
+                    </a:stretch>
+                  </pic:blipFill>
+                  <pic:spPr>
+                    <a:xfrm>
+                      <a:off x="0" y="0"/>
+                      <a:ext cx="5295900" cy="4829175"/>
+                    </a:xfrm>
+                    <a:prstGeom prst="rect">
+                      <a:avLst/>
+                    </a:prstGeom>
+                  </pic:spPr>
+                </pic:pic>
+              </a:graphicData>
+            </a:graphic>
+          </wp:inline>
+        </w:drawing>
+      </w:r>
     </w:p>
     <w:p>
       <w:pPr>
@@ -1478,7 +1709,6 @@
         <w:pStyle w:val="Comment0"/>
       </w:pPr>
       <w:r>
-        <w:lastRenderedPageBreak/>
         <w:t>&lt;Provide a description and diagrams</w:t>
       </w:r>
       <w:r>
@@ -1488,10 +1718,13 @@
         <w:t xml:space="preserve"> </w:t>
       </w:r>
       <w:r>
-        <w:t>of a system component or set of components that describes a clearly defined view or model of the entire system or a subse</w:t>
-      </w:r>
-      <w:r>
-        <w:t>t of the system.</w:t>
+        <w:t>of a system component or set of components that describes a clea</w:t>
+      </w:r>
+      <w:r>
+        <w:t>r</w:t>
+      </w:r>
+      <w:r>
+        <w:t>ly defined view or model of the entire system or a subset of the system.</w:t>
       </w:r>
     </w:p>
     <w:p>
@@ -1539,21 +1772,36 @@
           <w:i w:val="0"/>
           <w:color w:val="00000A"/>
         </w:rPr>
-        <w:t>The following state machine diagram displays the state of the side panel. There are two states that the Settings/Move History panel may have: ‘Settings’ or ‘Move History’.</w:t>
-      </w:r>
-    </w:p>
-    <w:p>
-      <w:pPr>
-        <w:pStyle w:val="Comment0"/>
-        <w:ind w:left="720" w:firstLine="720"/>
+        <w:t>The following state machine diagram displays the state of the side panel. There are two states that the Se</w:t>
+      </w:r>
+      <w:r>
         <w:rPr>
           <w:i w:val="0"/>
           <w:color w:val="00000A"/>
         </w:rPr>
+        <w:t>t</w:t>
+      </w:r>
+      <w:r>
+        <w:rPr>
+          <w:i w:val="0"/>
+          <w:color w:val="00000A"/>
+        </w:rPr>
+        <w:t>tings/Move History panel may have: ‘Settings’ or ‘Move History’.</w:t>
+      </w:r>
+    </w:p>
+    <w:p>
+      <w:pPr>
+        <w:pStyle w:val="Comment0"/>
+        <w:ind w:left="720" w:firstLine="720"/>
+        <w:rPr>
+          <w:i w:val="0"/>
+          <w:color w:val="00000A"/>
+        </w:rPr>
       </w:pPr>
       <w:r>
         <w:rPr>
           <w:noProof/>
+          <w:lang w:val="en-US"/>
         </w:rPr>
         <w:drawing>
           <wp:inline distT="0" distB="0" distL="0" distR="6350">
@@ -1573,7 +1821,7 @@
                     </pic:cNvPicPr>
                   </pic:nvPicPr>
                   <pic:blipFill>
-                    <a:blip r:embed="rId13"/>
+                    <a:blip r:embed="rId17"/>
                     <a:stretch>
                       <a:fillRect/>
                     </a:stretch>
@@ -1623,10 +1871,7 @@
         <w:ind w:left="420"/>
       </w:pPr>
       <w:r>
-        <w:t>Sequence Di</w:t>
-      </w:r>
-      <w:r>
-        <w:t>agram for Start Button</w:t>
+        <w:t>Sequence Diagram for Start Button</w:t>
       </w:r>
     </w:p>
     <w:p>
@@ -1660,7 +1905,13 @@
         <w:t xml:space="preserve"> </w:t>
       </w:r>
       <w:r>
-        <w:t>of a system component or set of components that describes a clearly defined view or model of the entire system or a subset of the system.</w:t>
+        <w:t>of a system component or set of components that describes a clea</w:t>
+      </w:r>
+      <w:r>
+        <w:t>r</w:t>
+      </w:r>
+      <w:r>
+        <w:t>ly defined view or model of the entire system or a subset of the system.</w:t>
       </w:r>
     </w:p>
     <w:p>
@@ -1717,7 +1968,6 @@
         <w:pStyle w:val="Comment0"/>
       </w:pPr>
       <w:r>
-        <w:lastRenderedPageBreak/>
         <w:t>&lt;Provide a description and diagrams</w:t>
       </w:r>
       <w:r>
@@ -1727,7 +1977,13 @@
         <w:t xml:space="preserve"> </w:t>
       </w:r>
       <w:r>
-        <w:t>of a system component or set of components that describes a clearly defined view or model of the entire system or a subset of the system.</w:t>
+        <w:t>of a system component or set of components that describes a clea</w:t>
+      </w:r>
+      <w:r>
+        <w:t>r</w:t>
+      </w:r>
+      <w:r>
+        <w:t>ly defined view or model of the entire system or a subset of the system.</w:t>
       </w:r>
     </w:p>
     <w:p>
@@ -1757,8 +2013,8 @@
       </w:pPr>
     </w:p>
     <w:sectPr>
-      <w:headerReference w:type="default" r:id="rId14"/>
-      <w:footerReference w:type="default" r:id="rId15"/>
+      <w:headerReference w:type="default" r:id="rId18"/>
+      <w:footerReference w:type="default" r:id="rId19"/>
       <w:pgSz w:w="12240" w:h="15840"/>
       <w:pgMar w:top="1440" w:right="1440" w:bottom="1440" w:left="1440" w:header="864" w:footer="864" w:gutter="0"/>
       <w:pgNumType w:start="1"/>
@@ -1771,7 +2027,7 @@
 </file>
 
 <file path=word/endnotes.xml><?xml version="1.0" encoding="utf-8"?>
-<w:endnotes xmlns:wpc="http://schemas.microsoft.com/office/word/2010/wordprocessingCanvas" xmlns:cx="http://schemas.microsoft.com/office/drawing/2014/chartex" xmlns:cx1="http://schemas.microsoft.com/office/drawing/2015/9/8/chartex" xmlns:cx2="http://schemas.microsoft.com/office/drawing/2015/10/21/chartex" xmlns:cx3="http://schemas.microsoft.com/office/drawing/2016/5/9/chartex" xmlns:cx4="http://schemas.microsoft.com/office/drawing/2016/5/10/chartex" xmlns:cx5="http://schemas.microsoft.com/office/drawing/2016/5/11/chartex" xmlns:cx6="http://schemas.microsoft.com/office/drawing/2016/5/12/chartex" xmlns:cx7="http://schemas.microsoft.com/office/drawing/2016/5/13/chartex" xmlns:cx8="http://schemas.microsoft.com/office/drawing/2016/5/14/chartex" xmlns:mc="http://schemas.openxmlformats.org/markup-compatibility/2006" xmlns:aink="http://schemas.microsoft.com/office/drawing/2016/ink" xmlns:am3d="http://schemas.microsoft.com/office/drawing/2017/model3d" xmlns:o="urn:schemas-microsoft-com:office:office" xmlns:r="http://schemas.openxmlformats.org/officeDocument/2006/relationships" xmlns:m="http://schemas.openxmlformats.org/officeDocument/2006/math" xmlns:v="urn:schemas-microsoft-com:vml" xmlns:wp14="http://schemas.microsoft.com/office/word/2010/wordprocessingDrawing" xmlns:wp="http://schemas.openxmlformats.org/drawingml/2006/wordprocessingDrawing" xmlns:w10="urn:schemas-microsoft-com:office:word" xmlns:w="http://schemas.openxmlformats.org/wordprocessingml/2006/main" xmlns:w14="http://schemas.microsoft.com/office/word/2010/wordml" xmlns:w15="http://schemas.microsoft.com/office/word/2012/wordml" xmlns:w16cid="http://schemas.microsoft.com/office/word/2016/wordml/cid" xmlns:w16se="http://schemas.microsoft.com/office/word/2015/wordml/symex" xmlns:wpg="http://schemas.microsoft.com/office/word/2010/wordprocessingGroup" xmlns:wpi="http://schemas.microsoft.com/office/word/2010/wordprocessingInk" xmlns:wne="http://schemas.microsoft.com/office/word/2006/wordml" xmlns:wps="http://schemas.microsoft.com/office/word/2010/wordprocessingShape" mc:Ignorable="w14 w15 w16se w16cid wp14">
+<w:endnotes xmlns:wpc="http://schemas.microsoft.com/office/word/2010/wordprocessingCanvas" xmlns:mc="http://schemas.openxmlformats.org/markup-compatibility/2006" xmlns:o="urn:schemas-microsoft-com:office:office" xmlns:r="http://schemas.openxmlformats.org/officeDocument/2006/relationships" xmlns:m="http://schemas.openxmlformats.org/officeDocument/2006/math" xmlns:v="urn:schemas-microsoft-com:vml" xmlns:wp14="http://schemas.microsoft.com/office/word/2010/wordprocessingDrawing" xmlns:wp="http://schemas.openxmlformats.org/drawingml/2006/wordprocessingDrawing" xmlns:w10="urn:schemas-microsoft-com:office:word" xmlns:w="http://schemas.openxmlformats.org/wordprocessingml/2006/main" xmlns:w14="http://schemas.microsoft.com/office/word/2010/wordml" xmlns:wpg="http://schemas.microsoft.com/office/word/2010/wordprocessingGroup" xmlns:wpi="http://schemas.microsoft.com/office/word/2010/wordprocessingInk" xmlns:wne="http://schemas.microsoft.com/office/word/2006/wordml" xmlns:wps="http://schemas.microsoft.com/office/word/2010/wordprocessingShape" mc:Ignorable="w14 wp14">
   <w:endnote w:type="separator" w:id="-1">
     <w:p>
       <w:pPr>
@@ -1796,7 +2052,7 @@
 </file>
 
 <file path=word/footer1.xml><?xml version="1.0" encoding="utf-8"?>
-<w:ftr xmlns:wpc="http://schemas.microsoft.com/office/word/2010/wordprocessingCanvas" xmlns:cx="http://schemas.microsoft.com/office/drawing/2014/chartex" xmlns:cx1="http://schemas.microsoft.com/office/drawing/2015/9/8/chartex" xmlns:cx2="http://schemas.microsoft.com/office/drawing/2015/10/21/chartex" xmlns:cx3="http://schemas.microsoft.com/office/drawing/2016/5/9/chartex" xmlns:cx4="http://schemas.microsoft.com/office/drawing/2016/5/10/chartex" xmlns:cx5="http://schemas.microsoft.com/office/drawing/2016/5/11/chartex" xmlns:cx6="http://schemas.microsoft.com/office/drawing/2016/5/12/chartex" xmlns:cx7="http://schemas.microsoft.com/office/drawing/2016/5/13/chartex" xmlns:cx8="http://schemas.microsoft.com/office/drawing/2016/5/14/chartex" xmlns:mc="http://schemas.openxmlformats.org/markup-compatibility/2006" xmlns:aink="http://schemas.microsoft.com/office/drawing/2016/ink" xmlns:am3d="http://schemas.microsoft.com/office/drawing/2017/model3d" xmlns:o="urn:schemas-microsoft-com:office:office" xmlns:r="http://schemas.openxmlformats.org/officeDocument/2006/relationships" xmlns:m="http://schemas.openxmlformats.org/officeDocument/2006/math" xmlns:v="urn:schemas-microsoft-com:vml" xmlns:wp14="http://schemas.microsoft.com/office/word/2010/wordprocessingDrawing" xmlns:wp="http://schemas.openxmlformats.org/drawingml/2006/wordprocessingDrawing" xmlns:w10="urn:schemas-microsoft-com:office:word" xmlns:w="http://schemas.openxmlformats.org/wordprocessingml/2006/main" xmlns:w14="http://schemas.microsoft.com/office/word/2010/wordml" xmlns:w15="http://schemas.microsoft.com/office/word/2012/wordml" xmlns:w16cid="http://schemas.microsoft.com/office/word/2016/wordml/cid" xmlns:w16se="http://schemas.microsoft.com/office/word/2015/wordml/symex" xmlns:wpg="http://schemas.microsoft.com/office/word/2010/wordprocessingGroup" xmlns:wpi="http://schemas.microsoft.com/office/word/2010/wordprocessingInk" xmlns:wne="http://schemas.microsoft.com/office/word/2006/wordml" xmlns:wps="http://schemas.microsoft.com/office/word/2010/wordprocessingShape" mc:Ignorable="w14 w15 w16se w16cid wp14">
+<w:ftr xmlns:wpc="http://schemas.microsoft.com/office/word/2010/wordprocessingCanvas" xmlns:mc="http://schemas.openxmlformats.org/markup-compatibility/2006" xmlns:o="urn:schemas-microsoft-com:office:office" xmlns:r="http://schemas.openxmlformats.org/officeDocument/2006/relationships" xmlns:m="http://schemas.openxmlformats.org/officeDocument/2006/math" xmlns:v="urn:schemas-microsoft-com:vml" xmlns:wp14="http://schemas.microsoft.com/office/word/2010/wordprocessingDrawing" xmlns:wp="http://schemas.openxmlformats.org/drawingml/2006/wordprocessingDrawing" xmlns:w10="urn:schemas-microsoft-com:office:word" xmlns:w="http://schemas.openxmlformats.org/wordprocessingml/2006/main" xmlns:w14="http://schemas.microsoft.com/office/word/2010/wordml" xmlns:wpg="http://schemas.microsoft.com/office/word/2010/wordprocessingGroup" xmlns:wpi="http://schemas.microsoft.com/office/word/2010/wordprocessingInk" xmlns:wne="http://schemas.microsoft.com/office/word/2006/wordml" xmlns:wps="http://schemas.microsoft.com/office/word/2010/wordprocessingShape" mc:Ignorable="w14 wp14">
   <w:p>
     <w:pPr>
       <w:pStyle w:val="Footer"/>
@@ -1810,7 +2066,7 @@
 </file>
 
 <file path=word/footer2.xml><?xml version="1.0" encoding="utf-8"?>
-<w:ftr xmlns:wpc="http://schemas.microsoft.com/office/word/2010/wordprocessingCanvas" xmlns:cx="http://schemas.microsoft.com/office/drawing/2014/chartex" xmlns:cx1="http://schemas.microsoft.com/office/drawing/2015/9/8/chartex" xmlns:cx2="http://schemas.microsoft.com/office/drawing/2015/10/21/chartex" xmlns:cx3="http://schemas.microsoft.com/office/drawing/2016/5/9/chartex" xmlns:cx4="http://schemas.microsoft.com/office/drawing/2016/5/10/chartex" xmlns:cx5="http://schemas.microsoft.com/office/drawing/2016/5/11/chartex" xmlns:cx6="http://schemas.microsoft.com/office/drawing/2016/5/12/chartex" xmlns:cx7="http://schemas.microsoft.com/office/drawing/2016/5/13/chartex" xmlns:cx8="http://schemas.microsoft.com/office/drawing/2016/5/14/chartex" xmlns:mc="http://schemas.openxmlformats.org/markup-compatibility/2006" xmlns:aink="http://schemas.microsoft.com/office/drawing/2016/ink" xmlns:am3d="http://schemas.microsoft.com/office/drawing/2017/model3d" xmlns:o="urn:schemas-microsoft-com:office:office" xmlns:r="http://schemas.openxmlformats.org/officeDocument/2006/relationships" xmlns:m="http://schemas.openxmlformats.org/officeDocument/2006/math" xmlns:v="urn:schemas-microsoft-com:vml" xmlns:wp14="http://schemas.microsoft.com/office/word/2010/wordprocessingDrawing" xmlns:wp="http://schemas.openxmlformats.org/drawingml/2006/wordprocessingDrawing" xmlns:w10="urn:schemas-microsoft-com:office:word" xmlns:w="http://schemas.openxmlformats.org/wordprocessingml/2006/main" xmlns:w14="http://schemas.microsoft.com/office/word/2010/wordml" xmlns:w15="http://schemas.microsoft.com/office/word/2012/wordml" xmlns:w16cid="http://schemas.microsoft.com/office/word/2016/wordml/cid" xmlns:w16se="http://schemas.microsoft.com/office/word/2015/wordml/symex" xmlns:wpg="http://schemas.microsoft.com/office/word/2010/wordprocessingGroup" xmlns:wpi="http://schemas.microsoft.com/office/word/2010/wordprocessingInk" xmlns:wne="http://schemas.microsoft.com/office/word/2006/wordml" xmlns:wps="http://schemas.microsoft.com/office/word/2010/wordprocessingShape" mc:Ignorable="w14 w15 w16se w16cid wp14">
+<w:ftr xmlns:wpc="http://schemas.microsoft.com/office/word/2010/wordprocessingCanvas" xmlns:mc="http://schemas.openxmlformats.org/markup-compatibility/2006" xmlns:o="urn:schemas-microsoft-com:office:office" xmlns:r="http://schemas.openxmlformats.org/officeDocument/2006/relationships" xmlns:m="http://schemas.openxmlformats.org/officeDocument/2006/math" xmlns:v="urn:schemas-microsoft-com:vml" xmlns:wp14="http://schemas.microsoft.com/office/word/2010/wordprocessingDrawing" xmlns:wp="http://schemas.openxmlformats.org/drawingml/2006/wordprocessingDrawing" xmlns:w10="urn:schemas-microsoft-com:office:word" xmlns:w="http://schemas.openxmlformats.org/wordprocessingml/2006/main" xmlns:w14="http://schemas.microsoft.com/office/word/2010/wordml" xmlns:wpg="http://schemas.microsoft.com/office/word/2010/wordprocessingGroup" xmlns:wpi="http://schemas.microsoft.com/office/word/2010/wordprocessingInk" xmlns:wne="http://schemas.microsoft.com/office/word/2006/wordml" xmlns:wps="http://schemas.microsoft.com/office/word/2010/wordprocessingShape" mc:Ignorable="w14 wp14">
   <w:p>
     <w:pPr>
       <w:pStyle w:val="Footer"/>
@@ -1823,7 +2079,7 @@
 </file>
 
 <file path=word/footer3.xml><?xml version="1.0" encoding="utf-8"?>
-<w:ftr xmlns:wpc="http://schemas.microsoft.com/office/word/2010/wordprocessingCanvas" xmlns:cx="http://schemas.microsoft.com/office/drawing/2014/chartex" xmlns:cx1="http://schemas.microsoft.com/office/drawing/2015/9/8/chartex" xmlns:cx2="http://schemas.microsoft.com/office/drawing/2015/10/21/chartex" xmlns:cx3="http://schemas.microsoft.com/office/drawing/2016/5/9/chartex" xmlns:cx4="http://schemas.microsoft.com/office/drawing/2016/5/10/chartex" xmlns:cx5="http://schemas.microsoft.com/office/drawing/2016/5/11/chartex" xmlns:cx6="http://schemas.microsoft.com/office/drawing/2016/5/12/chartex" xmlns:cx7="http://schemas.microsoft.com/office/drawing/2016/5/13/chartex" xmlns:cx8="http://schemas.microsoft.com/office/drawing/2016/5/14/chartex" xmlns:mc="http://schemas.openxmlformats.org/markup-compatibility/2006" xmlns:aink="http://schemas.microsoft.com/office/drawing/2016/ink" xmlns:am3d="http://schemas.microsoft.com/office/drawing/2017/model3d" xmlns:o="urn:schemas-microsoft-com:office:office" xmlns:r="http://schemas.openxmlformats.org/officeDocument/2006/relationships" xmlns:m="http://schemas.openxmlformats.org/officeDocument/2006/math" xmlns:v="urn:schemas-microsoft-com:vml" xmlns:wp14="http://schemas.microsoft.com/office/word/2010/wordprocessingDrawing" xmlns:wp="http://schemas.openxmlformats.org/drawingml/2006/wordprocessingDrawing" xmlns:w10="urn:schemas-microsoft-com:office:word" xmlns:w="http://schemas.openxmlformats.org/wordprocessingml/2006/main" xmlns:w14="http://schemas.microsoft.com/office/word/2010/wordml" xmlns:w15="http://schemas.microsoft.com/office/word/2012/wordml" xmlns:w16cid="http://schemas.microsoft.com/office/word/2016/wordml/cid" xmlns:w16se="http://schemas.microsoft.com/office/word/2015/wordml/symex" xmlns:wpg="http://schemas.microsoft.com/office/word/2010/wordprocessingGroup" xmlns:wpi="http://schemas.microsoft.com/office/word/2010/wordprocessingInk" xmlns:wne="http://schemas.microsoft.com/office/word/2006/wordml" xmlns:wps="http://schemas.microsoft.com/office/word/2010/wordprocessingShape" mc:Ignorable="w14 w15 w16se w16cid wp14">
+<w:ftr xmlns:wpc="http://schemas.microsoft.com/office/word/2010/wordprocessingCanvas" xmlns:mc="http://schemas.openxmlformats.org/markup-compatibility/2006" xmlns:o="urn:schemas-microsoft-com:office:office" xmlns:r="http://schemas.openxmlformats.org/officeDocument/2006/relationships" xmlns:m="http://schemas.openxmlformats.org/officeDocument/2006/math" xmlns:v="urn:schemas-microsoft-com:vml" xmlns:wp14="http://schemas.microsoft.com/office/word/2010/wordprocessingDrawing" xmlns:wp="http://schemas.openxmlformats.org/drawingml/2006/wordprocessingDrawing" xmlns:w10="urn:schemas-microsoft-com:office:word" xmlns:w="http://schemas.openxmlformats.org/wordprocessingml/2006/main" xmlns:w14="http://schemas.microsoft.com/office/word/2010/wordml" xmlns:wpg="http://schemas.microsoft.com/office/word/2010/wordprocessingGroup" xmlns:wpi="http://schemas.microsoft.com/office/word/2010/wordprocessingInk" xmlns:wne="http://schemas.microsoft.com/office/word/2006/wordml" xmlns:wps="http://schemas.microsoft.com/office/word/2010/wordprocessingShape" mc:Ignorable="w14 wp14">
   <w:p>
     <w:pPr>
       <w:pStyle w:val="Footer"/>
@@ -1841,7 +2097,7 @@
 </file>
 
 <file path=word/footnotes.xml><?xml version="1.0" encoding="utf-8"?>
-<w:footnotes xmlns:wpc="http://schemas.microsoft.com/office/word/2010/wordprocessingCanvas" xmlns:cx="http://schemas.microsoft.com/office/drawing/2014/chartex" xmlns:cx1="http://schemas.microsoft.com/office/drawing/2015/9/8/chartex" xmlns:cx2="http://schemas.microsoft.com/office/drawing/2015/10/21/chartex" xmlns:cx3="http://schemas.microsoft.com/office/drawing/2016/5/9/chartex" xmlns:cx4="http://schemas.microsoft.com/office/drawing/2016/5/10/chartex" xmlns:cx5="http://schemas.microsoft.com/office/drawing/2016/5/11/chartex" xmlns:cx6="http://schemas.microsoft.com/office/drawing/2016/5/12/chartex" xmlns:cx7="http://schemas.microsoft.com/office/drawing/2016/5/13/chartex" xmlns:cx8="http://schemas.microsoft.com/office/drawing/2016/5/14/chartex" xmlns:mc="http://schemas.openxmlformats.org/markup-compatibility/2006" xmlns:aink="http://schemas.microsoft.com/office/drawing/2016/ink" xmlns:am3d="http://schemas.microsoft.com/office/drawing/2017/model3d" xmlns:o="urn:schemas-microsoft-com:office:office" xmlns:r="http://schemas.openxmlformats.org/officeDocument/2006/relationships" xmlns:m="http://schemas.openxmlformats.org/officeDocument/2006/math" xmlns:v="urn:schemas-microsoft-com:vml" xmlns:wp14="http://schemas.microsoft.com/office/word/2010/wordprocessingDrawing" xmlns:wp="http://schemas.openxmlformats.org/drawingml/2006/wordprocessingDrawing" xmlns:w10="urn:schemas-microsoft-com:office:word" xmlns:w="http://schemas.openxmlformats.org/wordprocessingml/2006/main" xmlns:w14="http://schemas.microsoft.com/office/word/2010/wordml" xmlns:w15="http://schemas.microsoft.com/office/word/2012/wordml" xmlns:w16cid="http://schemas.microsoft.com/office/word/2016/wordml/cid" xmlns:w16se="http://schemas.microsoft.com/office/word/2015/wordml/symex" xmlns:wpg="http://schemas.microsoft.com/office/word/2010/wordprocessingGroup" xmlns:wpi="http://schemas.microsoft.com/office/word/2010/wordprocessingInk" xmlns:wne="http://schemas.microsoft.com/office/word/2006/wordml" xmlns:wps="http://schemas.microsoft.com/office/word/2010/wordprocessingShape" mc:Ignorable="w14 w15 w16se w16cid wp14">
+<w:footnotes xmlns:wpc="http://schemas.microsoft.com/office/word/2010/wordprocessingCanvas" xmlns:mc="http://schemas.openxmlformats.org/markup-compatibility/2006" xmlns:o="urn:schemas-microsoft-com:office:office" xmlns:r="http://schemas.openxmlformats.org/officeDocument/2006/relationships" xmlns:m="http://schemas.openxmlformats.org/officeDocument/2006/math" xmlns:v="urn:schemas-microsoft-com:vml" xmlns:wp14="http://schemas.microsoft.com/office/word/2010/wordprocessingDrawing" xmlns:wp="http://schemas.openxmlformats.org/drawingml/2006/wordprocessingDrawing" xmlns:w10="urn:schemas-microsoft-com:office:word" xmlns:w="http://schemas.openxmlformats.org/wordprocessingml/2006/main" xmlns:w14="http://schemas.microsoft.com/office/word/2010/wordml" xmlns:wpg="http://schemas.microsoft.com/office/word/2010/wordprocessingGroup" xmlns:wpi="http://schemas.microsoft.com/office/word/2010/wordprocessingInk" xmlns:wne="http://schemas.microsoft.com/office/word/2006/wordml" xmlns:wps="http://schemas.microsoft.com/office/word/2010/wordprocessingShape" mc:Ignorable="w14 wp14">
   <w:footnote w:type="separator" w:id="-1">
     <w:p>
       <w:pPr>
@@ -1866,7 +2122,7 @@
 </file>
 
 <file path=word/header1.xml><?xml version="1.0" encoding="utf-8"?>
-<w:hdr xmlns:wpc="http://schemas.microsoft.com/office/word/2010/wordprocessingCanvas" xmlns:cx="http://schemas.microsoft.com/office/drawing/2014/chartex" xmlns:cx1="http://schemas.microsoft.com/office/drawing/2015/9/8/chartex" xmlns:cx2="http://schemas.microsoft.com/office/drawing/2015/10/21/chartex" xmlns:cx3="http://schemas.microsoft.com/office/drawing/2016/5/9/chartex" xmlns:cx4="http://schemas.microsoft.com/office/drawing/2016/5/10/chartex" xmlns:cx5="http://schemas.microsoft.com/office/drawing/2016/5/11/chartex" xmlns:cx6="http://schemas.microsoft.com/office/drawing/2016/5/12/chartex" xmlns:cx7="http://schemas.microsoft.com/office/drawing/2016/5/13/chartex" xmlns:cx8="http://schemas.microsoft.com/office/drawing/2016/5/14/chartex" xmlns:mc="http://schemas.openxmlformats.org/markup-compatibility/2006" xmlns:aink="http://schemas.microsoft.com/office/drawing/2016/ink" xmlns:am3d="http://schemas.microsoft.com/office/drawing/2017/model3d" xmlns:o="urn:schemas-microsoft-com:office:office" xmlns:r="http://schemas.openxmlformats.org/officeDocument/2006/relationships" xmlns:m="http://schemas.openxmlformats.org/officeDocument/2006/math" xmlns:v="urn:schemas-microsoft-com:vml" xmlns:wp14="http://schemas.microsoft.com/office/word/2010/wordprocessingDrawing" xmlns:wp="http://schemas.openxmlformats.org/drawingml/2006/wordprocessingDrawing" xmlns:w10="urn:schemas-microsoft-com:office:word" xmlns:w="http://schemas.openxmlformats.org/wordprocessingml/2006/main" xmlns:w14="http://schemas.microsoft.com/office/word/2010/wordml" xmlns:w15="http://schemas.microsoft.com/office/word/2012/wordml" xmlns:w16cid="http://schemas.microsoft.com/office/word/2016/wordml/cid" xmlns:w16se="http://schemas.microsoft.com/office/word/2015/wordml/symex" xmlns:wpg="http://schemas.microsoft.com/office/word/2010/wordprocessingGroup" xmlns:wpi="http://schemas.microsoft.com/office/word/2010/wordprocessingInk" xmlns:wne="http://schemas.microsoft.com/office/word/2006/wordml" xmlns:wps="http://schemas.microsoft.com/office/word/2010/wordprocessingShape" mc:Ignorable="w14 w15 w16se w16cid wp14">
+<w:hdr xmlns:wpc="http://schemas.microsoft.com/office/word/2010/wordprocessingCanvas" xmlns:mc="http://schemas.openxmlformats.org/markup-compatibility/2006" xmlns:o="urn:schemas-microsoft-com:office:office" xmlns:r="http://schemas.openxmlformats.org/officeDocument/2006/relationships" xmlns:m="http://schemas.openxmlformats.org/officeDocument/2006/math" xmlns:v="urn:schemas-microsoft-com:vml" xmlns:wp14="http://schemas.microsoft.com/office/word/2010/wordprocessingDrawing" xmlns:wp="http://schemas.openxmlformats.org/drawingml/2006/wordprocessingDrawing" xmlns:w10="urn:schemas-microsoft-com:office:word" xmlns:w="http://schemas.openxmlformats.org/wordprocessingml/2006/main" xmlns:w14="http://schemas.microsoft.com/office/word/2010/wordml" xmlns:wpg="http://schemas.microsoft.com/office/word/2010/wordprocessingGroup" xmlns:wpi="http://schemas.microsoft.com/office/word/2010/wordprocessingInk" xmlns:wne="http://schemas.microsoft.com/office/word/2006/wordml" xmlns:wps="http://schemas.microsoft.com/office/word/2010/wordprocessingShape" mc:Ignorable="w14 wp14">
   <w:p>
     <w:pPr>
       <w:pStyle w:val="Header"/>
@@ -1876,7 +2132,7 @@
 </file>
 
 <file path=word/header2.xml><?xml version="1.0" encoding="utf-8"?>
-<w:hdr xmlns:wpc="http://schemas.microsoft.com/office/word/2010/wordprocessingCanvas" xmlns:cx="http://schemas.microsoft.com/office/drawing/2014/chartex" xmlns:cx1="http://schemas.microsoft.com/office/drawing/2015/9/8/chartex" xmlns:cx2="http://schemas.microsoft.com/office/drawing/2015/10/21/chartex" xmlns:cx3="http://schemas.microsoft.com/office/drawing/2016/5/9/chartex" xmlns:cx4="http://schemas.microsoft.com/office/drawing/2016/5/10/chartex" xmlns:cx5="http://schemas.microsoft.com/office/drawing/2016/5/11/chartex" xmlns:cx6="http://schemas.microsoft.com/office/drawing/2016/5/12/chartex" xmlns:cx7="http://schemas.microsoft.com/office/drawing/2016/5/13/chartex" xmlns:cx8="http://schemas.microsoft.com/office/drawing/2016/5/14/chartex" xmlns:mc="http://schemas.openxmlformats.org/markup-compatibility/2006" xmlns:aink="http://schemas.microsoft.com/office/drawing/2016/ink" xmlns:am3d="http://schemas.microsoft.com/office/drawing/2017/model3d" xmlns:o="urn:schemas-microsoft-com:office:office" xmlns:r="http://schemas.openxmlformats.org/officeDocument/2006/relationships" xmlns:m="http://schemas.openxmlformats.org/officeDocument/2006/math" xmlns:v="urn:schemas-microsoft-com:vml" xmlns:wp14="http://schemas.microsoft.com/office/word/2010/wordprocessingDrawing" xmlns:wp="http://schemas.openxmlformats.org/drawingml/2006/wordprocessingDrawing" xmlns:w10="urn:schemas-microsoft-com:office:word" xmlns:w="http://schemas.openxmlformats.org/wordprocessingml/2006/main" xmlns:w14="http://schemas.microsoft.com/office/word/2010/wordml" xmlns:w15="http://schemas.microsoft.com/office/word/2012/wordml" xmlns:w16cid="http://schemas.microsoft.com/office/word/2016/wordml/cid" xmlns:w16se="http://schemas.microsoft.com/office/word/2015/wordml/symex" xmlns:wpg="http://schemas.microsoft.com/office/word/2010/wordprocessingGroup" xmlns:wpi="http://schemas.microsoft.com/office/word/2010/wordprocessingInk" xmlns:wne="http://schemas.microsoft.com/office/word/2006/wordml" xmlns:wps="http://schemas.microsoft.com/office/word/2010/wordprocessingShape" mc:Ignorable="w14 w15 w16se w16cid wp14">
+<w:hdr xmlns:wpc="http://schemas.microsoft.com/office/word/2010/wordprocessingCanvas" xmlns:mc="http://schemas.openxmlformats.org/markup-compatibility/2006" xmlns:o="urn:schemas-microsoft-com:office:office" xmlns:r="http://schemas.openxmlformats.org/officeDocument/2006/relationships" xmlns:m="http://schemas.openxmlformats.org/officeDocument/2006/math" xmlns:v="urn:schemas-microsoft-com:vml" xmlns:wp14="http://schemas.microsoft.com/office/word/2010/wordprocessingDrawing" xmlns:wp="http://schemas.openxmlformats.org/drawingml/2006/wordprocessingDrawing" xmlns:w10="urn:schemas-microsoft-com:office:word" xmlns:w="http://schemas.openxmlformats.org/wordprocessingml/2006/main" xmlns:w14="http://schemas.microsoft.com/office/word/2010/wordml" xmlns:wpg="http://schemas.microsoft.com/office/word/2010/wordprocessingGroup" xmlns:wpi="http://schemas.microsoft.com/office/word/2010/wordprocessingInk" xmlns:wne="http://schemas.microsoft.com/office/word/2006/wordml" xmlns:wps="http://schemas.microsoft.com/office/word/2010/wordprocessingShape" mc:Ignorable="w14 wp14">
   <w:p>
     <w:pPr>
       <w:pStyle w:val="Header"/>
@@ -1902,22 +2158,14 @@
         <w:i/>
       </w:rPr>
       <w:tab/>
-      <w:t xml:space="preserve">Page </w:t>
+      <w:t>Page i</w:t>
     </w:r>
-    <w:proofErr w:type="spellStart"/>
-    <w:r>
-      <w:rPr>
-        <w:i/>
-      </w:rPr>
-      <w:t>i</w:t>
-    </w:r>
-    <w:proofErr w:type="spellEnd"/>
   </w:p>
 </w:hdr>
 </file>
 
 <file path=word/header3.xml><?xml version="1.0" encoding="utf-8"?>
-<w:hdr xmlns:wpc="http://schemas.microsoft.com/office/word/2010/wordprocessingCanvas" xmlns:cx="http://schemas.microsoft.com/office/drawing/2014/chartex" xmlns:cx1="http://schemas.microsoft.com/office/drawing/2015/9/8/chartex" xmlns:cx2="http://schemas.microsoft.com/office/drawing/2015/10/21/chartex" xmlns:cx3="http://schemas.microsoft.com/office/drawing/2016/5/9/chartex" xmlns:cx4="http://schemas.microsoft.com/office/drawing/2016/5/10/chartex" xmlns:cx5="http://schemas.microsoft.com/office/drawing/2016/5/11/chartex" xmlns:cx6="http://schemas.microsoft.com/office/drawing/2016/5/12/chartex" xmlns:cx7="http://schemas.microsoft.com/office/drawing/2016/5/13/chartex" xmlns:cx8="http://schemas.microsoft.com/office/drawing/2016/5/14/chartex" xmlns:mc="http://schemas.openxmlformats.org/markup-compatibility/2006" xmlns:aink="http://schemas.microsoft.com/office/drawing/2016/ink" xmlns:am3d="http://schemas.microsoft.com/office/drawing/2017/model3d" xmlns:o="urn:schemas-microsoft-com:office:office" xmlns:r="http://schemas.openxmlformats.org/officeDocument/2006/relationships" xmlns:m="http://schemas.openxmlformats.org/officeDocument/2006/math" xmlns:v="urn:schemas-microsoft-com:vml" xmlns:wp14="http://schemas.microsoft.com/office/word/2010/wordprocessingDrawing" xmlns:wp="http://schemas.openxmlformats.org/drawingml/2006/wordprocessingDrawing" xmlns:w10="urn:schemas-microsoft-com:office:word" xmlns:w="http://schemas.openxmlformats.org/wordprocessingml/2006/main" xmlns:w14="http://schemas.microsoft.com/office/word/2010/wordml" xmlns:w15="http://schemas.microsoft.com/office/word/2012/wordml" xmlns:w16cid="http://schemas.microsoft.com/office/word/2016/wordml/cid" xmlns:w16se="http://schemas.microsoft.com/office/word/2015/wordml/symex" xmlns:wpg="http://schemas.microsoft.com/office/word/2010/wordprocessingGroup" xmlns:wpi="http://schemas.microsoft.com/office/word/2010/wordprocessingInk" xmlns:wne="http://schemas.microsoft.com/office/word/2006/wordml" xmlns:wps="http://schemas.microsoft.com/office/word/2010/wordprocessingShape" mc:Ignorable="w14 w15 w16se w16cid wp14">
+<w:hdr xmlns:wpc="http://schemas.microsoft.com/office/word/2010/wordprocessingCanvas" xmlns:mc="http://schemas.openxmlformats.org/markup-compatibility/2006" xmlns:o="urn:schemas-microsoft-com:office:office" xmlns:r="http://schemas.openxmlformats.org/officeDocument/2006/relationships" xmlns:m="http://schemas.openxmlformats.org/officeDocument/2006/math" xmlns:v="urn:schemas-microsoft-com:vml" xmlns:wp14="http://schemas.microsoft.com/office/word/2010/wordprocessingDrawing" xmlns:wp="http://schemas.openxmlformats.org/drawingml/2006/wordprocessingDrawing" xmlns:w10="urn:schemas-microsoft-com:office:word" xmlns:w="http://schemas.openxmlformats.org/wordprocessingml/2006/main" xmlns:w14="http://schemas.microsoft.com/office/word/2010/wordml" xmlns:wpg="http://schemas.microsoft.com/office/word/2010/wordprocessingGroup" xmlns:wpi="http://schemas.microsoft.com/office/word/2010/wordprocessingInk" xmlns:wne="http://schemas.microsoft.com/office/word/2006/wordml" xmlns:wps="http://schemas.microsoft.com/office/word/2010/wordprocessingShape" mc:Ignorable="w14 wp14">
   <w:p>
     <w:pPr>
       <w:pStyle w:val="Header"/>
@@ -1948,13 +2196,7 @@
       <w:rPr>
         <w:i/>
       </w:rPr>
-      <w:t xml:space="preserve"> for Project 1 – Ches</w:t>
-    </w:r>
-    <w:r>
-      <w:rPr>
-        <w:i/>
-      </w:rPr>
-      <w:t>s Game</w:t>
+      <w:t xml:space="preserve"> for Project 1 – Chess Game</w:t>
     </w:r>
     <w:r>
       <w:rPr>
@@ -1977,7 +2219,10 @@
       <w:fldChar w:fldCharType="separate"/>
     </w:r>
     <w:r>
-      <w:t>5</w:t>
+      <w:rPr>
+        <w:noProof/>
+      </w:rPr>
+      <w:t>4</w:t>
     </w:r>
     <w:r>
       <w:fldChar w:fldCharType="end"/>
@@ -1987,8 +2232,8 @@
 </file>
 
 <file path=word/numbering.xml><?xml version="1.0" encoding="utf-8"?>
-<w:numbering xmlns:wpc="http://schemas.microsoft.com/office/word/2010/wordprocessingCanvas" xmlns:cx="http://schemas.microsoft.com/office/drawing/2014/chartex" xmlns:cx1="http://schemas.microsoft.com/office/drawing/2015/9/8/chartex" xmlns:cx2="http://schemas.microsoft.com/office/drawing/2015/10/21/chartex" xmlns:cx3="http://schemas.microsoft.com/office/drawing/2016/5/9/chartex" xmlns:cx4="http://schemas.microsoft.com/office/drawing/2016/5/10/chartex" xmlns:cx5="http://schemas.microsoft.com/office/drawing/2016/5/11/chartex" xmlns:cx6="http://schemas.microsoft.com/office/drawing/2016/5/12/chartex" xmlns:cx7="http://schemas.microsoft.com/office/drawing/2016/5/13/chartex" xmlns:cx8="http://schemas.microsoft.com/office/drawing/2016/5/14/chartex" xmlns:mc="http://schemas.openxmlformats.org/markup-compatibility/2006" xmlns:aink="http://schemas.microsoft.com/office/drawing/2016/ink" xmlns:am3d="http://schemas.microsoft.com/office/drawing/2017/model3d" xmlns:o="urn:schemas-microsoft-com:office:office" xmlns:r="http://schemas.openxmlformats.org/officeDocument/2006/relationships" xmlns:m="http://schemas.openxmlformats.org/officeDocument/2006/math" xmlns:v="urn:schemas-microsoft-com:vml" xmlns:wp14="http://schemas.microsoft.com/office/word/2010/wordprocessingDrawing" xmlns:wp="http://schemas.openxmlformats.org/drawingml/2006/wordprocessingDrawing" xmlns:w10="urn:schemas-microsoft-com:office:word" xmlns:w="http://schemas.openxmlformats.org/wordprocessingml/2006/main" xmlns:w14="http://schemas.microsoft.com/office/word/2010/wordml" xmlns:w15="http://schemas.microsoft.com/office/word/2012/wordml" xmlns:w16cid="http://schemas.microsoft.com/office/word/2016/wordml/cid" xmlns:w16se="http://schemas.microsoft.com/office/word/2015/wordml/symex" xmlns:wpg="http://schemas.microsoft.com/office/word/2010/wordprocessingGroup" xmlns:wpi="http://schemas.microsoft.com/office/word/2010/wordprocessingInk" xmlns:wne="http://schemas.microsoft.com/office/word/2006/wordml" xmlns:wps="http://schemas.microsoft.com/office/word/2010/wordprocessingShape" mc:Ignorable="w14 w15 w16se w16cid wp14">
-  <w:abstractNum w:abstractNumId="0" w15:restartNumberingAfterBreak="0">
+<w:numbering xmlns:wpc="http://schemas.microsoft.com/office/word/2010/wordprocessingCanvas" xmlns:mc="http://schemas.openxmlformats.org/markup-compatibility/2006" xmlns:o="urn:schemas-microsoft-com:office:office" xmlns:r="http://schemas.openxmlformats.org/officeDocument/2006/relationships" xmlns:m="http://schemas.openxmlformats.org/officeDocument/2006/math" xmlns:v="urn:schemas-microsoft-com:vml" xmlns:wp14="http://schemas.microsoft.com/office/word/2010/wordprocessingDrawing" xmlns:wp="http://schemas.openxmlformats.org/drawingml/2006/wordprocessingDrawing" xmlns:w10="urn:schemas-microsoft-com:office:word" xmlns:w="http://schemas.openxmlformats.org/wordprocessingml/2006/main" xmlns:w14="http://schemas.microsoft.com/office/word/2010/wordml" xmlns:wpg="http://schemas.microsoft.com/office/word/2010/wordprocessingGroup" xmlns:wpi="http://schemas.microsoft.com/office/word/2010/wordprocessingInk" xmlns:wne="http://schemas.microsoft.com/office/word/2006/wordml" xmlns:wps="http://schemas.microsoft.com/office/word/2010/wordprocessingShape" mc:Ignorable="w14 wp14">
+  <w:abstractNum w:abstractNumId="0">
     <w:nsid w:val="34F72D8A"/>
     <w:multiLevelType w:val="multilevel"/>
     <w:tmpl w:val="63B20CA8"/>
@@ -2074,7 +2319,7 @@
       </w:pPr>
     </w:lvl>
   </w:abstractNum>
-  <w:abstractNum w:abstractNumId="1" w15:restartNumberingAfterBreak="0">
+  <w:abstractNum w:abstractNumId="1">
     <w:nsid w:val="49EA62DB"/>
     <w:multiLevelType w:val="multilevel"/>
     <w:tmpl w:val="4B7AD830"/>
@@ -2187,7 +2432,7 @@
 </file>
 
 <file path=word/styles.xml><?xml version="1.0" encoding="utf-8"?>
-<w:styles xmlns:mc="http://schemas.openxmlformats.org/markup-compatibility/2006" xmlns:r="http://schemas.openxmlformats.org/officeDocument/2006/relationships" xmlns:w="http://schemas.openxmlformats.org/wordprocessingml/2006/main" xmlns:w14="http://schemas.microsoft.com/office/word/2010/wordml" xmlns:w15="http://schemas.microsoft.com/office/word/2012/wordml" xmlns:w16cid="http://schemas.microsoft.com/office/word/2016/wordml/cid" xmlns:w16se="http://schemas.microsoft.com/office/word/2015/wordml/symex" mc:Ignorable="w14 w15 w16se w16cid">
+<w:styles xmlns:mc="http://schemas.openxmlformats.org/markup-compatibility/2006" xmlns:r="http://schemas.openxmlformats.org/officeDocument/2006/relationships" xmlns:w="http://schemas.openxmlformats.org/wordprocessingml/2006/main" xmlns:w14="http://schemas.microsoft.com/office/word/2010/wordml" mc:Ignorable="w14">
   <w:docDefaults>
     <w:rPrDefault>
       <w:rPr>
@@ -2197,382 +2442,144 @@
     </w:rPrDefault>
     <w:pPrDefault/>
   </w:docDefaults>
-  <w:latentStyles w:defLockedState="0" w:defUIPriority="99" w:defSemiHidden="0" w:defUnhideWhenUsed="0" w:defQFormat="0" w:count="375">
-    <w:lsdException w:name="Normal" w:uiPriority="0" w:qFormat="1"/>
-    <w:lsdException w:name="heading 1" w:uiPriority="0" w:qFormat="1"/>
-    <w:lsdException w:name="heading 2" w:uiPriority="0" w:qFormat="1"/>
-    <w:lsdException w:name="heading 3" w:uiPriority="0" w:qFormat="1"/>
-    <w:lsdException w:name="heading 4" w:uiPriority="0" w:qFormat="1"/>
-    <w:lsdException w:name="heading 5" w:uiPriority="0" w:qFormat="1"/>
-    <w:lsdException w:name="heading 6" w:uiPriority="0" w:qFormat="1"/>
-    <w:lsdException w:name="heading 7" w:uiPriority="0" w:qFormat="1"/>
-    <w:lsdException w:name="heading 8" w:uiPriority="0" w:qFormat="1"/>
-    <w:lsdException w:name="heading 9" w:uiPriority="0" w:qFormat="1"/>
-    <w:lsdException w:name="index 1" w:semiHidden="1" w:unhideWhenUsed="1"/>
-    <w:lsdException w:name="index 2" w:semiHidden="1" w:unhideWhenUsed="1"/>
-    <w:lsdException w:name="index 3" w:semiHidden="1" w:unhideWhenUsed="1"/>
-    <w:lsdException w:name="index 4" w:semiHidden="1" w:unhideWhenUsed="1"/>
-    <w:lsdException w:name="index 5" w:semiHidden="1" w:unhideWhenUsed="1"/>
-    <w:lsdException w:name="index 6" w:semiHidden="1" w:unhideWhenUsed="1"/>
-    <w:lsdException w:name="index 7" w:semiHidden="1" w:unhideWhenUsed="1"/>
-    <w:lsdException w:name="index 8" w:semiHidden="1" w:unhideWhenUsed="1"/>
-    <w:lsdException w:name="index 9" w:semiHidden="1" w:unhideWhenUsed="1"/>
-    <w:lsdException w:name="toc 1" w:semiHidden="1" w:uiPriority="39" w:unhideWhenUsed="1"/>
-    <w:lsdException w:name="toc 2" w:semiHidden="1" w:uiPriority="39" w:unhideWhenUsed="1"/>
-    <w:lsdException w:name="toc 3" w:semiHidden="1" w:uiPriority="39" w:unhideWhenUsed="1"/>
-    <w:lsdException w:name="toc 4" w:semiHidden="1" w:uiPriority="39" w:unhideWhenUsed="1"/>
-    <w:lsdException w:name="toc 5" w:semiHidden="1" w:uiPriority="39" w:unhideWhenUsed="1"/>
-    <w:lsdException w:name="toc 6" w:semiHidden="1" w:uiPriority="39" w:unhideWhenUsed="1"/>
-    <w:lsdException w:name="toc 7" w:semiHidden="1" w:uiPriority="39" w:unhideWhenUsed="1"/>
-    <w:lsdException w:name="toc 8" w:semiHidden="1" w:uiPriority="39" w:unhideWhenUsed="1"/>
-    <w:lsdException w:name="toc 9" w:semiHidden="1" w:uiPriority="39" w:unhideWhenUsed="1"/>
-    <w:lsdException w:name="Normal Indent" w:semiHidden="1" w:unhideWhenUsed="1"/>
-    <w:lsdException w:name="footnote text" w:semiHidden="1" w:unhideWhenUsed="1"/>
-    <w:lsdException w:name="annotation text" w:semiHidden="1" w:unhideWhenUsed="1"/>
-    <w:lsdException w:name="header" w:semiHidden="1" w:unhideWhenUsed="1"/>
-    <w:lsdException w:name="footer" w:semiHidden="1" w:unhideWhenUsed="1"/>
-    <w:lsdException w:name="index heading" w:semiHidden="1" w:unhideWhenUsed="1"/>
-    <w:lsdException w:name="caption" w:uiPriority="35" w:qFormat="1"/>
-    <w:lsdException w:name="table of figures" w:semiHidden="1" w:unhideWhenUsed="1"/>
-    <w:lsdException w:name="envelope address" w:semiHidden="1" w:unhideWhenUsed="1"/>
-    <w:lsdException w:name="envelope return" w:semiHidden="1" w:unhideWhenUsed="1"/>
-    <w:lsdException w:name="footnote reference" w:semiHidden="1" w:unhideWhenUsed="1"/>
-    <w:lsdException w:name="annotation reference" w:semiHidden="1" w:unhideWhenUsed="1"/>
-    <w:lsdException w:name="line number" w:semiHidden="1" w:unhideWhenUsed="1"/>
-    <w:lsdException w:name="page number" w:semiHidden="1" w:unhideWhenUsed="1"/>
-    <w:lsdException w:name="endnote reference" w:semiHidden="1" w:unhideWhenUsed="1"/>
-    <w:lsdException w:name="endnote text" w:semiHidden="1" w:unhideWhenUsed="1"/>
-    <w:lsdException w:name="table of authorities" w:semiHidden="1" w:unhideWhenUsed="1"/>
-    <w:lsdException w:name="macro" w:semiHidden="1" w:unhideWhenUsed="1"/>
-    <w:lsdException w:name="toa heading" w:semiHidden="1" w:unhideWhenUsed="1"/>
-    <w:lsdException w:name="List" w:semiHidden="1" w:unhideWhenUsed="1"/>
-    <w:lsdException w:name="List Bullet" w:semiHidden="1" w:unhideWhenUsed="1"/>
-    <w:lsdException w:name="List Number" w:semiHidden="1" w:unhideWhenUsed="1"/>
-    <w:lsdException w:name="List 2" w:semiHidden="1" w:unhideWhenUsed="1"/>
-    <w:lsdException w:name="List 3" w:semiHidden="1" w:unhideWhenUsed="1"/>
-    <w:lsdException w:name="List 4" w:semiHidden="1" w:unhideWhenUsed="1"/>
-    <w:lsdException w:name="List 5" w:semiHidden="1" w:unhideWhenUsed="1"/>
-    <w:lsdException w:name="List Bullet 2" w:semiHidden="1" w:unhideWhenUsed="1"/>
-    <w:lsdException w:name="List Bullet 3" w:semiHidden="1" w:unhideWhenUsed="1"/>
-    <w:lsdException w:name="List Bullet 4" w:semiHidden="1" w:unhideWhenUsed="1"/>
-    <w:lsdException w:name="List Bullet 5" w:semiHidden="1" w:unhideWhenUsed="1"/>
-    <w:lsdException w:name="List Number 2" w:semiHidden="1" w:unhideWhenUsed="1"/>
-    <w:lsdException w:name="List Number 3" w:semiHidden="1" w:unhideWhenUsed="1"/>
-    <w:lsdException w:name="List Number 4" w:semiHidden="1" w:unhideWhenUsed="1"/>
-    <w:lsdException w:name="List Number 5" w:semiHidden="1" w:unhideWhenUsed="1"/>
-    <w:lsdException w:name="Title" w:uiPriority="0" w:qFormat="1"/>
-    <w:lsdException w:name="Closing" w:semiHidden="1" w:unhideWhenUsed="1"/>
-    <w:lsdException w:name="Signature" w:semiHidden="1" w:unhideWhenUsed="1"/>
-    <w:lsdException w:name="Default Paragraph Font" w:semiHidden="1" w:uiPriority="1" w:unhideWhenUsed="1"/>
-    <w:lsdException w:name="Body Text" w:semiHidden="1" w:unhideWhenUsed="1"/>
-    <w:lsdException w:name="Body Text Indent" w:semiHidden="1" w:unhideWhenUsed="1"/>
-    <w:lsdException w:name="List Continue" w:semiHidden="1" w:unhideWhenUsed="1"/>
-    <w:lsdException w:name="List Continue 2" w:semiHidden="1" w:unhideWhenUsed="1"/>
-    <w:lsdException w:name="List Continue 3" w:semiHidden="1" w:unhideWhenUsed="1"/>
-    <w:lsdException w:name="List Continue 4" w:semiHidden="1" w:unhideWhenUsed="1"/>
-    <w:lsdException w:name="List Continue 5" w:semiHidden="1" w:unhideWhenUsed="1"/>
-    <w:lsdException w:name="Message Header" w:semiHidden="1" w:unhideWhenUsed="1"/>
-    <w:lsdException w:name="Subtitle" w:uiPriority="11" w:qFormat="1"/>
-    <w:lsdException w:name="Salutation" w:semiHidden="1" w:unhideWhenUsed="1"/>
-    <w:lsdException w:name="Date" w:semiHidden="1" w:unhideWhenUsed="1"/>
-    <w:lsdException w:name="Body Text First Indent" w:semiHidden="1" w:unhideWhenUsed="1"/>
-    <w:lsdException w:name="Body Text First Indent 2" w:semiHidden="1" w:unhideWhenUsed="1"/>
-    <w:lsdException w:name="Note Heading" w:semiHidden="1" w:unhideWhenUsed="1"/>
-    <w:lsdException w:name="Body Text 2" w:semiHidden="1" w:unhideWhenUsed="1"/>
-    <w:lsdException w:name="Body Text 3" w:semiHidden="1" w:unhideWhenUsed="1"/>
-    <w:lsdException w:name="Body Text Indent 2" w:semiHidden="1" w:unhideWhenUsed="1"/>
-    <w:lsdException w:name="Body Text Indent 3" w:semiHidden="1" w:unhideWhenUsed="1"/>
-    <w:lsdException w:name="Block Text" w:semiHidden="1" w:unhideWhenUsed="1"/>
-    <w:lsdException w:name="Hyperlink" w:semiHidden="1" w:unhideWhenUsed="1"/>
-    <w:lsdException w:name="FollowedHyperlink" w:semiHidden="1" w:unhideWhenUsed="1"/>
-    <w:lsdException w:name="Strong" w:uiPriority="22" w:qFormat="1"/>
-    <w:lsdException w:name="Emphasis" w:uiPriority="20" w:qFormat="1"/>
-    <w:lsdException w:name="Document Map" w:semiHidden="1" w:unhideWhenUsed="1"/>
-    <w:lsdException w:name="Plain Text" w:semiHidden="1" w:unhideWhenUsed="1"/>
-    <w:lsdException w:name="E-mail Signature" w:semiHidden="1" w:unhideWhenUsed="1"/>
-    <w:lsdException w:name="HTML Top of Form" w:semiHidden="1" w:unhideWhenUsed="1"/>
-    <w:lsdException w:name="HTML Bottom of Form" w:semiHidden="1" w:unhideWhenUsed="1"/>
-    <w:lsdException w:name="Normal (Web)" w:semiHidden="1" w:unhideWhenUsed="1"/>
-    <w:lsdException w:name="HTML Acronym" w:semiHidden="1" w:unhideWhenUsed="1"/>
-    <w:lsdException w:name="HTML Address" w:semiHidden="1" w:unhideWhenUsed="1"/>
-    <w:lsdException w:name="HTML Cite" w:semiHidden="1" w:unhideWhenUsed="1"/>
-    <w:lsdException w:name="HTML Code" w:semiHidden="1" w:unhideWhenUsed="1"/>
-    <w:lsdException w:name="HTML Definition" w:semiHidden="1" w:unhideWhenUsed="1"/>
-    <w:lsdException w:name="HTML Keyboard" w:semiHidden="1" w:unhideWhenUsed="1"/>
-    <w:lsdException w:name="HTML Preformatted" w:semiHidden="1" w:unhideWhenUsed="1"/>
-    <w:lsdException w:name="HTML Sample" w:semiHidden="1" w:unhideWhenUsed="1"/>
-    <w:lsdException w:name="HTML Typewriter" w:semiHidden="1" w:unhideWhenUsed="1"/>
-    <w:lsdException w:name="HTML Variable" w:semiHidden="1" w:unhideWhenUsed="1"/>
-    <w:lsdException w:name="Normal Table" w:semiHidden="1" w:unhideWhenUsed="1"/>
-    <w:lsdException w:name="annotation subject" w:semiHidden="1" w:unhideWhenUsed="1"/>
-    <w:lsdException w:name="No List" w:semiHidden="1" w:unhideWhenUsed="1"/>
-    <w:lsdException w:name="Outline List 1" w:semiHidden="1" w:unhideWhenUsed="1"/>
-    <w:lsdException w:name="Outline List 2" w:semiHidden="1" w:unhideWhenUsed="1"/>
-    <w:lsdException w:name="Outline List 3" w:semiHidden="1" w:unhideWhenUsed="1"/>
-    <w:lsdException w:name="Table Simple 1" w:semiHidden="1" w:unhideWhenUsed="1"/>
-    <w:lsdException w:name="Table Simple 2" w:semiHidden="1" w:unhideWhenUsed="1"/>
-    <w:lsdException w:name="Table Simple 3" w:semiHidden="1" w:unhideWhenUsed="1"/>
-    <w:lsdException w:name="Table Classic 1" w:semiHidden="1" w:unhideWhenUsed="1"/>
-    <w:lsdException w:name="Table Classic 2" w:semiHidden="1" w:unhideWhenUsed="1"/>
-    <w:lsdException w:name="Table Classic 3" w:semiHidden="1" w:unhideWhenUsed="1"/>
-    <w:lsdException w:name="Table Classic 4" w:semiHidden="1" w:unhideWhenUsed="1"/>
-    <w:lsdException w:name="Table Colorful 1" w:semiHidden="1" w:unhideWhenUsed="1"/>
-    <w:lsdException w:name="Table Colorful 2" w:semiHidden="1" w:unhideWhenUsed="1"/>
-    <w:lsdException w:name="Table Colorful 3" w:semiHidden="1" w:unhideWhenUsed="1"/>
-    <w:lsdException w:name="Table Columns 1" w:semiHidden="1" w:unhideWhenUsed="1"/>
-    <w:lsdException w:name="Table Columns 2" w:semiHidden="1" w:unhideWhenUsed="1"/>
-    <w:lsdException w:name="Table Columns 3" w:semiHidden="1" w:unhideWhenUsed="1"/>
-    <w:lsdException w:name="Table Columns 4" w:semiHidden="1" w:unhideWhenUsed="1"/>
-    <w:lsdException w:name="Table Columns 5" w:semiHidden="1" w:unhideWhenUsed="1"/>
-    <w:lsdException w:name="Table Grid 1" w:semiHidden="1" w:unhideWhenUsed="1"/>
-    <w:lsdException w:name="Table Grid 2" w:semiHidden="1" w:unhideWhenUsed="1"/>
-    <w:lsdException w:name="Table Grid 3" w:semiHidden="1" w:unhideWhenUsed="1"/>
-    <w:lsdException w:name="Table Grid 4" w:semiHidden="1" w:unhideWhenUsed="1"/>
-    <w:lsdException w:name="Table Grid 5" w:semiHidden="1" w:unhideWhenUsed="1"/>
-    <w:lsdException w:name="Table Grid 6" w:semiHidden="1" w:unhideWhenUsed="1"/>
-    <w:lsdException w:name="Table Grid 7" w:semiHidden="1" w:unhideWhenUsed="1"/>
-    <w:lsdException w:name="Table Grid 8" w:semiHidden="1" w:unhideWhenUsed="1"/>
-    <w:lsdException w:name="Table List 1" w:semiHidden="1" w:unhideWhenUsed="1"/>
-    <w:lsdException w:name="Table List 2" w:semiHidden="1" w:unhideWhenUsed="1"/>
-    <w:lsdException w:name="Table List 3" w:semiHidden="1" w:unhideWhenUsed="1"/>
-    <w:lsdException w:name="Table List 4" w:semiHidden="1" w:unhideWhenUsed="1"/>
-    <w:lsdException w:name="Table List 5" w:semiHidden="1" w:unhideWhenUsed="1"/>
-    <w:lsdException w:name="Table List 6" w:semiHidden="1" w:unhideWhenUsed="1"/>
-    <w:lsdException w:name="Table List 7" w:semiHidden="1" w:unhideWhenUsed="1"/>
-    <w:lsdException w:name="Table List 8" w:semiHidden="1" w:unhideWhenUsed="1"/>
-    <w:lsdException w:name="Table 3D effects 1" w:semiHidden="1" w:unhideWhenUsed="1"/>
-    <w:lsdException w:name="Table 3D effects 2" w:semiHidden="1" w:unhideWhenUsed="1"/>
-    <w:lsdException w:name="Table 3D effects 3" w:semiHidden="1" w:unhideWhenUsed="1"/>
-    <w:lsdException w:name="Table Contemporary" w:semiHidden="1" w:unhideWhenUsed="1"/>
-    <w:lsdException w:name="Table Elegant" w:semiHidden="1" w:unhideWhenUsed="1"/>
-    <w:lsdException w:name="Table Professional" w:semiHidden="1" w:unhideWhenUsed="1"/>
-    <w:lsdException w:name="Table Subtle 1" w:semiHidden="1" w:unhideWhenUsed="1"/>
-    <w:lsdException w:name="Table Subtle 2" w:semiHidden="1" w:unhideWhenUsed="1"/>
-    <w:lsdException w:name="Table Web 1" w:semiHidden="1" w:unhideWhenUsed="1"/>
-    <w:lsdException w:name="Table Web 2" w:semiHidden="1" w:unhideWhenUsed="1"/>
-    <w:lsdException w:name="Table Web 3" w:semiHidden="1" w:unhideWhenUsed="1"/>
-    <w:lsdException w:name="Balloon Text" w:semiHidden="1" w:unhideWhenUsed="1"/>
-    <w:lsdException w:name="Table Grid" w:uiPriority="39"/>
-    <w:lsdException w:name="Table Theme" w:semiHidden="1" w:unhideWhenUsed="1"/>
-    <w:lsdException w:name="Placeholder Text" w:semiHidden="1"/>
-    <w:lsdException w:name="No Spacing" w:uiPriority="1" w:qFormat="1"/>
-    <w:lsdException w:name="Light Shading" w:uiPriority="60"/>
-    <w:lsdException w:name="Light List" w:uiPriority="61"/>
-    <w:lsdException w:name="Light Grid" w:uiPriority="62"/>
-    <w:lsdException w:name="Medium Shading 1" w:uiPriority="63"/>
-    <w:lsdException w:name="Medium Shading 2" w:uiPriority="64"/>
-    <w:lsdException w:name="Medium List 1" w:uiPriority="65"/>
-    <w:lsdException w:name="Medium List 2" w:uiPriority="66"/>
-    <w:lsdException w:name="Medium Grid 1" w:uiPriority="67"/>
-    <w:lsdException w:name="Medium Grid 2" w:uiPriority="68"/>
-    <w:lsdException w:name="Medium Grid 3" w:uiPriority="69"/>
-    <w:lsdException w:name="Dark List" w:uiPriority="70"/>
-    <w:lsdException w:name="Colorful Shading" w:uiPriority="71"/>
-    <w:lsdException w:name="Colorful List" w:uiPriority="72"/>
-    <w:lsdException w:name="Colorful Grid" w:uiPriority="73"/>
-    <w:lsdException w:name="Light Shading Accent 1" w:uiPriority="60"/>
-    <w:lsdException w:name="Light List Accent 1" w:uiPriority="61"/>
-    <w:lsdException w:name="Light Grid Accent 1" w:uiPriority="62"/>
-    <w:lsdException w:name="Medium Shading 1 Accent 1" w:uiPriority="63"/>
-    <w:lsdException w:name="Medium Shading 2 Accent 1" w:uiPriority="64"/>
-    <w:lsdException w:name="Medium List 1 Accent 1" w:uiPriority="65"/>
-    <w:lsdException w:name="Revision" w:semiHidden="1"/>
-    <w:lsdException w:name="List Paragraph" w:uiPriority="34" w:qFormat="1"/>
-    <w:lsdException w:name="Quote" w:uiPriority="29" w:qFormat="1"/>
-    <w:lsdException w:name="Intense Quote" w:uiPriority="30" w:qFormat="1"/>
-    <w:lsdException w:name="Medium List 2 Accent 1" w:uiPriority="66"/>
-    <w:lsdException w:name="Medium Grid 1 Accent 1" w:uiPriority="67"/>
-    <w:lsdException w:name="Medium Grid 2 Accent 1" w:uiPriority="68"/>
-    <w:lsdException w:name="Medium Grid 3 Accent 1" w:uiPriority="69"/>
-    <w:lsdException w:name="Dark List Accent 1" w:uiPriority="70"/>
-    <w:lsdException w:name="Colorful Shading Accent 1" w:uiPriority="71"/>
-    <w:lsdException w:name="Colorful List Accent 1" w:uiPriority="72"/>
-    <w:lsdException w:name="Colorful Grid Accent 1" w:uiPriority="73"/>
-    <w:lsdException w:name="Light Shading Accent 2" w:uiPriority="60"/>
-    <w:lsdException w:name="Light List Accent 2" w:uiPriority="61"/>
-    <w:lsdException w:name="Light Grid Accent 2" w:uiPriority="62"/>
-    <w:lsdException w:name="Medium Shading 1 Accent 2" w:uiPriority="63"/>
-    <w:lsdException w:name="Medium Shading 2 Accent 2" w:uiPriority="64"/>
-    <w:lsdException w:name="Medium List 1 Accent 2" w:uiPriority="65"/>
-    <w:lsdException w:name="Medium List 2 Accent 2" w:uiPriority="66"/>
-    <w:lsdException w:name="Medium Grid 1 Accent 2" w:uiPriority="67"/>
-    <w:lsdException w:name="Medium Grid 2 Accent 2" w:uiPriority="68"/>
-    <w:lsdException w:name="Medium Grid 3 Accent 2" w:uiPriority="69"/>
-    <w:lsdException w:name="Dark List Accent 2" w:uiPriority="70"/>
-    <w:lsdException w:name="Colorful Shading Accent 2" w:uiPriority="71"/>
-    <w:lsdException w:name="Colorful List Accent 2" w:uiPriority="72"/>
-    <w:lsdException w:name="Colorful Grid Accent 2" w:uiPriority="73"/>
-    <w:lsdException w:name="Light Shading Accent 3" w:uiPriority="60"/>
-    <w:lsdException w:name="Light List Accent 3" w:uiPriority="61"/>
-    <w:lsdException w:name="Light Grid Accent 3" w:uiPriority="62"/>
-    <w:lsdException w:name="Medium Shading 1 Accent 3" w:uiPriority="63"/>
-    <w:lsdException w:name="Medium Shading 2 Accent 3" w:uiPriority="64"/>
-    <w:lsdException w:name="Medium List 1 Accent 3" w:uiPriority="65"/>
-    <w:lsdException w:name="Medium List 2 Accent 3" w:uiPriority="66"/>
-    <w:lsdException w:name="Medium Grid 1 Accent 3" w:uiPriority="67"/>
-    <w:lsdException w:name="Medium Grid 2 Accent 3" w:uiPriority="68"/>
-    <w:lsdException w:name="Medium Grid 3 Accent 3" w:uiPriority="69"/>
-    <w:lsdException w:name="Dark List Accent 3" w:uiPriority="70"/>
-    <w:lsdException w:name="Colorful Shading Accent 3" w:uiPriority="71"/>
-    <w:lsdException w:name="Colorful List Accent 3" w:uiPriority="72"/>
-    <w:lsdException w:name="Colorful Grid Accent 3" w:uiPriority="73"/>
-    <w:lsdException w:name="Light Shading Accent 4" w:uiPriority="60"/>
-    <w:lsdException w:name="Light List Accent 4" w:uiPriority="61"/>
-    <w:lsdException w:name="Light Grid Accent 4" w:uiPriority="62"/>
-    <w:lsdException w:name="Medium Shading 1 Accent 4" w:uiPriority="63"/>
-    <w:lsdException w:name="Medium Shading 2 Accent 4" w:uiPriority="64"/>
-    <w:lsdException w:name="Medium List 1 Accent 4" w:uiPriority="65"/>
-    <w:lsdException w:name="Medium List 2 Accent 4" w:uiPriority="66"/>
-    <w:lsdException w:name="Medium Grid 1 Accent 4" w:uiPriority="67"/>
-    <w:lsdException w:name="Medium Grid 2 Accent 4" w:uiPriority="68"/>
-    <w:lsdException w:name="Medium Grid 3 Accent 4" w:uiPriority="69"/>
-    <w:lsdException w:name="Dark List Accent 4" w:uiPriority="70"/>
-    <w:lsdException w:name="Colorful Shading Accent 4" w:uiPriority="71"/>
-    <w:lsdException w:name="Colorful List Accent 4" w:uiPriority="72"/>
-    <w:lsdException w:name="Colorful Grid Accent 4" w:uiPriority="73"/>
-    <w:lsdException w:name="Light Shading Accent 5" w:uiPriority="60"/>
-    <w:lsdException w:name="Light List Accent 5" w:uiPriority="61"/>
-    <w:lsdException w:name="Light Grid Accent 5" w:uiPriority="62"/>
-    <w:lsdException w:name="Medium Shading 1 Accent 5" w:uiPriority="63"/>
-    <w:lsdException w:name="Medium Shading 2 Accent 5" w:uiPriority="64"/>
-    <w:lsdException w:name="Medium List 1 Accent 5" w:uiPriority="65"/>
-    <w:lsdException w:name="Medium List 2 Accent 5" w:uiPriority="66"/>
-    <w:lsdException w:name="Medium Grid 1 Accent 5" w:uiPriority="67"/>
-    <w:lsdException w:name="Medium Grid 2 Accent 5" w:uiPriority="68"/>
-    <w:lsdException w:name="Medium Grid 3 Accent 5" w:uiPriority="69"/>
-    <w:lsdException w:name="Dark List Accent 5" w:uiPriority="70"/>
-    <w:lsdException w:name="Colorful Shading Accent 5" w:uiPriority="71"/>
-    <w:lsdException w:name="Colorful List Accent 5" w:uiPriority="72"/>
-    <w:lsdException w:name="Colorful Grid Accent 5" w:uiPriority="73"/>
-    <w:lsdException w:name="Light Shading Accent 6" w:uiPriority="60"/>
-    <w:lsdException w:name="Light List Accent 6" w:uiPriority="61"/>
-    <w:lsdException w:name="Light Grid Accent 6" w:uiPriority="62"/>
-    <w:lsdException w:name="Medium Shading 1 Accent 6" w:uiPriority="63"/>
-    <w:lsdException w:name="Medium Shading 2 Accent 6" w:uiPriority="64"/>
-    <w:lsdException w:name="Medium List 1 Accent 6" w:uiPriority="65"/>
-    <w:lsdException w:name="Medium List 2 Accent 6" w:uiPriority="66"/>
-    <w:lsdException w:name="Medium Grid 1 Accent 6" w:uiPriority="67"/>
-    <w:lsdException w:name="Medium Grid 2 Accent 6" w:uiPriority="68"/>
-    <w:lsdException w:name="Medium Grid 3 Accent 6" w:uiPriority="69"/>
-    <w:lsdException w:name="Dark List Accent 6" w:uiPriority="70"/>
-    <w:lsdException w:name="Colorful Shading Accent 6" w:uiPriority="71"/>
-    <w:lsdException w:name="Colorful List Accent 6" w:uiPriority="72"/>
-    <w:lsdException w:name="Colorful Grid Accent 6" w:uiPriority="73"/>
-    <w:lsdException w:name="Subtle Emphasis" w:uiPriority="19" w:qFormat="1"/>
-    <w:lsdException w:name="Intense Emphasis" w:uiPriority="21" w:qFormat="1"/>
-    <w:lsdException w:name="Subtle Reference" w:uiPriority="31" w:qFormat="1"/>
-    <w:lsdException w:name="Intense Reference" w:uiPriority="32" w:qFormat="1"/>
-    <w:lsdException w:name="Book Title" w:uiPriority="33" w:qFormat="1"/>
-    <w:lsdException w:name="Bibliography" w:semiHidden="1" w:uiPriority="37" w:unhideWhenUsed="1"/>
-    <w:lsdException w:name="TOC Heading" w:semiHidden="1" w:uiPriority="39" w:unhideWhenUsed="1" w:qFormat="1"/>
-    <w:lsdException w:name="Plain Table 1" w:uiPriority="41"/>
-    <w:lsdException w:name="Plain Table 2" w:uiPriority="42"/>
-    <w:lsdException w:name="Plain Table 3" w:uiPriority="43"/>
-    <w:lsdException w:name="Plain Table 4" w:uiPriority="44"/>
-    <w:lsdException w:name="Plain Table 5" w:uiPriority="45"/>
-    <w:lsdException w:name="Grid Table Light" w:uiPriority="40"/>
-    <w:lsdException w:name="Grid Table 1 Light" w:uiPriority="46"/>
-    <w:lsdException w:name="Grid Table 2" w:uiPriority="47"/>
-    <w:lsdException w:name="Grid Table 3" w:uiPriority="48"/>
-    <w:lsdException w:name="Grid Table 4" w:uiPriority="49"/>
-    <w:lsdException w:name="Grid Table 5 Dark" w:uiPriority="50"/>
-    <w:lsdException w:name="Grid Table 6 Colorful" w:uiPriority="51"/>
-    <w:lsdException w:name="Grid Table 7 Colorful" w:uiPriority="52"/>
-    <w:lsdException w:name="Grid Table 1 Light Accent 1" w:uiPriority="46"/>
-    <w:lsdException w:name="Grid Table 2 Accent 1" w:uiPriority="47"/>
-    <w:lsdException w:name="Grid Table 3 Accent 1" w:uiPriority="48"/>
-    <w:lsdException w:name="Grid Table 4 Accent 1" w:uiPriority="49"/>
-    <w:lsdException w:name="Grid Table 5 Dark Accent 1" w:uiPriority="50"/>
-    <w:lsdException w:name="Grid Table 6 Colorful Accent 1" w:uiPriority="51"/>
-    <w:lsdException w:name="Grid Table 7 Colorful Accent 1" w:uiPriority="52"/>
-    <w:lsdException w:name="Grid Table 1 Light Accent 2" w:uiPriority="46"/>
-    <w:lsdException w:name="Grid Table 2 Accent 2" w:uiPriority="47"/>
-    <w:lsdException w:name="Grid Table 3 Accent 2" w:uiPriority="48"/>
-    <w:lsdException w:name="Grid Table 4 Accent 2" w:uiPriority="49"/>
-    <w:lsdException w:name="Grid Table 5 Dark Accent 2" w:uiPriority="50"/>
-    <w:lsdException w:name="Grid Table 6 Colorful Accent 2" w:uiPriority="51"/>
-    <w:lsdException w:name="Grid Table 7 Colorful Accent 2" w:uiPriority="52"/>
-    <w:lsdException w:name="Grid Table 1 Light Accent 3" w:uiPriority="46"/>
-    <w:lsdException w:name="Grid Table 2 Accent 3" w:uiPriority="47"/>
-    <w:lsdException w:name="Grid Table 3 Accent 3" w:uiPriority="48"/>
-    <w:lsdException w:name="Grid Table 4 Accent 3" w:uiPriority="49"/>
-    <w:lsdException w:name="Grid Table 5 Dark Accent 3" w:uiPriority="50"/>
-    <w:lsdException w:name="Grid Table 6 Colorful Accent 3" w:uiPriority="51"/>
-    <w:lsdException w:name="Grid Table 7 Colorful Accent 3" w:uiPriority="52"/>
-    <w:lsdException w:name="Grid Table 1 Light Accent 4" w:uiPriority="46"/>
-    <w:lsdException w:name="Grid Table 2 Accent 4" w:uiPriority="47"/>
-    <w:lsdException w:name="Grid Table 3 Accent 4" w:uiPriority="48"/>
-    <w:lsdException w:name="Grid Table 4 Accent 4" w:uiPriority="49"/>
-    <w:lsdException w:name="Grid Table 5 Dark Accent 4" w:uiPriority="50"/>
-    <w:lsdException w:name="Grid Table 6 Colorful Accent 4" w:uiPriority="51"/>
-    <w:lsdException w:name="Grid Table 7 Colorful Accent 4" w:uiPriority="52"/>
-    <w:lsdException w:name="Grid Table 1 Light Accent 5" w:uiPriority="46"/>
-    <w:lsdException w:name="Grid Table 2 Accent 5" w:uiPriority="47"/>
-    <w:lsdException w:name="Grid Table 3 Accent 5" w:uiPriority="48"/>
-    <w:lsdException w:name="Grid Table 4 Accent 5" w:uiPriority="49"/>
-    <w:lsdException w:name="Grid Table 5 Dark Accent 5" w:uiPriority="50"/>
-    <w:lsdException w:name="Grid Table 6 Colorful Accent 5" w:uiPriority="51"/>
-    <w:lsdException w:name="Grid Table 7 Colorful Accent 5" w:uiPriority="52"/>
-    <w:lsdException w:name="Grid Table 1 Light Accent 6" w:uiPriority="46"/>
-    <w:lsdException w:name="Grid Table 2 Accent 6" w:uiPriority="47"/>
-    <w:lsdException w:name="Grid Table 3 Accent 6" w:uiPriority="48"/>
-    <w:lsdException w:name="Grid Table 4 Accent 6" w:uiPriority="49"/>
-    <w:lsdException w:name="Grid Table 5 Dark Accent 6" w:uiPriority="50"/>
-    <w:lsdException w:name="Grid Table 6 Colorful Accent 6" w:uiPriority="51"/>
-    <w:lsdException w:name="Grid Table 7 Colorful Accent 6" w:uiPriority="52"/>
-    <w:lsdException w:name="List Table 1 Light" w:uiPriority="46"/>
-    <w:lsdException w:name="List Table 2" w:uiPriority="47"/>
-    <w:lsdException w:name="List Table 3" w:uiPriority="48"/>
-    <w:lsdException w:name="List Table 4" w:uiPriority="49"/>
-    <w:lsdException w:name="List Table 5 Dark" w:uiPriority="50"/>
-    <w:lsdException w:name="List Table 6 Colorful" w:uiPriority="51"/>
-    <w:lsdException w:name="List Table 7 Colorful" w:uiPriority="52"/>
-    <w:lsdException w:name="List Table 1 Light Accent 1" w:uiPriority="46"/>
-    <w:lsdException w:name="List Table 2 Accent 1" w:uiPriority="47"/>
-    <w:lsdException w:name="List Table 3 Accent 1" w:uiPriority="48"/>
-    <w:lsdException w:name="List Table 4 Accent 1" w:uiPriority="49"/>
-    <w:lsdException w:name="List Table 5 Dark Accent 1" w:uiPriority="50"/>
-    <w:lsdException w:name="List Table 6 Colorful Accent 1" w:uiPriority="51"/>
-    <w:lsdException w:name="List Table 7 Colorful Accent 1" w:uiPriority="52"/>
-    <w:lsdException w:name="List Table 1 Light Accent 2" w:uiPriority="46"/>
-    <w:lsdException w:name="List Table 2 Accent 2" w:uiPriority="47"/>
-    <w:lsdException w:name="List Table 3 Accent 2" w:uiPriority="48"/>
-    <w:lsdException w:name="List Table 4 Accent 2" w:uiPriority="49"/>
-    <w:lsdException w:name="List Table 5 Dark Accent 2" w:uiPriority="50"/>
-    <w:lsdException w:name="List Table 6 Colorful Accent 2" w:uiPriority="51"/>
-    <w:lsdException w:name="List Table 7 Colorful Accent 2" w:uiPriority="52"/>
-    <w:lsdException w:name="List Table 1 Light Accent 3" w:uiPriority="46"/>
-    <w:lsdException w:name="List Table 2 Accent 3" w:uiPriority="47"/>
-    <w:lsdException w:name="List Table 3 Accent 3" w:uiPriority="48"/>
-    <w:lsdException w:name="List Table 4 Accent 3" w:uiPriority="49"/>
-    <w:lsdException w:name="List Table 5 Dark Accent 3" w:uiPriority="50"/>
-    <w:lsdException w:name="List Table 6 Colorful Accent 3" w:uiPriority="51"/>
-    <w:lsdException w:name="List Table 7 Colorful Accent 3" w:uiPriority="52"/>
-    <w:lsdException w:name="List Table 1 Light Accent 4" w:uiPriority="46"/>
-    <w:lsdException w:name="List Table 2 Accent 4" w:uiPriority="47"/>
-    <w:lsdException w:name="List Table 3 Accent 4" w:uiPriority="48"/>
-    <w:lsdException w:name="List Table 4 Accent 4" w:uiPriority="49"/>
-    <w:lsdException w:name="List Table 5 Dark Accent 4" w:uiPriority="50"/>
-    <w:lsdException w:name="List Table 6 Colorful Accent 4" w:uiPriority="51"/>
-    <w:lsdException w:name="List Table 7 Colorful Accent 4" w:uiPriority="52"/>
-    <w:lsdException w:name="List Table 1 Light Accent 5" w:uiPriority="46"/>
-    <w:lsdException w:name="List Table 2 Accent 5" w:uiPriority="47"/>
-    <w:lsdException w:name="List Table 3 Accent 5" w:uiPriority="48"/>
-    <w:lsdException w:name="List Table 4 Accent 5" w:uiPriority="49"/>
-    <w:lsdException w:name="List Table 5 Dark Accent 5" w:uiPriority="50"/>
-    <w:lsdException w:name="List Table 6 Colorful Accent 5" w:uiPriority="51"/>
-    <w:lsdException w:name="List Table 7 Colorful Accent 5" w:uiPriority="52"/>
-    <w:lsdException w:name="List Table 1 Light Accent 6" w:uiPriority="46"/>
-    <w:lsdException w:name="List Table 2 Accent 6" w:uiPriority="47"/>
-    <w:lsdException w:name="List Table 3 Accent 6" w:uiPriority="48"/>
-    <w:lsdException w:name="List Table 4 Accent 6" w:uiPriority="49"/>
-    <w:lsdException w:name="List Table 5 Dark Accent 6" w:uiPriority="50"/>
-    <w:lsdException w:name="List Table 6 Colorful Accent 6" w:uiPriority="51"/>
-    <w:lsdException w:name="List Table 7 Colorful Accent 6" w:uiPriority="52"/>
-    <w:lsdException w:name="Mention" w:semiHidden="1" w:unhideWhenUsed="1"/>
-    <w:lsdException w:name="Smart Hyperlink" w:semiHidden="1" w:unhideWhenUsed="1"/>
-    <w:lsdException w:name="Hashtag" w:semiHidden="1" w:unhideWhenUsed="1"/>
-    <w:lsdException w:name="Unresolved Mention" w:semiHidden="1" w:unhideWhenUsed="1"/>
+  <w:latentStyles w:defLockedState="0" w:defUIPriority="99" w:defSemiHidden="1" w:defUnhideWhenUsed="1" w:defQFormat="0" w:count="267">
+    <w:lsdException w:name="Normal" w:semiHidden="0" w:uiPriority="0" w:unhideWhenUsed="0" w:qFormat="1"/>
+    <w:lsdException w:name="heading 1" w:semiHidden="0" w:uiPriority="0" w:unhideWhenUsed="0" w:qFormat="1"/>
+    <w:lsdException w:name="heading 2" w:semiHidden="0" w:uiPriority="0" w:unhideWhenUsed="0" w:qFormat="1"/>
+    <w:lsdException w:name="heading 3" w:semiHidden="0" w:uiPriority="0" w:unhideWhenUsed="0" w:qFormat="1"/>
+    <w:lsdException w:name="heading 4" w:semiHidden="0" w:uiPriority="0" w:unhideWhenUsed="0" w:qFormat="1"/>
+    <w:lsdException w:name="heading 5" w:semiHidden="0" w:uiPriority="0" w:unhideWhenUsed="0" w:qFormat="1"/>
+    <w:lsdException w:name="heading 6" w:semiHidden="0" w:uiPriority="0" w:unhideWhenUsed="0" w:qFormat="1"/>
+    <w:lsdException w:name="heading 7" w:semiHidden="0" w:uiPriority="0" w:unhideWhenUsed="0" w:qFormat="1"/>
+    <w:lsdException w:name="heading 8" w:semiHidden="0" w:uiPriority="0" w:unhideWhenUsed="0" w:qFormat="1"/>
+    <w:lsdException w:name="heading 9" w:semiHidden="0" w:uiPriority="0" w:unhideWhenUsed="0" w:qFormat="1"/>
+    <w:lsdException w:name="toc 1" w:uiPriority="39"/>
+    <w:lsdException w:name="toc 2" w:uiPriority="39"/>
+    <w:lsdException w:name="toc 3" w:uiPriority="39"/>
+    <w:lsdException w:name="toc 4" w:uiPriority="39"/>
+    <w:lsdException w:name="toc 5" w:uiPriority="39"/>
+    <w:lsdException w:name="toc 6" w:uiPriority="39"/>
+    <w:lsdException w:name="toc 7" w:uiPriority="39"/>
+    <w:lsdException w:name="toc 8" w:uiPriority="39"/>
+    <w:lsdException w:name="toc 9" w:uiPriority="39"/>
+    <w:lsdException w:name="caption" w:semiHidden="0" w:uiPriority="35" w:unhideWhenUsed="0" w:qFormat="1"/>
+    <w:lsdException w:name="Title" w:semiHidden="0" w:uiPriority="0" w:unhideWhenUsed="0" w:qFormat="1"/>
+    <w:lsdException w:name="Default Paragraph Font" w:uiPriority="1"/>
+    <w:lsdException w:name="Subtitle" w:semiHidden="0" w:uiPriority="11" w:unhideWhenUsed="0" w:qFormat="1"/>
+    <w:lsdException w:name="Strong" w:semiHidden="0" w:uiPriority="22" w:unhideWhenUsed="0" w:qFormat="1"/>
+    <w:lsdException w:name="Emphasis" w:semiHidden="0" w:uiPriority="20" w:unhideWhenUsed="0" w:qFormat="1"/>
+    <w:lsdException w:name="Table Grid" w:semiHidden="0" w:uiPriority="39" w:unhideWhenUsed="0"/>
+    <w:lsdException w:name="Placeholder Text" w:unhideWhenUsed="0"/>
+    <w:lsdException w:name="No Spacing" w:semiHidden="0" w:uiPriority="1" w:unhideWhenUsed="0" w:qFormat="1"/>
+    <w:lsdException w:name="Light Shading" w:semiHidden="0" w:uiPriority="60" w:unhideWhenUsed="0"/>
+    <w:lsdException w:name="Light List" w:semiHidden="0" w:uiPriority="61" w:unhideWhenUsed="0"/>
+    <w:lsdException w:name="Light Grid" w:semiHidden="0" w:uiPriority="62" w:unhideWhenUsed="0"/>
+    <w:lsdException w:name="Medium Shading 1" w:semiHidden="0" w:uiPriority="63" w:unhideWhenUsed="0"/>
+    <w:lsdException w:name="Medium Shading 2" w:semiHidden="0" w:uiPriority="64" w:unhideWhenUsed="0"/>
+    <w:lsdException w:name="Medium List 1" w:semiHidden="0" w:uiPriority="65" w:unhideWhenUsed="0"/>
+    <w:lsdException w:name="Medium List 2" w:semiHidden="0" w:uiPriority="66" w:unhideWhenUsed="0"/>
+    <w:lsdException w:name="Medium Grid 1" w:semiHidden="0" w:uiPriority="67" w:unhideWhenUsed="0"/>
+    <w:lsdException w:name="Medium Grid 2" w:semiHidden="0" w:uiPriority="68" w:unhideWhenUsed="0"/>
+    <w:lsdException w:name="Medium Grid 3" w:semiHidden="0" w:uiPriority="69" w:unhideWhenUsed="0"/>
+    <w:lsdException w:name="Dark List" w:semiHidden="0" w:uiPriority="70" w:unhideWhenUsed="0"/>
+    <w:lsdException w:name="Colorful Shading" w:semiHidden="0" w:uiPriority="71" w:unhideWhenUsed="0"/>
+    <w:lsdException w:name="Colorful List" w:semiHidden="0" w:uiPriority="72" w:unhideWhenUsed="0"/>
+    <w:lsdException w:name="Colorful Grid" w:semiHidden="0" w:uiPriority="73" w:unhideWhenUsed="0"/>
+    <w:lsdException w:name="Light Shading Accent 1" w:semiHidden="0" w:uiPriority="60" w:unhideWhenUsed="0"/>
+    <w:lsdException w:name="Light List Accent 1" w:semiHidden="0" w:uiPriority="61" w:unhideWhenUsed="0"/>
+    <w:lsdException w:name="Light Grid Accent 1" w:semiHidden="0" w:uiPriority="62" w:unhideWhenUsed="0"/>
+    <w:lsdException w:name="Medium Shading 1 Accent 1" w:semiHidden="0" w:uiPriority="63" w:unhideWhenUsed="0"/>
+    <w:lsdException w:name="Medium Shading 2 Accent 1" w:semiHidden="0" w:uiPriority="64" w:unhideWhenUsed="0"/>
+    <w:lsdException w:name="Medium List 1 Accent 1" w:semiHidden="0" w:uiPriority="65" w:unhideWhenUsed="0"/>
+    <w:lsdException w:name="Revision" w:unhideWhenUsed="0"/>
+    <w:lsdException w:name="List Paragraph" w:semiHidden="0" w:uiPriority="34" w:unhideWhenUsed="0" w:qFormat="1"/>
+    <w:lsdException w:name="Quote" w:semiHidden="0" w:uiPriority="29" w:unhideWhenUsed="0" w:qFormat="1"/>
+    <w:lsdException w:name="Intense Quote" w:semiHidden="0" w:uiPriority="30" w:unhideWhenUsed="0" w:qFormat="1"/>
+    <w:lsdException w:name="Medium List 2 Accent 1" w:semiHidden="0" w:uiPriority="66" w:unhideWhenUsed="0"/>
+    <w:lsdException w:name="Medium Grid 1 Accent 1" w:semiHidden="0" w:uiPriority="67" w:unhideWhenUsed="0"/>
+    <w:lsdException w:name="Medium Grid 2 Accent 1" w:semiHidden="0" w:uiPriority="68" w:unhideWhenUsed="0"/>
+    <w:lsdException w:name="Medium Grid 3 Accent 1" w:semiHidden="0" w:uiPriority="69" w:unhideWhenUsed="0"/>
+    <w:lsdException w:name="Dark List Accent 1" w:semiHidden="0" w:uiPriority="70" w:unhideWhenUsed="0"/>
+    <w:lsdException w:name="Colorful Shading Accent 1" w:semiHidden="0" w:uiPriority="71" w:unhideWhenUsed="0"/>
+    <w:lsdException w:name="Colorful List Accent 1" w:semiHidden="0" w:uiPriority="72" w:unhideWhenUsed="0"/>
+    <w:lsdException w:name="Colorful Grid Accent 1" w:semiHidden="0" w:uiPriority="73" w:unhideWhenUsed="0"/>
+    <w:lsdException w:name="Light Shading Accent 2" w:semiHidden="0" w:uiPriority="60" w:unhideWhenUsed="0"/>
+    <w:lsdException w:name="Light List Accent 2" w:semiHidden="0" w:uiPriority="61" w:unhideWhenUsed="0"/>
+    <w:lsdException w:name="Light Grid Accent 2" w:semiHidden="0" w:uiPriority="62" w:unhideWhenUsed="0"/>
+    <w:lsdException w:name="Medium Shading 1 Accent 2" w:semiHidden="0" w:uiPriority="63" w:unhideWhenUsed="0"/>
+    <w:lsdException w:name="Medium Shading 2 Accent 2" w:semiHidden="0" w:uiPriority="64" w:unhideWhenUsed="0"/>
+    <w:lsdException w:name="Medium List 1 Accent 2" w:semiHidden="0" w:uiPriority="65" w:unhideWhenUsed="0"/>
+    <w:lsdException w:name="Medium List 2 Accent 2" w:semiHidden="0" w:uiPriority="66" w:unhideWhenUsed="0"/>
+    <w:lsdException w:name="Medium Grid 1 Accent 2" w:semiHidden="0" w:uiPriority="67" w:unhideWhenUsed="0"/>
+    <w:lsdException w:name="Medium Grid 2 Accent 2" w:semiHidden="0" w:uiPriority="68" w:unhideWhenUsed="0"/>
+    <w:lsdException w:name="Medium Grid 3 Accent 2" w:semiHidden="0" w:uiPriority="69" w:unhideWhenUsed="0"/>
+    <w:lsdException w:name="Dark List Accent 2" w:semiHidden="0" w:uiPriority="70" w:unhideWhenUsed="0"/>
+    <w:lsdException w:name="Colorful Shading Accent 2" w:semiHidden="0" w:uiPriority="71" w:unhideWhenUsed="0"/>
+    <w:lsdException w:name="Colorful List Accent 2" w:semiHidden="0" w:uiPriority="72" w:unhideWhenUsed="0"/>
+    <w:lsdException w:name="Colorful Grid Accent 2" w:semiHidden="0" w:uiPriority="73" w:unhideWhenUsed="0"/>
+    <w:lsdException w:name="Light Shading Accent 3" w:semiHidden="0" w:uiPriority="60" w:unhideWhenUsed="0"/>
+    <w:lsdException w:name="Light List Accent 3" w:semiHidden="0" w:uiPriority="61" w:unhideWhenUsed="0"/>
+    <w:lsdException w:name="Light Grid Accent 3" w:semiHidden="0" w:uiPriority="62" w:unhideWhenUsed="0"/>
+    <w:lsdException w:name="Medium Shading 1 Accent 3" w:semiHidden="0" w:uiPriority="63" w:unhideWhenUsed="0"/>
+    <w:lsdException w:name="Medium Shading 2 Accent 3" w:semiHidden="0" w:uiPriority="64" w:unhideWhenUsed="0"/>
+    <w:lsdException w:name="Medium List 1 Accent 3" w:semiHidden="0" w:uiPriority="65" w:unhideWhenUsed="0"/>
+    <w:lsdException w:name="Medium List 2 Accent 3" w:semiHidden="0" w:uiPriority="66" w:unhideWhenUsed="0"/>
+    <w:lsdException w:name="Medium Grid 1 Accent 3" w:semiHidden="0" w:uiPriority="67" w:unhideWhenUsed="0"/>
+    <w:lsdException w:name="Medium Grid 2 Accent 3" w:semiHidden="0" w:uiPriority="68" w:unhideWhenUsed="0"/>
+    <w:lsdException w:name="Medium Grid 3 Accent 3" w:semiHidden="0" w:uiPriority="69" w:unhideWhenUsed="0"/>
+    <w:lsdException w:name="Dark List Accent 3" w:semiHidden="0" w:uiPriority="70" w:unhideWhenUsed="0"/>
+    <w:lsdException w:name="Colorful Shading Accent 3" w:semiHidden="0" w:uiPriority="71" w:unhideWhenUsed="0"/>
+    <w:lsdException w:name="Colorful List Accent 3" w:semiHidden="0" w:uiPriority="72" w:unhideWhenUsed="0"/>
+    <w:lsdException w:name="Colorful Grid Accent 3" w:semiHidden="0" w:uiPriority="73" w:unhideWhenUsed="0"/>
+    <w:lsdException w:name="Light Shading Accent 4" w:semiHidden="0" w:uiPriority="60" w:unhideWhenUsed="0"/>
+    <w:lsdException w:name="Light List Accent 4" w:semiHidden="0" w:uiPriority="61" w:unhideWhenUsed="0"/>
+    <w:lsdException w:name="Light Grid Accent 4" w:semiHidden="0" w:uiPriority="62" w:unhideWhenUsed="0"/>
+    <w:lsdException w:name="Medium Shading 1 Accent 4" w:semiHidden="0" w:uiPriority="63" w:unhideWhenUsed="0"/>
+    <w:lsdException w:name="Medium Shading 2 Accent 4" w:semiHidden="0" w:uiPriority="64" w:unhideWhenUsed="0"/>
+    <w:lsdException w:name="Medium List 1 Accent 4" w:semiHidden="0" w:uiPriority="65" w:unhideWhenUsed="0"/>
+    <w:lsdException w:name="Medium List 2 Accent 4" w:semiHidden="0" w:uiPriority="66" w:unhideWhenUsed="0"/>
+    <w:lsdException w:name="Medium Grid 1 Accent 4" w:semiHidden="0" w:uiPriority="67" w:unhideWhenUsed="0"/>
+    <w:lsdException w:name="Medium Grid 2 Accent 4" w:semiHidden="0" w:uiPriority="68" w:unhideWhenUsed="0"/>
+    <w:lsdException w:name="Medium Grid 3 Accent 4" w:semiHidden="0" w:uiPriority="69" w:unhideWhenUsed="0"/>
+    <w:lsdException w:name="Dark List Accent 4" w:semiHidden="0" w:uiPriority="70" w:unhideWhenUsed="0"/>
+    <w:lsdException w:name="Colorful Shading Accent 4" w:semiHidden="0" w:uiPriority="71" w:unhideWhenUsed="0"/>
+    <w:lsdException w:name="Colorful List Accent 4" w:semiHidden="0" w:uiPriority="72" w:unhideWhenUsed="0"/>
+    <w:lsdException w:name="Colorful Grid Accent 4" w:semiHidden="0" w:uiPriority="73" w:unhideWhenUsed="0"/>
+    <w:lsdException w:name="Light Shading Accent 5" w:semiHidden="0" w:uiPriority="60" w:unhideWhenUsed="0"/>
+    <w:lsdException w:name="Light List Accent 5" w:semiHidden="0" w:uiPriority="61" w:unhideWhenUsed="0"/>
+    <w:lsdException w:name="Light Grid Accent 5" w:semiHidden="0" w:uiPriority="62" w:unhideWhenUsed="0"/>
+    <w:lsdException w:name="Medium Shading 1 Accent 5" w:semiHidden="0" w:uiPriority="63" w:unhideWhenUsed="0"/>
+    <w:lsdException w:name="Medium Shading 2 Accent 5" w:semiHidden="0" w:uiPriority="64" w:unhideWhenUsed="0"/>
+    <w:lsdException w:name="Medium List 1 Accent 5" w:semiHidden="0" w:uiPriority="65" w:unhideWhenUsed="0"/>
+    <w:lsdException w:name="Medium List 2 Accent 5" w:semiHidden="0" w:uiPriority="66" w:unhideWhenUsed="0"/>
+    <w:lsdException w:name="Medium Grid 1 Accent 5" w:semiHidden="0" w:uiPriority="67" w:unhideWhenUsed="0"/>
+    <w:lsdException w:name="Medium Grid 2 Accent 5" w:semiHidden="0" w:uiPriority="68" w:unhideWhenUsed="0"/>
+    <w:lsdException w:name="Medium Grid 3 Accent 5" w:semiHidden="0" w:uiPriority="69" w:unhideWhenUsed="0"/>
+    <w:lsdException w:name="Dark List Accent 5" w:semiHidden="0" w:uiPriority="70" w:unhideWhenUsed="0"/>
+    <w:lsdException w:name="Colorful Shading Accent 5" w:semiHidden="0" w:uiPriority="71" w:unhideWhenUsed="0"/>
+    <w:lsdException w:name="Colorful List Accent 5" w:semiHidden="0" w:uiPriority="72" w:unhideWhenUsed="0"/>
+    <w:lsdException w:name="Colorful Grid Accent 5" w:semiHidden="0" w:uiPriority="73" w:unhideWhenUsed="0"/>
+    <w:lsdException w:name="Light Shading Accent 6" w:semiHidden="0" w:uiPriority="60" w:unhideWhenUsed="0"/>
+    <w:lsdException w:name="Light List Accent 6" w:semiHidden="0" w:uiPriority="61" w:unhideWhenUsed="0"/>
+    <w:lsdException w:name="Light Grid Accent 6" w:semiHidden="0" w:uiPriority="62" w:unhideWhenUsed="0"/>
+    <w:lsdException w:name="Medium Shading 1 Accent 6" w:semiHidden="0" w:uiPriority="63" w:unhideWhenUsed="0"/>
+    <w:lsdException w:name="Medium Shading 2 Accent 6" w:semiHidden="0" w:uiPriority="64" w:unhideWhenUsed="0"/>
+    <w:lsdException w:name="Medium List 1 Accent 6" w:semiHidden="0" w:uiPriority="65" w:unhideWhenUsed="0"/>
+    <w:lsdException w:name="Medium List 2 Accent 6" w:semiHidden="0" w:uiPriority="66" w:unhideWhenUsed="0"/>
+    <w:lsdException w:name="Medium Grid 1 Accent 6" w:semiHidden="0" w:uiPriority="67" w:unhideWhenUsed="0"/>
+    <w:lsdException w:name="Medium Grid 2 Accent 6" w:semiHidden="0" w:uiPriority="68" w:unhideWhenUsed="0"/>
+    <w:lsdException w:name="Medium Grid 3 Accent 6" w:semiHidden="0" w:uiPriority="69" w:unhideWhenUsed="0"/>
+    <w:lsdException w:name="Dark List Accent 6" w:semiHidden="0" w:uiPriority="70" w:unhideWhenUsed="0"/>
+    <w:lsdException w:name="Colorful Shading Accent 6" w:semiHidden="0" w:uiPriority="71" w:unhideWhenUsed="0"/>
+    <w:lsdException w:name="Colorful List Accent 6" w:semiHidden="0" w:uiPriority="72" w:unhideWhenUsed="0"/>
+    <w:lsdException w:name="Colorful Grid Accent 6" w:semiHidden="0" w:uiPriority="73" w:unhideWhenUsed="0"/>
+    <w:lsdException w:name="Subtle Emphasis" w:semiHidden="0" w:uiPriority="19" w:unhideWhenUsed="0" w:qFormat="1"/>
+    <w:lsdException w:name="Intense Emphasis" w:semiHidden="0" w:uiPriority="21" w:unhideWhenUsed="0" w:qFormat="1"/>
+    <w:lsdException w:name="Subtle Reference" w:semiHidden="0" w:uiPriority="31" w:unhideWhenUsed="0" w:qFormat="1"/>
+    <w:lsdException w:name="Intense Reference" w:semiHidden="0" w:uiPriority="32" w:unhideWhenUsed="0" w:qFormat="1"/>
+    <w:lsdException w:name="Book Title" w:semiHidden="0" w:uiPriority="33" w:unhideWhenUsed="0" w:qFormat="1"/>
+    <w:lsdException w:name="Bibliography" w:uiPriority="37"/>
+    <w:lsdException w:name="TOC Heading" w:uiPriority="39" w:qFormat="1"/>
   </w:latentStyles>
   <w:style w:type="paragraph" w:default="1" w:styleId="Normal">
     <w:name w:val="Normal"/>
@@ -3477,6 +3484,1125 @@
         <w:insideV w:val="single" w:sz="4" w:space="0" w:color="auto"/>
       </w:tblBorders>
     </w:tblPr>
+  </w:style>
+  <w:style w:type="paragraph" w:styleId="BalloonText">
+    <w:name w:val="Balloon Text"/>
+    <w:basedOn w:val="Normal"/>
+    <w:link w:val="BalloonTextChar"/>
+    <w:uiPriority w:val="99"/>
+    <w:semiHidden/>
+    <w:unhideWhenUsed/>
+    <w:rsid w:val="00E96693"/>
+    <w:pPr>
+      <w:spacing w:after="0"/>
+    </w:pPr>
+    <w:rPr>
+      <w:rFonts w:ascii="Tahoma" w:hAnsi="Tahoma" w:cs="Tahoma"/>
+      <w:sz w:val="16"/>
+      <w:szCs w:val="16"/>
+    </w:rPr>
+  </w:style>
+  <w:style w:type="character" w:customStyle="1" w:styleId="BalloonTextChar">
+    <w:name w:val="Balloon Text Char"/>
+    <w:basedOn w:val="DefaultParagraphFont"/>
+    <w:link w:val="BalloonText"/>
+    <w:uiPriority w:val="99"/>
+    <w:semiHidden/>
+    <w:rsid w:val="00E96693"/>
+    <w:rPr>
+      <w:rFonts w:ascii="Tahoma" w:hAnsi="Tahoma" w:cs="Tahoma"/>
+      <w:sz w:val="16"/>
+      <w:szCs w:val="16"/>
+      <w:lang w:val="en-CA"/>
+    </w:rPr>
+  </w:style>
+</w:styles>
+</file>
+
+<file path=word/stylesWithEffects.xml><?xml version="1.0" encoding="utf-8"?>
+<w:styles xmlns:wpc="http://schemas.microsoft.com/office/word/2010/wordprocessingCanvas" xmlns:mc="http://schemas.openxmlformats.org/markup-compatibility/2006" xmlns:o="urn:schemas-microsoft-com:office:office" xmlns:r="http://schemas.openxmlformats.org/officeDocument/2006/relationships" xmlns:m="http://schemas.openxmlformats.org/officeDocument/2006/math" xmlns:v="urn:schemas-microsoft-com:vml" xmlns:wp14="http://schemas.microsoft.com/office/word/2010/wordprocessingDrawing" xmlns:wp="http://schemas.openxmlformats.org/drawingml/2006/wordprocessingDrawing" xmlns:w10="urn:schemas-microsoft-com:office:word" xmlns:w="http://schemas.openxmlformats.org/wordprocessingml/2006/main" xmlns:w14="http://schemas.microsoft.com/office/word/2010/wordml" xmlns:wpg="http://schemas.microsoft.com/office/word/2010/wordprocessingGroup" xmlns:wpi="http://schemas.microsoft.com/office/word/2010/wordprocessingInk" xmlns:wne="http://schemas.microsoft.com/office/word/2006/wordml" xmlns:wps="http://schemas.microsoft.com/office/word/2010/wordprocessingShape" mc:Ignorable="w14 wp14">
+  <w:docDefaults>
+    <w:rPrDefault>
+      <w:rPr>
+        <w:rFonts w:ascii="Times New Roman" w:eastAsia="Times New Roman" w:hAnsi="Times New Roman" w:cs="Times New Roman"/>
+        <w:lang w:val="en-US" w:eastAsia="en-US" w:bidi="ar-SA"/>
+      </w:rPr>
+    </w:rPrDefault>
+    <w:pPrDefault/>
+  </w:docDefaults>
+  <w:latentStyles w:defLockedState="0" w:defUIPriority="99" w:defSemiHidden="1" w:defUnhideWhenUsed="1" w:defQFormat="0" w:count="267">
+    <w:lsdException w:name="Normal" w:semiHidden="0" w:uiPriority="0" w:unhideWhenUsed="0" w:qFormat="1"/>
+    <w:lsdException w:name="heading 1" w:semiHidden="0" w:uiPriority="0" w:unhideWhenUsed="0" w:qFormat="1"/>
+    <w:lsdException w:name="heading 2" w:semiHidden="0" w:uiPriority="0" w:unhideWhenUsed="0" w:qFormat="1"/>
+    <w:lsdException w:name="heading 3" w:semiHidden="0" w:uiPriority="0" w:unhideWhenUsed="0" w:qFormat="1"/>
+    <w:lsdException w:name="heading 4" w:semiHidden="0" w:uiPriority="0" w:unhideWhenUsed="0" w:qFormat="1"/>
+    <w:lsdException w:name="heading 5" w:semiHidden="0" w:uiPriority="0" w:unhideWhenUsed="0" w:qFormat="1"/>
+    <w:lsdException w:name="heading 6" w:semiHidden="0" w:uiPriority="0" w:unhideWhenUsed="0" w:qFormat="1"/>
+    <w:lsdException w:name="heading 7" w:semiHidden="0" w:uiPriority="0" w:unhideWhenUsed="0" w:qFormat="1"/>
+    <w:lsdException w:name="heading 8" w:semiHidden="0" w:uiPriority="0" w:unhideWhenUsed="0" w:qFormat="1"/>
+    <w:lsdException w:name="heading 9" w:semiHidden="0" w:uiPriority="0" w:unhideWhenUsed="0" w:qFormat="1"/>
+    <w:lsdException w:name="toc 1" w:uiPriority="39"/>
+    <w:lsdException w:name="toc 2" w:uiPriority="39"/>
+    <w:lsdException w:name="toc 3" w:uiPriority="39"/>
+    <w:lsdException w:name="toc 4" w:uiPriority="39"/>
+    <w:lsdException w:name="toc 5" w:uiPriority="39"/>
+    <w:lsdException w:name="toc 6" w:uiPriority="39"/>
+    <w:lsdException w:name="toc 7" w:uiPriority="39"/>
+    <w:lsdException w:name="toc 8" w:uiPriority="39"/>
+    <w:lsdException w:name="toc 9" w:uiPriority="39"/>
+    <w:lsdException w:name="caption" w:semiHidden="0" w:uiPriority="35" w:unhideWhenUsed="0" w:qFormat="1"/>
+    <w:lsdException w:name="Title" w:semiHidden="0" w:uiPriority="0" w:unhideWhenUsed="0" w:qFormat="1"/>
+    <w:lsdException w:name="Default Paragraph Font" w:uiPriority="1"/>
+    <w:lsdException w:name="Subtitle" w:semiHidden="0" w:uiPriority="11" w:unhideWhenUsed="0" w:qFormat="1"/>
+    <w:lsdException w:name="Strong" w:semiHidden="0" w:uiPriority="22" w:unhideWhenUsed="0" w:qFormat="1"/>
+    <w:lsdException w:name="Emphasis" w:semiHidden="0" w:uiPriority="20" w:unhideWhenUsed="0" w:qFormat="1"/>
+    <w:lsdException w:name="Table Grid" w:semiHidden="0" w:uiPriority="39" w:unhideWhenUsed="0"/>
+    <w:lsdException w:name="Placeholder Text" w:unhideWhenUsed="0"/>
+    <w:lsdException w:name="No Spacing" w:semiHidden="0" w:uiPriority="1" w:unhideWhenUsed="0" w:qFormat="1"/>
+    <w:lsdException w:name="Light Shading" w:semiHidden="0" w:uiPriority="60" w:unhideWhenUsed="0"/>
+    <w:lsdException w:name="Light List" w:semiHidden="0" w:uiPriority="61" w:unhideWhenUsed="0"/>
+    <w:lsdException w:name="Light Grid" w:semiHidden="0" w:uiPriority="62" w:unhideWhenUsed="0"/>
+    <w:lsdException w:name="Medium Shading 1" w:semiHidden="0" w:uiPriority="63" w:unhideWhenUsed="0"/>
+    <w:lsdException w:name="Medium Shading 2" w:semiHidden="0" w:uiPriority="64" w:unhideWhenUsed="0"/>
+    <w:lsdException w:name="Medium List 1" w:semiHidden="0" w:uiPriority="65" w:unhideWhenUsed="0"/>
+    <w:lsdException w:name="Medium List 2" w:semiHidden="0" w:uiPriority="66" w:unhideWhenUsed="0"/>
+    <w:lsdException w:name="Medium Grid 1" w:semiHidden="0" w:uiPriority="67" w:unhideWhenUsed="0"/>
+    <w:lsdException w:name="Medium Grid 2" w:semiHidden="0" w:uiPriority="68" w:unhideWhenUsed="0"/>
+    <w:lsdException w:name="Medium Grid 3" w:semiHidden="0" w:uiPriority="69" w:unhideWhenUsed="0"/>
+    <w:lsdException w:name="Dark List" w:semiHidden="0" w:uiPriority="70" w:unhideWhenUsed="0"/>
+    <w:lsdException w:name="Colorful Shading" w:semiHidden="0" w:uiPriority="71" w:unhideWhenUsed="0"/>
+    <w:lsdException w:name="Colorful List" w:semiHidden="0" w:uiPriority="72" w:unhideWhenUsed="0"/>
+    <w:lsdException w:name="Colorful Grid" w:semiHidden="0" w:uiPriority="73" w:unhideWhenUsed="0"/>
+    <w:lsdException w:name="Light Shading Accent 1" w:semiHidden="0" w:uiPriority="60" w:unhideWhenUsed="0"/>
+    <w:lsdException w:name="Light List Accent 1" w:semiHidden="0" w:uiPriority="61" w:unhideWhenUsed="0"/>
+    <w:lsdException w:name="Light Grid Accent 1" w:semiHidden="0" w:uiPriority="62" w:unhideWhenUsed="0"/>
+    <w:lsdException w:name="Medium Shading 1 Accent 1" w:semiHidden="0" w:uiPriority="63" w:unhideWhenUsed="0"/>
+    <w:lsdException w:name="Medium Shading 2 Accent 1" w:semiHidden="0" w:uiPriority="64" w:unhideWhenUsed="0"/>
+    <w:lsdException w:name="Medium List 1 Accent 1" w:semiHidden="0" w:uiPriority="65" w:unhideWhenUsed="0"/>
+    <w:lsdException w:name="Revision" w:unhideWhenUsed="0"/>
+    <w:lsdException w:name="List Paragraph" w:semiHidden="0" w:uiPriority="34" w:unhideWhenUsed="0" w:qFormat="1"/>
+    <w:lsdException w:name="Quote" w:semiHidden="0" w:uiPriority="29" w:unhideWhenUsed="0" w:qFormat="1"/>
+    <w:lsdException w:name="Intense Quote" w:semiHidden="0" w:uiPriority="30" w:unhideWhenUsed="0" w:qFormat="1"/>
+    <w:lsdException w:name="Medium List 2 Accent 1" w:semiHidden="0" w:uiPriority="66" w:unhideWhenUsed="0"/>
+    <w:lsdException w:name="Medium Grid 1 Accent 1" w:semiHidden="0" w:uiPriority="67" w:unhideWhenUsed="0"/>
+    <w:lsdException w:name="Medium Grid 2 Accent 1" w:semiHidden="0" w:uiPriority="68" w:unhideWhenUsed="0"/>
+    <w:lsdException w:name="Medium Grid 3 Accent 1" w:semiHidden="0" w:uiPriority="69" w:unhideWhenUsed="0"/>
+    <w:lsdException w:name="Dark List Accent 1" w:semiHidden="0" w:uiPriority="70" w:unhideWhenUsed="0"/>
+    <w:lsdException w:name="Colorful Shading Accent 1" w:semiHidden="0" w:uiPriority="71" w:unhideWhenUsed="0"/>
+    <w:lsdException w:name="Colorful List Accent 1" w:semiHidden="0" w:uiPriority="72" w:unhideWhenUsed="0"/>
+    <w:lsdException w:name="Colorful Grid Accent 1" w:semiHidden="0" w:uiPriority="73" w:unhideWhenUsed="0"/>
+    <w:lsdException w:name="Light Shading Accent 2" w:semiHidden="0" w:uiPriority="60" w:unhideWhenUsed="0"/>
+    <w:lsdException w:name="Light List Accent 2" w:semiHidden="0" w:uiPriority="61" w:unhideWhenUsed="0"/>
+    <w:lsdException w:name="Light Grid Accent 2" w:semiHidden="0" w:uiPriority="62" w:unhideWhenUsed="0"/>
+    <w:lsdException w:name="Medium Shading 1 Accent 2" w:semiHidden="0" w:uiPriority="63" w:unhideWhenUsed="0"/>
+    <w:lsdException w:name="Medium Shading 2 Accent 2" w:semiHidden="0" w:uiPriority="64" w:unhideWhenUsed="0"/>
+    <w:lsdException w:name="Medium List 1 Accent 2" w:semiHidden="0" w:uiPriority="65" w:unhideWhenUsed="0"/>
+    <w:lsdException w:name="Medium List 2 Accent 2" w:semiHidden="0" w:uiPriority="66" w:unhideWhenUsed="0"/>
+    <w:lsdException w:name="Medium Grid 1 Accent 2" w:semiHidden="0" w:uiPriority="67" w:unhideWhenUsed="0"/>
+    <w:lsdException w:name="Medium Grid 2 Accent 2" w:semiHidden="0" w:uiPriority="68" w:unhideWhenUsed="0"/>
+    <w:lsdException w:name="Medium Grid 3 Accent 2" w:semiHidden="0" w:uiPriority="69" w:unhideWhenUsed="0"/>
+    <w:lsdException w:name="Dark List Accent 2" w:semiHidden="0" w:uiPriority="70" w:unhideWhenUsed="0"/>
+    <w:lsdException w:name="Colorful Shading Accent 2" w:semiHidden="0" w:uiPriority="71" w:unhideWhenUsed="0"/>
+    <w:lsdException w:name="Colorful List Accent 2" w:semiHidden="0" w:uiPriority="72" w:unhideWhenUsed="0"/>
+    <w:lsdException w:name="Colorful Grid Accent 2" w:semiHidden="0" w:uiPriority="73" w:unhideWhenUsed="0"/>
+    <w:lsdException w:name="Light Shading Accent 3" w:semiHidden="0" w:uiPriority="60" w:unhideWhenUsed="0"/>
+    <w:lsdException w:name="Light List Accent 3" w:semiHidden="0" w:uiPriority="61" w:unhideWhenUsed="0"/>
+    <w:lsdException w:name="Light Grid Accent 3" w:semiHidden="0" w:uiPriority="62" w:unhideWhenUsed="0"/>
+    <w:lsdException w:name="Medium Shading 1 Accent 3" w:semiHidden="0" w:uiPriority="63" w:unhideWhenUsed="0"/>
+    <w:lsdException w:name="Medium Shading 2 Accent 3" w:semiHidden="0" w:uiPriority="64" w:unhideWhenUsed="0"/>
+    <w:lsdException w:name="Medium List 1 Accent 3" w:semiHidden="0" w:uiPriority="65" w:unhideWhenUsed="0"/>
+    <w:lsdException w:name="Medium List 2 Accent 3" w:semiHidden="0" w:uiPriority="66" w:unhideWhenUsed="0"/>
+    <w:lsdException w:name="Medium Grid 1 Accent 3" w:semiHidden="0" w:uiPriority="67" w:unhideWhenUsed="0"/>
+    <w:lsdException w:name="Medium Grid 2 Accent 3" w:semiHidden="0" w:uiPriority="68" w:unhideWhenUsed="0"/>
+    <w:lsdException w:name="Medium Grid 3 Accent 3" w:semiHidden="0" w:uiPriority="69" w:unhideWhenUsed="0"/>
+    <w:lsdException w:name="Dark List Accent 3" w:semiHidden="0" w:uiPriority="70" w:unhideWhenUsed="0"/>
+    <w:lsdException w:name="Colorful Shading Accent 3" w:semiHidden="0" w:uiPriority="71" w:unhideWhenUsed="0"/>
+    <w:lsdException w:name="Colorful List Accent 3" w:semiHidden="0" w:uiPriority="72" w:unhideWhenUsed="0"/>
+    <w:lsdException w:name="Colorful Grid Accent 3" w:semiHidden="0" w:uiPriority="73" w:unhideWhenUsed="0"/>
+    <w:lsdException w:name="Light Shading Accent 4" w:semiHidden="0" w:uiPriority="60" w:unhideWhenUsed="0"/>
+    <w:lsdException w:name="Light List Accent 4" w:semiHidden="0" w:uiPriority="61" w:unhideWhenUsed="0"/>
+    <w:lsdException w:name="Light Grid Accent 4" w:semiHidden="0" w:uiPriority="62" w:unhideWhenUsed="0"/>
+    <w:lsdException w:name="Medium Shading 1 Accent 4" w:semiHidden="0" w:uiPriority="63" w:unhideWhenUsed="0"/>
+    <w:lsdException w:name="Medium Shading 2 Accent 4" w:semiHidden="0" w:uiPriority="64" w:unhideWhenUsed="0"/>
+    <w:lsdException w:name="Medium List 1 Accent 4" w:semiHidden="0" w:uiPriority="65" w:unhideWhenUsed="0"/>
+    <w:lsdException w:name="Medium List 2 Accent 4" w:semiHidden="0" w:uiPriority="66" w:unhideWhenUsed="0"/>
+    <w:lsdException w:name="Medium Grid 1 Accent 4" w:semiHidden="0" w:uiPriority="67" w:unhideWhenUsed="0"/>
+    <w:lsdException w:name="Medium Grid 2 Accent 4" w:semiHidden="0" w:uiPriority="68" w:unhideWhenUsed="0"/>
+    <w:lsdException w:name="Medium Grid 3 Accent 4" w:semiHidden="0" w:uiPriority="69" w:unhideWhenUsed="0"/>
+    <w:lsdException w:name="Dark List Accent 4" w:semiHidden="0" w:uiPriority="70" w:unhideWhenUsed="0"/>
+    <w:lsdException w:name="Colorful Shading Accent 4" w:semiHidden="0" w:uiPriority="71" w:unhideWhenUsed="0"/>
+    <w:lsdException w:name="Colorful List Accent 4" w:semiHidden="0" w:uiPriority="72" w:unhideWhenUsed="0"/>
+    <w:lsdException w:name="Colorful Grid Accent 4" w:semiHidden="0" w:uiPriority="73" w:unhideWhenUsed="0"/>
+    <w:lsdException w:name="Light Shading Accent 5" w:semiHidden="0" w:uiPriority="60" w:unhideWhenUsed="0"/>
+    <w:lsdException w:name="Light List Accent 5" w:semiHidden="0" w:uiPriority="61" w:unhideWhenUsed="0"/>
+    <w:lsdException w:name="Light Grid Accent 5" w:semiHidden="0" w:uiPriority="62" w:unhideWhenUsed="0"/>
+    <w:lsdException w:name="Medium Shading 1 Accent 5" w:semiHidden="0" w:uiPriority="63" w:unhideWhenUsed="0"/>
+    <w:lsdException w:name="Medium Shading 2 Accent 5" w:semiHidden="0" w:uiPriority="64" w:unhideWhenUsed="0"/>
+    <w:lsdException w:name="Medium List 1 Accent 5" w:semiHidden="0" w:uiPriority="65" w:unhideWhenUsed="0"/>
+    <w:lsdException w:name="Medium List 2 Accent 5" w:semiHidden="0" w:uiPriority="66" w:unhideWhenUsed="0"/>
+    <w:lsdException w:name="Medium Grid 1 Accent 5" w:semiHidden="0" w:uiPriority="67" w:unhideWhenUsed="0"/>
+    <w:lsdException w:name="Medium Grid 2 Accent 5" w:semiHidden="0" w:uiPriority="68" w:unhideWhenUsed="0"/>
+    <w:lsdException w:name="Medium Grid 3 Accent 5" w:semiHidden="0" w:uiPriority="69" w:unhideWhenUsed="0"/>
+    <w:lsdException w:name="Dark List Accent 5" w:semiHidden="0" w:uiPriority="70" w:unhideWhenUsed="0"/>
+    <w:lsdException w:name="Colorful Shading Accent 5" w:semiHidden="0" w:uiPriority="71" w:unhideWhenUsed="0"/>
+    <w:lsdException w:name="Colorful List Accent 5" w:semiHidden="0" w:uiPriority="72" w:unhideWhenUsed="0"/>
+    <w:lsdException w:name="Colorful Grid Accent 5" w:semiHidden="0" w:uiPriority="73" w:unhideWhenUsed="0"/>
+    <w:lsdException w:name="Light Shading Accent 6" w:semiHidden="0" w:uiPriority="60" w:unhideWhenUsed="0"/>
+    <w:lsdException w:name="Light List Accent 6" w:semiHidden="0" w:uiPriority="61" w:unhideWhenUsed="0"/>
+    <w:lsdException w:name="Light Grid Accent 6" w:semiHidden="0" w:uiPriority="62" w:unhideWhenUsed="0"/>
+    <w:lsdException w:name="Medium Shading 1 Accent 6" w:semiHidden="0" w:uiPriority="63" w:unhideWhenUsed="0"/>
+    <w:lsdException w:name="Medium Shading 2 Accent 6" w:semiHidden="0" w:uiPriority="64" w:unhideWhenUsed="0"/>
+    <w:lsdException w:name="Medium List 1 Accent 6" w:semiHidden="0" w:uiPriority="65" w:unhideWhenUsed="0"/>
+    <w:lsdException w:name="Medium List 2 Accent 6" w:semiHidden="0" w:uiPriority="66" w:unhideWhenUsed="0"/>
+    <w:lsdException w:name="Medium Grid 1 Accent 6" w:semiHidden="0" w:uiPriority="67" w:unhideWhenUsed="0"/>
+    <w:lsdException w:name="Medium Grid 2 Accent 6" w:semiHidden="0" w:uiPriority="68" w:unhideWhenUsed="0"/>
+    <w:lsdException w:name="Medium Grid 3 Accent 6" w:semiHidden="0" w:uiPriority="69" w:unhideWhenUsed="0"/>
+    <w:lsdException w:name="Dark List Accent 6" w:semiHidden="0" w:uiPriority="70" w:unhideWhenUsed="0"/>
+    <w:lsdException w:name="Colorful Shading Accent 6" w:semiHidden="0" w:uiPriority="71" w:unhideWhenUsed="0"/>
+    <w:lsdException w:name="Colorful List Accent 6" w:semiHidden="0" w:uiPriority="72" w:unhideWhenUsed="0"/>
+    <w:lsdException w:name="Colorful Grid Accent 6" w:semiHidden="0" w:uiPriority="73" w:unhideWhenUsed="0"/>
+    <w:lsdException w:name="Subtle Emphasis" w:semiHidden="0" w:uiPriority="19" w:unhideWhenUsed="0" w:qFormat="1"/>
+    <w:lsdException w:name="Intense Emphasis" w:semiHidden="0" w:uiPriority="21" w:unhideWhenUsed="0" w:qFormat="1"/>
+    <w:lsdException w:name="Subtle Reference" w:semiHidden="0" w:uiPriority="31" w:unhideWhenUsed="0" w:qFormat="1"/>
+    <w:lsdException w:name="Intense Reference" w:semiHidden="0" w:uiPriority="32" w:unhideWhenUsed="0" w:qFormat="1"/>
+    <w:lsdException w:name="Book Title" w:semiHidden="0" w:uiPriority="33" w:unhideWhenUsed="0" w:qFormat="1"/>
+    <w:lsdException w:name="Bibliography" w:uiPriority="37"/>
+    <w:lsdException w:name="TOC Heading" w:uiPriority="39" w:qFormat="1"/>
+  </w:latentStyles>
+  <w:style w:type="paragraph" w:default="1" w:styleId="Normal">
+    <w:name w:val="Normal"/>
+    <w:qFormat/>
+    <w:pPr>
+      <w:spacing w:after="120"/>
+      <w:jc w:val="both"/>
+    </w:pPr>
+    <w:rPr>
+      <w:sz w:val="22"/>
+      <w:lang w:val="en-CA"/>
+    </w:rPr>
+  </w:style>
+  <w:style w:type="paragraph" w:styleId="Heading1">
+    <w:name w:val="heading 1"/>
+    <w:next w:val="Normal"/>
+    <w:qFormat/>
+    <w:rsid w:val="00132E84"/>
+    <w:pPr>
+      <w:keepNext/>
+      <w:keepLines/>
+      <w:widowControl w:val="0"/>
+      <w:numPr>
+        <w:ilvl w:val="1"/>
+        <w:numId w:val="1"/>
+      </w:numPr>
+      <w:spacing w:before="480" w:after="240" w:line="240" w:lineRule="atLeast"/>
+      <w:outlineLvl w:val="0"/>
+    </w:pPr>
+    <w:rPr>
+      <w:rFonts w:ascii="Times" w:hAnsi="Times"/>
+      <w:b/>
+      <w:kern w:val="2"/>
+      <w:sz w:val="36"/>
+    </w:rPr>
+  </w:style>
+  <w:style w:type="paragraph" w:styleId="Heading2">
+    <w:name w:val="heading 2"/>
+    <w:next w:val="Normal"/>
+    <w:link w:val="Heading2Char"/>
+    <w:qFormat/>
+    <w:pPr>
+      <w:keepNext/>
+      <w:widowControl w:val="0"/>
+      <w:spacing w:before="240" w:after="120"/>
+      <w:outlineLvl w:val="1"/>
+    </w:pPr>
+    <w:rPr>
+      <w:b/>
+      <w:sz w:val="28"/>
+    </w:rPr>
+  </w:style>
+  <w:style w:type="paragraph" w:styleId="Heading3">
+    <w:name w:val="heading 3"/>
+    <w:next w:val="Normal"/>
+    <w:qFormat/>
+    <w:pPr>
+      <w:keepNext/>
+      <w:widowControl w:val="0"/>
+      <w:numPr>
+        <w:ilvl w:val="2"/>
+        <w:numId w:val="1"/>
+      </w:numPr>
+      <w:spacing w:before="240" w:after="120"/>
+      <w:outlineLvl w:val="2"/>
+    </w:pPr>
+    <w:rPr>
+      <w:b/>
+      <w:sz w:val="22"/>
+    </w:rPr>
+  </w:style>
+  <w:style w:type="paragraph" w:styleId="Heading4">
+    <w:name w:val="heading 4"/>
+    <w:next w:val="Normal"/>
+    <w:qFormat/>
+    <w:pPr>
+      <w:keepNext/>
+      <w:widowControl w:val="0"/>
+      <w:numPr>
+        <w:ilvl w:val="3"/>
+        <w:numId w:val="1"/>
+      </w:numPr>
+      <w:spacing w:before="120"/>
+      <w:outlineLvl w:val="3"/>
+    </w:pPr>
+    <w:rPr>
+      <w:b/>
+      <w:sz w:val="22"/>
+    </w:rPr>
+  </w:style>
+  <w:style w:type="paragraph" w:styleId="Heading5">
+    <w:name w:val="heading 5"/>
+    <w:next w:val="Normal"/>
+    <w:qFormat/>
+    <w:pPr>
+      <w:keepNext/>
+      <w:widowControl w:val="0"/>
+      <w:numPr>
+        <w:ilvl w:val="4"/>
+        <w:numId w:val="1"/>
+      </w:numPr>
+      <w:spacing w:before="20"/>
+      <w:outlineLvl w:val="4"/>
+    </w:pPr>
+    <w:rPr>
+      <w:i/>
+      <w:sz w:val="22"/>
+    </w:rPr>
+  </w:style>
+  <w:style w:type="paragraph" w:styleId="Heading6">
+    <w:name w:val="heading 6"/>
+    <w:basedOn w:val="Normal"/>
+    <w:next w:val="Normal"/>
+    <w:qFormat/>
+    <w:pPr>
+      <w:numPr>
+        <w:ilvl w:val="5"/>
+        <w:numId w:val="1"/>
+      </w:numPr>
+      <w:spacing w:before="120" w:after="60"/>
+      <w:outlineLvl w:val="5"/>
+    </w:pPr>
+    <w:rPr>
+      <w:i/>
+    </w:rPr>
+  </w:style>
+  <w:style w:type="paragraph" w:styleId="Heading7">
+    <w:name w:val="heading 7"/>
+    <w:basedOn w:val="Normal"/>
+    <w:next w:val="Normal"/>
+    <w:qFormat/>
+    <w:pPr>
+      <w:numPr>
+        <w:ilvl w:val="6"/>
+        <w:numId w:val="1"/>
+      </w:numPr>
+      <w:spacing w:before="240" w:after="60"/>
+      <w:outlineLvl w:val="6"/>
+    </w:pPr>
+    <w:rPr>
+      <w:rFonts w:ascii="Arial" w:hAnsi="Arial"/>
+      <w:sz w:val="20"/>
+    </w:rPr>
+  </w:style>
+  <w:style w:type="paragraph" w:styleId="Heading8">
+    <w:name w:val="heading 8"/>
+    <w:basedOn w:val="Normal"/>
+    <w:next w:val="Normal"/>
+    <w:qFormat/>
+    <w:pPr>
+      <w:numPr>
+        <w:ilvl w:val="7"/>
+        <w:numId w:val="1"/>
+      </w:numPr>
+      <w:spacing w:before="240" w:after="60"/>
+      <w:outlineLvl w:val="7"/>
+    </w:pPr>
+    <w:rPr>
+      <w:rFonts w:ascii="Arial" w:hAnsi="Arial"/>
+      <w:i/>
+      <w:sz w:val="20"/>
+    </w:rPr>
+  </w:style>
+  <w:style w:type="paragraph" w:styleId="Heading9">
+    <w:name w:val="heading 9"/>
+    <w:basedOn w:val="Normal"/>
+    <w:next w:val="Normal"/>
+    <w:qFormat/>
+    <w:pPr>
+      <w:numPr>
+        <w:ilvl w:val="8"/>
+        <w:numId w:val="1"/>
+      </w:numPr>
+      <w:spacing w:before="240" w:after="60"/>
+      <w:outlineLvl w:val="8"/>
+    </w:pPr>
+    <w:rPr>
+      <w:rFonts w:ascii="Arial" w:hAnsi="Arial"/>
+      <w:b/>
+      <w:i/>
+      <w:sz w:val="18"/>
+    </w:rPr>
+  </w:style>
+  <w:style w:type="character" w:default="1" w:styleId="DefaultParagraphFont">
+    <w:name w:val="Default Paragraph Font"/>
+    <w:uiPriority w:val="1"/>
+    <w:semiHidden/>
+    <w:unhideWhenUsed/>
+  </w:style>
+  <w:style w:type="table" w:default="1" w:styleId="TableNormal">
+    <w:name w:val="Normal Table"/>
+    <w:uiPriority w:val="99"/>
+    <w:semiHidden/>
+    <w:unhideWhenUsed/>
+    <w:tblPr>
+      <w:tblInd w:w="0" w:type="dxa"/>
+      <w:tblCellMar>
+        <w:top w:w="0" w:type="dxa"/>
+        <w:left w:w="108" w:type="dxa"/>
+        <w:bottom w:w="0" w:type="dxa"/>
+        <w:right w:w="108" w:type="dxa"/>
+      </w:tblCellMar>
+    </w:tblPr>
+  </w:style>
+  <w:style w:type="numbering" w:default="1" w:styleId="NoList">
+    <w:name w:val="No List"/>
+    <w:uiPriority w:val="99"/>
+    <w:semiHidden/>
+    <w:unhideWhenUsed/>
+  </w:style>
+  <w:style w:type="character" w:styleId="PageNumber">
+    <w:name w:val="page number"/>
+    <w:basedOn w:val="DefaultParagraphFont"/>
+    <w:semiHidden/>
+    <w:qFormat/>
+  </w:style>
+  <w:style w:type="character" w:styleId="FootnoteReference">
+    <w:name w:val="footnote reference"/>
+    <w:basedOn w:val="DefaultParagraphFont"/>
+    <w:semiHidden/>
+    <w:qFormat/>
+    <w:rPr>
+      <w:sz w:val="14"/>
+      <w:vertAlign w:val="superscript"/>
+    </w:rPr>
+  </w:style>
+  <w:style w:type="character" w:customStyle="1" w:styleId="InternetLink">
+    <w:name w:val="Internet Link"/>
+    <w:basedOn w:val="DefaultParagraphFont"/>
+    <w:uiPriority w:val="99"/>
+    <w:rPr>
+      <w:color w:val="0000FF"/>
+      <w:u w:val="single"/>
+    </w:rPr>
+  </w:style>
+  <w:style w:type="character" w:styleId="FollowedHyperlink">
+    <w:name w:val="FollowedHyperlink"/>
+    <w:basedOn w:val="DefaultParagraphFont"/>
+    <w:semiHidden/>
+    <w:qFormat/>
+    <w:rPr>
+      <w:color w:val="800080"/>
+      <w:u w:val="single"/>
+    </w:rPr>
+  </w:style>
+  <w:style w:type="character" w:customStyle="1" w:styleId="Heading2Char">
+    <w:name w:val="Heading 2 Char"/>
+    <w:basedOn w:val="DefaultParagraphFont"/>
+    <w:link w:val="Heading2"/>
+    <w:qFormat/>
+    <w:rsid w:val="00E55869"/>
+    <w:rPr>
+      <w:rFonts w:ascii="Arial" w:hAnsi="Arial"/>
+      <w:b/>
+      <w:sz w:val="28"/>
+    </w:rPr>
+  </w:style>
+  <w:style w:type="character" w:customStyle="1" w:styleId="UnresolvedMention1">
+    <w:name w:val="Unresolved Mention1"/>
+    <w:basedOn w:val="DefaultParagraphFont"/>
+    <w:uiPriority w:val="99"/>
+    <w:semiHidden/>
+    <w:unhideWhenUsed/>
+    <w:qFormat/>
+    <w:rsid w:val="009A180B"/>
+    <w:rPr>
+      <w:color w:val="808080"/>
+      <w:shd w:val="clear" w:color="auto" w:fill="E6E6E6"/>
+    </w:rPr>
+  </w:style>
+  <w:style w:type="paragraph" w:customStyle="1" w:styleId="Heading">
+    <w:name w:val="Heading"/>
+    <w:basedOn w:val="Normal"/>
+    <w:next w:val="BodyText"/>
+    <w:qFormat/>
+    <w:pPr>
+      <w:keepNext/>
+      <w:spacing w:before="240"/>
+    </w:pPr>
+    <w:rPr>
+      <w:rFonts w:ascii="Liberation Sans" w:eastAsia="Noto Sans CJK SC Regular" w:hAnsi="Liberation Sans" w:cs="Lohit Devanagari"/>
+      <w:sz w:val="28"/>
+      <w:szCs w:val="28"/>
+    </w:rPr>
+  </w:style>
+  <w:style w:type="paragraph" w:styleId="BodyText">
+    <w:name w:val="Body Text"/>
+    <w:basedOn w:val="Normal"/>
+    <w:pPr>
+      <w:spacing w:after="140" w:line="288" w:lineRule="auto"/>
+    </w:pPr>
+  </w:style>
+  <w:style w:type="paragraph" w:styleId="List">
+    <w:name w:val="List"/>
+    <w:basedOn w:val="BodyText"/>
+    <w:rPr>
+      <w:rFonts w:cs="Lohit Devanagari"/>
+    </w:rPr>
+  </w:style>
+  <w:style w:type="paragraph" w:styleId="Caption">
+    <w:name w:val="caption"/>
+    <w:basedOn w:val="Normal"/>
+    <w:next w:val="Normal"/>
+    <w:qFormat/>
+    <w:pPr>
+      <w:spacing w:before="120"/>
+    </w:pPr>
+    <w:rPr>
+      <w:b/>
+    </w:rPr>
+  </w:style>
+  <w:style w:type="paragraph" w:customStyle="1" w:styleId="Index">
+    <w:name w:val="Index"/>
+    <w:basedOn w:val="Normal"/>
+    <w:qFormat/>
+    <w:pPr>
+      <w:suppressLineNumbers/>
+    </w:pPr>
+    <w:rPr>
+      <w:rFonts w:cs="Lohit Devanagari"/>
+    </w:rPr>
+  </w:style>
+  <w:style w:type="paragraph" w:customStyle="1" w:styleId="DisplayText">
+    <w:name w:val="_Display Text"/>
+    <w:qFormat/>
+    <w:rPr>
+      <w:rFonts w:ascii="Arial" w:hAnsi="Arial"/>
+      <w:sz w:val="24"/>
+    </w:rPr>
+  </w:style>
+  <w:style w:type="paragraph" w:styleId="Bibliography">
+    <w:name w:val="Bibliography"/>
+    <w:qFormat/>
+    <w:pPr>
+      <w:spacing w:after="120" w:line="240" w:lineRule="exact"/>
+      <w:ind w:left="360" w:hanging="360"/>
+    </w:pPr>
+    <w:rPr>
+      <w:sz w:val="22"/>
+    </w:rPr>
+  </w:style>
+  <w:style w:type="paragraph" w:styleId="Header">
+    <w:name w:val="header"/>
+    <w:basedOn w:val="Normal"/>
+    <w:semiHidden/>
+    <w:pPr>
+      <w:pBdr>
+        <w:bottom w:val="single" w:sz="6" w:space="1" w:color="00000A"/>
+      </w:pBdr>
+      <w:tabs>
+        <w:tab w:val="center" w:pos="3960"/>
+        <w:tab w:val="right" w:pos="8280"/>
+      </w:tabs>
+      <w:spacing w:after="0"/>
+    </w:pPr>
+    <w:rPr>
+      <w:sz w:val="18"/>
+    </w:rPr>
+  </w:style>
+  <w:style w:type="paragraph" w:styleId="Footer">
+    <w:name w:val="footer"/>
+    <w:basedOn w:val="Normal"/>
+    <w:semiHidden/>
+    <w:pPr>
+      <w:pBdr>
+        <w:top w:val="single" w:sz="6" w:space="1" w:color="00000A"/>
+      </w:pBdr>
+      <w:tabs>
+        <w:tab w:val="center" w:pos="4320"/>
+        <w:tab w:val="right" w:pos="8280"/>
+      </w:tabs>
+      <w:spacing w:after="0"/>
+    </w:pPr>
+    <w:rPr>
+      <w:sz w:val="18"/>
+    </w:rPr>
+  </w:style>
+  <w:style w:type="paragraph" w:customStyle="1" w:styleId="Comment">
+    <w:name w:val="_Comment"/>
+    <w:basedOn w:val="Normal"/>
+    <w:next w:val="Normal"/>
+    <w:qFormat/>
+    <w:pPr>
+      <w:spacing w:after="240"/>
+    </w:pPr>
+    <w:rPr>
+      <w:i/>
+      <w:vanish/>
+      <w:color w:val="808080"/>
+      <w:sz w:val="24"/>
+    </w:rPr>
+  </w:style>
+  <w:style w:type="paragraph" w:customStyle="1" w:styleId="Code">
+    <w:name w:val="Code"/>
+    <w:basedOn w:val="Normal"/>
+    <w:qFormat/>
+    <w:pPr>
+      <w:keepNext/>
+      <w:shd w:val="pct15" w:color="auto" w:fill="FFFFFF"/>
+      <w:tabs>
+        <w:tab w:val="left" w:pos="360"/>
+        <w:tab w:val="left" w:pos="720"/>
+        <w:tab w:val="left" w:pos="1080"/>
+        <w:tab w:val="left" w:pos="1440"/>
+        <w:tab w:val="left" w:pos="1800"/>
+        <w:tab w:val="left" w:pos="2160"/>
+      </w:tabs>
+      <w:suppressAutoHyphens/>
+      <w:spacing w:after="0" w:line="288" w:lineRule="auto"/>
+    </w:pPr>
+    <w:rPr>
+      <w:rFonts w:ascii="Courier New" w:hAnsi="Courier New"/>
+      <w:spacing w:val="-5"/>
+      <w:sz w:val="18"/>
+    </w:rPr>
+  </w:style>
+  <w:style w:type="paragraph" w:customStyle="1" w:styleId="CodeTitle">
+    <w:name w:val="Code Title"/>
+    <w:basedOn w:val="Code"/>
+    <w:next w:val="Code"/>
+    <w:qFormat/>
+    <w:pPr>
+      <w:pBdr>
+        <w:bottom w:val="single" w:sz="36" w:space="1" w:color="808080"/>
+      </w:pBdr>
+      <w:shd w:val="clear" w:color="auto" w:fill="auto"/>
+      <w:spacing w:after="60"/>
+    </w:pPr>
+    <w:rPr>
+      <w:rFonts w:ascii="Arial" w:hAnsi="Arial"/>
+      <w:b/>
+      <w:sz w:val="20"/>
+    </w:rPr>
+  </w:style>
+  <w:style w:type="paragraph" w:customStyle="1" w:styleId="OpenIssue">
+    <w:name w:val="Open Issue"/>
+    <w:basedOn w:val="Normal"/>
+    <w:qFormat/>
+    <w:pPr>
+      <w:pBdr>
+        <w:top w:val="single" w:sz="12" w:space="3" w:color="00000A" w:shadow="1"/>
+        <w:left w:val="single" w:sz="12" w:space="3" w:color="00000A" w:shadow="1"/>
+        <w:bottom w:val="single" w:sz="12" w:space="3" w:color="00000A" w:shadow="1"/>
+        <w:right w:val="single" w:sz="12" w:space="3" w:color="00000A" w:shadow="1"/>
+      </w:pBdr>
+      <w:shd w:val="pct10" w:color="auto" w:fill="auto"/>
+      <w:spacing w:before="240" w:after="240"/>
+    </w:pPr>
+    <w:rPr>
+      <w:sz w:val="24"/>
+    </w:rPr>
+  </w:style>
+  <w:style w:type="paragraph" w:customStyle="1" w:styleId="Table-Heading">
+    <w:name w:val="Table - Heading"/>
+    <w:basedOn w:val="DisplayText"/>
+    <w:next w:val="Normal"/>
+    <w:qFormat/>
+    <w:pPr>
+      <w:keepNext/>
+      <w:pBdr>
+        <w:bottom w:val="single" w:sz="36" w:space="3" w:color="C0C0C0"/>
+      </w:pBdr>
+      <w:spacing w:before="120"/>
+    </w:pPr>
+    <w:rPr>
+      <w:b/>
+      <w:sz w:val="20"/>
+    </w:rPr>
+  </w:style>
+  <w:style w:type="paragraph" w:customStyle="1" w:styleId="Table-Source">
+    <w:name w:val="Table - Source"/>
+    <w:basedOn w:val="Normal"/>
+    <w:next w:val="Normal"/>
+    <w:qFormat/>
+    <w:pPr>
+      <w:pBdr>
+        <w:top w:val="single" w:sz="12" w:space="1" w:color="00000A"/>
+      </w:pBdr>
+    </w:pPr>
+    <w:rPr>
+      <w:i/>
+      <w:sz w:val="18"/>
+    </w:rPr>
+  </w:style>
+  <w:style w:type="paragraph" w:customStyle="1" w:styleId="Table-Text">
+    <w:name w:val="Table - Text"/>
+    <w:basedOn w:val="Normal"/>
+    <w:qFormat/>
+    <w:pPr>
+      <w:spacing w:before="60" w:after="60"/>
+      <w:jc w:val="left"/>
+    </w:pPr>
+    <w:rPr>
+      <w:sz w:val="20"/>
+    </w:rPr>
+  </w:style>
+  <w:style w:type="paragraph" w:customStyle="1" w:styleId="Table-ColHead">
+    <w:name w:val="Table - Col. Head"/>
+    <w:basedOn w:val="DisplayText"/>
+    <w:qFormat/>
+    <w:pPr>
+      <w:keepNext/>
+      <w:suppressAutoHyphens/>
+      <w:spacing w:before="60" w:after="60"/>
+    </w:pPr>
+    <w:rPr>
+      <w:b/>
+      <w:sz w:val="20"/>
+    </w:rPr>
+  </w:style>
+  <w:style w:type="paragraph" w:styleId="FootnoteText">
+    <w:name w:val="footnote text"/>
+    <w:basedOn w:val="Normal"/>
+    <w:semiHidden/>
+    <w:qFormat/>
+    <w:rPr>
+      <w:sz w:val="18"/>
+    </w:rPr>
+  </w:style>
+  <w:style w:type="paragraph" w:customStyle="1" w:styleId="FigNum">
+    <w:name w:val="Fig Num"/>
+    <w:basedOn w:val="Table-ColHead"/>
+    <w:qFormat/>
+    <w:pPr>
+      <w:keepNext w:val="0"/>
+      <w:spacing w:before="0" w:after="240"/>
+    </w:pPr>
+  </w:style>
+  <w:style w:type="paragraph" w:customStyle="1" w:styleId="Confidential-Top">
+    <w:name w:val="Confidential - Top"/>
+    <w:basedOn w:val="Normal"/>
+    <w:qFormat/>
+    <w:pPr>
+      <w:pBdr>
+        <w:top w:val="single" w:sz="6" w:space="1" w:color="FF0000"/>
+        <w:left w:val="single" w:sz="6" w:space="1" w:color="FF0000"/>
+        <w:bottom w:val="single" w:sz="6" w:space="1" w:color="FF0000"/>
+        <w:right w:val="single" w:sz="6" w:space="1" w:color="FF0000"/>
+      </w:pBdr>
+      <w:shd w:val="solid" w:color="FF0000" w:fill="auto"/>
+      <w:spacing w:after="0"/>
+    </w:pPr>
+    <w:rPr>
+      <w:rFonts w:ascii="Arial Black" w:hAnsi="Arial Black"/>
+      <w:color w:val="FFFFFF"/>
+      <w:sz w:val="14"/>
+    </w:rPr>
+  </w:style>
+  <w:style w:type="paragraph" w:styleId="TOC1">
+    <w:name w:val="toc 1"/>
+    <w:basedOn w:val="Normal"/>
+    <w:next w:val="Normal"/>
+    <w:autoRedefine/>
+    <w:uiPriority w:val="39"/>
+    <w:pPr>
+      <w:spacing w:before="120"/>
+      <w:jc w:val="left"/>
+    </w:pPr>
+    <w:rPr>
+      <w:b/>
+      <w:bCs/>
+      <w:caps/>
+      <w:sz w:val="20"/>
+      <w:szCs w:val="24"/>
+    </w:rPr>
+  </w:style>
+  <w:style w:type="paragraph" w:styleId="TOC2">
+    <w:name w:val="toc 2"/>
+    <w:basedOn w:val="Normal"/>
+    <w:next w:val="Normal"/>
+    <w:autoRedefine/>
+    <w:uiPriority w:val="39"/>
+    <w:rsid w:val="00AF71C9"/>
+    <w:pPr>
+      <w:tabs>
+        <w:tab w:val="left" w:pos="880"/>
+        <w:tab w:val="right" w:leader="dot" w:pos="9350"/>
+      </w:tabs>
+      <w:spacing w:after="0"/>
+      <w:ind w:left="432"/>
+      <w:jc w:val="left"/>
+    </w:pPr>
+    <w:rPr>
+      <w:smallCaps/>
+      <w:sz w:val="20"/>
+      <w:szCs w:val="24"/>
+    </w:rPr>
+  </w:style>
+  <w:style w:type="paragraph" w:styleId="TOC3">
+    <w:name w:val="toc 3"/>
+    <w:basedOn w:val="Normal"/>
+    <w:next w:val="Normal"/>
+    <w:autoRedefine/>
+    <w:semiHidden/>
+    <w:pPr>
+      <w:spacing w:after="0"/>
+      <w:ind w:left="440"/>
+      <w:jc w:val="left"/>
+    </w:pPr>
+    <w:rPr>
+      <w:i/>
+      <w:iCs/>
+      <w:sz w:val="20"/>
+      <w:szCs w:val="24"/>
+    </w:rPr>
+  </w:style>
+  <w:style w:type="paragraph" w:styleId="TOC4">
+    <w:name w:val="toc 4"/>
+    <w:basedOn w:val="Normal"/>
+    <w:next w:val="Normal"/>
+    <w:autoRedefine/>
+    <w:semiHidden/>
+    <w:pPr>
+      <w:spacing w:after="0"/>
+      <w:ind w:left="660"/>
+      <w:jc w:val="left"/>
+    </w:pPr>
+    <w:rPr>
+      <w:sz w:val="18"/>
+      <w:szCs w:val="21"/>
+    </w:rPr>
+  </w:style>
+  <w:style w:type="paragraph" w:styleId="TOC5">
+    <w:name w:val="toc 5"/>
+    <w:basedOn w:val="Normal"/>
+    <w:next w:val="Normal"/>
+    <w:autoRedefine/>
+    <w:semiHidden/>
+    <w:pPr>
+      <w:spacing w:after="0"/>
+      <w:ind w:left="880"/>
+      <w:jc w:val="left"/>
+    </w:pPr>
+    <w:rPr>
+      <w:sz w:val="18"/>
+      <w:szCs w:val="21"/>
+    </w:rPr>
+  </w:style>
+  <w:style w:type="paragraph" w:customStyle="1" w:styleId="Contents">
+    <w:name w:val="Contents"/>
+    <w:basedOn w:val="Heading1"/>
+    <w:qFormat/>
+    <w:pPr>
+      <w:numPr>
+        <w:ilvl w:val="0"/>
+        <w:numId w:val="0"/>
+      </w:numPr>
+      <w:pBdr>
+        <w:top w:val="single" w:sz="4" w:space="1" w:color="00000A"/>
+        <w:bottom w:val="single" w:sz="4" w:space="1" w:color="00000A"/>
+      </w:pBdr>
+      <w:shd w:val="pct70" w:color="auto" w:fill="FFFFFF"/>
+    </w:pPr>
+  </w:style>
+  <w:style w:type="paragraph" w:customStyle="1" w:styleId="Confidential-Bottom">
+    <w:name w:val="Confidential - Bottom"/>
+    <w:basedOn w:val="Footer"/>
+    <w:qFormat/>
+    <w:pPr>
+      <w:pBdr>
+        <w:top w:val="single" w:sz="6" w:space="1" w:color="FF0000"/>
+        <w:left w:val="single" w:sz="6" w:space="1" w:color="FF0000"/>
+        <w:bottom w:val="single" w:sz="6" w:space="1" w:color="FF0000"/>
+        <w:right w:val="single" w:sz="6" w:space="1" w:color="FF0000"/>
+      </w:pBdr>
+      <w:shd w:val="solid" w:color="FF0000" w:fill="auto"/>
+    </w:pPr>
+    <w:rPr>
+      <w:rFonts w:ascii="Arial Black" w:hAnsi="Arial Black"/>
+      <w:color w:val="FFFFFF"/>
+      <w:sz w:val="14"/>
+    </w:rPr>
+  </w:style>
+  <w:style w:type="paragraph" w:customStyle="1" w:styleId="Title-Subject">
+    <w:name w:val="Title - Subject"/>
+    <w:basedOn w:val="Title"/>
+    <w:qFormat/>
+    <w:pPr>
+      <w:suppressAutoHyphens/>
+      <w:spacing w:before="720" w:after="1360"/>
+      <w:ind w:left="1080" w:right="1080"/>
+    </w:pPr>
+    <w:rPr>
+      <w:rFonts w:cs="Arial"/>
+      <w:b w:val="0"/>
+      <w:iCs/>
+      <w:sz w:val="40"/>
+    </w:rPr>
+  </w:style>
+  <w:style w:type="paragraph" w:styleId="Title">
+    <w:name w:val="Title"/>
+    <w:basedOn w:val="Normal"/>
+    <w:qFormat/>
+    <w:pPr>
+      <w:spacing w:before="1920" w:after="60"/>
+      <w:jc w:val="center"/>
+    </w:pPr>
+    <w:rPr>
+      <w:rFonts w:ascii="Arial" w:hAnsi="Arial"/>
+      <w:b/>
+      <w:kern w:val="2"/>
+      <w:sz w:val="44"/>
+    </w:rPr>
+  </w:style>
+  <w:style w:type="paragraph" w:customStyle="1" w:styleId="Title-Filename">
+    <w:name w:val="Title - Filename"/>
+    <w:basedOn w:val="Title"/>
+    <w:qFormat/>
+    <w:pPr>
+      <w:spacing w:before="480" w:after="480"/>
+    </w:pPr>
+    <w:rPr>
+      <w:b w:val="0"/>
+      <w:i/>
+      <w:iCs/>
+      <w:sz w:val="24"/>
+    </w:rPr>
+  </w:style>
+  <w:style w:type="paragraph" w:customStyle="1" w:styleId="Title-Date">
+    <w:name w:val="Title - Date"/>
+    <w:basedOn w:val="Title"/>
+    <w:qFormat/>
+    <w:pPr>
+      <w:spacing w:before="480" w:after="960"/>
+    </w:pPr>
+    <w:rPr>
+      <w:b w:val="0"/>
+      <w:i/>
+      <w:iCs/>
+      <w:sz w:val="28"/>
+    </w:rPr>
+  </w:style>
+  <w:style w:type="paragraph" w:customStyle="1" w:styleId="Title-Revision">
+    <w:name w:val="Title - Revision"/>
+    <w:basedOn w:val="Title"/>
+    <w:qFormat/>
+    <w:pPr>
+      <w:spacing w:before="0" w:after="0"/>
+    </w:pPr>
+    <w:rPr>
+      <w:bCs/>
+      <w:sz w:val="28"/>
+    </w:rPr>
+  </w:style>
+  <w:style w:type="paragraph" w:customStyle="1" w:styleId="TableText">
+    <w:name w:val="Table Text"/>
+    <w:basedOn w:val="Normal"/>
+    <w:qFormat/>
+    <w:pPr>
+      <w:spacing w:before="60" w:after="60" w:line="480" w:lineRule="auto"/>
+      <w:jc w:val="left"/>
+    </w:pPr>
+    <w:rPr>
+      <w:sz w:val="24"/>
+    </w:rPr>
+  </w:style>
+  <w:style w:type="paragraph" w:customStyle="1" w:styleId="Comment0">
+    <w:name w:val="Comment"/>
+    <w:basedOn w:val="Normal"/>
+    <w:qFormat/>
+    <w:pPr>
+      <w:textAlignment w:val="baseline"/>
+    </w:pPr>
+    <w:rPr>
+      <w:i/>
+      <w:color w:val="000080"/>
+    </w:rPr>
+  </w:style>
+  <w:style w:type="paragraph" w:customStyle="1" w:styleId="Title-OrganizationName">
+    <w:name w:val="Title - Organization Name"/>
+    <w:basedOn w:val="Title"/>
+    <w:qFormat/>
+    <w:pPr>
+      <w:spacing w:before="360" w:after="180"/>
+    </w:pPr>
+    <w:rPr>
+      <w:rFonts w:ascii="Times New Roman" w:hAnsi="Times New Roman"/>
+      <w:sz w:val="32"/>
+    </w:rPr>
+  </w:style>
+  <w:style w:type="paragraph" w:styleId="TOC6">
+    <w:name w:val="toc 6"/>
+    <w:basedOn w:val="Normal"/>
+    <w:next w:val="Normal"/>
+    <w:autoRedefine/>
+    <w:semiHidden/>
+    <w:pPr>
+      <w:spacing w:after="0"/>
+      <w:ind w:left="1100"/>
+      <w:jc w:val="left"/>
+    </w:pPr>
+    <w:rPr>
+      <w:sz w:val="18"/>
+      <w:szCs w:val="21"/>
+    </w:rPr>
+  </w:style>
+  <w:style w:type="paragraph" w:styleId="TOC7">
+    <w:name w:val="toc 7"/>
+    <w:basedOn w:val="Normal"/>
+    <w:next w:val="Normal"/>
+    <w:autoRedefine/>
+    <w:semiHidden/>
+    <w:pPr>
+      <w:spacing w:after="0"/>
+      <w:ind w:left="1320"/>
+      <w:jc w:val="left"/>
+    </w:pPr>
+    <w:rPr>
+      <w:sz w:val="18"/>
+      <w:szCs w:val="21"/>
+    </w:rPr>
+  </w:style>
+  <w:style w:type="paragraph" w:styleId="TOC8">
+    <w:name w:val="toc 8"/>
+    <w:basedOn w:val="Normal"/>
+    <w:next w:val="Normal"/>
+    <w:autoRedefine/>
+    <w:semiHidden/>
+    <w:pPr>
+      <w:spacing w:after="0"/>
+      <w:ind w:left="1540"/>
+      <w:jc w:val="left"/>
+    </w:pPr>
+    <w:rPr>
+      <w:sz w:val="18"/>
+      <w:szCs w:val="21"/>
+    </w:rPr>
+  </w:style>
+  <w:style w:type="paragraph" w:styleId="TOC9">
+    <w:name w:val="toc 9"/>
+    <w:basedOn w:val="Normal"/>
+    <w:next w:val="Normal"/>
+    <w:autoRedefine/>
+    <w:semiHidden/>
+    <w:pPr>
+      <w:spacing w:after="0"/>
+      <w:ind w:left="1760"/>
+      <w:jc w:val="left"/>
+    </w:pPr>
+    <w:rPr>
+      <w:sz w:val="18"/>
+      <w:szCs w:val="21"/>
+    </w:rPr>
+  </w:style>
+  <w:style w:type="paragraph" w:customStyle="1" w:styleId="ByLine">
+    <w:name w:val="ByLine"/>
+    <w:basedOn w:val="Title"/>
+    <w:qFormat/>
+    <w:pPr>
+      <w:spacing w:before="240" w:after="720"/>
+      <w:jc w:val="right"/>
+    </w:pPr>
+    <w:rPr>
+      <w:rFonts w:cs="Arial"/>
+      <w:bCs/>
+      <w:sz w:val="28"/>
+      <w:szCs w:val="28"/>
+      <w:lang w:bidi="he-IL"/>
+    </w:rPr>
+  </w:style>
+  <w:style w:type="paragraph" w:styleId="TOCHeading">
+    <w:name w:val="TOC Heading"/>
+    <w:basedOn w:val="Heading1"/>
+    <w:next w:val="Normal"/>
+    <w:uiPriority w:val="39"/>
+    <w:unhideWhenUsed/>
+    <w:qFormat/>
+    <w:rsid w:val="007249A9"/>
+    <w:pPr>
+      <w:numPr>
+        <w:ilvl w:val="0"/>
+        <w:numId w:val="0"/>
+      </w:numPr>
+      <w:spacing w:after="0" w:line="276" w:lineRule="auto"/>
+    </w:pPr>
+    <w:rPr>
+      <w:rFonts w:asciiTheme="majorHAnsi" w:eastAsiaTheme="majorEastAsia" w:hAnsiTheme="majorHAnsi" w:cstheme="majorBidi"/>
+      <w:bCs/>
+      <w:color w:val="2F5496" w:themeColor="accent1" w:themeShade="BF"/>
+      <w:kern w:val="0"/>
+      <w:sz w:val="28"/>
+      <w:szCs w:val="28"/>
+    </w:rPr>
+  </w:style>
+  <w:style w:type="paragraph" w:customStyle="1" w:styleId="FrameContents">
+    <w:name w:val="Frame Contents"/>
+    <w:basedOn w:val="Normal"/>
+    <w:qFormat/>
+  </w:style>
+  <w:style w:type="table" w:styleId="TableGrid">
+    <w:name w:val="Table Grid"/>
+    <w:basedOn w:val="TableNormal"/>
+    <w:uiPriority w:val="39"/>
+    <w:rsid w:val="007F7702"/>
+    <w:tblPr>
+      <w:tblBorders>
+        <w:top w:val="single" w:sz="4" w:space="0" w:color="auto"/>
+        <w:left w:val="single" w:sz="4" w:space="0" w:color="auto"/>
+        <w:bottom w:val="single" w:sz="4" w:space="0" w:color="auto"/>
+        <w:right w:val="single" w:sz="4" w:space="0" w:color="auto"/>
+        <w:insideH w:val="single" w:sz="4" w:space="0" w:color="auto"/>
+        <w:insideV w:val="single" w:sz="4" w:space="0" w:color="auto"/>
+      </w:tblBorders>
+    </w:tblPr>
+  </w:style>
+  <w:style w:type="paragraph" w:styleId="BalloonText">
+    <w:name w:val="Balloon Text"/>
+    <w:basedOn w:val="Normal"/>
+    <w:link w:val="BalloonTextChar"/>
+    <w:uiPriority w:val="99"/>
+    <w:semiHidden/>
+    <w:unhideWhenUsed/>
+    <w:rsid w:val="00E96693"/>
+    <w:pPr>
+      <w:spacing w:after="0"/>
+    </w:pPr>
+    <w:rPr>
+      <w:rFonts w:ascii="Tahoma" w:hAnsi="Tahoma" w:cs="Tahoma"/>
+      <w:sz w:val="16"/>
+      <w:szCs w:val="16"/>
+    </w:rPr>
+  </w:style>
+  <w:style w:type="character" w:customStyle="1" w:styleId="BalloonTextChar">
+    <w:name w:val="Balloon Text Char"/>
+    <w:basedOn w:val="DefaultParagraphFont"/>
+    <w:link w:val="BalloonText"/>
+    <w:uiPriority w:val="99"/>
+    <w:semiHidden/>
+    <w:rsid w:val="00E96693"/>
+    <w:rPr>
+      <w:rFonts w:ascii="Tahoma" w:hAnsi="Tahoma" w:cs="Tahoma"/>
+      <w:sz w:val="16"/>
+      <w:szCs w:val="16"/>
+      <w:lang w:val="en-CA"/>
+    </w:rPr>
   </w:style>
 </w:styles>
 </file>
@@ -3770,7 +4896,7 @@
   <a:extraClrSchemeLst/>
   <a:extLst>
     <a:ext uri="{05A4C25C-085E-4340-85A3-A5531E510DB2}">
-      <thm15:themeFamily xmlns:thm15="http://schemas.microsoft.com/office/thememl/2012/main" name="Office Theme" id="{62F939B6-93AF-4DB8-9C6B-D6C7DFDC589F}" vid="{4A3C46E8-61CC-4603-A589-7422A47A8E4A}"/>
+      <thm15:themeFamily xmlns:thm15="http://schemas.microsoft.com/office/thememl/2012/main" xmlns="" name="Office Theme" id="{62F939B6-93AF-4DB8-9C6B-D6C7DFDC589F}" vid="{4A3C46E8-61CC-4603-A589-7422A47A8E4A}"/>
     </a:ext>
   </a:extLst>
 </a:theme>
@@ -3781,7 +4907,7 @@
 </file>
 
 <file path=customXml/itemProps1.xml><?xml version="1.0" encoding="utf-8"?>
-<ds:datastoreItem xmlns:ds="http://schemas.openxmlformats.org/officeDocument/2006/customXml" ds:itemID="{A9EAD549-6024-5B43-BD01-2586ADDB2382}">
+<ds:datastoreItem xmlns:ds="http://schemas.openxmlformats.org/officeDocument/2006/customXml" ds:itemID="{EE254BF7-772D-4507-ACC8-4A9FF8488F59}">
   <ds:schemaRefs>
     <ds:schemaRef ds:uri="http://schemas.openxmlformats.org/officeDocument/2006/bibliography"/>
   </ds:schemaRefs>

</xml_diff>

<commit_message>
William & James still need to do their part
</commit_message>
<xml_diff>
--- a/SDD.docx
+++ b/SDD.docx
@@ -1,6 +1,6 @@
 
 <file path=word/document.xml><?xml version="1.0" encoding="utf-8"?>
-<w:document xmlns:wpc="http://schemas.microsoft.com/office/word/2010/wordprocessingCanvas" xmlns:mc="http://schemas.openxmlformats.org/markup-compatibility/2006" xmlns:o="urn:schemas-microsoft-com:office:office" xmlns:r="http://schemas.openxmlformats.org/officeDocument/2006/relationships" xmlns:m="http://schemas.openxmlformats.org/officeDocument/2006/math" xmlns:v="urn:schemas-microsoft-com:vml" xmlns:wp14="http://schemas.microsoft.com/office/word/2010/wordprocessingDrawing" xmlns:wp="http://schemas.openxmlformats.org/drawingml/2006/wordprocessingDrawing" xmlns:w10="urn:schemas-microsoft-com:office:word" xmlns:w="http://schemas.openxmlformats.org/wordprocessingml/2006/main" xmlns:w14="http://schemas.microsoft.com/office/word/2010/wordml" xmlns:wpg="http://schemas.microsoft.com/office/word/2010/wordprocessingGroup" xmlns:wpi="http://schemas.microsoft.com/office/word/2010/wordprocessingInk" xmlns:wne="http://schemas.microsoft.com/office/word/2006/wordml" xmlns:wps="http://schemas.microsoft.com/office/word/2010/wordprocessingShape" mc:Ignorable="w14 wp14">
+<w:document xmlns:wpc="http://schemas.microsoft.com/office/word/2010/wordprocessingCanvas" xmlns:cx="http://schemas.microsoft.com/office/drawing/2014/chartex" xmlns:cx1="http://schemas.microsoft.com/office/drawing/2015/9/8/chartex" xmlns:cx2="http://schemas.microsoft.com/office/drawing/2015/10/21/chartex" xmlns:cx3="http://schemas.microsoft.com/office/drawing/2016/5/9/chartex" xmlns:cx4="http://schemas.microsoft.com/office/drawing/2016/5/10/chartex" xmlns:cx5="http://schemas.microsoft.com/office/drawing/2016/5/11/chartex" xmlns:cx6="http://schemas.microsoft.com/office/drawing/2016/5/12/chartex" xmlns:cx7="http://schemas.microsoft.com/office/drawing/2016/5/13/chartex" xmlns:cx8="http://schemas.microsoft.com/office/drawing/2016/5/14/chartex" xmlns:mc="http://schemas.openxmlformats.org/markup-compatibility/2006" xmlns:aink="http://schemas.microsoft.com/office/drawing/2016/ink" xmlns:am3d="http://schemas.microsoft.com/office/drawing/2017/model3d" xmlns:o="urn:schemas-microsoft-com:office:office" xmlns:r="http://schemas.openxmlformats.org/officeDocument/2006/relationships" xmlns:m="http://schemas.openxmlformats.org/officeDocument/2006/math" xmlns:v="urn:schemas-microsoft-com:vml" xmlns:wp14="http://schemas.microsoft.com/office/word/2010/wordprocessingDrawing" xmlns:wp="http://schemas.openxmlformats.org/drawingml/2006/wordprocessingDrawing" xmlns:w10="urn:schemas-microsoft-com:office:word" xmlns:w="http://schemas.openxmlformats.org/wordprocessingml/2006/main" xmlns:w14="http://schemas.microsoft.com/office/word/2010/wordml" xmlns:w15="http://schemas.microsoft.com/office/word/2012/wordml" xmlns:w16cid="http://schemas.microsoft.com/office/word/2016/wordml/cid" xmlns:w16se="http://schemas.microsoft.com/office/word/2015/wordml/symex" xmlns:wpg="http://schemas.microsoft.com/office/word/2010/wordprocessingGroup" xmlns:wpi="http://schemas.microsoft.com/office/word/2010/wordprocessingInk" xmlns:wne="http://schemas.microsoft.com/office/word/2006/wordml" xmlns:wps="http://schemas.microsoft.com/office/word/2010/wordprocessingShape" mc:Ignorable="w14 w15 w16se w16cid wp14">
   <w:body>
     <w:p>
       <w:pPr>
@@ -132,8 +132,8 @@
           <w:rFonts w:ascii="Times New Roman" w:hAnsi="Times New Roman" w:cs="Times New Roman"/>
         </w:rPr>
         <w:sectPr>
-          <w:headerReference w:type="default" r:id="rId9"/>
-          <w:footerReference w:type="default" r:id="rId10"/>
+          <w:headerReference w:type="default" r:id="rId8"/>
+          <w:footerReference w:type="default" r:id="rId9"/>
           <w:pgSz w:w="12240" w:h="15840"/>
           <w:pgMar w:top="1497" w:right="1440" w:bottom="1497" w:left="1440" w:header="1440" w:footer="1440" w:gutter="0"/>
           <w:cols w:space="720"/>
@@ -694,8 +694,8 @@
           <w:lang w:val="en-US"/>
         </w:rPr>
         <w:sectPr>
-          <w:headerReference w:type="default" r:id="rId11"/>
-          <w:footerReference w:type="default" r:id="rId12"/>
+          <w:headerReference w:type="default" r:id="rId10"/>
+          <w:footerReference w:type="default" r:id="rId11"/>
           <w:pgSz w:w="12240" w:h="15840"/>
           <w:pgMar w:top="1440" w:right="1440" w:bottom="1440" w:left="1440" w:header="864" w:footer="864" w:gutter="0"/>
           <w:pgNumType w:fmt="lowerRoman" w:start="1"/>
@@ -733,6 +733,7 @@
         </w:rPr>
       </w:pPr>
       <w:r>
+        <w:lastRenderedPageBreak/>
         <w:fldChar w:fldCharType="end"/>
       </w:r>
     </w:p>
@@ -820,35 +821,7 @@
           <w:i w:val="0"/>
           <w:color w:val="00000A"/>
         </w:rPr>
-        <w:t>Our system will be implemented in java using javafx and fxml to build our Graphical User Inte</w:t>
-      </w:r>
-      <w:r>
-        <w:rPr>
-          <w:i w:val="0"/>
-          <w:color w:val="00000A"/>
-        </w:rPr>
-        <w:t>r</w:t>
-      </w:r>
-      <w:r>
-        <w:rPr>
-          <w:i w:val="0"/>
-          <w:color w:val="00000A"/>
-        </w:rPr>
-        <w:t>face(GUI). Our system will use a controller class to handle all user actions with in the GUI and to impl</w:t>
-      </w:r>
-      <w:r>
-        <w:rPr>
-          <w:i w:val="0"/>
-          <w:color w:val="00000A"/>
-        </w:rPr>
-        <w:t>e</w:t>
-      </w:r>
-      <w:r>
-        <w:rPr>
-          <w:i w:val="0"/>
-          <w:color w:val="00000A"/>
-        </w:rPr>
-        <w:t>ment certain functionalities that we create in scene builder. Our system will also make use of other classes including classes for the pieces and game board.</w:t>
+        <w:t>Our system will be implemented in java using javafx and fxml to build our Graphical User Interface(GUI). Our system will use a controller class to handle all user actions with in the GUI and to implement certain functionalities that we create in scene builder. Our system will also make use of other classes including classes for the pieces and game board.</w:t>
       </w:r>
     </w:p>
     <w:p>
@@ -1029,6 +1002,7 @@
         <w:rPr>
           <w:rFonts w:ascii="Times New Roman" w:hAnsi="Times New Roman"/>
         </w:rPr>
+        <w:lastRenderedPageBreak/>
         <w:t>Architecture</w:t>
       </w:r>
     </w:p>
@@ -1036,31 +1010,23 @@
       <w:pPr>
         <w:pStyle w:val="Comment0"/>
         <w:rPr>
+          <w:i w:val="0"/>
           <w:color w:val="00000A"/>
         </w:rPr>
       </w:pPr>
       <w:r>
-        <w:t xml:space="preserve">&lt;The architecture provides the top level design view of a system and provides a basis for more detailed design work. </w:t>
-      </w:r>
-      <w:r>
-        <w:rPr>
+        <w:rPr>
+          <w:i w:val="0"/>
           <w:color w:val="00000A"/>
         </w:rPr>
-        <w:t>This is the section where you should include your High-Level design Component Diagram.</w:t>
-      </w:r>
-    </w:p>
-    <w:p>
-      <w:pPr>
-        <w:pStyle w:val="Comment0"/>
-        <w:rPr>
+        <w:t>Below is a high-level diagram s</w:t>
+      </w:r>
+      <w:r>
+        <w:rPr>
+          <w:i w:val="0"/>
           <w:color w:val="00000A"/>
         </w:rPr>
-      </w:pPr>
-      <w:r>
-        <w:rPr>
-          <w:color w:val="00000A"/>
-        </w:rPr>
-        <w:t>Brief description and the class diagram</w:t>
+        <w:t>howing our class diagram set-up:</w:t>
       </w:r>
     </w:p>
     <w:p>
@@ -1080,6 +1046,183 @@
             <wp:extent cx="7016115" cy="5181600"/>
             <wp:effectExtent l="0" t="0" r="0" b="0"/>
             <wp:docPr id="4" name="Picture 4"/>
+            <wp:cNvGraphicFramePr>
+              <a:graphicFrameLocks xmlns:a="http://schemas.openxmlformats.org/drawingml/2006/main" noChangeAspect="1"/>
+            </wp:cNvGraphicFramePr>
+            <a:graphic xmlns:a="http://schemas.openxmlformats.org/drawingml/2006/main">
+              <a:graphicData uri="http://schemas.openxmlformats.org/drawingml/2006/picture">
+                <pic:pic xmlns:pic="http://schemas.openxmlformats.org/drawingml/2006/picture">
+                  <pic:nvPicPr>
+                    <pic:cNvPr id="0" name=""/>
+                    <pic:cNvPicPr/>
+                  </pic:nvPicPr>
+                  <pic:blipFill>
+                    <a:blip r:embed="rId12"/>
+                    <a:stretch>
+                      <a:fillRect/>
+                    </a:stretch>
+                  </pic:blipFill>
+                  <pic:spPr>
+                    <a:xfrm>
+                      <a:off x="0" y="0"/>
+                      <a:ext cx="7020331" cy="5184714"/>
+                    </a:xfrm>
+                    <a:prstGeom prst="rect">
+                      <a:avLst/>
+                    </a:prstGeom>
+                  </pic:spPr>
+                </pic:pic>
+              </a:graphicData>
+            </a:graphic>
+          </wp:inline>
+        </w:drawing>
+      </w:r>
+    </w:p>
+    <w:p>
+      <w:pPr>
+        <w:pStyle w:val="Comment0"/>
+        <w:rPr>
+          <w:color w:val="00000A"/>
+        </w:rPr>
+      </w:pPr>
+    </w:p>
+    <w:p>
+      <w:pPr>
+        <w:pStyle w:val="Comment0"/>
+        <w:rPr>
+          <w:color w:val="00000A"/>
+        </w:rPr>
+      </w:pPr>
+    </w:p>
+    <w:p>
+      <w:pPr>
+        <w:pStyle w:val="Comment0"/>
+        <w:rPr>
+          <w:color w:val="00000A"/>
+        </w:rPr>
+      </w:pPr>
+    </w:p>
+    <w:p>
+      <w:pPr>
+        <w:pStyle w:val="Comment0"/>
+        <w:rPr>
+          <w:color w:val="00000A"/>
+        </w:rPr>
+      </w:pPr>
+    </w:p>
+    <w:p>
+      <w:pPr>
+        <w:pStyle w:val="Comment0"/>
+        <w:rPr>
+          <w:color w:val="00000A"/>
+        </w:rPr>
+      </w:pPr>
+    </w:p>
+    <w:p>
+      <w:pPr>
+        <w:pStyle w:val="Comment0"/>
+        <w:rPr>
+          <w:color w:val="00000A"/>
+        </w:rPr>
+      </w:pPr>
+    </w:p>
+    <w:p>
+      <w:pPr>
+        <w:pStyle w:val="Comment0"/>
+        <w:rPr>
+          <w:color w:val="00000A"/>
+        </w:rPr>
+      </w:pPr>
+    </w:p>
+    <w:p>
+      <w:pPr>
+        <w:pStyle w:val="Comment0"/>
+        <w:rPr>
+          <w:color w:val="00000A"/>
+        </w:rPr>
+      </w:pPr>
+    </w:p>
+    <w:p>
+      <w:pPr>
+        <w:pStyle w:val="Comment0"/>
+        <w:rPr>
+          <w:color w:val="00000A"/>
+        </w:rPr>
+      </w:pPr>
+    </w:p>
+    <w:p>
+      <w:pPr>
+        <w:pStyle w:val="Comment0"/>
+        <w:rPr>
+          <w:color w:val="00000A"/>
+        </w:rPr>
+      </w:pPr>
+    </w:p>
+    <w:p>
+      <w:pPr>
+        <w:pStyle w:val="Comment0"/>
+        <w:rPr>
+          <w:color w:val="00000A"/>
+        </w:rPr>
+      </w:pPr>
+    </w:p>
+    <w:p>
+      <w:pPr>
+        <w:pStyle w:val="Comment0"/>
+        <w:rPr>
+          <w:color w:val="00000A"/>
+        </w:rPr>
+      </w:pPr>
+    </w:p>
+    <w:p>
+      <w:pPr>
+        <w:pStyle w:val="Comment0"/>
+        <w:rPr>
+          <w:i w:val="0"/>
+          <w:color w:val="00000A"/>
+        </w:rPr>
+      </w:pPr>
+      <w:r>
+        <w:rPr>
+          <w:i w:val="0"/>
+          <w:color w:val="00000A"/>
+        </w:rPr>
+        <w:t>Additional view of the Piece class of the class Diagram</w:t>
+      </w:r>
+      <w:r>
+        <w:rPr>
+          <w:i w:val="0"/>
+          <w:color w:val="00000A"/>
+        </w:rPr>
+        <w:t>:</w:t>
+      </w:r>
+    </w:p>
+    <w:p>
+      <w:pPr>
+        <w:pStyle w:val="Comment0"/>
+        <w:rPr>
+          <w:i w:val="0"/>
+          <w:color w:val="00000A"/>
+        </w:rPr>
+      </w:pPr>
+    </w:p>
+    <w:p>
+      <w:pPr>
+        <w:pStyle w:val="Comment0"/>
+        <w:rPr>
+          <w:color w:val="00000A"/>
+        </w:rPr>
+      </w:pPr>
+      <w:r>
+        <w:rPr>
+          <w:noProof/>
+          <w:lang w:val="en-US"/>
+        </w:rPr>
+        <w:drawing>
+          <wp:inline distT="0" distB="0" distL="0" distR="0" wp14:anchorId="3F91FB4C" wp14:editId="7E38485B">
+            <wp:extent cx="5886450" cy="5553075"/>
+            <wp:effectExtent l="0" t="0" r="0" b="9525"/>
+            <wp:docPr id="5" name="Picture 5"/>
             <wp:cNvGraphicFramePr>
               <a:graphicFrameLocks xmlns:a="http://schemas.openxmlformats.org/drawingml/2006/main" noChangeAspect="1"/>
             </wp:cNvGraphicFramePr>
@@ -1099,201 +1242,6 @@
                   <pic:spPr>
                     <a:xfrm>
                       <a:off x="0" y="0"/>
-                      <a:ext cx="7020331" cy="5184714"/>
-                    </a:xfrm>
-                    <a:prstGeom prst="rect">
-                      <a:avLst/>
-                    </a:prstGeom>
-                  </pic:spPr>
-                </pic:pic>
-              </a:graphicData>
-            </a:graphic>
-          </wp:inline>
-        </w:drawing>
-      </w:r>
-    </w:p>
-    <w:p>
-      <w:pPr>
-        <w:pStyle w:val="Comment0"/>
-        <w:rPr>
-          <w:color w:val="00000A"/>
-        </w:rPr>
-      </w:pPr>
-    </w:p>
-    <w:p>
-      <w:pPr>
-        <w:pStyle w:val="Comment0"/>
-        <w:rPr>
-          <w:color w:val="00000A"/>
-        </w:rPr>
-      </w:pPr>
-    </w:p>
-    <w:p>
-      <w:pPr>
-        <w:pStyle w:val="Comment0"/>
-        <w:rPr>
-          <w:color w:val="00000A"/>
-        </w:rPr>
-      </w:pPr>
-    </w:p>
-    <w:p>
-      <w:pPr>
-        <w:pStyle w:val="Comment0"/>
-        <w:rPr>
-          <w:color w:val="00000A"/>
-        </w:rPr>
-      </w:pPr>
-    </w:p>
-    <w:p>
-      <w:pPr>
-        <w:pStyle w:val="Comment0"/>
-        <w:rPr>
-          <w:color w:val="00000A"/>
-        </w:rPr>
-      </w:pPr>
-    </w:p>
-    <w:p>
-      <w:pPr>
-        <w:pStyle w:val="Comment0"/>
-        <w:rPr>
-          <w:color w:val="00000A"/>
-        </w:rPr>
-      </w:pPr>
-    </w:p>
-    <w:p>
-      <w:pPr>
-        <w:pStyle w:val="Comment0"/>
-        <w:rPr>
-          <w:color w:val="00000A"/>
-        </w:rPr>
-      </w:pPr>
-    </w:p>
-    <w:p>
-      <w:pPr>
-        <w:pStyle w:val="Comment0"/>
-        <w:rPr>
-          <w:color w:val="00000A"/>
-        </w:rPr>
-      </w:pPr>
-    </w:p>
-    <w:p>
-      <w:pPr>
-        <w:pStyle w:val="Comment0"/>
-        <w:rPr>
-          <w:color w:val="00000A"/>
-        </w:rPr>
-      </w:pPr>
-    </w:p>
-    <w:p>
-      <w:pPr>
-        <w:pStyle w:val="Comment0"/>
-        <w:rPr>
-          <w:color w:val="00000A"/>
-        </w:rPr>
-      </w:pPr>
-    </w:p>
-    <w:p>
-      <w:pPr>
-        <w:pStyle w:val="Comment0"/>
-        <w:rPr>
-          <w:color w:val="00000A"/>
-        </w:rPr>
-      </w:pPr>
-    </w:p>
-    <w:p>
-      <w:pPr>
-        <w:pStyle w:val="Comment0"/>
-        <w:rPr>
-          <w:color w:val="00000A"/>
-        </w:rPr>
-      </w:pPr>
-    </w:p>
-    <w:p>
-      <w:pPr>
-        <w:pStyle w:val="Comment0"/>
-        <w:rPr>
-          <w:color w:val="00000A"/>
-        </w:rPr>
-      </w:pPr>
-    </w:p>
-    <w:p>
-      <w:pPr>
-        <w:pStyle w:val="Comment0"/>
-        <w:rPr>
-          <w:color w:val="00000A"/>
-        </w:rPr>
-      </w:pPr>
-    </w:p>
-    <w:p>
-      <w:pPr>
-        <w:pStyle w:val="Comment0"/>
-        <w:rPr>
-          <w:i w:val="0"/>
-          <w:color w:val="00000A"/>
-        </w:rPr>
-      </w:pPr>
-      <w:r>
-        <w:rPr>
-          <w:i w:val="0"/>
-          <w:color w:val="00000A"/>
-        </w:rPr>
-        <w:t>Additional view of the Piece class of the class Diagram</w:t>
-      </w:r>
-      <w:r>
-        <w:rPr>
-          <w:i w:val="0"/>
-          <w:color w:val="00000A"/>
-        </w:rPr>
-        <w:t>:</w:t>
-      </w:r>
-    </w:p>
-    <w:p>
-      <w:pPr>
-        <w:pStyle w:val="Comment0"/>
-        <w:rPr>
-          <w:i w:val="0"/>
-          <w:color w:val="00000A"/>
-        </w:rPr>
-      </w:pPr>
-      <w:bookmarkStart w:id="20" w:name="_GoBack"/>
-      <w:bookmarkEnd w:id="20"/>
-    </w:p>
-    <w:p>
-      <w:pPr>
-        <w:pStyle w:val="Comment0"/>
-        <w:rPr>
-          <w:color w:val="00000A"/>
-        </w:rPr>
-      </w:pPr>
-      <w:r>
-        <w:rPr>
-          <w:noProof/>
-          <w:lang w:val="en-US"/>
-        </w:rPr>
-        <w:drawing>
-          <wp:inline distT="0" distB="0" distL="0" distR="0" wp14:anchorId="3F91FB4C" wp14:editId="7E38485B">
-            <wp:extent cx="5886450" cy="5553075"/>
-            <wp:effectExtent l="0" t="0" r="0" b="9525"/>
-            <wp:docPr id="5" name="Picture 5"/>
-            <wp:cNvGraphicFramePr>
-              <a:graphicFrameLocks xmlns:a="http://schemas.openxmlformats.org/drawingml/2006/main" noChangeAspect="1"/>
-            </wp:cNvGraphicFramePr>
-            <a:graphic xmlns:a="http://schemas.openxmlformats.org/drawingml/2006/main">
-              <a:graphicData uri="http://schemas.openxmlformats.org/drawingml/2006/picture">
-                <pic:pic xmlns:pic="http://schemas.openxmlformats.org/drawingml/2006/picture">
-                  <pic:nvPicPr>
-                    <pic:cNvPr id="0" name=""/>
-                    <pic:cNvPicPr/>
-                  </pic:nvPicPr>
-                  <pic:blipFill>
-                    <a:blip r:embed="rId14"/>
-                    <a:stretch>
-                      <a:fillRect/>
-                    </a:stretch>
-                  </pic:blipFill>
-                  <pic:spPr>
-                    <a:xfrm>
-                      <a:off x="0" y="0"/>
                       <a:ext cx="5886450" cy="5553075"/>
                     </a:xfrm>
                     <a:prstGeom prst="rect">
@@ -1322,10 +1270,10 @@
           <w:szCs w:val="28"/>
         </w:rPr>
       </w:pPr>
-      <w:bookmarkStart w:id="21" w:name="_Toc506727679"/>
-      <w:bookmarkStart w:id="22" w:name="_Toc523123115"/>
+      <w:bookmarkStart w:id="20" w:name="_Toc506727679"/>
+      <w:bookmarkStart w:id="21" w:name="_Toc523123115"/>
+      <w:bookmarkEnd w:id="20"/>
       <w:bookmarkEnd w:id="21"/>
-      <w:bookmarkEnd w:id="22"/>
       <w:r>
         <w:rPr>
           <w:rFonts w:ascii="Times New Roman" w:hAnsi="Times New Roman"/>
@@ -1338,29 +1286,24 @@
     <w:p>
       <w:pPr>
         <w:pStyle w:val="Comment0"/>
-      </w:pPr>
-      <w:r>
-        <w:t>&lt;This section provides a high level overview of the structural and functional decomposition of the system. Focus on how and why the system was decomposed in a particular way rather than on details of the pa</w:t>
-      </w:r>
-      <w:r>
-        <w:t>r</w:t>
-      </w:r>
-      <w:r>
-        <w:t>ticular components. Include information on the major responsibilities and roles that the system (or po</w:t>
-      </w:r>
-      <w:r>
-        <w:t>r</w:t>
-      </w:r>
-      <w:r>
-        <w:t>tions of it) must play.</w:t>
-      </w:r>
-    </w:p>
-    <w:p>
-      <w:pPr>
-        <w:pStyle w:val="Comment0"/>
-      </w:pPr>
-      <w:r>
-        <w:t>Why we separated certain classes from our class diagram</w:t>
+        <w:rPr>
+          <w:i w:val="0"/>
+          <w:color w:val="auto"/>
+        </w:rPr>
+      </w:pPr>
+      <w:r>
+        <w:rPr>
+          <w:i w:val="0"/>
+          <w:color w:val="auto"/>
+        </w:rPr>
+        <w:t>The classes</w:t>
+      </w:r>
+      <w:r>
+        <w:rPr>
+          <w:i w:val="0"/>
+          <w:color w:val="auto"/>
+        </w:rPr>
+        <w:t xml:space="preserve"> we will use in our Chess Game are GUIController, ChessGame, Board, Tile, Piece, Pawn, Queen, Bishop, Rook, King, Knight, and Blank.</w:t>
       </w:r>
     </w:p>
     <w:p>
@@ -1383,42 +1326,212 @@
           <w:szCs w:val="28"/>
         </w:rPr>
       </w:pPr>
-      <w:bookmarkStart w:id="23" w:name="_Toc517668556"/>
-      <w:bookmarkStart w:id="24" w:name="_Toc506727680"/>
-      <w:bookmarkStart w:id="25" w:name="_Toc523123116"/>
+      <w:bookmarkStart w:id="22" w:name="_Toc517668556"/>
+      <w:bookmarkStart w:id="23" w:name="_Toc506727680"/>
+      <w:bookmarkStart w:id="24" w:name="_Toc523123116"/>
+      <w:bookmarkEnd w:id="22"/>
       <w:bookmarkEnd w:id="23"/>
       <w:bookmarkEnd w:id="24"/>
-      <w:bookmarkEnd w:id="25"/>
       <w:r>
         <w:rPr>
           <w:rFonts w:ascii="Times New Roman" w:hAnsi="Times New Roman"/>
           <w:sz w:val="28"/>
           <w:szCs w:val="28"/>
         </w:rPr>
-        <w:t>Component 1..n</w:t>
-      </w:r>
-    </w:p>
-    <w:p>
-      <w:pPr>
-        <w:pStyle w:val="Comment0"/>
-      </w:pPr>
-      <w:r>
-        <w:t>&lt;Describe an element (subsystem, component, etc...) from architecture in further detail. When appropr</w:t>
-      </w:r>
-      <w:r>
-        <w:t>i</w:t>
-      </w:r>
-      <w:r>
-        <w:t>ate, include information on how the element is further broken down and the interactions and relationships between these subcomponents.</w:t>
-      </w:r>
-    </w:p>
-    <w:p>
-      <w:pPr>
-        <w:pStyle w:val="Comment0"/>
-      </w:pPr>
-      <w:r>
-        <w:t>Talk about each class</w:t>
-      </w:r>
+        <w:lastRenderedPageBreak/>
+        <w:t>Components</w:t>
+      </w:r>
+    </w:p>
+    <w:p>
+      <w:pPr>
+        <w:pStyle w:val="Comment0"/>
+        <w:numPr>
+          <w:ilvl w:val="0"/>
+          <w:numId w:val="3"/>
+        </w:numPr>
+        <w:rPr>
+          <w:i w:val="0"/>
+          <w:color w:val="auto"/>
+        </w:rPr>
+      </w:pPr>
+      <w:r>
+        <w:rPr>
+          <w:i w:val="0"/>
+          <w:color w:val="auto"/>
+        </w:rPr>
+        <w:t>GUIController Class:</w:t>
+      </w:r>
+      <w:r>
+        <w:rPr>
+          <w:i w:val="0"/>
+          <w:color w:val="auto"/>
+        </w:rPr>
+        <w:t xml:space="preserve"> A basic GUI that contains all FXML components.</w:t>
+      </w:r>
+    </w:p>
+    <w:p>
+      <w:pPr>
+        <w:pStyle w:val="Comment0"/>
+        <w:numPr>
+          <w:ilvl w:val="0"/>
+          <w:numId w:val="3"/>
+        </w:numPr>
+        <w:rPr>
+          <w:i w:val="0"/>
+          <w:color w:val="auto"/>
+        </w:rPr>
+      </w:pPr>
+      <w:r>
+        <w:rPr>
+          <w:i w:val="0"/>
+          <w:color w:val="auto"/>
+        </w:rPr>
+        <w:t>ChessGame Class: This class extends Pane and contains all basic functionality for the Chess Game to work.</w:t>
+      </w:r>
+    </w:p>
+    <w:p>
+      <w:pPr>
+        <w:pStyle w:val="Comment0"/>
+        <w:numPr>
+          <w:ilvl w:val="0"/>
+          <w:numId w:val="3"/>
+        </w:numPr>
+        <w:rPr>
+          <w:i w:val="0"/>
+          <w:color w:val="auto"/>
+        </w:rPr>
+      </w:pPr>
+      <w:r>
+        <w:rPr>
+          <w:i w:val="0"/>
+          <w:color w:val="auto"/>
+        </w:rPr>
+        <w:t>Board Class: Has a composition relationship with the ChessGame Class, meaning ChessGame “has a” Board.</w:t>
+      </w:r>
+    </w:p>
+    <w:p>
+      <w:pPr>
+        <w:pStyle w:val="Comment0"/>
+        <w:numPr>
+          <w:ilvl w:val="0"/>
+          <w:numId w:val="3"/>
+        </w:numPr>
+        <w:rPr>
+          <w:i w:val="0"/>
+          <w:color w:val="auto"/>
+        </w:rPr>
+      </w:pPr>
+      <w:r>
+        <w:rPr>
+          <w:i w:val="0"/>
+          <w:color w:val="auto"/>
+        </w:rPr>
+        <w:t>Tile Class: Has a composition relationship with the Board Class, meaning Board “has a” Tile. The Tile Class</w:t>
+      </w:r>
+      <w:r>
+        <w:rPr>
+          <w:i w:val="0"/>
+          <w:color w:val="auto"/>
+        </w:rPr>
+        <w:t xml:space="preserve"> uses a Piece object.</w:t>
+      </w:r>
+    </w:p>
+    <w:p>
+      <w:pPr>
+        <w:pStyle w:val="Comment0"/>
+        <w:numPr>
+          <w:ilvl w:val="0"/>
+          <w:numId w:val="3"/>
+        </w:numPr>
+        <w:rPr>
+          <w:i w:val="0"/>
+          <w:color w:val="auto"/>
+        </w:rPr>
+      </w:pPr>
+      <w:r>
+        <w:rPr>
+          <w:i w:val="0"/>
+          <w:color w:val="auto"/>
+        </w:rPr>
+        <w:t xml:space="preserve">Piece Class: </w:t>
+      </w:r>
+      <w:r>
+        <w:rPr>
+          <w:i w:val="0"/>
+          <w:color w:val="auto"/>
+        </w:rPr>
+        <w:t xml:space="preserve">Has a composition relationship with the ChessGame Class, meaning ChessGame “has a” </w:t>
+      </w:r>
+      <w:r>
+        <w:rPr>
+          <w:i w:val="0"/>
+          <w:color w:val="auto"/>
+        </w:rPr>
+        <w:t>Piece</w:t>
+      </w:r>
+      <w:r>
+        <w:rPr>
+          <w:i w:val="0"/>
+          <w:color w:val="auto"/>
+        </w:rPr>
+        <w:t>.</w:t>
+      </w:r>
+    </w:p>
+    <w:p>
+      <w:pPr>
+        <w:pStyle w:val="Comment0"/>
+        <w:numPr>
+          <w:ilvl w:val="0"/>
+          <w:numId w:val="3"/>
+        </w:numPr>
+        <w:rPr>
+          <w:i w:val="0"/>
+          <w:color w:val="auto"/>
+        </w:rPr>
+      </w:pPr>
+      <w:r>
+        <w:rPr>
+          <w:i w:val="0"/>
+          <w:color w:val="auto"/>
+        </w:rPr>
+        <w:t>Pawn, Queen, Bishop, Rook, King, Knight</w:t>
+      </w:r>
+      <w:r>
+        <w:rPr>
+          <w:i w:val="0"/>
+          <w:color w:val="auto"/>
+        </w:rPr>
+        <w:t xml:space="preserve"> Classes: These are the individual piece classes and different types of pieces that will be present on the chess board.</w:t>
+      </w:r>
+    </w:p>
+    <w:p>
+      <w:pPr>
+        <w:pStyle w:val="Comment0"/>
+        <w:numPr>
+          <w:ilvl w:val="0"/>
+          <w:numId w:val="3"/>
+        </w:numPr>
+        <w:rPr>
+          <w:i w:val="0"/>
+          <w:color w:val="auto"/>
+        </w:rPr>
+      </w:pPr>
+      <w:r>
+        <w:rPr>
+          <w:i w:val="0"/>
+          <w:color w:val="auto"/>
+        </w:rPr>
+        <w:t>Blank Class: This is considered a type of piece. Our chess board will have every single tile filled; if not filled with one of the 6 types of pieces, then the tile will be filled with this “Blank” piece.</w:t>
+      </w:r>
+    </w:p>
+    <w:p>
+      <w:pPr>
+        <w:pStyle w:val="Comment0"/>
+        <w:rPr>
+          <w:i w:val="0"/>
+          <w:color w:val="auto"/>
+        </w:rPr>
+      </w:pPr>
     </w:p>
     <w:p>
       <w:pPr>
@@ -1438,8 +1551,8 @@
           <w:szCs w:val="36"/>
         </w:rPr>
       </w:pPr>
-      <w:bookmarkStart w:id="26" w:name="_Toc506727681"/>
-      <w:bookmarkEnd w:id="26"/>
+      <w:bookmarkStart w:id="25" w:name="_Toc506727681"/>
+      <w:bookmarkEnd w:id="25"/>
       <w:r>
         <w:rPr>
           <w:rFonts w:ascii="Times New Roman" w:hAnsi="Times New Roman"/>
@@ -1451,18 +1564,151 @@
     <w:p>
       <w:pPr>
         <w:pStyle w:val="Comment0"/>
-      </w:pPr>
-      <w:r>
-        <w:t xml:space="preserve">&lt;This section describes in further detail elements discussed in the Architecture. Normally this section would be split into separate documents for different areas of the design. </w:t>
-      </w:r>
-    </w:p>
-    <w:p>
-      <w:pPr>
-        <w:pStyle w:val="Comment0"/>
-      </w:pPr>
-      <w:r>
-        <w:t>High-level designs are most effective if they attempt to model groups of system elements from a number of different views.</w:t>
-      </w:r>
+        <w:rPr>
+          <w:i w:val="0"/>
+          <w:color w:val="auto"/>
+        </w:rPr>
+      </w:pPr>
+      <w:r>
+        <w:rPr>
+          <w:i w:val="0"/>
+          <w:color w:val="auto"/>
+        </w:rPr>
+        <w:t xml:space="preserve">This section contains more specific diagrams, each of which support the architecture of our </w:t>
+      </w:r>
+      <w:r>
+        <w:rPr>
+          <w:i w:val="0"/>
+          <w:color w:val="auto"/>
+        </w:rPr>
+        <w:t>Class Diagram seen in Section 2 above.</w:t>
+      </w:r>
+    </w:p>
+    <w:p>
+      <w:pPr>
+        <w:pStyle w:val="Comment0"/>
+        <w:rPr>
+          <w:i w:val="0"/>
+          <w:color w:val="auto"/>
+        </w:rPr>
+      </w:pPr>
+    </w:p>
+    <w:p>
+      <w:pPr>
+        <w:pStyle w:val="Comment0"/>
+        <w:rPr>
+          <w:i w:val="0"/>
+          <w:color w:val="auto"/>
+        </w:rPr>
+      </w:pPr>
+    </w:p>
+    <w:p>
+      <w:pPr>
+        <w:pStyle w:val="Comment0"/>
+        <w:rPr>
+          <w:i w:val="0"/>
+          <w:color w:val="auto"/>
+        </w:rPr>
+      </w:pPr>
+    </w:p>
+    <w:p>
+      <w:pPr>
+        <w:pStyle w:val="Comment0"/>
+        <w:rPr>
+          <w:i w:val="0"/>
+          <w:color w:val="auto"/>
+        </w:rPr>
+      </w:pPr>
+    </w:p>
+    <w:p>
+      <w:pPr>
+        <w:pStyle w:val="Comment0"/>
+        <w:rPr>
+          <w:i w:val="0"/>
+          <w:color w:val="auto"/>
+        </w:rPr>
+      </w:pPr>
+    </w:p>
+    <w:p>
+      <w:pPr>
+        <w:pStyle w:val="Comment0"/>
+        <w:rPr>
+          <w:i w:val="0"/>
+          <w:color w:val="auto"/>
+        </w:rPr>
+      </w:pPr>
+    </w:p>
+    <w:p>
+      <w:pPr>
+        <w:pStyle w:val="Comment0"/>
+        <w:rPr>
+          <w:i w:val="0"/>
+          <w:color w:val="auto"/>
+        </w:rPr>
+      </w:pPr>
+    </w:p>
+    <w:p>
+      <w:pPr>
+        <w:pStyle w:val="Comment0"/>
+        <w:rPr>
+          <w:i w:val="0"/>
+          <w:color w:val="auto"/>
+        </w:rPr>
+      </w:pPr>
+    </w:p>
+    <w:p>
+      <w:pPr>
+        <w:pStyle w:val="Comment0"/>
+        <w:rPr>
+          <w:i w:val="0"/>
+          <w:color w:val="auto"/>
+        </w:rPr>
+      </w:pPr>
+    </w:p>
+    <w:p>
+      <w:pPr>
+        <w:pStyle w:val="Comment0"/>
+        <w:rPr>
+          <w:i w:val="0"/>
+          <w:color w:val="auto"/>
+        </w:rPr>
+      </w:pPr>
+    </w:p>
+    <w:p>
+      <w:pPr>
+        <w:pStyle w:val="Comment0"/>
+        <w:rPr>
+          <w:i w:val="0"/>
+          <w:color w:val="auto"/>
+        </w:rPr>
+      </w:pPr>
+    </w:p>
+    <w:p>
+      <w:pPr>
+        <w:pStyle w:val="Comment0"/>
+        <w:rPr>
+          <w:i w:val="0"/>
+          <w:color w:val="auto"/>
+        </w:rPr>
+      </w:pPr>
+    </w:p>
+    <w:p>
+      <w:pPr>
+        <w:pStyle w:val="Comment0"/>
+        <w:rPr>
+          <w:i w:val="0"/>
+          <w:color w:val="auto"/>
+        </w:rPr>
+      </w:pPr>
+    </w:p>
+    <w:p>
+      <w:pPr>
+        <w:pStyle w:val="Comment0"/>
+        <w:rPr>
+          <w:i w:val="0"/>
+          <w:color w:val="auto"/>
+        </w:rPr>
+      </w:pPr>
     </w:p>
     <w:p>
       <w:pPr>
@@ -1475,6 +1721,7 @@
         <w:ind w:left="420"/>
       </w:pPr>
       <w:r>
+        <w:lastRenderedPageBreak/>
         <w:t>Sequence Diagram for Pieces</w:t>
       </w:r>
     </w:p>
@@ -1518,7 +1765,7 @@
                     </pic:cNvPicPr>
                   </pic:nvPicPr>
                   <pic:blipFill>
-                    <a:blip r:embed="rId15"/>
+                    <a:blip r:embed="rId14"/>
                     <a:stretch>
                       <a:fillRect/>
                     </a:stretch>
@@ -1600,6 +1847,7 @@
         <w:ind w:left="420"/>
       </w:pPr>
       <w:r>
+        <w:lastRenderedPageBreak/>
         <w:t>Use Case Diagram</w:t>
       </w:r>
     </w:p>
@@ -1613,7 +1861,21 @@
         <w:rPr>
           <w:lang w:val="en-US"/>
         </w:rPr>
-        <w:t>This Use Case Diagram goes over al of the various interactions that a player will be able to make with the System.</w:t>
+        <w:t>This Use Case Diagram goes over al</w:t>
+      </w:r>
+      <w:r>
+        <w:rPr>
+          <w:lang w:val="en-US"/>
+        </w:rPr>
+        <w:t>l</w:t>
+      </w:r>
+      <w:bookmarkStart w:id="26" w:name="_GoBack"/>
+      <w:bookmarkEnd w:id="26"/>
+      <w:r>
+        <w:rPr>
+          <w:lang w:val="en-US"/>
+        </w:rPr>
+        <w:t xml:space="preserve"> of the various interactions that a player will be able to make with the System.</w:t>
       </w:r>
     </w:p>
     <w:p>
@@ -1643,7 +1905,7 @@
                     <pic:cNvPicPr/>
                   </pic:nvPicPr>
                   <pic:blipFill>
-                    <a:blip r:embed="rId16"/>
+                    <a:blip r:embed="rId15"/>
                     <a:stretch>
                       <a:fillRect/>
                     </a:stretch>
@@ -1718,13 +1980,7 @@
         <w:t xml:space="preserve"> </w:t>
       </w:r>
       <w:r>
-        <w:t>of a system component or set of components that describes a clea</w:t>
-      </w:r>
-      <w:r>
-        <w:t>r</w:t>
-      </w:r>
-      <w:r>
-        <w:t>ly defined view or model of the entire system or a subset of the system.</w:t>
+        <w:t>of a system component or set of components that describes a clearly defined view or model of the entire system or a subset of the system.</w:t>
       </w:r>
     </w:p>
     <w:p>
@@ -1756,6 +2012,7 @@
         <w:ind w:left="420"/>
       </w:pPr>
       <w:r>
+        <w:lastRenderedPageBreak/>
         <w:t>State Machine for the Settings/Move History Panel</w:t>
       </w:r>
     </w:p>
@@ -1772,21 +2029,7 @@
           <w:i w:val="0"/>
           <w:color w:val="00000A"/>
         </w:rPr>
-        <w:t>The following state machine diagram displays the state of the side panel. There are two states that the Se</w:t>
-      </w:r>
-      <w:r>
-        <w:rPr>
-          <w:i w:val="0"/>
-          <w:color w:val="00000A"/>
-        </w:rPr>
-        <w:t>t</w:t>
-      </w:r>
-      <w:r>
-        <w:rPr>
-          <w:i w:val="0"/>
-          <w:color w:val="00000A"/>
-        </w:rPr>
-        <w:t>tings/Move History panel may have: ‘Settings’ or ‘Move History’.</w:t>
+        <w:t>The following state machine diagram displays the state of the side panel. There are two states that the Settings/Move History panel may have: ‘Settings’ or ‘Move History’.</w:t>
       </w:r>
     </w:p>
     <w:p>
@@ -1821,7 +2064,7 @@
                     </pic:cNvPicPr>
                   </pic:nvPicPr>
                   <pic:blipFill>
-                    <a:blip r:embed="rId17"/>
+                    <a:blip r:embed="rId16"/>
                     <a:stretch>
                       <a:fillRect/>
                     </a:stretch>
@@ -1905,13 +2148,7 @@
         <w:t xml:space="preserve"> </w:t>
       </w:r>
       <w:r>
-        <w:t>of a system component or set of components that describes a clea</w:t>
-      </w:r>
-      <w:r>
-        <w:t>r</w:t>
-      </w:r>
-      <w:r>
-        <w:t>ly defined view or model of the entire system or a subset of the system.</w:t>
+        <w:t>of a system component or set of components that describes a clearly defined view or model of the entire system or a subset of the system.</w:t>
       </w:r>
     </w:p>
     <w:p>
@@ -1977,13 +2214,7 @@
         <w:t xml:space="preserve"> </w:t>
       </w:r>
       <w:r>
-        <w:t>of a system component or set of components that describes a clea</w:t>
-      </w:r>
-      <w:r>
-        <w:t>r</w:t>
-      </w:r>
-      <w:r>
-        <w:t>ly defined view or model of the entire system or a subset of the system.</w:t>
+        <w:t>of a system component or set of components that describes a clearly defined view or model of the entire system or a subset of the system.</w:t>
       </w:r>
     </w:p>
     <w:p>
@@ -2013,8 +2244,8 @@
       </w:pPr>
     </w:p>
     <w:sectPr>
-      <w:headerReference w:type="default" r:id="rId18"/>
-      <w:footerReference w:type="default" r:id="rId19"/>
+      <w:headerReference w:type="default" r:id="rId17"/>
+      <w:footerReference w:type="default" r:id="rId18"/>
       <w:pgSz w:w="12240" w:h="15840"/>
       <w:pgMar w:top="1440" w:right="1440" w:bottom="1440" w:left="1440" w:header="864" w:footer="864" w:gutter="0"/>
       <w:pgNumType w:start="1"/>
@@ -2027,7 +2258,7 @@
 </file>
 
 <file path=word/endnotes.xml><?xml version="1.0" encoding="utf-8"?>
-<w:endnotes xmlns:wpc="http://schemas.microsoft.com/office/word/2010/wordprocessingCanvas" xmlns:mc="http://schemas.openxmlformats.org/markup-compatibility/2006" xmlns:o="urn:schemas-microsoft-com:office:office" xmlns:r="http://schemas.openxmlformats.org/officeDocument/2006/relationships" xmlns:m="http://schemas.openxmlformats.org/officeDocument/2006/math" xmlns:v="urn:schemas-microsoft-com:vml" xmlns:wp14="http://schemas.microsoft.com/office/word/2010/wordprocessingDrawing" xmlns:wp="http://schemas.openxmlformats.org/drawingml/2006/wordprocessingDrawing" xmlns:w10="urn:schemas-microsoft-com:office:word" xmlns:w="http://schemas.openxmlformats.org/wordprocessingml/2006/main" xmlns:w14="http://schemas.microsoft.com/office/word/2010/wordml" xmlns:wpg="http://schemas.microsoft.com/office/word/2010/wordprocessingGroup" xmlns:wpi="http://schemas.microsoft.com/office/word/2010/wordprocessingInk" xmlns:wne="http://schemas.microsoft.com/office/word/2006/wordml" xmlns:wps="http://schemas.microsoft.com/office/word/2010/wordprocessingShape" mc:Ignorable="w14 wp14">
+<w:endnotes xmlns:wpc="http://schemas.microsoft.com/office/word/2010/wordprocessingCanvas" xmlns:cx="http://schemas.microsoft.com/office/drawing/2014/chartex" xmlns:cx1="http://schemas.microsoft.com/office/drawing/2015/9/8/chartex" xmlns:cx2="http://schemas.microsoft.com/office/drawing/2015/10/21/chartex" xmlns:cx3="http://schemas.microsoft.com/office/drawing/2016/5/9/chartex" xmlns:cx4="http://schemas.microsoft.com/office/drawing/2016/5/10/chartex" xmlns:cx5="http://schemas.microsoft.com/office/drawing/2016/5/11/chartex" xmlns:cx6="http://schemas.microsoft.com/office/drawing/2016/5/12/chartex" xmlns:cx7="http://schemas.microsoft.com/office/drawing/2016/5/13/chartex" xmlns:cx8="http://schemas.microsoft.com/office/drawing/2016/5/14/chartex" xmlns:mc="http://schemas.openxmlformats.org/markup-compatibility/2006" xmlns:aink="http://schemas.microsoft.com/office/drawing/2016/ink" xmlns:am3d="http://schemas.microsoft.com/office/drawing/2017/model3d" xmlns:o="urn:schemas-microsoft-com:office:office" xmlns:r="http://schemas.openxmlformats.org/officeDocument/2006/relationships" xmlns:m="http://schemas.openxmlformats.org/officeDocument/2006/math" xmlns:v="urn:schemas-microsoft-com:vml" xmlns:wp14="http://schemas.microsoft.com/office/word/2010/wordprocessingDrawing" xmlns:wp="http://schemas.openxmlformats.org/drawingml/2006/wordprocessingDrawing" xmlns:w10="urn:schemas-microsoft-com:office:word" xmlns:w="http://schemas.openxmlformats.org/wordprocessingml/2006/main" xmlns:w14="http://schemas.microsoft.com/office/word/2010/wordml" xmlns:w15="http://schemas.microsoft.com/office/word/2012/wordml" xmlns:w16cid="http://schemas.microsoft.com/office/word/2016/wordml/cid" xmlns:w16se="http://schemas.microsoft.com/office/word/2015/wordml/symex" xmlns:wpg="http://schemas.microsoft.com/office/word/2010/wordprocessingGroup" xmlns:wpi="http://schemas.microsoft.com/office/word/2010/wordprocessingInk" xmlns:wne="http://schemas.microsoft.com/office/word/2006/wordml" xmlns:wps="http://schemas.microsoft.com/office/word/2010/wordprocessingShape" mc:Ignorable="w14 w15 w16se w16cid wp14">
   <w:endnote w:type="separator" w:id="-1">
     <w:p>
       <w:pPr>
@@ -2052,7 +2283,7 @@
 </file>
 
 <file path=word/footer1.xml><?xml version="1.0" encoding="utf-8"?>
-<w:ftr xmlns:wpc="http://schemas.microsoft.com/office/word/2010/wordprocessingCanvas" xmlns:mc="http://schemas.openxmlformats.org/markup-compatibility/2006" xmlns:o="urn:schemas-microsoft-com:office:office" xmlns:r="http://schemas.openxmlformats.org/officeDocument/2006/relationships" xmlns:m="http://schemas.openxmlformats.org/officeDocument/2006/math" xmlns:v="urn:schemas-microsoft-com:vml" xmlns:wp14="http://schemas.microsoft.com/office/word/2010/wordprocessingDrawing" xmlns:wp="http://schemas.openxmlformats.org/drawingml/2006/wordprocessingDrawing" xmlns:w10="urn:schemas-microsoft-com:office:word" xmlns:w="http://schemas.openxmlformats.org/wordprocessingml/2006/main" xmlns:w14="http://schemas.microsoft.com/office/word/2010/wordml" xmlns:wpg="http://schemas.microsoft.com/office/word/2010/wordprocessingGroup" xmlns:wpi="http://schemas.microsoft.com/office/word/2010/wordprocessingInk" xmlns:wne="http://schemas.microsoft.com/office/word/2006/wordml" xmlns:wps="http://schemas.microsoft.com/office/word/2010/wordprocessingShape" mc:Ignorable="w14 wp14">
+<w:ftr xmlns:wpc="http://schemas.microsoft.com/office/word/2010/wordprocessingCanvas" xmlns:cx="http://schemas.microsoft.com/office/drawing/2014/chartex" xmlns:cx1="http://schemas.microsoft.com/office/drawing/2015/9/8/chartex" xmlns:cx2="http://schemas.microsoft.com/office/drawing/2015/10/21/chartex" xmlns:cx3="http://schemas.microsoft.com/office/drawing/2016/5/9/chartex" xmlns:cx4="http://schemas.microsoft.com/office/drawing/2016/5/10/chartex" xmlns:cx5="http://schemas.microsoft.com/office/drawing/2016/5/11/chartex" xmlns:cx6="http://schemas.microsoft.com/office/drawing/2016/5/12/chartex" xmlns:cx7="http://schemas.microsoft.com/office/drawing/2016/5/13/chartex" xmlns:cx8="http://schemas.microsoft.com/office/drawing/2016/5/14/chartex" xmlns:mc="http://schemas.openxmlformats.org/markup-compatibility/2006" xmlns:aink="http://schemas.microsoft.com/office/drawing/2016/ink" xmlns:am3d="http://schemas.microsoft.com/office/drawing/2017/model3d" xmlns:o="urn:schemas-microsoft-com:office:office" xmlns:r="http://schemas.openxmlformats.org/officeDocument/2006/relationships" xmlns:m="http://schemas.openxmlformats.org/officeDocument/2006/math" xmlns:v="urn:schemas-microsoft-com:vml" xmlns:wp14="http://schemas.microsoft.com/office/word/2010/wordprocessingDrawing" xmlns:wp="http://schemas.openxmlformats.org/drawingml/2006/wordprocessingDrawing" xmlns:w10="urn:schemas-microsoft-com:office:word" xmlns:w="http://schemas.openxmlformats.org/wordprocessingml/2006/main" xmlns:w14="http://schemas.microsoft.com/office/word/2010/wordml" xmlns:w15="http://schemas.microsoft.com/office/word/2012/wordml" xmlns:w16cid="http://schemas.microsoft.com/office/word/2016/wordml/cid" xmlns:w16se="http://schemas.microsoft.com/office/word/2015/wordml/symex" xmlns:wpg="http://schemas.microsoft.com/office/word/2010/wordprocessingGroup" xmlns:wpi="http://schemas.microsoft.com/office/word/2010/wordprocessingInk" xmlns:wne="http://schemas.microsoft.com/office/word/2006/wordml" xmlns:wps="http://schemas.microsoft.com/office/word/2010/wordprocessingShape" mc:Ignorable="w14 w15 w16se w16cid wp14">
   <w:p>
     <w:pPr>
       <w:pStyle w:val="Footer"/>
@@ -2066,7 +2297,7 @@
 </file>
 
 <file path=word/footer2.xml><?xml version="1.0" encoding="utf-8"?>
-<w:ftr xmlns:wpc="http://schemas.microsoft.com/office/word/2010/wordprocessingCanvas" xmlns:mc="http://schemas.openxmlformats.org/markup-compatibility/2006" xmlns:o="urn:schemas-microsoft-com:office:office" xmlns:r="http://schemas.openxmlformats.org/officeDocument/2006/relationships" xmlns:m="http://schemas.openxmlformats.org/officeDocument/2006/math" xmlns:v="urn:schemas-microsoft-com:vml" xmlns:wp14="http://schemas.microsoft.com/office/word/2010/wordprocessingDrawing" xmlns:wp="http://schemas.openxmlformats.org/drawingml/2006/wordprocessingDrawing" xmlns:w10="urn:schemas-microsoft-com:office:word" xmlns:w="http://schemas.openxmlformats.org/wordprocessingml/2006/main" xmlns:w14="http://schemas.microsoft.com/office/word/2010/wordml" xmlns:wpg="http://schemas.microsoft.com/office/word/2010/wordprocessingGroup" xmlns:wpi="http://schemas.microsoft.com/office/word/2010/wordprocessingInk" xmlns:wne="http://schemas.microsoft.com/office/word/2006/wordml" xmlns:wps="http://schemas.microsoft.com/office/word/2010/wordprocessingShape" mc:Ignorable="w14 wp14">
+<w:ftr xmlns:wpc="http://schemas.microsoft.com/office/word/2010/wordprocessingCanvas" xmlns:cx="http://schemas.microsoft.com/office/drawing/2014/chartex" xmlns:cx1="http://schemas.microsoft.com/office/drawing/2015/9/8/chartex" xmlns:cx2="http://schemas.microsoft.com/office/drawing/2015/10/21/chartex" xmlns:cx3="http://schemas.microsoft.com/office/drawing/2016/5/9/chartex" xmlns:cx4="http://schemas.microsoft.com/office/drawing/2016/5/10/chartex" xmlns:cx5="http://schemas.microsoft.com/office/drawing/2016/5/11/chartex" xmlns:cx6="http://schemas.microsoft.com/office/drawing/2016/5/12/chartex" xmlns:cx7="http://schemas.microsoft.com/office/drawing/2016/5/13/chartex" xmlns:cx8="http://schemas.microsoft.com/office/drawing/2016/5/14/chartex" xmlns:mc="http://schemas.openxmlformats.org/markup-compatibility/2006" xmlns:aink="http://schemas.microsoft.com/office/drawing/2016/ink" xmlns:am3d="http://schemas.microsoft.com/office/drawing/2017/model3d" xmlns:o="urn:schemas-microsoft-com:office:office" xmlns:r="http://schemas.openxmlformats.org/officeDocument/2006/relationships" xmlns:m="http://schemas.openxmlformats.org/officeDocument/2006/math" xmlns:v="urn:schemas-microsoft-com:vml" xmlns:wp14="http://schemas.microsoft.com/office/word/2010/wordprocessingDrawing" xmlns:wp="http://schemas.openxmlformats.org/drawingml/2006/wordprocessingDrawing" xmlns:w10="urn:schemas-microsoft-com:office:word" xmlns:w="http://schemas.openxmlformats.org/wordprocessingml/2006/main" xmlns:w14="http://schemas.microsoft.com/office/word/2010/wordml" xmlns:w15="http://schemas.microsoft.com/office/word/2012/wordml" xmlns:w16cid="http://schemas.microsoft.com/office/word/2016/wordml/cid" xmlns:w16se="http://schemas.microsoft.com/office/word/2015/wordml/symex" xmlns:wpg="http://schemas.microsoft.com/office/word/2010/wordprocessingGroup" xmlns:wpi="http://schemas.microsoft.com/office/word/2010/wordprocessingInk" xmlns:wne="http://schemas.microsoft.com/office/word/2006/wordml" xmlns:wps="http://schemas.microsoft.com/office/word/2010/wordprocessingShape" mc:Ignorable="w14 w15 w16se w16cid wp14">
   <w:p>
     <w:pPr>
       <w:pStyle w:val="Footer"/>
@@ -2079,7 +2310,7 @@
 </file>
 
 <file path=word/footer3.xml><?xml version="1.0" encoding="utf-8"?>
-<w:ftr xmlns:wpc="http://schemas.microsoft.com/office/word/2010/wordprocessingCanvas" xmlns:mc="http://schemas.openxmlformats.org/markup-compatibility/2006" xmlns:o="urn:schemas-microsoft-com:office:office" xmlns:r="http://schemas.openxmlformats.org/officeDocument/2006/relationships" xmlns:m="http://schemas.openxmlformats.org/officeDocument/2006/math" xmlns:v="urn:schemas-microsoft-com:vml" xmlns:wp14="http://schemas.microsoft.com/office/word/2010/wordprocessingDrawing" xmlns:wp="http://schemas.openxmlformats.org/drawingml/2006/wordprocessingDrawing" xmlns:w10="urn:schemas-microsoft-com:office:word" xmlns:w="http://schemas.openxmlformats.org/wordprocessingml/2006/main" xmlns:w14="http://schemas.microsoft.com/office/word/2010/wordml" xmlns:wpg="http://schemas.microsoft.com/office/word/2010/wordprocessingGroup" xmlns:wpi="http://schemas.microsoft.com/office/word/2010/wordprocessingInk" xmlns:wne="http://schemas.microsoft.com/office/word/2006/wordml" xmlns:wps="http://schemas.microsoft.com/office/word/2010/wordprocessingShape" mc:Ignorable="w14 wp14">
+<w:ftr xmlns:wpc="http://schemas.microsoft.com/office/word/2010/wordprocessingCanvas" xmlns:cx="http://schemas.microsoft.com/office/drawing/2014/chartex" xmlns:cx1="http://schemas.microsoft.com/office/drawing/2015/9/8/chartex" xmlns:cx2="http://schemas.microsoft.com/office/drawing/2015/10/21/chartex" xmlns:cx3="http://schemas.microsoft.com/office/drawing/2016/5/9/chartex" xmlns:cx4="http://schemas.microsoft.com/office/drawing/2016/5/10/chartex" xmlns:cx5="http://schemas.microsoft.com/office/drawing/2016/5/11/chartex" xmlns:cx6="http://schemas.microsoft.com/office/drawing/2016/5/12/chartex" xmlns:cx7="http://schemas.microsoft.com/office/drawing/2016/5/13/chartex" xmlns:cx8="http://schemas.microsoft.com/office/drawing/2016/5/14/chartex" xmlns:mc="http://schemas.openxmlformats.org/markup-compatibility/2006" xmlns:aink="http://schemas.microsoft.com/office/drawing/2016/ink" xmlns:am3d="http://schemas.microsoft.com/office/drawing/2017/model3d" xmlns:o="urn:schemas-microsoft-com:office:office" xmlns:r="http://schemas.openxmlformats.org/officeDocument/2006/relationships" xmlns:m="http://schemas.openxmlformats.org/officeDocument/2006/math" xmlns:v="urn:schemas-microsoft-com:vml" xmlns:wp14="http://schemas.microsoft.com/office/word/2010/wordprocessingDrawing" xmlns:wp="http://schemas.openxmlformats.org/drawingml/2006/wordprocessingDrawing" xmlns:w10="urn:schemas-microsoft-com:office:word" xmlns:w="http://schemas.openxmlformats.org/wordprocessingml/2006/main" xmlns:w14="http://schemas.microsoft.com/office/word/2010/wordml" xmlns:w15="http://schemas.microsoft.com/office/word/2012/wordml" xmlns:w16cid="http://schemas.microsoft.com/office/word/2016/wordml/cid" xmlns:w16se="http://schemas.microsoft.com/office/word/2015/wordml/symex" xmlns:wpg="http://schemas.microsoft.com/office/word/2010/wordprocessingGroup" xmlns:wpi="http://schemas.microsoft.com/office/word/2010/wordprocessingInk" xmlns:wne="http://schemas.microsoft.com/office/word/2006/wordml" xmlns:wps="http://schemas.microsoft.com/office/word/2010/wordprocessingShape" mc:Ignorable="w14 w15 w16se w16cid wp14">
   <w:p>
     <w:pPr>
       <w:pStyle w:val="Footer"/>
@@ -2097,7 +2328,7 @@
 </file>
 
 <file path=word/footnotes.xml><?xml version="1.0" encoding="utf-8"?>
-<w:footnotes xmlns:wpc="http://schemas.microsoft.com/office/word/2010/wordprocessingCanvas" xmlns:mc="http://schemas.openxmlformats.org/markup-compatibility/2006" xmlns:o="urn:schemas-microsoft-com:office:office" xmlns:r="http://schemas.openxmlformats.org/officeDocument/2006/relationships" xmlns:m="http://schemas.openxmlformats.org/officeDocument/2006/math" xmlns:v="urn:schemas-microsoft-com:vml" xmlns:wp14="http://schemas.microsoft.com/office/word/2010/wordprocessingDrawing" xmlns:wp="http://schemas.openxmlformats.org/drawingml/2006/wordprocessingDrawing" xmlns:w10="urn:schemas-microsoft-com:office:word" xmlns:w="http://schemas.openxmlformats.org/wordprocessingml/2006/main" xmlns:w14="http://schemas.microsoft.com/office/word/2010/wordml" xmlns:wpg="http://schemas.microsoft.com/office/word/2010/wordprocessingGroup" xmlns:wpi="http://schemas.microsoft.com/office/word/2010/wordprocessingInk" xmlns:wne="http://schemas.microsoft.com/office/word/2006/wordml" xmlns:wps="http://schemas.microsoft.com/office/word/2010/wordprocessingShape" mc:Ignorable="w14 wp14">
+<w:footnotes xmlns:wpc="http://schemas.microsoft.com/office/word/2010/wordprocessingCanvas" xmlns:cx="http://schemas.microsoft.com/office/drawing/2014/chartex" xmlns:cx1="http://schemas.microsoft.com/office/drawing/2015/9/8/chartex" xmlns:cx2="http://schemas.microsoft.com/office/drawing/2015/10/21/chartex" xmlns:cx3="http://schemas.microsoft.com/office/drawing/2016/5/9/chartex" xmlns:cx4="http://schemas.microsoft.com/office/drawing/2016/5/10/chartex" xmlns:cx5="http://schemas.microsoft.com/office/drawing/2016/5/11/chartex" xmlns:cx6="http://schemas.microsoft.com/office/drawing/2016/5/12/chartex" xmlns:cx7="http://schemas.microsoft.com/office/drawing/2016/5/13/chartex" xmlns:cx8="http://schemas.microsoft.com/office/drawing/2016/5/14/chartex" xmlns:mc="http://schemas.openxmlformats.org/markup-compatibility/2006" xmlns:aink="http://schemas.microsoft.com/office/drawing/2016/ink" xmlns:am3d="http://schemas.microsoft.com/office/drawing/2017/model3d" xmlns:o="urn:schemas-microsoft-com:office:office" xmlns:r="http://schemas.openxmlformats.org/officeDocument/2006/relationships" xmlns:m="http://schemas.openxmlformats.org/officeDocument/2006/math" xmlns:v="urn:schemas-microsoft-com:vml" xmlns:wp14="http://schemas.microsoft.com/office/word/2010/wordprocessingDrawing" xmlns:wp="http://schemas.openxmlformats.org/drawingml/2006/wordprocessingDrawing" xmlns:w10="urn:schemas-microsoft-com:office:word" xmlns:w="http://schemas.openxmlformats.org/wordprocessingml/2006/main" xmlns:w14="http://schemas.microsoft.com/office/word/2010/wordml" xmlns:w15="http://schemas.microsoft.com/office/word/2012/wordml" xmlns:w16cid="http://schemas.microsoft.com/office/word/2016/wordml/cid" xmlns:w16se="http://schemas.microsoft.com/office/word/2015/wordml/symex" xmlns:wpg="http://schemas.microsoft.com/office/word/2010/wordprocessingGroup" xmlns:wpi="http://schemas.microsoft.com/office/word/2010/wordprocessingInk" xmlns:wne="http://schemas.microsoft.com/office/word/2006/wordml" xmlns:wps="http://schemas.microsoft.com/office/word/2010/wordprocessingShape" mc:Ignorable="w14 w15 w16se w16cid wp14">
   <w:footnote w:type="separator" w:id="-1">
     <w:p>
       <w:pPr>
@@ -2122,7 +2353,7 @@
 </file>
 
 <file path=word/header1.xml><?xml version="1.0" encoding="utf-8"?>
-<w:hdr xmlns:wpc="http://schemas.microsoft.com/office/word/2010/wordprocessingCanvas" xmlns:mc="http://schemas.openxmlformats.org/markup-compatibility/2006" xmlns:o="urn:schemas-microsoft-com:office:office" xmlns:r="http://schemas.openxmlformats.org/officeDocument/2006/relationships" xmlns:m="http://schemas.openxmlformats.org/officeDocument/2006/math" xmlns:v="urn:schemas-microsoft-com:vml" xmlns:wp14="http://schemas.microsoft.com/office/word/2010/wordprocessingDrawing" xmlns:wp="http://schemas.openxmlformats.org/drawingml/2006/wordprocessingDrawing" xmlns:w10="urn:schemas-microsoft-com:office:word" xmlns:w="http://schemas.openxmlformats.org/wordprocessingml/2006/main" xmlns:w14="http://schemas.microsoft.com/office/word/2010/wordml" xmlns:wpg="http://schemas.microsoft.com/office/word/2010/wordprocessingGroup" xmlns:wpi="http://schemas.microsoft.com/office/word/2010/wordprocessingInk" xmlns:wne="http://schemas.microsoft.com/office/word/2006/wordml" xmlns:wps="http://schemas.microsoft.com/office/word/2010/wordprocessingShape" mc:Ignorable="w14 wp14">
+<w:hdr xmlns:wpc="http://schemas.microsoft.com/office/word/2010/wordprocessingCanvas" xmlns:cx="http://schemas.microsoft.com/office/drawing/2014/chartex" xmlns:cx1="http://schemas.microsoft.com/office/drawing/2015/9/8/chartex" xmlns:cx2="http://schemas.microsoft.com/office/drawing/2015/10/21/chartex" xmlns:cx3="http://schemas.microsoft.com/office/drawing/2016/5/9/chartex" xmlns:cx4="http://schemas.microsoft.com/office/drawing/2016/5/10/chartex" xmlns:cx5="http://schemas.microsoft.com/office/drawing/2016/5/11/chartex" xmlns:cx6="http://schemas.microsoft.com/office/drawing/2016/5/12/chartex" xmlns:cx7="http://schemas.microsoft.com/office/drawing/2016/5/13/chartex" xmlns:cx8="http://schemas.microsoft.com/office/drawing/2016/5/14/chartex" xmlns:mc="http://schemas.openxmlformats.org/markup-compatibility/2006" xmlns:aink="http://schemas.microsoft.com/office/drawing/2016/ink" xmlns:am3d="http://schemas.microsoft.com/office/drawing/2017/model3d" xmlns:o="urn:schemas-microsoft-com:office:office" xmlns:r="http://schemas.openxmlformats.org/officeDocument/2006/relationships" xmlns:m="http://schemas.openxmlformats.org/officeDocument/2006/math" xmlns:v="urn:schemas-microsoft-com:vml" xmlns:wp14="http://schemas.microsoft.com/office/word/2010/wordprocessingDrawing" xmlns:wp="http://schemas.openxmlformats.org/drawingml/2006/wordprocessingDrawing" xmlns:w10="urn:schemas-microsoft-com:office:word" xmlns:w="http://schemas.openxmlformats.org/wordprocessingml/2006/main" xmlns:w14="http://schemas.microsoft.com/office/word/2010/wordml" xmlns:w15="http://schemas.microsoft.com/office/word/2012/wordml" xmlns:w16cid="http://schemas.microsoft.com/office/word/2016/wordml/cid" xmlns:w16se="http://schemas.microsoft.com/office/word/2015/wordml/symex" xmlns:wpg="http://schemas.microsoft.com/office/word/2010/wordprocessingGroup" xmlns:wpi="http://schemas.microsoft.com/office/word/2010/wordprocessingInk" xmlns:wne="http://schemas.microsoft.com/office/word/2006/wordml" xmlns:wps="http://schemas.microsoft.com/office/word/2010/wordprocessingShape" mc:Ignorable="w14 w15 w16se w16cid wp14">
   <w:p>
     <w:pPr>
       <w:pStyle w:val="Header"/>
@@ -2132,7 +2363,7 @@
 </file>
 
 <file path=word/header2.xml><?xml version="1.0" encoding="utf-8"?>
-<w:hdr xmlns:wpc="http://schemas.microsoft.com/office/word/2010/wordprocessingCanvas" xmlns:mc="http://schemas.openxmlformats.org/markup-compatibility/2006" xmlns:o="urn:schemas-microsoft-com:office:office" xmlns:r="http://schemas.openxmlformats.org/officeDocument/2006/relationships" xmlns:m="http://schemas.openxmlformats.org/officeDocument/2006/math" xmlns:v="urn:schemas-microsoft-com:vml" xmlns:wp14="http://schemas.microsoft.com/office/word/2010/wordprocessingDrawing" xmlns:wp="http://schemas.openxmlformats.org/drawingml/2006/wordprocessingDrawing" xmlns:w10="urn:schemas-microsoft-com:office:word" xmlns:w="http://schemas.openxmlformats.org/wordprocessingml/2006/main" xmlns:w14="http://schemas.microsoft.com/office/word/2010/wordml" xmlns:wpg="http://schemas.microsoft.com/office/word/2010/wordprocessingGroup" xmlns:wpi="http://schemas.microsoft.com/office/word/2010/wordprocessingInk" xmlns:wne="http://schemas.microsoft.com/office/word/2006/wordml" xmlns:wps="http://schemas.microsoft.com/office/word/2010/wordprocessingShape" mc:Ignorable="w14 wp14">
+<w:hdr xmlns:wpc="http://schemas.microsoft.com/office/word/2010/wordprocessingCanvas" xmlns:cx="http://schemas.microsoft.com/office/drawing/2014/chartex" xmlns:cx1="http://schemas.microsoft.com/office/drawing/2015/9/8/chartex" xmlns:cx2="http://schemas.microsoft.com/office/drawing/2015/10/21/chartex" xmlns:cx3="http://schemas.microsoft.com/office/drawing/2016/5/9/chartex" xmlns:cx4="http://schemas.microsoft.com/office/drawing/2016/5/10/chartex" xmlns:cx5="http://schemas.microsoft.com/office/drawing/2016/5/11/chartex" xmlns:cx6="http://schemas.microsoft.com/office/drawing/2016/5/12/chartex" xmlns:cx7="http://schemas.microsoft.com/office/drawing/2016/5/13/chartex" xmlns:cx8="http://schemas.microsoft.com/office/drawing/2016/5/14/chartex" xmlns:mc="http://schemas.openxmlformats.org/markup-compatibility/2006" xmlns:aink="http://schemas.microsoft.com/office/drawing/2016/ink" xmlns:am3d="http://schemas.microsoft.com/office/drawing/2017/model3d" xmlns:o="urn:schemas-microsoft-com:office:office" xmlns:r="http://schemas.openxmlformats.org/officeDocument/2006/relationships" xmlns:m="http://schemas.openxmlformats.org/officeDocument/2006/math" xmlns:v="urn:schemas-microsoft-com:vml" xmlns:wp14="http://schemas.microsoft.com/office/word/2010/wordprocessingDrawing" xmlns:wp="http://schemas.openxmlformats.org/drawingml/2006/wordprocessingDrawing" xmlns:w10="urn:schemas-microsoft-com:office:word" xmlns:w="http://schemas.openxmlformats.org/wordprocessingml/2006/main" xmlns:w14="http://schemas.microsoft.com/office/word/2010/wordml" xmlns:w15="http://schemas.microsoft.com/office/word/2012/wordml" xmlns:w16cid="http://schemas.microsoft.com/office/word/2016/wordml/cid" xmlns:w16se="http://schemas.microsoft.com/office/word/2015/wordml/symex" xmlns:wpg="http://schemas.microsoft.com/office/word/2010/wordprocessingGroup" xmlns:wpi="http://schemas.microsoft.com/office/word/2010/wordprocessingInk" xmlns:wne="http://schemas.microsoft.com/office/word/2006/wordml" xmlns:wps="http://schemas.microsoft.com/office/word/2010/wordprocessingShape" mc:Ignorable="w14 w15 w16se w16cid wp14">
   <w:p>
     <w:pPr>
       <w:pStyle w:val="Header"/>
@@ -2165,7 +2396,7 @@
 </file>
 
 <file path=word/header3.xml><?xml version="1.0" encoding="utf-8"?>
-<w:hdr xmlns:wpc="http://schemas.microsoft.com/office/word/2010/wordprocessingCanvas" xmlns:mc="http://schemas.openxmlformats.org/markup-compatibility/2006" xmlns:o="urn:schemas-microsoft-com:office:office" xmlns:r="http://schemas.openxmlformats.org/officeDocument/2006/relationships" xmlns:m="http://schemas.openxmlformats.org/officeDocument/2006/math" xmlns:v="urn:schemas-microsoft-com:vml" xmlns:wp14="http://schemas.microsoft.com/office/word/2010/wordprocessingDrawing" xmlns:wp="http://schemas.openxmlformats.org/drawingml/2006/wordprocessingDrawing" xmlns:w10="urn:schemas-microsoft-com:office:word" xmlns:w="http://schemas.openxmlformats.org/wordprocessingml/2006/main" xmlns:w14="http://schemas.microsoft.com/office/word/2010/wordml" xmlns:wpg="http://schemas.microsoft.com/office/word/2010/wordprocessingGroup" xmlns:wpi="http://schemas.microsoft.com/office/word/2010/wordprocessingInk" xmlns:wne="http://schemas.microsoft.com/office/word/2006/wordml" xmlns:wps="http://schemas.microsoft.com/office/word/2010/wordprocessingShape" mc:Ignorable="w14 wp14">
+<w:hdr xmlns:wpc="http://schemas.microsoft.com/office/word/2010/wordprocessingCanvas" xmlns:cx="http://schemas.microsoft.com/office/drawing/2014/chartex" xmlns:cx1="http://schemas.microsoft.com/office/drawing/2015/9/8/chartex" xmlns:cx2="http://schemas.microsoft.com/office/drawing/2015/10/21/chartex" xmlns:cx3="http://schemas.microsoft.com/office/drawing/2016/5/9/chartex" xmlns:cx4="http://schemas.microsoft.com/office/drawing/2016/5/10/chartex" xmlns:cx5="http://schemas.microsoft.com/office/drawing/2016/5/11/chartex" xmlns:cx6="http://schemas.microsoft.com/office/drawing/2016/5/12/chartex" xmlns:cx7="http://schemas.microsoft.com/office/drawing/2016/5/13/chartex" xmlns:cx8="http://schemas.microsoft.com/office/drawing/2016/5/14/chartex" xmlns:mc="http://schemas.openxmlformats.org/markup-compatibility/2006" xmlns:aink="http://schemas.microsoft.com/office/drawing/2016/ink" xmlns:am3d="http://schemas.microsoft.com/office/drawing/2017/model3d" xmlns:o="urn:schemas-microsoft-com:office:office" xmlns:r="http://schemas.openxmlformats.org/officeDocument/2006/relationships" xmlns:m="http://schemas.openxmlformats.org/officeDocument/2006/math" xmlns:v="urn:schemas-microsoft-com:vml" xmlns:wp14="http://schemas.microsoft.com/office/word/2010/wordprocessingDrawing" xmlns:wp="http://schemas.openxmlformats.org/drawingml/2006/wordprocessingDrawing" xmlns:w10="urn:schemas-microsoft-com:office:word" xmlns:w="http://schemas.openxmlformats.org/wordprocessingml/2006/main" xmlns:w14="http://schemas.microsoft.com/office/word/2010/wordml" xmlns:w15="http://schemas.microsoft.com/office/word/2012/wordml" xmlns:w16cid="http://schemas.microsoft.com/office/word/2016/wordml/cid" xmlns:w16se="http://schemas.microsoft.com/office/word/2015/wordml/symex" xmlns:wpg="http://schemas.microsoft.com/office/word/2010/wordprocessingGroup" xmlns:wpi="http://schemas.microsoft.com/office/word/2010/wordprocessingInk" xmlns:wne="http://schemas.microsoft.com/office/word/2006/wordml" xmlns:wps="http://schemas.microsoft.com/office/word/2010/wordprocessingShape" mc:Ignorable="w14 w15 w16se w16cid wp14">
   <w:p>
     <w:pPr>
       <w:pStyle w:val="Header"/>
@@ -2232,8 +2463,8 @@
 </file>
 
 <file path=word/numbering.xml><?xml version="1.0" encoding="utf-8"?>
-<w:numbering xmlns:wpc="http://schemas.microsoft.com/office/word/2010/wordprocessingCanvas" xmlns:mc="http://schemas.openxmlformats.org/markup-compatibility/2006" xmlns:o="urn:schemas-microsoft-com:office:office" xmlns:r="http://schemas.openxmlformats.org/officeDocument/2006/relationships" xmlns:m="http://schemas.openxmlformats.org/officeDocument/2006/math" xmlns:v="urn:schemas-microsoft-com:vml" xmlns:wp14="http://schemas.microsoft.com/office/word/2010/wordprocessingDrawing" xmlns:wp="http://schemas.openxmlformats.org/drawingml/2006/wordprocessingDrawing" xmlns:w10="urn:schemas-microsoft-com:office:word" xmlns:w="http://schemas.openxmlformats.org/wordprocessingml/2006/main" xmlns:w14="http://schemas.microsoft.com/office/word/2010/wordml" xmlns:wpg="http://schemas.microsoft.com/office/word/2010/wordprocessingGroup" xmlns:wpi="http://schemas.microsoft.com/office/word/2010/wordprocessingInk" xmlns:wne="http://schemas.microsoft.com/office/word/2006/wordml" xmlns:wps="http://schemas.microsoft.com/office/word/2010/wordprocessingShape" mc:Ignorable="w14 wp14">
-  <w:abstractNum w:abstractNumId="0">
+<w:numbering xmlns:wpc="http://schemas.microsoft.com/office/word/2010/wordprocessingCanvas" xmlns:cx="http://schemas.microsoft.com/office/drawing/2014/chartex" xmlns:cx1="http://schemas.microsoft.com/office/drawing/2015/9/8/chartex" xmlns:cx2="http://schemas.microsoft.com/office/drawing/2015/10/21/chartex" xmlns:cx3="http://schemas.microsoft.com/office/drawing/2016/5/9/chartex" xmlns:cx4="http://schemas.microsoft.com/office/drawing/2016/5/10/chartex" xmlns:cx5="http://schemas.microsoft.com/office/drawing/2016/5/11/chartex" xmlns:cx6="http://schemas.microsoft.com/office/drawing/2016/5/12/chartex" xmlns:cx7="http://schemas.microsoft.com/office/drawing/2016/5/13/chartex" xmlns:cx8="http://schemas.microsoft.com/office/drawing/2016/5/14/chartex" xmlns:mc="http://schemas.openxmlformats.org/markup-compatibility/2006" xmlns:aink="http://schemas.microsoft.com/office/drawing/2016/ink" xmlns:am3d="http://schemas.microsoft.com/office/drawing/2017/model3d" xmlns:o="urn:schemas-microsoft-com:office:office" xmlns:r="http://schemas.openxmlformats.org/officeDocument/2006/relationships" xmlns:m="http://schemas.openxmlformats.org/officeDocument/2006/math" xmlns:v="urn:schemas-microsoft-com:vml" xmlns:wp14="http://schemas.microsoft.com/office/word/2010/wordprocessingDrawing" xmlns:wp="http://schemas.openxmlformats.org/drawingml/2006/wordprocessingDrawing" xmlns:w10="urn:schemas-microsoft-com:office:word" xmlns:w="http://schemas.openxmlformats.org/wordprocessingml/2006/main" xmlns:w14="http://schemas.microsoft.com/office/word/2010/wordml" xmlns:w15="http://schemas.microsoft.com/office/word/2012/wordml" xmlns:w16cid="http://schemas.microsoft.com/office/word/2016/wordml/cid" xmlns:w16se="http://schemas.microsoft.com/office/word/2015/wordml/symex" xmlns:wpg="http://schemas.microsoft.com/office/word/2010/wordprocessingGroup" xmlns:wpi="http://schemas.microsoft.com/office/word/2010/wordprocessingInk" xmlns:wne="http://schemas.microsoft.com/office/word/2006/wordml" xmlns:wps="http://schemas.microsoft.com/office/word/2010/wordprocessingShape" mc:Ignorable="w14 w15 w16se w16cid wp14">
+  <w:abstractNum w:abstractNumId="0" w15:restartNumberingAfterBreak="0">
     <w:nsid w:val="34F72D8A"/>
     <w:multiLevelType w:val="multilevel"/>
     <w:tmpl w:val="63B20CA8"/>
@@ -2319,7 +2550,7 @@
       </w:pPr>
     </w:lvl>
   </w:abstractNum>
-  <w:abstractNum w:abstractNumId="1">
+  <w:abstractNum w:abstractNumId="1" w15:restartNumberingAfterBreak="0">
     <w:nsid w:val="49EA62DB"/>
     <w:multiLevelType w:val="multilevel"/>
     <w:tmpl w:val="4B7AD830"/>
@@ -2422,17 +2653,109 @@
       </w:pPr>
     </w:lvl>
   </w:abstractNum>
+  <w:abstractNum w:abstractNumId="2" w15:restartNumberingAfterBreak="0">
+    <w:nsid w:val="50A4644B"/>
+    <w:multiLevelType w:val="hybridMultilevel"/>
+    <w:tmpl w:val="7A8AA01A"/>
+    <w:lvl w:ilvl="0" w:tplc="0409000F">
+      <w:start w:val="1"/>
+      <w:numFmt w:val="decimal"/>
+      <w:lvlText w:val="%1."/>
+      <w:lvlJc w:val="left"/>
+      <w:pPr>
+        <w:ind w:left="720" w:hanging="360"/>
+      </w:pPr>
+      <w:rPr>
+        <w:rFonts w:hint="default"/>
+      </w:rPr>
+    </w:lvl>
+    <w:lvl w:ilvl="1" w:tplc="04090019" w:tentative="1">
+      <w:start w:val="1"/>
+      <w:numFmt w:val="lowerLetter"/>
+      <w:lvlText w:val="%2."/>
+      <w:lvlJc w:val="left"/>
+      <w:pPr>
+        <w:ind w:left="1440" w:hanging="360"/>
+      </w:pPr>
+    </w:lvl>
+    <w:lvl w:ilvl="2" w:tplc="0409001B" w:tentative="1">
+      <w:start w:val="1"/>
+      <w:numFmt w:val="lowerRoman"/>
+      <w:lvlText w:val="%3."/>
+      <w:lvlJc w:val="right"/>
+      <w:pPr>
+        <w:ind w:left="2160" w:hanging="180"/>
+      </w:pPr>
+    </w:lvl>
+    <w:lvl w:ilvl="3" w:tplc="0409000F" w:tentative="1">
+      <w:start w:val="1"/>
+      <w:numFmt w:val="decimal"/>
+      <w:lvlText w:val="%4."/>
+      <w:lvlJc w:val="left"/>
+      <w:pPr>
+        <w:ind w:left="2880" w:hanging="360"/>
+      </w:pPr>
+    </w:lvl>
+    <w:lvl w:ilvl="4" w:tplc="04090019" w:tentative="1">
+      <w:start w:val="1"/>
+      <w:numFmt w:val="lowerLetter"/>
+      <w:lvlText w:val="%5."/>
+      <w:lvlJc w:val="left"/>
+      <w:pPr>
+        <w:ind w:left="3600" w:hanging="360"/>
+      </w:pPr>
+    </w:lvl>
+    <w:lvl w:ilvl="5" w:tplc="0409001B" w:tentative="1">
+      <w:start w:val="1"/>
+      <w:numFmt w:val="lowerRoman"/>
+      <w:lvlText w:val="%6."/>
+      <w:lvlJc w:val="right"/>
+      <w:pPr>
+        <w:ind w:left="4320" w:hanging="180"/>
+      </w:pPr>
+    </w:lvl>
+    <w:lvl w:ilvl="6" w:tplc="0409000F" w:tentative="1">
+      <w:start w:val="1"/>
+      <w:numFmt w:val="decimal"/>
+      <w:lvlText w:val="%7."/>
+      <w:lvlJc w:val="left"/>
+      <w:pPr>
+        <w:ind w:left="5040" w:hanging="360"/>
+      </w:pPr>
+    </w:lvl>
+    <w:lvl w:ilvl="7" w:tplc="04090019" w:tentative="1">
+      <w:start w:val="1"/>
+      <w:numFmt w:val="lowerLetter"/>
+      <w:lvlText w:val="%8."/>
+      <w:lvlJc w:val="left"/>
+      <w:pPr>
+        <w:ind w:left="5760" w:hanging="360"/>
+      </w:pPr>
+    </w:lvl>
+    <w:lvl w:ilvl="8" w:tplc="0409001B" w:tentative="1">
+      <w:start w:val="1"/>
+      <w:numFmt w:val="lowerRoman"/>
+      <w:lvlText w:val="%9."/>
+      <w:lvlJc w:val="right"/>
+      <w:pPr>
+        <w:ind w:left="6480" w:hanging="180"/>
+      </w:pPr>
+    </w:lvl>
+  </w:abstractNum>
   <w:num w:numId="1">
     <w:abstractNumId w:val="1"/>
   </w:num>
   <w:num w:numId="2">
     <w:abstractNumId w:val="0"/>
   </w:num>
+  <w:num w:numId="3">
+    <w:abstractNumId w:val="2"/>
+  </w:num>
 </w:numbering>
 </file>
 
 <file path=word/styles.xml><?xml version="1.0" encoding="utf-8"?>
-<w:styles xmlns:mc="http://schemas.openxmlformats.org/markup-compatibility/2006" xmlns:r="http://schemas.openxmlformats.org/officeDocument/2006/relationships" xmlns:w="http://schemas.openxmlformats.org/wordprocessingml/2006/main" xmlns:w14="http://schemas.microsoft.com/office/word/2010/wordml" mc:Ignorable="w14">
+<w:styles xmlns:mc="http://schemas.openxmlformats.org/markup-compatibility/2006" xmlns:r="http://schemas.openxmlformats.org/officeDocument/2006/relationships" xmlns:w="http://schemas.openxmlformats.org/wordprocessingml/2006/main" xmlns:w14="http://schemas.microsoft.com/office/word/2010/wordml" xmlns:w15="http://schemas.microsoft.com/office/word/2012/wordml" xmlns:w16cid="http://schemas.microsoft.com/office/word/2016/wordml/cid" xmlns:w16se="http://schemas.microsoft.com/office/word/2015/wordml/symex" mc:Ignorable="w14 w15 w16se w16cid">
   <w:docDefaults>
     <w:rPrDefault>
       <w:rPr>
@@ -2442,1232 +2765,382 @@
     </w:rPrDefault>
     <w:pPrDefault/>
   </w:docDefaults>
-  <w:latentStyles w:defLockedState="0" w:defUIPriority="99" w:defSemiHidden="1" w:defUnhideWhenUsed="1" w:defQFormat="0" w:count="267">
-    <w:lsdException w:name="Normal" w:semiHidden="0" w:uiPriority="0" w:unhideWhenUsed="0" w:qFormat="1"/>
-    <w:lsdException w:name="heading 1" w:semiHidden="0" w:uiPriority="0" w:unhideWhenUsed="0" w:qFormat="1"/>
-    <w:lsdException w:name="heading 2" w:semiHidden="0" w:uiPriority="0" w:unhideWhenUsed="0" w:qFormat="1"/>
-    <w:lsdException w:name="heading 3" w:semiHidden="0" w:uiPriority="0" w:unhideWhenUsed="0" w:qFormat="1"/>
-    <w:lsdException w:name="heading 4" w:semiHidden="0" w:uiPriority="0" w:unhideWhenUsed="0" w:qFormat="1"/>
-    <w:lsdException w:name="heading 5" w:semiHidden="0" w:uiPriority="0" w:unhideWhenUsed="0" w:qFormat="1"/>
-    <w:lsdException w:name="heading 6" w:semiHidden="0" w:uiPriority="0" w:unhideWhenUsed="0" w:qFormat="1"/>
-    <w:lsdException w:name="heading 7" w:semiHidden="0" w:uiPriority="0" w:unhideWhenUsed="0" w:qFormat="1"/>
-    <w:lsdException w:name="heading 8" w:semiHidden="0" w:uiPriority="0" w:unhideWhenUsed="0" w:qFormat="1"/>
-    <w:lsdException w:name="heading 9" w:semiHidden="0" w:uiPriority="0" w:unhideWhenUsed="0" w:qFormat="1"/>
-    <w:lsdException w:name="toc 1" w:uiPriority="39"/>
-    <w:lsdException w:name="toc 2" w:uiPriority="39"/>
-    <w:lsdException w:name="toc 3" w:uiPriority="39"/>
-    <w:lsdException w:name="toc 4" w:uiPriority="39"/>
-    <w:lsdException w:name="toc 5" w:uiPriority="39"/>
-    <w:lsdException w:name="toc 6" w:uiPriority="39"/>
-    <w:lsdException w:name="toc 7" w:uiPriority="39"/>
-    <w:lsdException w:name="toc 8" w:uiPriority="39"/>
-    <w:lsdException w:name="toc 9" w:uiPriority="39"/>
-    <w:lsdException w:name="caption" w:semiHidden="0" w:uiPriority="35" w:unhideWhenUsed="0" w:qFormat="1"/>
-    <w:lsdException w:name="Title" w:semiHidden="0" w:uiPriority="0" w:unhideWhenUsed="0" w:qFormat="1"/>
-    <w:lsdException w:name="Default Paragraph Font" w:uiPriority="1"/>
-    <w:lsdException w:name="Subtitle" w:semiHidden="0" w:uiPriority="11" w:unhideWhenUsed="0" w:qFormat="1"/>
-    <w:lsdException w:name="Strong" w:semiHidden="0" w:uiPriority="22" w:unhideWhenUsed="0" w:qFormat="1"/>
-    <w:lsdException w:name="Emphasis" w:semiHidden="0" w:uiPriority="20" w:unhideWhenUsed="0" w:qFormat="1"/>
-    <w:lsdException w:name="Table Grid" w:semiHidden="0" w:uiPriority="39" w:unhideWhenUsed="0"/>
-    <w:lsdException w:name="Placeholder Text" w:unhideWhenUsed="0"/>
-    <w:lsdException w:name="No Spacing" w:semiHidden="0" w:uiPriority="1" w:unhideWhenUsed="0" w:qFormat="1"/>
-    <w:lsdException w:name="Light Shading" w:semiHidden="0" w:uiPriority="60" w:unhideWhenUsed="0"/>
-    <w:lsdException w:name="Light List" w:semiHidden="0" w:uiPriority="61" w:unhideWhenUsed="0"/>
-    <w:lsdException w:name="Light Grid" w:semiHidden="0" w:uiPriority="62" w:unhideWhenUsed="0"/>
-    <w:lsdException w:name="Medium Shading 1" w:semiHidden="0" w:uiPriority="63" w:unhideWhenUsed="0"/>
-    <w:lsdException w:name="Medium Shading 2" w:semiHidden="0" w:uiPriority="64" w:unhideWhenUsed="0"/>
-    <w:lsdException w:name="Medium List 1" w:semiHidden="0" w:uiPriority="65" w:unhideWhenUsed="0"/>
-    <w:lsdException w:name="Medium List 2" w:semiHidden="0" w:uiPriority="66" w:unhideWhenUsed="0"/>
-    <w:lsdException w:name="Medium Grid 1" w:semiHidden="0" w:uiPriority="67" w:unhideWhenUsed="0"/>
-    <w:lsdException w:name="Medium Grid 2" w:semiHidden="0" w:uiPriority="68" w:unhideWhenUsed="0"/>
-    <w:lsdException w:name="Medium Grid 3" w:semiHidden="0" w:uiPriority="69" w:unhideWhenUsed="0"/>
-    <w:lsdException w:name="Dark List" w:semiHidden="0" w:uiPriority="70" w:unhideWhenUsed="0"/>
-    <w:lsdException w:name="Colorful Shading" w:semiHidden="0" w:uiPriority="71" w:unhideWhenUsed="0"/>
-    <w:lsdException w:name="Colorful List" w:semiHidden="0" w:uiPriority="72" w:unhideWhenUsed="0"/>
-    <w:lsdException w:name="Colorful Grid" w:semiHidden="0" w:uiPriority="73" w:unhideWhenUsed="0"/>
-    <w:lsdException w:name="Light Shading Accent 1" w:semiHidden="0" w:uiPriority="60" w:unhideWhenUsed="0"/>
-    <w:lsdException w:name="Light List Accent 1" w:semiHidden="0" w:uiPriority="61" w:unhideWhenUsed="0"/>
-    <w:lsdException w:name="Light Grid Accent 1" w:semiHidden="0" w:uiPriority="62" w:unhideWhenUsed="0"/>
-    <w:lsdException w:name="Medium Shading 1 Accent 1" w:semiHidden="0" w:uiPriority="63" w:unhideWhenUsed="0"/>
-    <w:lsdException w:name="Medium Shading 2 Accent 1" w:semiHidden="0" w:uiPriority="64" w:unhideWhenUsed="0"/>
-    <w:lsdException w:name="Medium List 1 Accent 1" w:semiHidden="0" w:uiPriority="65" w:unhideWhenUsed="0"/>
-    <w:lsdException w:name="Revision" w:unhideWhenUsed="0"/>
-    <w:lsdException w:name="List Paragraph" w:semiHidden="0" w:uiPriority="34" w:unhideWhenUsed="0" w:qFormat="1"/>
-    <w:lsdException w:name="Quote" w:semiHidden="0" w:uiPriority="29" w:unhideWhenUsed="0" w:qFormat="1"/>
-    <w:lsdException w:name="Intense Quote" w:semiHidden="0" w:uiPriority="30" w:unhideWhenUsed="0" w:qFormat="1"/>
-    <w:lsdException w:name="Medium List 2 Accent 1" w:semiHidden="0" w:uiPriority="66" w:unhideWhenUsed="0"/>
-    <w:lsdException w:name="Medium Grid 1 Accent 1" w:semiHidden="0" w:uiPriority="67" w:unhideWhenUsed="0"/>
-    <w:lsdException w:name="Medium Grid 2 Accent 1" w:semiHidden="0" w:uiPriority="68" w:unhideWhenUsed="0"/>
-    <w:lsdException w:name="Medium Grid 3 Accent 1" w:semiHidden="0" w:uiPriority="69" w:unhideWhenUsed="0"/>
-    <w:lsdException w:name="Dark List Accent 1" w:semiHidden="0" w:uiPriority="70" w:unhideWhenUsed="0"/>
-    <w:lsdException w:name="Colorful Shading Accent 1" w:semiHidden="0" w:uiPriority="71" w:unhideWhenUsed="0"/>
-    <w:lsdException w:name="Colorful List Accent 1" w:semiHidden="0" w:uiPriority="72" w:unhideWhenUsed="0"/>
-    <w:lsdException w:name="Colorful Grid Accent 1" w:semiHidden="0" w:uiPriority="73" w:unhideWhenUsed="0"/>
-    <w:lsdException w:name="Light Shading Accent 2" w:semiHidden="0" w:uiPriority="60" w:unhideWhenUsed="0"/>
-    <w:lsdException w:name="Light List Accent 2" w:semiHidden="0" w:uiPriority="61" w:unhideWhenUsed="0"/>
-    <w:lsdException w:name="Light Grid Accent 2" w:semiHidden="0" w:uiPriority="62" w:unhideWhenUsed="0"/>
-    <w:lsdException w:name="Medium Shading 1 Accent 2" w:semiHidden="0" w:uiPriority="63" w:unhideWhenUsed="0"/>
-    <w:lsdException w:name="Medium Shading 2 Accent 2" w:semiHidden="0" w:uiPriority="64" w:unhideWhenUsed="0"/>
-    <w:lsdException w:name="Medium List 1 Accent 2" w:semiHidden="0" w:uiPriority="65" w:unhideWhenUsed="0"/>
-    <w:lsdException w:name="Medium List 2 Accent 2" w:semiHidden="0" w:uiPriority="66" w:unhideWhenUsed="0"/>
-    <w:lsdException w:name="Medium Grid 1 Accent 2" w:semiHidden="0" w:uiPriority="67" w:unhideWhenUsed="0"/>
-    <w:lsdException w:name="Medium Grid 2 Accent 2" w:semiHidden="0" w:uiPriority="68" w:unhideWhenUsed="0"/>
-    <w:lsdException w:name="Medium Grid 3 Accent 2" w:semiHidden="0" w:uiPriority="69" w:unhideWhenUsed="0"/>
-    <w:lsdException w:name="Dark List Accent 2" w:semiHidden="0" w:uiPriority="70" w:unhideWhenUsed="0"/>
-    <w:lsdException w:name="Colorful Shading Accent 2" w:semiHidden="0" w:uiPriority="71" w:unhideWhenUsed="0"/>
-    <w:lsdException w:name="Colorful List Accent 2" w:semiHidden="0" w:uiPriority="72" w:unhideWhenUsed="0"/>
-    <w:lsdException w:name="Colorful Grid Accent 2" w:semiHidden="0" w:uiPriority="73" w:unhideWhenUsed="0"/>
-    <w:lsdException w:name="Light Shading Accent 3" w:semiHidden="0" w:uiPriority="60" w:unhideWhenUsed="0"/>
-    <w:lsdException w:name="Light List Accent 3" w:semiHidden="0" w:uiPriority="61" w:unhideWhenUsed="0"/>
-    <w:lsdException w:name="Light Grid Accent 3" w:semiHidden="0" w:uiPriority="62" w:unhideWhenUsed="0"/>
-    <w:lsdException w:name="Medium Shading 1 Accent 3" w:semiHidden="0" w:uiPriority="63" w:unhideWhenUsed="0"/>
-    <w:lsdException w:name="Medium Shading 2 Accent 3" w:semiHidden="0" w:uiPriority="64" w:unhideWhenUsed="0"/>
-    <w:lsdException w:name="Medium List 1 Accent 3" w:semiHidden="0" w:uiPriority="65" w:unhideWhenUsed="0"/>
-    <w:lsdException w:name="Medium List 2 Accent 3" w:semiHidden="0" w:uiPriority="66" w:unhideWhenUsed="0"/>
-    <w:lsdException w:name="Medium Grid 1 Accent 3" w:semiHidden="0" w:uiPriority="67" w:unhideWhenUsed="0"/>
-    <w:lsdException w:name="Medium Grid 2 Accent 3" w:semiHidden="0" w:uiPriority="68" w:unhideWhenUsed="0"/>
-    <w:lsdException w:name="Medium Grid 3 Accent 3" w:semiHidden="0" w:uiPriority="69" w:unhideWhenUsed="0"/>
-    <w:lsdException w:name="Dark List Accent 3" w:semiHidden="0" w:uiPriority="70" w:unhideWhenUsed="0"/>
-    <w:lsdException w:name="Colorful Shading Accent 3" w:semiHidden="0" w:uiPriority="71" w:unhideWhenUsed="0"/>
-    <w:lsdException w:name="Colorful List Accent 3" w:semiHidden="0" w:uiPriority="72" w:unhideWhenUsed="0"/>
-    <w:lsdException w:name="Colorful Grid Accent 3" w:semiHidden="0" w:uiPriority="73" w:unhideWhenUsed="0"/>
-    <w:lsdException w:name="Light Shading Accent 4" w:semiHidden="0" w:uiPriority="60" w:unhideWhenUsed="0"/>
-    <w:lsdException w:name="Light List Accent 4" w:semiHidden="0" w:uiPriority="61" w:unhideWhenUsed="0"/>
-    <w:lsdException w:name="Light Grid Accent 4" w:semiHidden="0" w:uiPriority="62" w:unhideWhenUsed="0"/>
-    <w:lsdException w:name="Medium Shading 1 Accent 4" w:semiHidden="0" w:uiPriority="63" w:unhideWhenUsed="0"/>
-    <w:lsdException w:name="Medium Shading 2 Accent 4" w:semiHidden="0" w:uiPriority="64" w:unhideWhenUsed="0"/>
-    <w:lsdException w:name="Medium List 1 Accent 4" w:semiHidden="0" w:uiPriority="65" w:unhideWhenUsed="0"/>
-    <w:lsdException w:name="Medium List 2 Accent 4" w:semiHidden="0" w:uiPriority="66" w:unhideWhenUsed="0"/>
-    <w:lsdException w:name="Medium Grid 1 Accent 4" w:semiHidden="0" w:uiPriority="67" w:unhideWhenUsed="0"/>
-    <w:lsdException w:name="Medium Grid 2 Accent 4" w:semiHidden="0" w:uiPriority="68" w:unhideWhenUsed="0"/>
-    <w:lsdException w:name="Medium Grid 3 Accent 4" w:semiHidden="0" w:uiPriority="69" w:unhideWhenUsed="0"/>
-    <w:lsdException w:name="Dark List Accent 4" w:semiHidden="0" w:uiPriority="70" w:unhideWhenUsed="0"/>
-    <w:lsdException w:name="Colorful Shading Accent 4" w:semiHidden="0" w:uiPriority="71" w:unhideWhenUsed="0"/>
-    <w:lsdException w:name="Colorful List Accent 4" w:semiHidden="0" w:uiPriority="72" w:unhideWhenUsed="0"/>
-    <w:lsdException w:name="Colorful Grid Accent 4" w:semiHidden="0" w:uiPriority="73" w:unhideWhenUsed="0"/>
-    <w:lsdException w:name="Light Shading Accent 5" w:semiHidden="0" w:uiPriority="60" w:unhideWhenUsed="0"/>
-    <w:lsdException w:name="Light List Accent 5" w:semiHidden="0" w:uiPriority="61" w:unhideWhenUsed="0"/>
-    <w:lsdException w:name="Light Grid Accent 5" w:semiHidden="0" w:uiPriority="62" w:unhideWhenUsed="0"/>
-    <w:lsdException w:name="Medium Shading 1 Accent 5" w:semiHidden="0" w:uiPriority="63" w:unhideWhenUsed="0"/>
-    <w:lsdException w:name="Medium Shading 2 Accent 5" w:semiHidden="0" w:uiPriority="64" w:unhideWhenUsed="0"/>
-    <w:lsdException w:name="Medium List 1 Accent 5" w:semiHidden="0" w:uiPriority="65" w:unhideWhenUsed="0"/>
-    <w:lsdException w:name="Medium List 2 Accent 5" w:semiHidden="0" w:uiPriority="66" w:unhideWhenUsed="0"/>
-    <w:lsdException w:name="Medium Grid 1 Accent 5" w:semiHidden="0" w:uiPriority="67" w:unhideWhenUsed="0"/>
-    <w:lsdException w:name="Medium Grid 2 Accent 5" w:semiHidden="0" w:uiPriority="68" w:unhideWhenUsed="0"/>
-    <w:lsdException w:name="Medium Grid 3 Accent 5" w:semiHidden="0" w:uiPriority="69" w:unhideWhenUsed="0"/>
-    <w:lsdException w:name="Dark List Accent 5" w:semiHidden="0" w:uiPriority="70" w:unhideWhenUsed="0"/>
-    <w:lsdException w:name="Colorful Shading Accent 5" w:semiHidden="0" w:uiPriority="71" w:unhideWhenUsed="0"/>
-    <w:lsdException w:name="Colorful List Accent 5" w:semiHidden="0" w:uiPriority="72" w:unhideWhenUsed="0"/>
-    <w:lsdException w:name="Colorful Grid Accent 5" w:semiHidden="0" w:uiPriority="73" w:unhideWhenUsed="0"/>
-    <w:lsdException w:name="Light Shading Accent 6" w:semiHidden="0" w:uiPriority="60" w:unhideWhenUsed="0"/>
-    <w:lsdException w:name="Light List Accent 6" w:semiHidden="0" w:uiPriority="61" w:unhideWhenUsed="0"/>
-    <w:lsdException w:name="Light Grid Accent 6" w:semiHidden="0" w:uiPriority="62" w:unhideWhenUsed="0"/>
-    <w:lsdException w:name="Medium Shading 1 Accent 6" w:semiHidden="0" w:uiPriority="63" w:unhideWhenUsed="0"/>
-    <w:lsdException w:name="Medium Shading 2 Accent 6" w:semiHidden="0" w:uiPriority="64" w:unhideWhenUsed="0"/>
-    <w:lsdException w:name="Medium List 1 Accent 6" w:semiHidden="0" w:uiPriority="65" w:unhideWhenUsed="0"/>
-    <w:lsdException w:name="Medium List 2 Accent 6" w:semiHidden="0" w:uiPriority="66" w:unhideWhenUsed="0"/>
-    <w:lsdException w:name="Medium Grid 1 Accent 6" w:semiHidden="0" w:uiPriority="67" w:unhideWhenUsed="0"/>
-    <w:lsdException w:name="Medium Grid 2 Accent 6" w:semiHidden="0" w:uiPriority="68" w:unhideWhenUsed="0"/>
-    <w:lsdException w:name="Medium Grid 3 Accent 6" w:semiHidden="0" w:uiPriority="69" w:unhideWhenUsed="0"/>
-    <w:lsdException w:name="Dark List Accent 6" w:semiHidden="0" w:uiPriority="70" w:unhideWhenUsed="0"/>
-    <w:lsdException w:name="Colorful Shading Accent 6" w:semiHidden="0" w:uiPriority="71" w:unhideWhenUsed="0"/>
-    <w:lsdException w:name="Colorful List Accent 6" w:semiHidden="0" w:uiPriority="72" w:unhideWhenUsed="0"/>
-    <w:lsdException w:name="Colorful Grid Accent 6" w:semiHidden="0" w:uiPriority="73" w:unhideWhenUsed="0"/>
-    <w:lsdException w:name="Subtle Emphasis" w:semiHidden="0" w:uiPriority="19" w:unhideWhenUsed="0" w:qFormat="1"/>
-    <w:lsdException w:name="Intense Emphasis" w:semiHidden="0" w:uiPriority="21" w:unhideWhenUsed="0" w:qFormat="1"/>
-    <w:lsdException w:name="Subtle Reference" w:semiHidden="0" w:uiPriority="31" w:unhideWhenUsed="0" w:qFormat="1"/>
-    <w:lsdException w:name="Intense Reference" w:semiHidden="0" w:uiPriority="32" w:unhideWhenUsed="0" w:qFormat="1"/>
-    <w:lsdException w:name="Book Title" w:semiHidden="0" w:uiPriority="33" w:unhideWhenUsed="0" w:qFormat="1"/>
-    <w:lsdException w:name="Bibliography" w:uiPriority="37"/>
-    <w:lsdException w:name="TOC Heading" w:uiPriority="39" w:qFormat="1"/>
-  </w:latentStyles>
-  <w:style w:type="paragraph" w:default="1" w:styleId="Normal">
-    <w:name w:val="Normal"/>
-    <w:qFormat/>
-    <w:pPr>
-      <w:spacing w:after="120"/>
-      <w:jc w:val="both"/>
-    </w:pPr>
-    <w:rPr>
-      <w:sz w:val="22"/>
-      <w:lang w:val="en-CA"/>
-    </w:rPr>
-  </w:style>
-  <w:style w:type="paragraph" w:styleId="Heading1">
-    <w:name w:val="heading 1"/>
-    <w:next w:val="Normal"/>
-    <w:qFormat/>
-    <w:rsid w:val="00132E84"/>
-    <w:pPr>
-      <w:keepNext/>
-      <w:keepLines/>
-      <w:widowControl w:val="0"/>
-      <w:numPr>
-        <w:ilvl w:val="1"/>
-        <w:numId w:val="1"/>
-      </w:numPr>
-      <w:spacing w:before="480" w:after="240" w:line="240" w:lineRule="atLeast"/>
-      <w:outlineLvl w:val="0"/>
-    </w:pPr>
-    <w:rPr>
-      <w:rFonts w:ascii="Times" w:hAnsi="Times"/>
-      <w:b/>
-      <w:kern w:val="2"/>
-      <w:sz w:val="36"/>
-    </w:rPr>
-  </w:style>
-  <w:style w:type="paragraph" w:styleId="Heading2">
-    <w:name w:val="heading 2"/>
-    <w:next w:val="Normal"/>
-    <w:link w:val="Heading2Char"/>
-    <w:qFormat/>
-    <w:pPr>
-      <w:keepNext/>
-      <w:widowControl w:val="0"/>
-      <w:spacing w:before="240" w:after="120"/>
-      <w:outlineLvl w:val="1"/>
-    </w:pPr>
-    <w:rPr>
-      <w:b/>
-      <w:sz w:val="28"/>
-    </w:rPr>
-  </w:style>
-  <w:style w:type="paragraph" w:styleId="Heading3">
-    <w:name w:val="heading 3"/>
-    <w:next w:val="Normal"/>
-    <w:qFormat/>
-    <w:pPr>
-      <w:keepNext/>
-      <w:widowControl w:val="0"/>
-      <w:numPr>
-        <w:ilvl w:val="2"/>
-        <w:numId w:val="1"/>
-      </w:numPr>
-      <w:spacing w:before="240" w:after="120"/>
-      <w:outlineLvl w:val="2"/>
-    </w:pPr>
-    <w:rPr>
-      <w:b/>
-      <w:sz w:val="22"/>
-    </w:rPr>
-  </w:style>
-  <w:style w:type="paragraph" w:styleId="Heading4">
-    <w:name w:val="heading 4"/>
-    <w:next w:val="Normal"/>
-    <w:qFormat/>
-    <w:pPr>
-      <w:keepNext/>
-      <w:widowControl w:val="0"/>
-      <w:numPr>
-        <w:ilvl w:val="3"/>
-        <w:numId w:val="1"/>
-      </w:numPr>
-      <w:spacing w:before="120"/>
-      <w:outlineLvl w:val="3"/>
-    </w:pPr>
-    <w:rPr>
-      <w:b/>
-      <w:sz w:val="22"/>
-    </w:rPr>
-  </w:style>
-  <w:style w:type="paragraph" w:styleId="Heading5">
-    <w:name w:val="heading 5"/>
-    <w:next w:val="Normal"/>
-    <w:qFormat/>
-    <w:pPr>
-      <w:keepNext/>
-      <w:widowControl w:val="0"/>
-      <w:numPr>
-        <w:ilvl w:val="4"/>
-        <w:numId w:val="1"/>
-      </w:numPr>
-      <w:spacing w:before="20"/>
-      <w:outlineLvl w:val="4"/>
-    </w:pPr>
-    <w:rPr>
-      <w:i/>
-      <w:sz w:val="22"/>
-    </w:rPr>
-  </w:style>
-  <w:style w:type="paragraph" w:styleId="Heading6">
-    <w:name w:val="heading 6"/>
-    <w:basedOn w:val="Normal"/>
-    <w:next w:val="Normal"/>
-    <w:qFormat/>
-    <w:pPr>
-      <w:numPr>
-        <w:ilvl w:val="5"/>
-        <w:numId w:val="1"/>
-      </w:numPr>
-      <w:spacing w:before="120" w:after="60"/>
-      <w:outlineLvl w:val="5"/>
-    </w:pPr>
-    <w:rPr>
-      <w:i/>
-    </w:rPr>
-  </w:style>
-  <w:style w:type="paragraph" w:styleId="Heading7">
-    <w:name w:val="heading 7"/>
-    <w:basedOn w:val="Normal"/>
-    <w:next w:val="Normal"/>
-    <w:qFormat/>
-    <w:pPr>
-      <w:numPr>
-        <w:ilvl w:val="6"/>
-        <w:numId w:val="1"/>
-      </w:numPr>
-      <w:spacing w:before="240" w:after="60"/>
-      <w:outlineLvl w:val="6"/>
-    </w:pPr>
-    <w:rPr>
-      <w:rFonts w:ascii="Arial" w:hAnsi="Arial"/>
-      <w:sz w:val="20"/>
-    </w:rPr>
-  </w:style>
-  <w:style w:type="paragraph" w:styleId="Heading8">
-    <w:name w:val="heading 8"/>
-    <w:basedOn w:val="Normal"/>
-    <w:next w:val="Normal"/>
-    <w:qFormat/>
-    <w:pPr>
-      <w:numPr>
-        <w:ilvl w:val="7"/>
-        <w:numId w:val="1"/>
-      </w:numPr>
-      <w:spacing w:before="240" w:after="60"/>
-      <w:outlineLvl w:val="7"/>
-    </w:pPr>
-    <w:rPr>
-      <w:rFonts w:ascii="Arial" w:hAnsi="Arial"/>
-      <w:i/>
-      <w:sz w:val="20"/>
-    </w:rPr>
-  </w:style>
-  <w:style w:type="paragraph" w:styleId="Heading9">
-    <w:name w:val="heading 9"/>
-    <w:basedOn w:val="Normal"/>
-    <w:next w:val="Normal"/>
-    <w:qFormat/>
-    <w:pPr>
-      <w:numPr>
-        <w:ilvl w:val="8"/>
-        <w:numId w:val="1"/>
-      </w:numPr>
-      <w:spacing w:before="240" w:after="60"/>
-      <w:outlineLvl w:val="8"/>
-    </w:pPr>
-    <w:rPr>
-      <w:rFonts w:ascii="Arial" w:hAnsi="Arial"/>
-      <w:b/>
-      <w:i/>
-      <w:sz w:val="18"/>
-    </w:rPr>
-  </w:style>
-  <w:style w:type="character" w:default="1" w:styleId="DefaultParagraphFont">
-    <w:name w:val="Default Paragraph Font"/>
-    <w:uiPriority w:val="1"/>
-    <w:semiHidden/>
-    <w:unhideWhenUsed/>
-  </w:style>
-  <w:style w:type="table" w:default="1" w:styleId="TableNormal">
-    <w:name w:val="Normal Table"/>
-    <w:uiPriority w:val="99"/>
-    <w:semiHidden/>
-    <w:unhideWhenUsed/>
-    <w:tblPr>
-      <w:tblInd w:w="0" w:type="dxa"/>
-      <w:tblCellMar>
-        <w:top w:w="0" w:type="dxa"/>
-        <w:left w:w="108" w:type="dxa"/>
-        <w:bottom w:w="0" w:type="dxa"/>
-        <w:right w:w="108" w:type="dxa"/>
-      </w:tblCellMar>
-    </w:tblPr>
-  </w:style>
-  <w:style w:type="numbering" w:default="1" w:styleId="NoList">
-    <w:name w:val="No List"/>
-    <w:uiPriority w:val="99"/>
-    <w:semiHidden/>
-    <w:unhideWhenUsed/>
-  </w:style>
-  <w:style w:type="character" w:styleId="PageNumber">
-    <w:name w:val="page number"/>
-    <w:basedOn w:val="DefaultParagraphFont"/>
-    <w:semiHidden/>
-    <w:qFormat/>
-  </w:style>
-  <w:style w:type="character" w:styleId="FootnoteReference">
-    <w:name w:val="footnote reference"/>
-    <w:basedOn w:val="DefaultParagraphFont"/>
-    <w:semiHidden/>
-    <w:qFormat/>
-    <w:rPr>
-      <w:sz w:val="14"/>
-      <w:vertAlign w:val="superscript"/>
-    </w:rPr>
-  </w:style>
-  <w:style w:type="character" w:customStyle="1" w:styleId="InternetLink">
-    <w:name w:val="Internet Link"/>
-    <w:basedOn w:val="DefaultParagraphFont"/>
-    <w:uiPriority w:val="99"/>
-    <w:rPr>
-      <w:color w:val="0000FF"/>
-      <w:u w:val="single"/>
-    </w:rPr>
-  </w:style>
-  <w:style w:type="character" w:styleId="FollowedHyperlink">
-    <w:name w:val="FollowedHyperlink"/>
-    <w:basedOn w:val="DefaultParagraphFont"/>
-    <w:semiHidden/>
-    <w:qFormat/>
-    <w:rPr>
-      <w:color w:val="800080"/>
-      <w:u w:val="single"/>
-    </w:rPr>
-  </w:style>
-  <w:style w:type="character" w:customStyle="1" w:styleId="Heading2Char">
-    <w:name w:val="Heading 2 Char"/>
-    <w:basedOn w:val="DefaultParagraphFont"/>
-    <w:link w:val="Heading2"/>
-    <w:qFormat/>
-    <w:rsid w:val="00E55869"/>
-    <w:rPr>
-      <w:rFonts w:ascii="Arial" w:hAnsi="Arial"/>
-      <w:b/>
-      <w:sz w:val="28"/>
-    </w:rPr>
-  </w:style>
-  <w:style w:type="character" w:customStyle="1" w:styleId="UnresolvedMention1">
-    <w:name w:val="Unresolved Mention1"/>
-    <w:basedOn w:val="DefaultParagraphFont"/>
-    <w:uiPriority w:val="99"/>
-    <w:semiHidden/>
-    <w:unhideWhenUsed/>
-    <w:qFormat/>
-    <w:rsid w:val="009A180B"/>
-    <w:rPr>
-      <w:color w:val="808080"/>
-      <w:shd w:val="clear" w:color="auto" w:fill="E6E6E6"/>
-    </w:rPr>
-  </w:style>
-  <w:style w:type="paragraph" w:customStyle="1" w:styleId="Heading">
-    <w:name w:val="Heading"/>
-    <w:basedOn w:val="Normal"/>
-    <w:next w:val="BodyText"/>
-    <w:qFormat/>
-    <w:pPr>
-      <w:keepNext/>
-      <w:spacing w:before="240"/>
-    </w:pPr>
-    <w:rPr>
-      <w:rFonts w:ascii="Liberation Sans" w:eastAsia="Noto Sans CJK SC Regular" w:hAnsi="Liberation Sans" w:cs="Lohit Devanagari"/>
-      <w:sz w:val="28"/>
-      <w:szCs w:val="28"/>
-    </w:rPr>
-  </w:style>
-  <w:style w:type="paragraph" w:styleId="BodyText">
-    <w:name w:val="Body Text"/>
-    <w:basedOn w:val="Normal"/>
-    <w:pPr>
-      <w:spacing w:after="140" w:line="288" w:lineRule="auto"/>
-    </w:pPr>
-  </w:style>
-  <w:style w:type="paragraph" w:styleId="List">
-    <w:name w:val="List"/>
-    <w:basedOn w:val="BodyText"/>
-    <w:rPr>
-      <w:rFonts w:cs="Lohit Devanagari"/>
-    </w:rPr>
-  </w:style>
-  <w:style w:type="paragraph" w:styleId="Caption">
-    <w:name w:val="caption"/>
-    <w:basedOn w:val="Normal"/>
-    <w:next w:val="Normal"/>
-    <w:qFormat/>
-    <w:pPr>
-      <w:spacing w:before="120"/>
-    </w:pPr>
-    <w:rPr>
-      <w:b/>
-    </w:rPr>
-  </w:style>
-  <w:style w:type="paragraph" w:customStyle="1" w:styleId="Index">
-    <w:name w:val="Index"/>
-    <w:basedOn w:val="Normal"/>
-    <w:qFormat/>
-    <w:pPr>
-      <w:suppressLineNumbers/>
-    </w:pPr>
-    <w:rPr>
-      <w:rFonts w:cs="Lohit Devanagari"/>
-    </w:rPr>
-  </w:style>
-  <w:style w:type="paragraph" w:customStyle="1" w:styleId="DisplayText">
-    <w:name w:val="_Display Text"/>
-    <w:qFormat/>
-    <w:rPr>
-      <w:rFonts w:ascii="Arial" w:hAnsi="Arial"/>
-      <w:sz w:val="24"/>
-    </w:rPr>
-  </w:style>
-  <w:style w:type="paragraph" w:styleId="Bibliography">
-    <w:name w:val="Bibliography"/>
-    <w:qFormat/>
-    <w:pPr>
-      <w:spacing w:after="120" w:line="240" w:lineRule="exact"/>
-      <w:ind w:left="360" w:hanging="360"/>
-    </w:pPr>
-    <w:rPr>
-      <w:sz w:val="22"/>
-    </w:rPr>
-  </w:style>
-  <w:style w:type="paragraph" w:styleId="Header">
-    <w:name w:val="header"/>
-    <w:basedOn w:val="Normal"/>
-    <w:semiHidden/>
-    <w:pPr>
-      <w:pBdr>
-        <w:bottom w:val="single" w:sz="6" w:space="1" w:color="00000A"/>
-      </w:pBdr>
-      <w:tabs>
-        <w:tab w:val="center" w:pos="3960"/>
-        <w:tab w:val="right" w:pos="8280"/>
-      </w:tabs>
-      <w:spacing w:after="0"/>
-    </w:pPr>
-    <w:rPr>
-      <w:sz w:val="18"/>
-    </w:rPr>
-  </w:style>
-  <w:style w:type="paragraph" w:styleId="Footer">
-    <w:name w:val="footer"/>
-    <w:basedOn w:val="Normal"/>
-    <w:semiHidden/>
-    <w:pPr>
-      <w:pBdr>
-        <w:top w:val="single" w:sz="6" w:space="1" w:color="00000A"/>
-      </w:pBdr>
-      <w:tabs>
-        <w:tab w:val="center" w:pos="4320"/>
-        <w:tab w:val="right" w:pos="8280"/>
-      </w:tabs>
-      <w:spacing w:after="0"/>
-    </w:pPr>
-    <w:rPr>
-      <w:sz w:val="18"/>
-    </w:rPr>
-  </w:style>
-  <w:style w:type="paragraph" w:customStyle="1" w:styleId="Comment">
-    <w:name w:val="_Comment"/>
-    <w:basedOn w:val="Normal"/>
-    <w:next w:val="Normal"/>
-    <w:qFormat/>
-    <w:pPr>
-      <w:spacing w:after="240"/>
-    </w:pPr>
-    <w:rPr>
-      <w:i/>
-      <w:vanish/>
-      <w:color w:val="808080"/>
-      <w:sz w:val="24"/>
-    </w:rPr>
-  </w:style>
-  <w:style w:type="paragraph" w:customStyle="1" w:styleId="Code">
-    <w:name w:val="Code"/>
-    <w:basedOn w:val="Normal"/>
-    <w:qFormat/>
-    <w:pPr>
-      <w:keepNext/>
-      <w:shd w:val="pct15" w:color="auto" w:fill="FFFFFF"/>
-      <w:tabs>
-        <w:tab w:val="left" w:pos="360"/>
-        <w:tab w:val="left" w:pos="720"/>
-        <w:tab w:val="left" w:pos="1080"/>
-        <w:tab w:val="left" w:pos="1440"/>
-        <w:tab w:val="left" w:pos="1800"/>
-        <w:tab w:val="left" w:pos="2160"/>
-      </w:tabs>
-      <w:suppressAutoHyphens/>
-      <w:spacing w:after="0" w:line="288" w:lineRule="auto"/>
-    </w:pPr>
-    <w:rPr>
-      <w:rFonts w:ascii="Courier New" w:hAnsi="Courier New"/>
-      <w:spacing w:val="-5"/>
-      <w:sz w:val="18"/>
-    </w:rPr>
-  </w:style>
-  <w:style w:type="paragraph" w:customStyle="1" w:styleId="CodeTitle">
-    <w:name w:val="Code Title"/>
-    <w:basedOn w:val="Code"/>
-    <w:next w:val="Code"/>
-    <w:qFormat/>
-    <w:pPr>
-      <w:pBdr>
-        <w:bottom w:val="single" w:sz="36" w:space="1" w:color="808080"/>
-      </w:pBdr>
-      <w:shd w:val="clear" w:color="auto" w:fill="auto"/>
-      <w:spacing w:after="60"/>
-    </w:pPr>
-    <w:rPr>
-      <w:rFonts w:ascii="Arial" w:hAnsi="Arial"/>
-      <w:b/>
-      <w:sz w:val="20"/>
-    </w:rPr>
-  </w:style>
-  <w:style w:type="paragraph" w:customStyle="1" w:styleId="OpenIssue">
-    <w:name w:val="Open Issue"/>
-    <w:basedOn w:val="Normal"/>
-    <w:qFormat/>
-    <w:pPr>
-      <w:pBdr>
-        <w:top w:val="single" w:sz="12" w:space="3" w:color="00000A" w:shadow="1"/>
-        <w:left w:val="single" w:sz="12" w:space="3" w:color="00000A" w:shadow="1"/>
-        <w:bottom w:val="single" w:sz="12" w:space="3" w:color="00000A" w:shadow="1"/>
-        <w:right w:val="single" w:sz="12" w:space="3" w:color="00000A" w:shadow="1"/>
-      </w:pBdr>
-      <w:shd w:val="pct10" w:color="auto" w:fill="auto"/>
-      <w:spacing w:before="240" w:after="240"/>
-    </w:pPr>
-    <w:rPr>
-      <w:sz w:val="24"/>
-    </w:rPr>
-  </w:style>
-  <w:style w:type="paragraph" w:customStyle="1" w:styleId="Table-Heading">
-    <w:name w:val="Table - Heading"/>
-    <w:basedOn w:val="DisplayText"/>
-    <w:next w:val="Normal"/>
-    <w:qFormat/>
-    <w:pPr>
-      <w:keepNext/>
-      <w:pBdr>
-        <w:bottom w:val="single" w:sz="36" w:space="3" w:color="C0C0C0"/>
-      </w:pBdr>
-      <w:spacing w:before="120"/>
-    </w:pPr>
-    <w:rPr>
-      <w:b/>
-      <w:sz w:val="20"/>
-    </w:rPr>
-  </w:style>
-  <w:style w:type="paragraph" w:customStyle="1" w:styleId="Table-Source">
-    <w:name w:val="Table - Source"/>
-    <w:basedOn w:val="Normal"/>
-    <w:next w:val="Normal"/>
-    <w:qFormat/>
-    <w:pPr>
-      <w:pBdr>
-        <w:top w:val="single" w:sz="12" w:space="1" w:color="00000A"/>
-      </w:pBdr>
-    </w:pPr>
-    <w:rPr>
-      <w:i/>
-      <w:sz w:val="18"/>
-    </w:rPr>
-  </w:style>
-  <w:style w:type="paragraph" w:customStyle="1" w:styleId="Table-Text">
-    <w:name w:val="Table - Text"/>
-    <w:basedOn w:val="Normal"/>
-    <w:qFormat/>
-    <w:pPr>
-      <w:spacing w:before="60" w:after="60"/>
-      <w:jc w:val="left"/>
-    </w:pPr>
-    <w:rPr>
-      <w:sz w:val="20"/>
-    </w:rPr>
-  </w:style>
-  <w:style w:type="paragraph" w:customStyle="1" w:styleId="Table-ColHead">
-    <w:name w:val="Table - Col. Head"/>
-    <w:basedOn w:val="DisplayText"/>
-    <w:qFormat/>
-    <w:pPr>
-      <w:keepNext/>
-      <w:suppressAutoHyphens/>
-      <w:spacing w:before="60" w:after="60"/>
-    </w:pPr>
-    <w:rPr>
-      <w:b/>
-      <w:sz w:val="20"/>
-    </w:rPr>
-  </w:style>
-  <w:style w:type="paragraph" w:styleId="FootnoteText">
-    <w:name w:val="footnote text"/>
-    <w:basedOn w:val="Normal"/>
-    <w:semiHidden/>
-    <w:qFormat/>
-    <w:rPr>
-      <w:sz w:val="18"/>
-    </w:rPr>
-  </w:style>
-  <w:style w:type="paragraph" w:customStyle="1" w:styleId="FigNum">
-    <w:name w:val="Fig Num"/>
-    <w:basedOn w:val="Table-ColHead"/>
-    <w:qFormat/>
-    <w:pPr>
-      <w:keepNext w:val="0"/>
-      <w:spacing w:before="0" w:after="240"/>
-    </w:pPr>
-  </w:style>
-  <w:style w:type="paragraph" w:customStyle="1" w:styleId="Confidential-Top">
-    <w:name w:val="Confidential - Top"/>
-    <w:basedOn w:val="Normal"/>
-    <w:qFormat/>
-    <w:pPr>
-      <w:pBdr>
-        <w:top w:val="single" w:sz="6" w:space="1" w:color="FF0000"/>
-        <w:left w:val="single" w:sz="6" w:space="1" w:color="FF0000"/>
-        <w:bottom w:val="single" w:sz="6" w:space="1" w:color="FF0000"/>
-        <w:right w:val="single" w:sz="6" w:space="1" w:color="FF0000"/>
-      </w:pBdr>
-      <w:shd w:val="solid" w:color="FF0000" w:fill="auto"/>
-      <w:spacing w:after="0"/>
-    </w:pPr>
-    <w:rPr>
-      <w:rFonts w:ascii="Arial Black" w:hAnsi="Arial Black"/>
-      <w:color w:val="FFFFFF"/>
-      <w:sz w:val="14"/>
-    </w:rPr>
-  </w:style>
-  <w:style w:type="paragraph" w:styleId="TOC1">
-    <w:name w:val="toc 1"/>
-    <w:basedOn w:val="Normal"/>
-    <w:next w:val="Normal"/>
-    <w:autoRedefine/>
-    <w:uiPriority w:val="39"/>
-    <w:pPr>
-      <w:spacing w:before="120"/>
-      <w:jc w:val="left"/>
-    </w:pPr>
-    <w:rPr>
-      <w:b/>
-      <w:bCs/>
-      <w:caps/>
-      <w:sz w:val="20"/>
-      <w:szCs w:val="24"/>
-    </w:rPr>
-  </w:style>
-  <w:style w:type="paragraph" w:styleId="TOC2">
-    <w:name w:val="toc 2"/>
-    <w:basedOn w:val="Normal"/>
-    <w:next w:val="Normal"/>
-    <w:autoRedefine/>
-    <w:uiPriority w:val="39"/>
-    <w:rsid w:val="00AF71C9"/>
-    <w:pPr>
-      <w:tabs>
-        <w:tab w:val="left" w:pos="880"/>
-        <w:tab w:val="right" w:leader="dot" w:pos="9350"/>
-      </w:tabs>
-      <w:spacing w:after="0"/>
-      <w:ind w:left="432"/>
-      <w:jc w:val="left"/>
-    </w:pPr>
-    <w:rPr>
-      <w:smallCaps/>
-      <w:sz w:val="20"/>
-      <w:szCs w:val="24"/>
-    </w:rPr>
-  </w:style>
-  <w:style w:type="paragraph" w:styleId="TOC3">
-    <w:name w:val="toc 3"/>
-    <w:basedOn w:val="Normal"/>
-    <w:next w:val="Normal"/>
-    <w:autoRedefine/>
-    <w:semiHidden/>
-    <w:pPr>
-      <w:spacing w:after="0"/>
-      <w:ind w:left="440"/>
-      <w:jc w:val="left"/>
-    </w:pPr>
-    <w:rPr>
-      <w:i/>
-      <w:iCs/>
-      <w:sz w:val="20"/>
-      <w:szCs w:val="24"/>
-    </w:rPr>
-  </w:style>
-  <w:style w:type="paragraph" w:styleId="TOC4">
-    <w:name w:val="toc 4"/>
-    <w:basedOn w:val="Normal"/>
-    <w:next w:val="Normal"/>
-    <w:autoRedefine/>
-    <w:semiHidden/>
-    <w:pPr>
-      <w:spacing w:after="0"/>
-      <w:ind w:left="660"/>
-      <w:jc w:val="left"/>
-    </w:pPr>
-    <w:rPr>
-      <w:sz w:val="18"/>
-      <w:szCs w:val="21"/>
-    </w:rPr>
-  </w:style>
-  <w:style w:type="paragraph" w:styleId="TOC5">
-    <w:name w:val="toc 5"/>
-    <w:basedOn w:val="Normal"/>
-    <w:next w:val="Normal"/>
-    <w:autoRedefine/>
-    <w:semiHidden/>
-    <w:pPr>
-      <w:spacing w:after="0"/>
-      <w:ind w:left="880"/>
-      <w:jc w:val="left"/>
-    </w:pPr>
-    <w:rPr>
-      <w:sz w:val="18"/>
-      <w:szCs w:val="21"/>
-    </w:rPr>
-  </w:style>
-  <w:style w:type="paragraph" w:customStyle="1" w:styleId="Contents">
-    <w:name w:val="Contents"/>
-    <w:basedOn w:val="Heading1"/>
-    <w:qFormat/>
-    <w:pPr>
-      <w:numPr>
-        <w:ilvl w:val="0"/>
-        <w:numId w:val="0"/>
-      </w:numPr>
-      <w:pBdr>
-        <w:top w:val="single" w:sz="4" w:space="1" w:color="00000A"/>
-        <w:bottom w:val="single" w:sz="4" w:space="1" w:color="00000A"/>
-      </w:pBdr>
-      <w:shd w:val="pct70" w:color="auto" w:fill="FFFFFF"/>
-    </w:pPr>
-  </w:style>
-  <w:style w:type="paragraph" w:customStyle="1" w:styleId="Confidential-Bottom">
-    <w:name w:val="Confidential - Bottom"/>
-    <w:basedOn w:val="Footer"/>
-    <w:qFormat/>
-    <w:pPr>
-      <w:pBdr>
-        <w:top w:val="single" w:sz="6" w:space="1" w:color="FF0000"/>
-        <w:left w:val="single" w:sz="6" w:space="1" w:color="FF0000"/>
-        <w:bottom w:val="single" w:sz="6" w:space="1" w:color="FF0000"/>
-        <w:right w:val="single" w:sz="6" w:space="1" w:color="FF0000"/>
-      </w:pBdr>
-      <w:shd w:val="solid" w:color="FF0000" w:fill="auto"/>
-    </w:pPr>
-    <w:rPr>
-      <w:rFonts w:ascii="Arial Black" w:hAnsi="Arial Black"/>
-      <w:color w:val="FFFFFF"/>
-      <w:sz w:val="14"/>
-    </w:rPr>
-  </w:style>
-  <w:style w:type="paragraph" w:customStyle="1" w:styleId="Title-Subject">
-    <w:name w:val="Title - Subject"/>
-    <w:basedOn w:val="Title"/>
-    <w:qFormat/>
-    <w:pPr>
-      <w:suppressAutoHyphens/>
-      <w:spacing w:before="720" w:after="1360"/>
-      <w:ind w:left="1080" w:right="1080"/>
-    </w:pPr>
-    <w:rPr>
-      <w:rFonts w:cs="Arial"/>
-      <w:b w:val="0"/>
-      <w:iCs/>
-      <w:sz w:val="40"/>
-    </w:rPr>
-  </w:style>
-  <w:style w:type="paragraph" w:styleId="Title">
-    <w:name w:val="Title"/>
-    <w:basedOn w:val="Normal"/>
-    <w:qFormat/>
-    <w:pPr>
-      <w:spacing w:before="1920" w:after="60"/>
-      <w:jc w:val="center"/>
-    </w:pPr>
-    <w:rPr>
-      <w:rFonts w:ascii="Arial" w:hAnsi="Arial"/>
-      <w:b/>
-      <w:kern w:val="2"/>
-      <w:sz w:val="44"/>
-    </w:rPr>
-  </w:style>
-  <w:style w:type="paragraph" w:customStyle="1" w:styleId="Title-Filename">
-    <w:name w:val="Title - Filename"/>
-    <w:basedOn w:val="Title"/>
-    <w:qFormat/>
-    <w:pPr>
-      <w:spacing w:before="480" w:after="480"/>
-    </w:pPr>
-    <w:rPr>
-      <w:b w:val="0"/>
-      <w:i/>
-      <w:iCs/>
-      <w:sz w:val="24"/>
-    </w:rPr>
-  </w:style>
-  <w:style w:type="paragraph" w:customStyle="1" w:styleId="Title-Date">
-    <w:name w:val="Title - Date"/>
-    <w:basedOn w:val="Title"/>
-    <w:qFormat/>
-    <w:pPr>
-      <w:spacing w:before="480" w:after="960"/>
-    </w:pPr>
-    <w:rPr>
-      <w:b w:val="0"/>
-      <w:i/>
-      <w:iCs/>
-      <w:sz w:val="28"/>
-    </w:rPr>
-  </w:style>
-  <w:style w:type="paragraph" w:customStyle="1" w:styleId="Title-Revision">
-    <w:name w:val="Title - Revision"/>
-    <w:basedOn w:val="Title"/>
-    <w:qFormat/>
-    <w:pPr>
-      <w:spacing w:before="0" w:after="0"/>
-    </w:pPr>
-    <w:rPr>
-      <w:bCs/>
-      <w:sz w:val="28"/>
-    </w:rPr>
-  </w:style>
-  <w:style w:type="paragraph" w:customStyle="1" w:styleId="TableText">
-    <w:name w:val="Table Text"/>
-    <w:basedOn w:val="Normal"/>
-    <w:qFormat/>
-    <w:pPr>
-      <w:spacing w:before="60" w:after="60" w:line="480" w:lineRule="auto"/>
-      <w:jc w:val="left"/>
-    </w:pPr>
-    <w:rPr>
-      <w:sz w:val="24"/>
-    </w:rPr>
-  </w:style>
-  <w:style w:type="paragraph" w:customStyle="1" w:styleId="Comment0">
-    <w:name w:val="Comment"/>
-    <w:basedOn w:val="Normal"/>
-    <w:qFormat/>
-    <w:pPr>
-      <w:textAlignment w:val="baseline"/>
-    </w:pPr>
-    <w:rPr>
-      <w:i/>
-      <w:color w:val="000080"/>
-    </w:rPr>
-  </w:style>
-  <w:style w:type="paragraph" w:customStyle="1" w:styleId="Title-OrganizationName">
-    <w:name w:val="Title - Organization Name"/>
-    <w:basedOn w:val="Title"/>
-    <w:qFormat/>
-    <w:pPr>
-      <w:spacing w:before="360" w:after="180"/>
-    </w:pPr>
-    <w:rPr>
-      <w:rFonts w:ascii="Times New Roman" w:hAnsi="Times New Roman"/>
-      <w:sz w:val="32"/>
-    </w:rPr>
-  </w:style>
-  <w:style w:type="paragraph" w:styleId="TOC6">
-    <w:name w:val="toc 6"/>
-    <w:basedOn w:val="Normal"/>
-    <w:next w:val="Normal"/>
-    <w:autoRedefine/>
-    <w:semiHidden/>
-    <w:pPr>
-      <w:spacing w:after="0"/>
-      <w:ind w:left="1100"/>
-      <w:jc w:val="left"/>
-    </w:pPr>
-    <w:rPr>
-      <w:sz w:val="18"/>
-      <w:szCs w:val="21"/>
-    </w:rPr>
-  </w:style>
-  <w:style w:type="paragraph" w:styleId="TOC7">
-    <w:name w:val="toc 7"/>
-    <w:basedOn w:val="Normal"/>
-    <w:next w:val="Normal"/>
-    <w:autoRedefine/>
-    <w:semiHidden/>
-    <w:pPr>
-      <w:spacing w:after="0"/>
-      <w:ind w:left="1320"/>
-      <w:jc w:val="left"/>
-    </w:pPr>
-    <w:rPr>
-      <w:sz w:val="18"/>
-      <w:szCs w:val="21"/>
-    </w:rPr>
-  </w:style>
-  <w:style w:type="paragraph" w:styleId="TOC8">
-    <w:name w:val="toc 8"/>
-    <w:basedOn w:val="Normal"/>
-    <w:next w:val="Normal"/>
-    <w:autoRedefine/>
-    <w:semiHidden/>
-    <w:pPr>
-      <w:spacing w:after="0"/>
-      <w:ind w:left="1540"/>
-      <w:jc w:val="left"/>
-    </w:pPr>
-    <w:rPr>
-      <w:sz w:val="18"/>
-      <w:szCs w:val="21"/>
-    </w:rPr>
-  </w:style>
-  <w:style w:type="paragraph" w:styleId="TOC9">
-    <w:name w:val="toc 9"/>
-    <w:basedOn w:val="Normal"/>
-    <w:next w:val="Normal"/>
-    <w:autoRedefine/>
-    <w:semiHidden/>
-    <w:pPr>
-      <w:spacing w:after="0"/>
-      <w:ind w:left="1760"/>
-      <w:jc w:val="left"/>
-    </w:pPr>
-    <w:rPr>
-      <w:sz w:val="18"/>
-      <w:szCs w:val="21"/>
-    </w:rPr>
-  </w:style>
-  <w:style w:type="paragraph" w:customStyle="1" w:styleId="ByLine">
-    <w:name w:val="ByLine"/>
-    <w:basedOn w:val="Title"/>
-    <w:qFormat/>
-    <w:pPr>
-      <w:spacing w:before="240" w:after="720"/>
-      <w:jc w:val="right"/>
-    </w:pPr>
-    <w:rPr>
-      <w:rFonts w:cs="Arial"/>
-      <w:bCs/>
-      <w:sz w:val="28"/>
-      <w:szCs w:val="28"/>
-      <w:lang w:bidi="he-IL"/>
-    </w:rPr>
-  </w:style>
-  <w:style w:type="paragraph" w:styleId="TOCHeading">
-    <w:name w:val="TOC Heading"/>
-    <w:basedOn w:val="Heading1"/>
-    <w:next w:val="Normal"/>
-    <w:uiPriority w:val="39"/>
-    <w:unhideWhenUsed/>
-    <w:qFormat/>
-    <w:rsid w:val="007249A9"/>
-    <w:pPr>
-      <w:numPr>
-        <w:ilvl w:val="0"/>
-        <w:numId w:val="0"/>
-      </w:numPr>
-      <w:spacing w:after="0" w:line="276" w:lineRule="auto"/>
-    </w:pPr>
-    <w:rPr>
-      <w:rFonts w:asciiTheme="majorHAnsi" w:eastAsiaTheme="majorEastAsia" w:hAnsiTheme="majorHAnsi" w:cstheme="majorBidi"/>
-      <w:bCs/>
-      <w:color w:val="2F5496" w:themeColor="accent1" w:themeShade="BF"/>
-      <w:kern w:val="0"/>
-      <w:sz w:val="28"/>
-      <w:szCs w:val="28"/>
-    </w:rPr>
-  </w:style>
-  <w:style w:type="paragraph" w:customStyle="1" w:styleId="FrameContents">
-    <w:name w:val="Frame Contents"/>
-    <w:basedOn w:val="Normal"/>
-    <w:qFormat/>
-  </w:style>
-  <w:style w:type="table" w:styleId="TableGrid">
-    <w:name w:val="Table Grid"/>
-    <w:basedOn w:val="TableNormal"/>
-    <w:uiPriority w:val="39"/>
-    <w:rsid w:val="007F7702"/>
-    <w:tblPr>
-      <w:tblBorders>
-        <w:top w:val="single" w:sz="4" w:space="0" w:color="auto"/>
-        <w:left w:val="single" w:sz="4" w:space="0" w:color="auto"/>
-        <w:bottom w:val="single" w:sz="4" w:space="0" w:color="auto"/>
-        <w:right w:val="single" w:sz="4" w:space="0" w:color="auto"/>
-        <w:insideH w:val="single" w:sz="4" w:space="0" w:color="auto"/>
-        <w:insideV w:val="single" w:sz="4" w:space="0" w:color="auto"/>
-      </w:tblBorders>
-    </w:tblPr>
-  </w:style>
-  <w:style w:type="paragraph" w:styleId="BalloonText">
-    <w:name w:val="Balloon Text"/>
-    <w:basedOn w:val="Normal"/>
-    <w:link w:val="BalloonTextChar"/>
-    <w:uiPriority w:val="99"/>
-    <w:semiHidden/>
-    <w:unhideWhenUsed/>
-    <w:rsid w:val="00E96693"/>
-    <w:pPr>
-      <w:spacing w:after="0"/>
-    </w:pPr>
-    <w:rPr>
-      <w:rFonts w:ascii="Tahoma" w:hAnsi="Tahoma" w:cs="Tahoma"/>
-      <w:sz w:val="16"/>
-      <w:szCs w:val="16"/>
-    </w:rPr>
-  </w:style>
-  <w:style w:type="character" w:customStyle="1" w:styleId="BalloonTextChar">
-    <w:name w:val="Balloon Text Char"/>
-    <w:basedOn w:val="DefaultParagraphFont"/>
-    <w:link w:val="BalloonText"/>
-    <w:uiPriority w:val="99"/>
-    <w:semiHidden/>
-    <w:rsid w:val="00E96693"/>
-    <w:rPr>
-      <w:rFonts w:ascii="Tahoma" w:hAnsi="Tahoma" w:cs="Tahoma"/>
-      <w:sz w:val="16"/>
-      <w:szCs w:val="16"/>
-      <w:lang w:val="en-CA"/>
-    </w:rPr>
-  </w:style>
-</w:styles>
-</file>
-
-<file path=word/stylesWithEffects.xml><?xml version="1.0" encoding="utf-8"?>
-<w:styles xmlns:wpc="http://schemas.microsoft.com/office/word/2010/wordprocessingCanvas" xmlns:mc="http://schemas.openxmlformats.org/markup-compatibility/2006" xmlns:o="urn:schemas-microsoft-com:office:office" xmlns:r="http://schemas.openxmlformats.org/officeDocument/2006/relationships" xmlns:m="http://schemas.openxmlformats.org/officeDocument/2006/math" xmlns:v="urn:schemas-microsoft-com:vml" xmlns:wp14="http://schemas.microsoft.com/office/word/2010/wordprocessingDrawing" xmlns:wp="http://schemas.openxmlformats.org/drawingml/2006/wordprocessingDrawing" xmlns:w10="urn:schemas-microsoft-com:office:word" xmlns:w="http://schemas.openxmlformats.org/wordprocessingml/2006/main" xmlns:w14="http://schemas.microsoft.com/office/word/2010/wordml" xmlns:wpg="http://schemas.microsoft.com/office/word/2010/wordprocessingGroup" xmlns:wpi="http://schemas.microsoft.com/office/word/2010/wordprocessingInk" xmlns:wne="http://schemas.microsoft.com/office/word/2006/wordml" xmlns:wps="http://schemas.microsoft.com/office/word/2010/wordprocessingShape" mc:Ignorable="w14 wp14">
-  <w:docDefaults>
-    <w:rPrDefault>
-      <w:rPr>
-        <w:rFonts w:ascii="Times New Roman" w:eastAsia="Times New Roman" w:hAnsi="Times New Roman" w:cs="Times New Roman"/>
-        <w:lang w:val="en-US" w:eastAsia="en-US" w:bidi="ar-SA"/>
-      </w:rPr>
-    </w:rPrDefault>
-    <w:pPrDefault/>
-  </w:docDefaults>
-  <w:latentStyles w:defLockedState="0" w:defUIPriority="99" w:defSemiHidden="1" w:defUnhideWhenUsed="1" w:defQFormat="0" w:count="267">
-    <w:lsdException w:name="Normal" w:semiHidden="0" w:uiPriority="0" w:unhideWhenUsed="0" w:qFormat="1"/>
-    <w:lsdException w:name="heading 1" w:semiHidden="0" w:uiPriority="0" w:unhideWhenUsed="0" w:qFormat="1"/>
-    <w:lsdException w:name="heading 2" w:semiHidden="0" w:uiPriority="0" w:unhideWhenUsed="0" w:qFormat="1"/>
-    <w:lsdException w:name="heading 3" w:semiHidden="0" w:uiPriority="0" w:unhideWhenUsed="0" w:qFormat="1"/>
-    <w:lsdException w:name="heading 4" w:semiHidden="0" w:uiPriority="0" w:unhideWhenUsed="0" w:qFormat="1"/>
-    <w:lsdException w:name="heading 5" w:semiHidden="0" w:uiPriority="0" w:unhideWhenUsed="0" w:qFormat="1"/>
-    <w:lsdException w:name="heading 6" w:semiHidden="0" w:uiPriority="0" w:unhideWhenUsed="0" w:qFormat="1"/>
-    <w:lsdException w:name="heading 7" w:semiHidden="0" w:uiPriority="0" w:unhideWhenUsed="0" w:qFormat="1"/>
-    <w:lsdException w:name="heading 8" w:semiHidden="0" w:uiPriority="0" w:unhideWhenUsed="0" w:qFormat="1"/>
-    <w:lsdException w:name="heading 9" w:semiHidden="0" w:uiPriority="0" w:unhideWhenUsed="0" w:qFormat="1"/>
-    <w:lsdException w:name="toc 1" w:uiPriority="39"/>
-    <w:lsdException w:name="toc 2" w:uiPriority="39"/>
-    <w:lsdException w:name="toc 3" w:uiPriority="39"/>
-    <w:lsdException w:name="toc 4" w:uiPriority="39"/>
-    <w:lsdException w:name="toc 5" w:uiPriority="39"/>
-    <w:lsdException w:name="toc 6" w:uiPriority="39"/>
-    <w:lsdException w:name="toc 7" w:uiPriority="39"/>
-    <w:lsdException w:name="toc 8" w:uiPriority="39"/>
-    <w:lsdException w:name="toc 9" w:uiPriority="39"/>
-    <w:lsdException w:name="caption" w:semiHidden="0" w:uiPriority="35" w:unhideWhenUsed="0" w:qFormat="1"/>
-    <w:lsdException w:name="Title" w:semiHidden="0" w:uiPriority="0" w:unhideWhenUsed="0" w:qFormat="1"/>
-    <w:lsdException w:name="Default Paragraph Font" w:uiPriority="1"/>
-    <w:lsdException w:name="Subtitle" w:semiHidden="0" w:uiPriority="11" w:unhideWhenUsed="0" w:qFormat="1"/>
-    <w:lsdException w:name="Strong" w:semiHidden="0" w:uiPriority="22" w:unhideWhenUsed="0" w:qFormat="1"/>
-    <w:lsdException w:name="Emphasis" w:semiHidden="0" w:uiPriority="20" w:unhideWhenUsed="0" w:qFormat="1"/>
-    <w:lsdException w:name="Table Grid" w:semiHidden="0" w:uiPriority="39" w:unhideWhenUsed="0"/>
-    <w:lsdException w:name="Placeholder Text" w:unhideWhenUsed="0"/>
-    <w:lsdException w:name="No Spacing" w:semiHidden="0" w:uiPriority="1" w:unhideWhenUsed="0" w:qFormat="1"/>
-    <w:lsdException w:name="Light Shading" w:semiHidden="0" w:uiPriority="60" w:unhideWhenUsed="0"/>
-    <w:lsdException w:name="Light List" w:semiHidden="0" w:uiPriority="61" w:unhideWhenUsed="0"/>
-    <w:lsdException w:name="Light Grid" w:semiHidden="0" w:uiPriority="62" w:unhideWhenUsed="0"/>
-    <w:lsdException w:name="Medium Shading 1" w:semiHidden="0" w:uiPriority="63" w:unhideWhenUsed="0"/>
-    <w:lsdException w:name="Medium Shading 2" w:semiHidden="0" w:uiPriority="64" w:unhideWhenUsed="0"/>
-    <w:lsdException w:name="Medium List 1" w:semiHidden="0" w:uiPriority="65" w:unhideWhenUsed="0"/>
-    <w:lsdException w:name="Medium List 2" w:semiHidden="0" w:uiPriority="66" w:unhideWhenUsed="0"/>
-    <w:lsdException w:name="Medium Grid 1" w:semiHidden="0" w:uiPriority="67" w:unhideWhenUsed="0"/>
-    <w:lsdException w:name="Medium Grid 2" w:semiHidden="0" w:uiPriority="68" w:unhideWhenUsed="0"/>
-    <w:lsdException w:name="Medium Grid 3" w:semiHidden="0" w:uiPriority="69" w:unhideWhenUsed="0"/>
-    <w:lsdException w:name="Dark List" w:semiHidden="0" w:uiPriority="70" w:unhideWhenUsed="0"/>
-    <w:lsdException w:name="Colorful Shading" w:semiHidden="0" w:uiPriority="71" w:unhideWhenUsed="0"/>
-    <w:lsdException w:name="Colorful List" w:semiHidden="0" w:uiPriority="72" w:unhideWhenUsed="0"/>
-    <w:lsdException w:name="Colorful Grid" w:semiHidden="0" w:uiPriority="73" w:unhideWhenUsed="0"/>
-    <w:lsdException w:name="Light Shading Accent 1" w:semiHidden="0" w:uiPriority="60" w:unhideWhenUsed="0"/>
-    <w:lsdException w:name="Light List Accent 1" w:semiHidden="0" w:uiPriority="61" w:unhideWhenUsed="0"/>
-    <w:lsdException w:name="Light Grid Accent 1" w:semiHidden="0" w:uiPriority="62" w:unhideWhenUsed="0"/>
-    <w:lsdException w:name="Medium Shading 1 Accent 1" w:semiHidden="0" w:uiPriority="63" w:unhideWhenUsed="0"/>
-    <w:lsdException w:name="Medium Shading 2 Accent 1" w:semiHidden="0" w:uiPriority="64" w:unhideWhenUsed="0"/>
-    <w:lsdException w:name="Medium List 1 Accent 1" w:semiHidden="0" w:uiPriority="65" w:unhideWhenUsed="0"/>
-    <w:lsdException w:name="Revision" w:unhideWhenUsed="0"/>
-    <w:lsdException w:name="List Paragraph" w:semiHidden="0" w:uiPriority="34" w:unhideWhenUsed="0" w:qFormat="1"/>
-    <w:lsdException w:name="Quote" w:semiHidden="0" w:uiPriority="29" w:unhideWhenUsed="0" w:qFormat="1"/>
-    <w:lsdException w:name="Intense Quote" w:semiHidden="0" w:uiPriority="30" w:unhideWhenUsed="0" w:qFormat="1"/>
-    <w:lsdException w:name="Medium List 2 Accent 1" w:semiHidden="0" w:uiPriority="66" w:unhideWhenUsed="0"/>
-    <w:lsdException w:name="Medium Grid 1 Accent 1" w:semiHidden="0" w:uiPriority="67" w:unhideWhenUsed="0"/>
-    <w:lsdException w:name="Medium Grid 2 Accent 1" w:semiHidden="0" w:uiPriority="68" w:unhideWhenUsed="0"/>
-    <w:lsdException w:name="Medium Grid 3 Accent 1" w:semiHidden="0" w:uiPriority="69" w:unhideWhenUsed="0"/>
-    <w:lsdException w:name="Dark List Accent 1" w:semiHidden="0" w:uiPriority="70" w:unhideWhenUsed="0"/>
-    <w:lsdException w:name="Colorful Shading Accent 1" w:semiHidden="0" w:uiPriority="71" w:unhideWhenUsed="0"/>
-    <w:lsdException w:name="Colorful List Accent 1" w:semiHidden="0" w:uiPriority="72" w:unhideWhenUsed="0"/>
-    <w:lsdException w:name="Colorful Grid Accent 1" w:semiHidden="0" w:uiPriority="73" w:unhideWhenUsed="0"/>
-    <w:lsdException w:name="Light Shading Accent 2" w:semiHidden="0" w:uiPriority="60" w:unhideWhenUsed="0"/>
-    <w:lsdException w:name="Light List Accent 2" w:semiHidden="0" w:uiPriority="61" w:unhideWhenUsed="0"/>
-    <w:lsdException w:name="Light Grid Accent 2" w:semiHidden="0" w:uiPriority="62" w:unhideWhenUsed="0"/>
-    <w:lsdException w:name="Medium Shading 1 Accent 2" w:semiHidden="0" w:uiPriority="63" w:unhideWhenUsed="0"/>
-    <w:lsdException w:name="Medium Shading 2 Accent 2" w:semiHidden="0" w:uiPriority="64" w:unhideWhenUsed="0"/>
-    <w:lsdException w:name="Medium List 1 Accent 2" w:semiHidden="0" w:uiPriority="65" w:unhideWhenUsed="0"/>
-    <w:lsdException w:name="Medium List 2 Accent 2" w:semiHidden="0" w:uiPriority="66" w:unhideWhenUsed="0"/>
-    <w:lsdException w:name="Medium Grid 1 Accent 2" w:semiHidden="0" w:uiPriority="67" w:unhideWhenUsed="0"/>
-    <w:lsdException w:name="Medium Grid 2 Accent 2" w:semiHidden="0" w:uiPriority="68" w:unhideWhenUsed="0"/>
-    <w:lsdException w:name="Medium Grid 3 Accent 2" w:semiHidden="0" w:uiPriority="69" w:unhideWhenUsed="0"/>
-    <w:lsdException w:name="Dark List Accent 2" w:semiHidden="0" w:uiPriority="70" w:unhideWhenUsed="0"/>
-    <w:lsdException w:name="Colorful Shading Accent 2" w:semiHidden="0" w:uiPriority="71" w:unhideWhenUsed="0"/>
-    <w:lsdException w:name="Colorful List Accent 2" w:semiHidden="0" w:uiPriority="72" w:unhideWhenUsed="0"/>
-    <w:lsdException w:name="Colorful Grid Accent 2" w:semiHidden="0" w:uiPriority="73" w:unhideWhenUsed="0"/>
-    <w:lsdException w:name="Light Shading Accent 3" w:semiHidden="0" w:uiPriority="60" w:unhideWhenUsed="0"/>
-    <w:lsdException w:name="Light List Accent 3" w:semiHidden="0" w:uiPriority="61" w:unhideWhenUsed="0"/>
-    <w:lsdException w:name="Light Grid Accent 3" w:semiHidden="0" w:uiPriority="62" w:unhideWhenUsed="0"/>
-    <w:lsdException w:name="Medium Shading 1 Accent 3" w:semiHidden="0" w:uiPriority="63" w:unhideWhenUsed="0"/>
-    <w:lsdException w:name="Medium Shading 2 Accent 3" w:semiHidden="0" w:uiPriority="64" w:unhideWhenUsed="0"/>
-    <w:lsdException w:name="Medium List 1 Accent 3" w:semiHidden="0" w:uiPriority="65" w:unhideWhenUsed="0"/>
-    <w:lsdException w:name="Medium List 2 Accent 3" w:semiHidden="0" w:uiPriority="66" w:unhideWhenUsed="0"/>
-    <w:lsdException w:name="Medium Grid 1 Accent 3" w:semiHidden="0" w:uiPriority="67" w:unhideWhenUsed="0"/>
-    <w:lsdException w:name="Medium Grid 2 Accent 3" w:semiHidden="0" w:uiPriority="68" w:unhideWhenUsed="0"/>
-    <w:lsdException w:name="Medium Grid 3 Accent 3" w:semiHidden="0" w:uiPriority="69" w:unhideWhenUsed="0"/>
-    <w:lsdException w:name="Dark List Accent 3" w:semiHidden="0" w:uiPriority="70" w:unhideWhenUsed="0"/>
-    <w:lsdException w:name="Colorful Shading Accent 3" w:semiHidden="0" w:uiPriority="71" w:unhideWhenUsed="0"/>
-    <w:lsdException w:name="Colorful List Accent 3" w:semiHidden="0" w:uiPriority="72" w:unhideWhenUsed="0"/>
-    <w:lsdException w:name="Colorful Grid Accent 3" w:semiHidden="0" w:uiPriority="73" w:unhideWhenUsed="0"/>
-    <w:lsdException w:name="Light Shading Accent 4" w:semiHidden="0" w:uiPriority="60" w:unhideWhenUsed="0"/>
-    <w:lsdException w:name="Light List Accent 4" w:semiHidden="0" w:uiPriority="61" w:unhideWhenUsed="0"/>
-    <w:lsdException w:name="Light Grid Accent 4" w:semiHidden="0" w:uiPriority="62" w:unhideWhenUsed="0"/>
-    <w:lsdException w:name="Medium Shading 1 Accent 4" w:semiHidden="0" w:uiPriority="63" w:unhideWhenUsed="0"/>
-    <w:lsdException w:name="Medium Shading 2 Accent 4" w:semiHidden="0" w:uiPriority="64" w:unhideWhenUsed="0"/>
-    <w:lsdException w:name="Medium List 1 Accent 4" w:semiHidden="0" w:uiPriority="65" w:unhideWhenUsed="0"/>
-    <w:lsdException w:name="Medium List 2 Accent 4" w:semiHidden="0" w:uiPriority="66" w:unhideWhenUsed="0"/>
-    <w:lsdException w:name="Medium Grid 1 Accent 4" w:semiHidden="0" w:uiPriority="67" w:unhideWhenUsed="0"/>
-    <w:lsdException w:name="Medium Grid 2 Accent 4" w:semiHidden="0" w:uiPriority="68" w:unhideWhenUsed="0"/>
-    <w:lsdException w:name="Medium Grid 3 Accent 4" w:semiHidden="0" w:uiPriority="69" w:unhideWhenUsed="0"/>
-    <w:lsdException w:name="Dark List Accent 4" w:semiHidden="0" w:uiPriority="70" w:unhideWhenUsed="0"/>
-    <w:lsdException w:name="Colorful Shading Accent 4" w:semiHidden="0" w:uiPriority="71" w:unhideWhenUsed="0"/>
-    <w:lsdException w:name="Colorful List Accent 4" w:semiHidden="0" w:uiPriority="72" w:unhideWhenUsed="0"/>
-    <w:lsdException w:name="Colorful Grid Accent 4" w:semiHidden="0" w:uiPriority="73" w:unhideWhenUsed="0"/>
-    <w:lsdException w:name="Light Shading Accent 5" w:semiHidden="0" w:uiPriority="60" w:unhideWhenUsed="0"/>
-    <w:lsdException w:name="Light List Accent 5" w:semiHidden="0" w:uiPriority="61" w:unhideWhenUsed="0"/>
-    <w:lsdException w:name="Light Grid Accent 5" w:semiHidden="0" w:uiPriority="62" w:unhideWhenUsed="0"/>
-    <w:lsdException w:name="Medium Shading 1 Accent 5" w:semiHidden="0" w:uiPriority="63" w:unhideWhenUsed="0"/>
-    <w:lsdException w:name="Medium Shading 2 Accent 5" w:semiHidden="0" w:uiPriority="64" w:unhideWhenUsed="0"/>
-    <w:lsdException w:name="Medium List 1 Accent 5" w:semiHidden="0" w:uiPriority="65" w:unhideWhenUsed="0"/>
-    <w:lsdException w:name="Medium List 2 Accent 5" w:semiHidden="0" w:uiPriority="66" w:unhideWhenUsed="0"/>
-    <w:lsdException w:name="Medium Grid 1 Accent 5" w:semiHidden="0" w:uiPriority="67" w:unhideWhenUsed="0"/>
-    <w:lsdException w:name="Medium Grid 2 Accent 5" w:semiHidden="0" w:uiPriority="68" w:unhideWhenUsed="0"/>
-    <w:lsdException w:name="Medium Grid 3 Accent 5" w:semiHidden="0" w:uiPriority="69" w:unhideWhenUsed="0"/>
-    <w:lsdException w:name="Dark List Accent 5" w:semiHidden="0" w:uiPriority="70" w:unhideWhenUsed="0"/>
-    <w:lsdException w:name="Colorful Shading Accent 5" w:semiHidden="0" w:uiPriority="71" w:unhideWhenUsed="0"/>
-    <w:lsdException w:name="Colorful List Accent 5" w:semiHidden="0" w:uiPriority="72" w:unhideWhenUsed="0"/>
-    <w:lsdException w:name="Colorful Grid Accent 5" w:semiHidden="0" w:uiPriority="73" w:unhideWhenUsed="0"/>
-    <w:lsdException w:name="Light Shading Accent 6" w:semiHidden="0" w:uiPriority="60" w:unhideWhenUsed="0"/>
-    <w:lsdException w:name="Light List Accent 6" w:semiHidden="0" w:uiPriority="61" w:unhideWhenUsed="0"/>
-    <w:lsdException w:name="Light Grid Accent 6" w:semiHidden="0" w:uiPriority="62" w:unhideWhenUsed="0"/>
-    <w:lsdException w:name="Medium Shading 1 Accent 6" w:semiHidden="0" w:uiPriority="63" w:unhideWhenUsed="0"/>
-    <w:lsdException w:name="Medium Shading 2 Accent 6" w:semiHidden="0" w:uiPriority="64" w:unhideWhenUsed="0"/>
-    <w:lsdException w:name="Medium List 1 Accent 6" w:semiHidden="0" w:uiPriority="65" w:unhideWhenUsed="0"/>
-    <w:lsdException w:name="Medium List 2 Accent 6" w:semiHidden="0" w:uiPriority="66" w:unhideWhenUsed="0"/>
-    <w:lsdException w:name="Medium Grid 1 Accent 6" w:semiHidden="0" w:uiPriority="67" w:unhideWhenUsed="0"/>
-    <w:lsdException w:name="Medium Grid 2 Accent 6" w:semiHidden="0" w:uiPriority="68" w:unhideWhenUsed="0"/>
-    <w:lsdException w:name="Medium Grid 3 Accent 6" w:semiHidden="0" w:uiPriority="69" w:unhideWhenUsed="0"/>
-    <w:lsdException w:name="Dark List Accent 6" w:semiHidden="0" w:uiPriority="70" w:unhideWhenUsed="0"/>
-    <w:lsdException w:name="Colorful Shading Accent 6" w:semiHidden="0" w:uiPriority="71" w:unhideWhenUsed="0"/>
-    <w:lsdException w:name="Colorful List Accent 6" w:semiHidden="0" w:uiPriority="72" w:unhideWhenUsed="0"/>
-    <w:lsdException w:name="Colorful Grid Accent 6" w:semiHidden="0" w:uiPriority="73" w:unhideWhenUsed="0"/>
-    <w:lsdException w:name="Subtle Emphasis" w:semiHidden="0" w:uiPriority="19" w:unhideWhenUsed="0" w:qFormat="1"/>
-    <w:lsdException w:name="Intense Emphasis" w:semiHidden="0" w:uiPriority="21" w:unhideWhenUsed="0" w:qFormat="1"/>
-    <w:lsdException w:name="Subtle Reference" w:semiHidden="0" w:uiPriority="31" w:unhideWhenUsed="0" w:qFormat="1"/>
-    <w:lsdException w:name="Intense Reference" w:semiHidden="0" w:uiPriority="32" w:unhideWhenUsed="0" w:qFormat="1"/>
-    <w:lsdException w:name="Book Title" w:semiHidden="0" w:uiPriority="33" w:unhideWhenUsed="0" w:qFormat="1"/>
-    <w:lsdException w:name="Bibliography" w:uiPriority="37"/>
-    <w:lsdException w:name="TOC Heading" w:uiPriority="39" w:qFormat="1"/>
+  <w:latentStyles w:defLockedState="0" w:defUIPriority="99" w:defSemiHidden="0" w:defUnhideWhenUsed="0" w:defQFormat="0" w:count="375">
+    <w:lsdException w:name="Normal" w:uiPriority="0" w:qFormat="1"/>
+    <w:lsdException w:name="heading 1" w:uiPriority="0" w:qFormat="1"/>
+    <w:lsdException w:name="heading 2" w:uiPriority="0" w:qFormat="1"/>
+    <w:lsdException w:name="heading 3" w:uiPriority="0" w:qFormat="1"/>
+    <w:lsdException w:name="heading 4" w:uiPriority="0" w:qFormat="1"/>
+    <w:lsdException w:name="heading 5" w:uiPriority="0" w:qFormat="1"/>
+    <w:lsdException w:name="heading 6" w:uiPriority="0" w:qFormat="1"/>
+    <w:lsdException w:name="heading 7" w:uiPriority="0" w:qFormat="1"/>
+    <w:lsdException w:name="heading 8" w:uiPriority="0" w:qFormat="1"/>
+    <w:lsdException w:name="heading 9" w:uiPriority="0" w:qFormat="1"/>
+    <w:lsdException w:name="index 1" w:semiHidden="1" w:unhideWhenUsed="1"/>
+    <w:lsdException w:name="index 2" w:semiHidden="1" w:unhideWhenUsed="1"/>
+    <w:lsdException w:name="index 3" w:semiHidden="1" w:unhideWhenUsed="1"/>
+    <w:lsdException w:name="index 4" w:semiHidden="1" w:unhideWhenUsed="1"/>
+    <w:lsdException w:name="index 5" w:semiHidden="1" w:unhideWhenUsed="1"/>
+    <w:lsdException w:name="index 6" w:semiHidden="1" w:unhideWhenUsed="1"/>
+    <w:lsdException w:name="index 7" w:semiHidden="1" w:unhideWhenUsed="1"/>
+    <w:lsdException w:name="index 8" w:semiHidden="1" w:unhideWhenUsed="1"/>
+    <w:lsdException w:name="index 9" w:semiHidden="1" w:unhideWhenUsed="1"/>
+    <w:lsdException w:name="toc 1" w:semiHidden="1" w:uiPriority="39" w:unhideWhenUsed="1"/>
+    <w:lsdException w:name="toc 2" w:semiHidden="1" w:uiPriority="39" w:unhideWhenUsed="1"/>
+    <w:lsdException w:name="toc 3" w:semiHidden="1" w:uiPriority="39" w:unhideWhenUsed="1"/>
+    <w:lsdException w:name="toc 4" w:semiHidden="1" w:uiPriority="39" w:unhideWhenUsed="1"/>
+    <w:lsdException w:name="toc 5" w:semiHidden="1" w:uiPriority="39" w:unhideWhenUsed="1"/>
+    <w:lsdException w:name="toc 6" w:semiHidden="1" w:uiPriority="39" w:unhideWhenUsed="1"/>
+    <w:lsdException w:name="toc 7" w:semiHidden="1" w:uiPriority="39" w:unhideWhenUsed="1"/>
+    <w:lsdException w:name="toc 8" w:semiHidden="1" w:uiPriority="39" w:unhideWhenUsed="1"/>
+    <w:lsdException w:name="toc 9" w:semiHidden="1" w:uiPriority="39" w:unhideWhenUsed="1"/>
+    <w:lsdException w:name="Normal Indent" w:semiHidden="1" w:unhideWhenUsed="1"/>
+    <w:lsdException w:name="footnote text" w:semiHidden="1" w:unhideWhenUsed="1"/>
+    <w:lsdException w:name="annotation text" w:semiHidden="1" w:unhideWhenUsed="1"/>
+    <w:lsdException w:name="header" w:semiHidden="1" w:unhideWhenUsed="1"/>
+    <w:lsdException w:name="footer" w:semiHidden="1" w:unhideWhenUsed="1"/>
+    <w:lsdException w:name="index heading" w:semiHidden="1" w:unhideWhenUsed="1"/>
+    <w:lsdException w:name="caption" w:uiPriority="35" w:qFormat="1"/>
+    <w:lsdException w:name="table of figures" w:semiHidden="1" w:unhideWhenUsed="1"/>
+    <w:lsdException w:name="envelope address" w:semiHidden="1" w:unhideWhenUsed="1"/>
+    <w:lsdException w:name="envelope return" w:semiHidden="1" w:unhideWhenUsed="1"/>
+    <w:lsdException w:name="footnote reference" w:semiHidden="1" w:unhideWhenUsed="1"/>
+    <w:lsdException w:name="annotation reference" w:semiHidden="1" w:unhideWhenUsed="1"/>
+    <w:lsdException w:name="line number" w:semiHidden="1" w:unhideWhenUsed="1"/>
+    <w:lsdException w:name="page number" w:semiHidden="1" w:unhideWhenUsed="1"/>
+    <w:lsdException w:name="endnote reference" w:semiHidden="1" w:unhideWhenUsed="1"/>
+    <w:lsdException w:name="endnote text" w:semiHidden="1" w:unhideWhenUsed="1"/>
+    <w:lsdException w:name="table of authorities" w:semiHidden="1" w:unhideWhenUsed="1"/>
+    <w:lsdException w:name="macro" w:semiHidden="1" w:unhideWhenUsed="1"/>
+    <w:lsdException w:name="toa heading" w:semiHidden="1" w:unhideWhenUsed="1"/>
+    <w:lsdException w:name="List" w:semiHidden="1" w:unhideWhenUsed="1"/>
+    <w:lsdException w:name="List Bullet" w:semiHidden="1" w:unhideWhenUsed="1"/>
+    <w:lsdException w:name="List Number" w:semiHidden="1" w:unhideWhenUsed="1"/>
+    <w:lsdException w:name="List 2" w:semiHidden="1" w:unhideWhenUsed="1"/>
+    <w:lsdException w:name="List 3" w:semiHidden="1" w:unhideWhenUsed="1"/>
+    <w:lsdException w:name="List 4" w:semiHidden="1" w:unhideWhenUsed="1"/>
+    <w:lsdException w:name="List 5" w:semiHidden="1" w:unhideWhenUsed="1"/>
+    <w:lsdException w:name="List Bullet 2" w:semiHidden="1" w:unhideWhenUsed="1"/>
+    <w:lsdException w:name="List Bullet 3" w:semiHidden="1" w:unhideWhenUsed="1"/>
+    <w:lsdException w:name="List Bullet 4" w:semiHidden="1" w:unhideWhenUsed="1"/>
+    <w:lsdException w:name="List Bullet 5" w:semiHidden="1" w:unhideWhenUsed="1"/>
+    <w:lsdException w:name="List Number 2" w:semiHidden="1" w:unhideWhenUsed="1"/>
+    <w:lsdException w:name="List Number 3" w:semiHidden="1" w:unhideWhenUsed="1"/>
+    <w:lsdException w:name="List Number 4" w:semiHidden="1" w:unhideWhenUsed="1"/>
+    <w:lsdException w:name="List Number 5" w:semiHidden="1" w:unhideWhenUsed="1"/>
+    <w:lsdException w:name="Title" w:uiPriority="0" w:qFormat="1"/>
+    <w:lsdException w:name="Closing" w:semiHidden="1" w:unhideWhenUsed="1"/>
+    <w:lsdException w:name="Signature" w:semiHidden="1" w:unhideWhenUsed="1"/>
+    <w:lsdException w:name="Default Paragraph Font" w:semiHidden="1" w:uiPriority="1" w:unhideWhenUsed="1"/>
+    <w:lsdException w:name="Body Text" w:semiHidden="1" w:unhideWhenUsed="1"/>
+    <w:lsdException w:name="Body Text Indent" w:semiHidden="1" w:unhideWhenUsed="1"/>
+    <w:lsdException w:name="List Continue" w:semiHidden="1" w:unhideWhenUsed="1"/>
+    <w:lsdException w:name="List Continue 2" w:semiHidden="1" w:unhideWhenUsed="1"/>
+    <w:lsdException w:name="List Continue 3" w:semiHidden="1" w:unhideWhenUsed="1"/>
+    <w:lsdException w:name="List Continue 4" w:semiHidden="1" w:unhideWhenUsed="1"/>
+    <w:lsdException w:name="List Continue 5" w:semiHidden="1" w:unhideWhenUsed="1"/>
+    <w:lsdException w:name="Message Header" w:semiHidden="1" w:unhideWhenUsed="1"/>
+    <w:lsdException w:name="Subtitle" w:uiPriority="11" w:qFormat="1"/>
+    <w:lsdException w:name="Salutation" w:semiHidden="1" w:unhideWhenUsed="1"/>
+    <w:lsdException w:name="Date" w:semiHidden="1" w:unhideWhenUsed="1"/>
+    <w:lsdException w:name="Body Text First Indent" w:semiHidden="1" w:unhideWhenUsed="1"/>
+    <w:lsdException w:name="Body Text First Indent 2" w:semiHidden="1" w:unhideWhenUsed="1"/>
+    <w:lsdException w:name="Note Heading" w:semiHidden="1" w:unhideWhenUsed="1"/>
+    <w:lsdException w:name="Body Text 2" w:semiHidden="1" w:unhideWhenUsed="1"/>
+    <w:lsdException w:name="Body Text 3" w:semiHidden="1" w:unhideWhenUsed="1"/>
+    <w:lsdException w:name="Body Text Indent 2" w:semiHidden="1" w:unhideWhenUsed="1"/>
+    <w:lsdException w:name="Body Text Indent 3" w:semiHidden="1" w:unhideWhenUsed="1"/>
+    <w:lsdException w:name="Block Text" w:semiHidden="1" w:unhideWhenUsed="1"/>
+    <w:lsdException w:name="Hyperlink" w:semiHidden="1" w:unhideWhenUsed="1"/>
+    <w:lsdException w:name="FollowedHyperlink" w:semiHidden="1" w:unhideWhenUsed="1"/>
+    <w:lsdException w:name="Strong" w:uiPriority="22" w:qFormat="1"/>
+    <w:lsdException w:name="Emphasis" w:uiPriority="20" w:qFormat="1"/>
+    <w:lsdException w:name="Document Map" w:semiHidden="1" w:unhideWhenUsed="1"/>
+    <w:lsdException w:name="Plain Text" w:semiHidden="1" w:unhideWhenUsed="1"/>
+    <w:lsdException w:name="E-mail Signature" w:semiHidden="1" w:unhideWhenUsed="1"/>
+    <w:lsdException w:name="HTML Top of Form" w:semiHidden="1" w:unhideWhenUsed="1"/>
+    <w:lsdException w:name="HTML Bottom of Form" w:semiHidden="1" w:unhideWhenUsed="1"/>
+    <w:lsdException w:name="Normal (Web)" w:semiHidden="1" w:unhideWhenUsed="1"/>
+    <w:lsdException w:name="HTML Acronym" w:semiHidden="1" w:unhideWhenUsed="1"/>
+    <w:lsdException w:name="HTML Address" w:semiHidden="1" w:unhideWhenUsed="1"/>
+    <w:lsdException w:name="HTML Cite" w:semiHidden="1" w:unhideWhenUsed="1"/>
+    <w:lsdException w:name="HTML Code" w:semiHidden="1" w:unhideWhenUsed="1"/>
+    <w:lsdException w:name="HTML Definition" w:semiHidden="1" w:unhideWhenUsed="1"/>
+    <w:lsdException w:name="HTML Keyboard" w:semiHidden="1" w:unhideWhenUsed="1"/>
+    <w:lsdException w:name="HTML Preformatted" w:semiHidden="1" w:unhideWhenUsed="1"/>
+    <w:lsdException w:name="HTML Sample" w:semiHidden="1" w:unhideWhenUsed="1"/>
+    <w:lsdException w:name="HTML Typewriter" w:semiHidden="1" w:unhideWhenUsed="1"/>
+    <w:lsdException w:name="HTML Variable" w:semiHidden="1" w:unhideWhenUsed="1"/>
+    <w:lsdException w:name="Normal Table" w:semiHidden="1" w:unhideWhenUsed="1"/>
+    <w:lsdException w:name="annotation subject" w:semiHidden="1" w:unhideWhenUsed="1"/>
+    <w:lsdException w:name="No List" w:semiHidden="1" w:unhideWhenUsed="1"/>
+    <w:lsdException w:name="Outline List 1" w:semiHidden="1" w:unhideWhenUsed="1"/>
+    <w:lsdException w:name="Outline List 2" w:semiHidden="1" w:unhideWhenUsed="1"/>
+    <w:lsdException w:name="Outline List 3" w:semiHidden="1" w:unhideWhenUsed="1"/>
+    <w:lsdException w:name="Table Simple 1" w:semiHidden="1" w:unhideWhenUsed="1"/>
+    <w:lsdException w:name="Table Simple 2" w:semiHidden="1" w:unhideWhenUsed="1"/>
+    <w:lsdException w:name="Table Simple 3" w:semiHidden="1" w:unhideWhenUsed="1"/>
+    <w:lsdException w:name="Table Classic 1" w:semiHidden="1" w:unhideWhenUsed="1"/>
+    <w:lsdException w:name="Table Classic 2" w:semiHidden="1" w:unhideWhenUsed="1"/>
+    <w:lsdException w:name="Table Classic 3" w:semiHidden="1" w:unhideWhenUsed="1"/>
+    <w:lsdException w:name="Table Classic 4" w:semiHidden="1" w:unhideWhenUsed="1"/>
+    <w:lsdException w:name="Table Colorful 1" w:semiHidden="1" w:unhideWhenUsed="1"/>
+    <w:lsdException w:name="Table Colorful 2" w:semiHidden="1" w:unhideWhenUsed="1"/>
+    <w:lsdException w:name="Table Colorful 3" w:semiHidden="1" w:unhideWhenUsed="1"/>
+    <w:lsdException w:name="Table Columns 1" w:semiHidden="1" w:unhideWhenUsed="1"/>
+    <w:lsdException w:name="Table Columns 2" w:semiHidden="1" w:unhideWhenUsed="1"/>
+    <w:lsdException w:name="Table Columns 3" w:semiHidden="1" w:unhideWhenUsed="1"/>
+    <w:lsdException w:name="Table Columns 4" w:semiHidden="1" w:unhideWhenUsed="1"/>
+    <w:lsdException w:name="Table Columns 5" w:semiHidden="1" w:unhideWhenUsed="1"/>
+    <w:lsdException w:name="Table Grid 1" w:semiHidden="1" w:unhideWhenUsed="1"/>
+    <w:lsdException w:name="Table Grid 2" w:semiHidden="1" w:unhideWhenUsed="1"/>
+    <w:lsdException w:name="Table Grid 3" w:semiHidden="1" w:unhideWhenUsed="1"/>
+    <w:lsdException w:name="Table Grid 4" w:semiHidden="1" w:unhideWhenUsed="1"/>
+    <w:lsdException w:name="Table Grid 5" w:semiHidden="1" w:unhideWhenUsed="1"/>
+    <w:lsdException w:name="Table Grid 6" w:semiHidden="1" w:unhideWhenUsed="1"/>
+    <w:lsdException w:name="Table Grid 7" w:semiHidden="1" w:unhideWhenUsed="1"/>
+    <w:lsdException w:name="Table Grid 8" w:semiHidden="1" w:unhideWhenUsed="1"/>
+    <w:lsdException w:name="Table List 1" w:semiHidden="1" w:unhideWhenUsed="1"/>
+    <w:lsdException w:name="Table List 2" w:semiHidden="1" w:unhideWhenUsed="1"/>
+    <w:lsdException w:name="Table List 3" w:semiHidden="1" w:unhideWhenUsed="1"/>
+    <w:lsdException w:name="Table List 4" w:semiHidden="1" w:unhideWhenUsed="1"/>
+    <w:lsdException w:name="Table List 5" w:semiHidden="1" w:unhideWhenUsed="1"/>
+    <w:lsdException w:name="Table List 6" w:semiHidden="1" w:unhideWhenUsed="1"/>
+    <w:lsdException w:name="Table List 7" w:semiHidden="1" w:unhideWhenUsed="1"/>
+    <w:lsdException w:name="Table List 8" w:semiHidden="1" w:unhideWhenUsed="1"/>
+    <w:lsdException w:name="Table 3D effects 1" w:semiHidden="1" w:unhideWhenUsed="1"/>
+    <w:lsdException w:name="Table 3D effects 2" w:semiHidden="1" w:unhideWhenUsed="1"/>
+    <w:lsdException w:name="Table 3D effects 3" w:semiHidden="1" w:unhideWhenUsed="1"/>
+    <w:lsdException w:name="Table Contemporary" w:semiHidden="1" w:unhideWhenUsed="1"/>
+    <w:lsdException w:name="Table Elegant" w:semiHidden="1" w:unhideWhenUsed="1"/>
+    <w:lsdException w:name="Table Professional" w:semiHidden="1" w:unhideWhenUsed="1"/>
+    <w:lsdException w:name="Table Subtle 1" w:semiHidden="1" w:unhideWhenUsed="1"/>
+    <w:lsdException w:name="Table Subtle 2" w:semiHidden="1" w:unhideWhenUsed="1"/>
+    <w:lsdException w:name="Table Web 1" w:semiHidden="1" w:unhideWhenUsed="1"/>
+    <w:lsdException w:name="Table Web 2" w:semiHidden="1" w:unhideWhenUsed="1"/>
+    <w:lsdException w:name="Table Web 3" w:semiHidden="1" w:unhideWhenUsed="1"/>
+    <w:lsdException w:name="Balloon Text" w:semiHidden="1" w:unhideWhenUsed="1"/>
+    <w:lsdException w:name="Table Grid" w:semiHidden="1" w:uiPriority="39" w:unhideWhenUsed="1"/>
+    <w:lsdException w:name="Table Theme" w:semiHidden="1" w:unhideWhenUsed="1"/>
+    <w:lsdException w:name="Placeholder Text" w:semiHidden="1"/>
+    <w:lsdException w:name="No Spacing" w:uiPriority="1" w:qFormat="1"/>
+    <w:lsdException w:name="Light Shading" w:uiPriority="60"/>
+    <w:lsdException w:name="Light List" w:uiPriority="61"/>
+    <w:lsdException w:name="Light Grid" w:uiPriority="62"/>
+    <w:lsdException w:name="Medium Shading 1" w:uiPriority="63"/>
+    <w:lsdException w:name="Medium Shading 2" w:uiPriority="64"/>
+    <w:lsdException w:name="Medium List 1" w:uiPriority="65"/>
+    <w:lsdException w:name="Medium List 2" w:uiPriority="66"/>
+    <w:lsdException w:name="Medium Grid 1" w:uiPriority="67"/>
+    <w:lsdException w:name="Medium Grid 2" w:uiPriority="68"/>
+    <w:lsdException w:name="Medium Grid 3" w:uiPriority="69"/>
+    <w:lsdException w:name="Dark List" w:uiPriority="70"/>
+    <w:lsdException w:name="Colorful Shading" w:uiPriority="71"/>
+    <w:lsdException w:name="Colorful List" w:uiPriority="72"/>
+    <w:lsdException w:name="Colorful Grid" w:uiPriority="73"/>
+    <w:lsdException w:name="Light Shading Accent 1" w:uiPriority="60"/>
+    <w:lsdException w:name="Light List Accent 1" w:uiPriority="61"/>
+    <w:lsdException w:name="Light Grid Accent 1" w:uiPriority="62"/>
+    <w:lsdException w:name="Medium Shading 1 Accent 1" w:uiPriority="63"/>
+    <w:lsdException w:name="Medium Shading 2 Accent 1" w:uiPriority="64"/>
+    <w:lsdException w:name="Medium List 1 Accent 1" w:uiPriority="65"/>
+    <w:lsdException w:name="Revision" w:semiHidden="1"/>
+    <w:lsdException w:name="List Paragraph" w:uiPriority="34" w:qFormat="1"/>
+    <w:lsdException w:name="Quote" w:uiPriority="29" w:qFormat="1"/>
+    <w:lsdException w:name="Intense Quote" w:uiPriority="30" w:qFormat="1"/>
+    <w:lsdException w:name="Medium List 2 Accent 1" w:uiPriority="66"/>
+    <w:lsdException w:name="Medium Grid 1 Accent 1" w:uiPriority="67"/>
+    <w:lsdException w:name="Medium Grid 2 Accent 1" w:uiPriority="68"/>
+    <w:lsdException w:name="Medium Grid 3 Accent 1" w:uiPriority="69"/>
+    <w:lsdException w:name="Dark List Accent 1" w:uiPriority="70"/>
+    <w:lsdException w:name="Colorful Shading Accent 1" w:uiPriority="71"/>
+    <w:lsdException w:name="Colorful List Accent 1" w:uiPriority="72"/>
+    <w:lsdException w:name="Colorful Grid Accent 1" w:uiPriority="73"/>
+    <w:lsdException w:name="Light Shading Accent 2" w:uiPriority="60"/>
+    <w:lsdException w:name="Light List Accent 2" w:uiPriority="61"/>
+    <w:lsdException w:name="Light Grid Accent 2" w:uiPriority="62"/>
+    <w:lsdException w:name="Medium Shading 1 Accent 2" w:uiPriority="63"/>
+    <w:lsdException w:name="Medium Shading 2 Accent 2" w:uiPriority="64"/>
+    <w:lsdException w:name="Medium List 1 Accent 2" w:uiPriority="65"/>
+    <w:lsdException w:name="Medium List 2 Accent 2" w:uiPriority="66"/>
+    <w:lsdException w:name="Medium Grid 1 Accent 2" w:uiPriority="67"/>
+    <w:lsdException w:name="Medium Grid 2 Accent 2" w:uiPriority="68"/>
+    <w:lsdException w:name="Medium Grid 3 Accent 2" w:uiPriority="69"/>
+    <w:lsdException w:name="Dark List Accent 2" w:uiPriority="70"/>
+    <w:lsdException w:name="Colorful Shading Accent 2" w:uiPriority="71"/>
+    <w:lsdException w:name="Colorful List Accent 2" w:uiPriority="72"/>
+    <w:lsdException w:name="Colorful Grid Accent 2" w:uiPriority="73"/>
+    <w:lsdException w:name="Light Shading Accent 3" w:uiPriority="60"/>
+    <w:lsdException w:name="Light List Accent 3" w:uiPriority="61"/>
+    <w:lsdException w:name="Light Grid Accent 3" w:uiPriority="62"/>
+    <w:lsdException w:name="Medium Shading 1 Accent 3" w:uiPriority="63"/>
+    <w:lsdException w:name="Medium Shading 2 Accent 3" w:uiPriority="64"/>
+    <w:lsdException w:name="Medium List 1 Accent 3" w:uiPriority="65"/>
+    <w:lsdException w:name="Medium List 2 Accent 3" w:uiPriority="66"/>
+    <w:lsdException w:name="Medium Grid 1 Accent 3" w:uiPriority="67"/>
+    <w:lsdException w:name="Medium Grid 2 Accent 3" w:uiPriority="68"/>
+    <w:lsdException w:name="Medium Grid 3 Accent 3" w:uiPriority="69"/>
+    <w:lsdException w:name="Dark List Accent 3" w:uiPriority="70"/>
+    <w:lsdException w:name="Colorful Shading Accent 3" w:uiPriority="71"/>
+    <w:lsdException w:name="Colorful List Accent 3" w:uiPriority="72"/>
+    <w:lsdException w:name="Colorful Grid Accent 3" w:uiPriority="73"/>
+    <w:lsdException w:name="Light Shading Accent 4" w:uiPriority="60"/>
+    <w:lsdException w:name="Light List Accent 4" w:uiPriority="61"/>
+    <w:lsdException w:name="Light Grid Accent 4" w:uiPriority="62"/>
+    <w:lsdException w:name="Medium Shading 1 Accent 4" w:uiPriority="63"/>
+    <w:lsdException w:name="Medium Shading 2 Accent 4" w:uiPriority="64"/>
+    <w:lsdException w:name="Medium List 1 Accent 4" w:uiPriority="65"/>
+    <w:lsdException w:name="Medium List 2 Accent 4" w:uiPriority="66"/>
+    <w:lsdException w:name="Medium Grid 1 Accent 4" w:uiPriority="67"/>
+    <w:lsdException w:name="Medium Grid 2 Accent 4" w:uiPriority="68"/>
+    <w:lsdException w:name="Medium Grid 3 Accent 4" w:uiPriority="69"/>
+    <w:lsdException w:name="Dark List Accent 4" w:uiPriority="70"/>
+    <w:lsdException w:name="Colorful Shading Accent 4" w:uiPriority="71"/>
+    <w:lsdException w:name="Colorful List Accent 4" w:uiPriority="72"/>
+    <w:lsdException w:name="Colorful Grid Accent 4" w:uiPriority="73"/>
+    <w:lsdException w:name="Light Shading Accent 5" w:uiPriority="60"/>
+    <w:lsdException w:name="Light List Accent 5" w:uiPriority="61"/>
+    <w:lsdException w:name="Light Grid Accent 5" w:uiPriority="62"/>
+    <w:lsdException w:name="Medium Shading 1 Accent 5" w:uiPriority="63"/>
+    <w:lsdException w:name="Medium Shading 2 Accent 5" w:uiPriority="64"/>
+    <w:lsdException w:name="Medium List 1 Accent 5" w:uiPriority="65"/>
+    <w:lsdException w:name="Medium List 2 Accent 5" w:uiPriority="66"/>
+    <w:lsdException w:name="Medium Grid 1 Accent 5" w:uiPriority="67"/>
+    <w:lsdException w:name="Medium Grid 2 Accent 5" w:uiPriority="68"/>
+    <w:lsdException w:name="Medium Grid 3 Accent 5" w:uiPriority="69"/>
+    <w:lsdException w:name="Dark List Accent 5" w:uiPriority="70"/>
+    <w:lsdException w:name="Colorful Shading Accent 5" w:uiPriority="71"/>
+    <w:lsdException w:name="Colorful List Accent 5" w:uiPriority="72"/>
+    <w:lsdException w:name="Colorful Grid Accent 5" w:uiPriority="73"/>
+    <w:lsdException w:name="Light Shading Accent 6" w:uiPriority="60"/>
+    <w:lsdException w:name="Light List Accent 6" w:uiPriority="61"/>
+    <w:lsdException w:name="Light Grid Accent 6" w:uiPriority="62"/>
+    <w:lsdException w:name="Medium Shading 1 Accent 6" w:uiPriority="63"/>
+    <w:lsdException w:name="Medium Shading 2 Accent 6" w:uiPriority="64"/>
+    <w:lsdException w:name="Medium List 1 Accent 6" w:uiPriority="65"/>
+    <w:lsdException w:name="Medium List 2 Accent 6" w:uiPriority="66"/>
+    <w:lsdException w:name="Medium Grid 1 Accent 6" w:uiPriority="67"/>
+    <w:lsdException w:name="Medium Grid 2 Accent 6" w:uiPriority="68"/>
+    <w:lsdException w:name="Medium Grid 3 Accent 6" w:uiPriority="69"/>
+    <w:lsdException w:name="Dark List Accent 6" w:uiPriority="70"/>
+    <w:lsdException w:name="Colorful Shading Accent 6" w:uiPriority="71"/>
+    <w:lsdException w:name="Colorful List Accent 6" w:uiPriority="72"/>
+    <w:lsdException w:name="Colorful Grid Accent 6" w:uiPriority="73"/>
+    <w:lsdException w:name="Subtle Emphasis" w:uiPriority="19" w:qFormat="1"/>
+    <w:lsdException w:name="Intense Emphasis" w:uiPriority="21" w:qFormat="1"/>
+    <w:lsdException w:name="Subtle Reference" w:uiPriority="31" w:qFormat="1"/>
+    <w:lsdException w:name="Intense Reference" w:uiPriority="32" w:qFormat="1"/>
+    <w:lsdException w:name="Book Title" w:uiPriority="33" w:qFormat="1"/>
+    <w:lsdException w:name="Bibliography" w:semiHidden="1" w:uiPriority="37" w:unhideWhenUsed="1"/>
+    <w:lsdException w:name="TOC Heading" w:semiHidden="1" w:uiPriority="39" w:unhideWhenUsed="1" w:qFormat="1"/>
+    <w:lsdException w:name="Plain Table 1" w:uiPriority="41"/>
+    <w:lsdException w:name="Plain Table 2" w:uiPriority="42"/>
+    <w:lsdException w:name="Plain Table 3" w:uiPriority="43"/>
+    <w:lsdException w:name="Plain Table 4" w:uiPriority="44"/>
+    <w:lsdException w:name="Plain Table 5" w:uiPriority="45"/>
+    <w:lsdException w:name="Grid Table Light" w:uiPriority="40"/>
+    <w:lsdException w:name="Grid Table 1 Light" w:uiPriority="46"/>
+    <w:lsdException w:name="Grid Table 2" w:uiPriority="47"/>
+    <w:lsdException w:name="Grid Table 3" w:uiPriority="48"/>
+    <w:lsdException w:name="Grid Table 4" w:uiPriority="49"/>
+    <w:lsdException w:name="Grid Table 5 Dark" w:uiPriority="50"/>
+    <w:lsdException w:name="Grid Table 6 Colorful" w:uiPriority="51"/>
+    <w:lsdException w:name="Grid Table 7 Colorful" w:uiPriority="52"/>
+    <w:lsdException w:name="Grid Table 1 Light Accent 1" w:uiPriority="46"/>
+    <w:lsdException w:name="Grid Table 2 Accent 1" w:uiPriority="47"/>
+    <w:lsdException w:name="Grid Table 3 Accent 1" w:uiPriority="48"/>
+    <w:lsdException w:name="Grid Table 4 Accent 1" w:uiPriority="49"/>
+    <w:lsdException w:name="Grid Table 5 Dark Accent 1" w:uiPriority="50"/>
+    <w:lsdException w:name="Grid Table 6 Colorful Accent 1" w:uiPriority="51"/>
+    <w:lsdException w:name="Grid Table 7 Colorful Accent 1" w:uiPriority="52"/>
+    <w:lsdException w:name="Grid Table 1 Light Accent 2" w:uiPriority="46"/>
+    <w:lsdException w:name="Grid Table 2 Accent 2" w:uiPriority="47"/>
+    <w:lsdException w:name="Grid Table 3 Accent 2" w:uiPriority="48"/>
+    <w:lsdException w:name="Grid Table 4 Accent 2" w:uiPriority="49"/>
+    <w:lsdException w:name="Grid Table 5 Dark Accent 2" w:uiPriority="50"/>
+    <w:lsdException w:name="Grid Table 6 Colorful Accent 2" w:uiPriority="51"/>
+    <w:lsdException w:name="Grid Table 7 Colorful Accent 2" w:uiPriority="52"/>
+    <w:lsdException w:name="Grid Table 1 Light Accent 3" w:uiPriority="46"/>
+    <w:lsdException w:name="Grid Table 2 Accent 3" w:uiPriority="47"/>
+    <w:lsdException w:name="Grid Table 3 Accent 3" w:uiPriority="48"/>
+    <w:lsdException w:name="Grid Table 4 Accent 3" w:uiPriority="49"/>
+    <w:lsdException w:name="Grid Table 5 Dark Accent 3" w:uiPriority="50"/>
+    <w:lsdException w:name="Grid Table 6 Colorful Accent 3" w:uiPriority="51"/>
+    <w:lsdException w:name="Grid Table 7 Colorful Accent 3" w:uiPriority="52"/>
+    <w:lsdException w:name="Grid Table 1 Light Accent 4" w:uiPriority="46"/>
+    <w:lsdException w:name="Grid Table 2 Accent 4" w:uiPriority="47"/>
+    <w:lsdException w:name="Grid Table 3 Accent 4" w:uiPriority="48"/>
+    <w:lsdException w:name="Grid Table 4 Accent 4" w:uiPriority="49"/>
+    <w:lsdException w:name="Grid Table 5 Dark Accent 4" w:uiPriority="50"/>
+    <w:lsdException w:name="Grid Table 6 Colorful Accent 4" w:uiPriority="51"/>
+    <w:lsdException w:name="Grid Table 7 Colorful Accent 4" w:uiPriority="52"/>
+    <w:lsdException w:name="Grid Table 1 Light Accent 5" w:uiPriority="46"/>
+    <w:lsdException w:name="Grid Table 2 Accent 5" w:uiPriority="47"/>
+    <w:lsdException w:name="Grid Table 3 Accent 5" w:uiPriority="48"/>
+    <w:lsdException w:name="Grid Table 4 Accent 5" w:uiPriority="49"/>
+    <w:lsdException w:name="Grid Table 5 Dark Accent 5" w:uiPriority="50"/>
+    <w:lsdException w:name="Grid Table 6 Colorful Accent 5" w:uiPriority="51"/>
+    <w:lsdException w:name="Grid Table 7 Colorful Accent 5" w:uiPriority="52"/>
+    <w:lsdException w:name="Grid Table 1 Light Accent 6" w:uiPriority="46"/>
+    <w:lsdException w:name="Grid Table 2 Accent 6" w:uiPriority="47"/>
+    <w:lsdException w:name="Grid Table 3 Accent 6" w:uiPriority="48"/>
+    <w:lsdException w:name="Grid Table 4 Accent 6" w:uiPriority="49"/>
+    <w:lsdException w:name="Grid Table 5 Dark Accent 6" w:uiPriority="50"/>
+    <w:lsdException w:name="Grid Table 6 Colorful Accent 6" w:uiPriority="51"/>
+    <w:lsdException w:name="Grid Table 7 Colorful Accent 6" w:uiPriority="52"/>
+    <w:lsdException w:name="List Table 1 Light" w:uiPriority="46"/>
+    <w:lsdException w:name="List Table 2" w:uiPriority="47"/>
+    <w:lsdException w:name="List Table 3" w:uiPriority="48"/>
+    <w:lsdException w:name="List Table 4" w:uiPriority="49"/>
+    <w:lsdException w:name="List Table 5 Dark" w:uiPriority="50"/>
+    <w:lsdException w:name="List Table 6 Colorful" w:uiPriority="51"/>
+    <w:lsdException w:name="List Table 7 Colorful" w:uiPriority="52"/>
+    <w:lsdException w:name="List Table 1 Light Accent 1" w:uiPriority="46"/>
+    <w:lsdException w:name="List Table 2 Accent 1" w:uiPriority="47"/>
+    <w:lsdException w:name="List Table 3 Accent 1" w:uiPriority="48"/>
+    <w:lsdException w:name="List Table 4 Accent 1" w:uiPriority="49"/>
+    <w:lsdException w:name="List Table 5 Dark Accent 1" w:uiPriority="50"/>
+    <w:lsdException w:name="List Table 6 Colorful Accent 1" w:uiPriority="51"/>
+    <w:lsdException w:name="List Table 7 Colorful Accent 1" w:uiPriority="52"/>
+    <w:lsdException w:name="List Table 1 Light Accent 2" w:uiPriority="46"/>
+    <w:lsdException w:name="List Table 2 Accent 2" w:uiPriority="47"/>
+    <w:lsdException w:name="List Table 3 Accent 2" w:uiPriority="48"/>
+    <w:lsdException w:name="List Table 4 Accent 2" w:uiPriority="49"/>
+    <w:lsdException w:name="List Table 5 Dark Accent 2" w:uiPriority="50"/>
+    <w:lsdException w:name="List Table 6 Colorful Accent 2" w:uiPriority="51"/>
+    <w:lsdException w:name="List Table 7 Colorful Accent 2" w:uiPriority="52"/>
+    <w:lsdException w:name="List Table 1 Light Accent 3" w:uiPriority="46"/>
+    <w:lsdException w:name="List Table 2 Accent 3" w:uiPriority="47"/>
+    <w:lsdException w:name="List Table 3 Accent 3" w:uiPriority="48"/>
+    <w:lsdException w:name="List Table 4 Accent 3" w:uiPriority="49"/>
+    <w:lsdException w:name="List Table 5 Dark Accent 3" w:uiPriority="50"/>
+    <w:lsdException w:name="List Table 6 Colorful Accent 3" w:uiPriority="51"/>
+    <w:lsdException w:name="List Table 7 Colorful Accent 3" w:uiPriority="52"/>
+    <w:lsdException w:name="List Table 1 Light Accent 4" w:uiPriority="46"/>
+    <w:lsdException w:name="List Table 2 Accent 4" w:uiPriority="47"/>
+    <w:lsdException w:name="List Table 3 Accent 4" w:uiPriority="48"/>
+    <w:lsdException w:name="List Table 4 Accent 4" w:uiPriority="49"/>
+    <w:lsdException w:name="List Table 5 Dark Accent 4" w:uiPriority="50"/>
+    <w:lsdException w:name="List Table 6 Colorful Accent 4" w:uiPriority="51"/>
+    <w:lsdException w:name="List Table 7 Colorful Accent 4" w:uiPriority="52"/>
+    <w:lsdException w:name="List Table 1 Light Accent 5" w:uiPriority="46"/>
+    <w:lsdException w:name="List Table 2 Accent 5" w:uiPriority="47"/>
+    <w:lsdException w:name="List Table 3 Accent 5" w:uiPriority="48"/>
+    <w:lsdException w:name="List Table 4 Accent 5" w:uiPriority="49"/>
+    <w:lsdException w:name="List Table 5 Dark Accent 5" w:uiPriority="50"/>
+    <w:lsdException w:name="List Table 6 Colorful Accent 5" w:uiPriority="51"/>
+    <w:lsdException w:name="List Table 7 Colorful Accent 5" w:uiPriority="52"/>
+    <w:lsdException w:name="List Table 1 Light Accent 6" w:uiPriority="46"/>
+    <w:lsdException w:name="List Table 2 Accent 6" w:uiPriority="47"/>
+    <w:lsdException w:name="List Table 3 Accent 6" w:uiPriority="48"/>
+    <w:lsdException w:name="List Table 4 Accent 6" w:uiPriority="49"/>
+    <w:lsdException w:name="List Table 5 Dark Accent 6" w:uiPriority="50"/>
+    <w:lsdException w:name="List Table 6 Colorful Accent 6" w:uiPriority="51"/>
+    <w:lsdException w:name="List Table 7 Colorful Accent 6" w:uiPriority="52"/>
+    <w:lsdException w:name="Mention" w:semiHidden="1" w:unhideWhenUsed="1"/>
+    <w:lsdException w:name="Smart Hyperlink" w:semiHidden="1" w:unhideWhenUsed="1"/>
+    <w:lsdException w:name="Hashtag" w:semiHidden="1" w:unhideWhenUsed="1"/>
+    <w:lsdException w:name="Unresolved Mention" w:semiHidden="1" w:unhideWhenUsed="1"/>
   </w:latentStyles>
   <w:style w:type="paragraph" w:default="1" w:styleId="Normal">
     <w:name w:val="Normal"/>
@@ -4896,7 +4369,7 @@
   <a:extraClrSchemeLst/>
   <a:extLst>
     <a:ext uri="{05A4C25C-085E-4340-85A3-A5531E510DB2}">
-      <thm15:themeFamily xmlns:thm15="http://schemas.microsoft.com/office/thememl/2012/main" xmlns="" name="Office Theme" id="{62F939B6-93AF-4DB8-9C6B-D6C7DFDC589F}" vid="{4A3C46E8-61CC-4603-A589-7422A47A8E4A}"/>
+      <thm15:themeFamily xmlns:thm15="http://schemas.microsoft.com/office/thememl/2012/main" name="Office Theme" id="{62F939B6-93AF-4DB8-9C6B-D6C7DFDC589F}" vid="{4A3C46E8-61CC-4603-A589-7422A47A8E4A}"/>
     </a:ext>
   </a:extLst>
 </a:theme>
@@ -4907,7 +4380,7 @@
 </file>
 
 <file path=customXml/itemProps1.xml><?xml version="1.0" encoding="utf-8"?>
-<ds:datastoreItem xmlns:ds="http://schemas.openxmlformats.org/officeDocument/2006/customXml" ds:itemID="{EE254BF7-772D-4507-ACC8-4A9FF8488F59}">
+<ds:datastoreItem xmlns:ds="http://schemas.openxmlformats.org/officeDocument/2006/customXml" ds:itemID="{AA5B85E9-E258-E846-BFFB-2753C203B396}">
   <ds:schemaRefs>
     <ds:schemaRef ds:uri="http://schemas.openxmlformats.org/officeDocument/2006/bibliography"/>
   </ds:schemaRefs>

</xml_diff>

<commit_message>
Finished tasks for James
</commit_message>
<xml_diff>
--- a/SDD.docx
+++ b/SDD.docx
@@ -108,8 +108,44 @@
         <w:rPr>
           <w:rFonts w:ascii="Times New Roman" w:hAnsi="Times New Roman"/>
         </w:rPr>
-        <w:t>Prepared by Madison Kuyawa, William Widmer, Bunrith Seng, Robert (James) Castleberry, Scott Flolid</w:t>
-      </w:r>
+        <w:t xml:space="preserve">Prepared by Madison Kuyawa, William </w:t>
+      </w:r>
+      <w:proofErr w:type="spellStart"/>
+      <w:r>
+        <w:rPr>
+          <w:rFonts w:ascii="Times New Roman" w:hAnsi="Times New Roman"/>
+        </w:rPr>
+        <w:t>Widmer</w:t>
+      </w:r>
+      <w:proofErr w:type="spellEnd"/>
+      <w:r>
+        <w:rPr>
+          <w:rFonts w:ascii="Times New Roman" w:hAnsi="Times New Roman"/>
+        </w:rPr>
+        <w:t xml:space="preserve">, </w:t>
+      </w:r>
+      <w:proofErr w:type="spellStart"/>
+      <w:r>
+        <w:rPr>
+          <w:rFonts w:ascii="Times New Roman" w:hAnsi="Times New Roman"/>
+        </w:rPr>
+        <w:t>Bunrith</w:t>
+      </w:r>
+      <w:proofErr w:type="spellEnd"/>
+      <w:r>
+        <w:rPr>
+          <w:rFonts w:ascii="Times New Roman" w:hAnsi="Times New Roman"/>
+        </w:rPr>
+        <w:t xml:space="preserve"> Seng, Robert (James) Castleberry, Scott </w:t>
+      </w:r>
+      <w:proofErr w:type="spellStart"/>
+      <w:r>
+        <w:rPr>
+          <w:rFonts w:ascii="Times New Roman" w:hAnsi="Times New Roman"/>
+        </w:rPr>
+        <w:t>Flolid</w:t>
+      </w:r>
+      <w:proofErr w:type="spellEnd"/>
     </w:p>
     <w:p>
       <w:pPr>
@@ -821,7 +857,39 @@
           <w:i w:val="0"/>
           <w:color w:val="00000A"/>
         </w:rPr>
-        <w:t>Our system will be implemented in java using javafx and fxml to build our Graphical User Interface(GUI). Our system will use a controller class to handle all user actions with in the GUI and to implement certain functionalities that we create in scene builder. Our system will also make use of other classes including classes for the pieces and game board.</w:t>
+        <w:t xml:space="preserve">Our system will be implemented in java using </w:t>
+      </w:r>
+      <w:proofErr w:type="spellStart"/>
+      <w:r>
+        <w:rPr>
+          <w:i w:val="0"/>
+          <w:color w:val="00000A"/>
+        </w:rPr>
+        <w:t>javafx</w:t>
+      </w:r>
+      <w:proofErr w:type="spellEnd"/>
+      <w:r>
+        <w:rPr>
+          <w:i w:val="0"/>
+          <w:color w:val="00000A"/>
+        </w:rPr>
+        <w:t xml:space="preserve"> and </w:t>
+      </w:r>
+      <w:proofErr w:type="spellStart"/>
+      <w:r>
+        <w:rPr>
+          <w:i w:val="0"/>
+          <w:color w:val="00000A"/>
+        </w:rPr>
+        <w:t>fxml</w:t>
+      </w:r>
+      <w:proofErr w:type="spellEnd"/>
+      <w:r>
+        <w:rPr>
+          <w:i w:val="0"/>
+          <w:color w:val="00000A"/>
+        </w:rPr>
+        <w:t xml:space="preserve"> to build our Graphical User Interface(GUI). Our system will use a controller class to handle all user actions with in the GUI and to implement certain functionalities that we create in scene builder. Our system will also make use of other classes including classes for the pieces and game board.</w:t>
       </w:r>
     </w:p>
     <w:p>
@@ -879,24 +947,42 @@
           <w:color w:val="00000A"/>
         </w:rPr>
       </w:pPr>
+      <w:proofErr w:type="spellStart"/>
       <w:r>
         <w:rPr>
           <w:i w:val="0"/>
           <w:color w:val="00000A"/>
         </w:rPr>
-        <w:t>PvP – Player vs. player</w:t>
-      </w:r>
-    </w:p>
-    <w:p>
-      <w:pPr>
-        <w:pStyle w:val="Comment0"/>
-      </w:pPr>
+        <w:t>PvP</w:t>
+      </w:r>
+      <w:proofErr w:type="spellEnd"/>
       <w:r>
         <w:rPr>
           <w:i w:val="0"/>
           <w:color w:val="00000A"/>
         </w:rPr>
-        <w:t>PvAI – Player vs artificial intelligence</w:t>
+        <w:t xml:space="preserve"> – Player vs. player</w:t>
+      </w:r>
+    </w:p>
+    <w:p>
+      <w:pPr>
+        <w:pStyle w:val="Comment0"/>
+      </w:pPr>
+      <w:proofErr w:type="spellStart"/>
+      <w:r>
+        <w:rPr>
+          <w:i w:val="0"/>
+          <w:color w:val="00000A"/>
+        </w:rPr>
+        <w:t>PvAI</w:t>
+      </w:r>
+      <w:proofErr w:type="spellEnd"/>
+      <w:r>
+        <w:rPr>
+          <w:i w:val="0"/>
+          <w:color w:val="00000A"/>
+        </w:rPr>
+        <w:t xml:space="preserve"> – Player vs artificial intelligence</w:t>
       </w:r>
       <w:bookmarkStart w:id="15" w:name="_Toc506727676"/>
       <w:bookmarkStart w:id="16" w:name="_Toc517668542"/>
@@ -1303,7 +1389,39 @@
           <w:i w:val="0"/>
           <w:color w:val="auto"/>
         </w:rPr>
-        <w:t xml:space="preserve"> we will use in our Chess Game are GUIController, ChessGame, Board, Tile, Piece, Pawn, Queen, Bishop, Rook, King, Knight, and Blank.</w:t>
+        <w:t xml:space="preserve"> we will use in our Chess Game are </w:t>
+      </w:r>
+      <w:proofErr w:type="spellStart"/>
+      <w:r>
+        <w:rPr>
+          <w:i w:val="0"/>
+          <w:color w:val="auto"/>
+        </w:rPr>
+        <w:t>GUIController</w:t>
+      </w:r>
+      <w:proofErr w:type="spellEnd"/>
+      <w:r>
+        <w:rPr>
+          <w:i w:val="0"/>
+          <w:color w:val="auto"/>
+        </w:rPr>
+        <w:t xml:space="preserve">, </w:t>
+      </w:r>
+      <w:proofErr w:type="spellStart"/>
+      <w:r>
+        <w:rPr>
+          <w:i w:val="0"/>
+          <w:color w:val="auto"/>
+        </w:rPr>
+        <w:t>ChessGame</w:t>
+      </w:r>
+      <w:proofErr w:type="spellEnd"/>
+      <w:r>
+        <w:rPr>
+          <w:i w:val="0"/>
+          <w:color w:val="auto"/>
+        </w:rPr>
+        <w:t>, Board, Tile, Piece, Pawn, Queen, Bishop, Rook, King, Knight, and Blank.</w:t>
       </w:r>
     </w:p>
     <w:p>
@@ -1354,12 +1472,21 @@
           <w:color w:val="auto"/>
         </w:rPr>
       </w:pPr>
-      <w:r>
-        <w:rPr>
-          <w:i w:val="0"/>
-          <w:color w:val="auto"/>
-        </w:rPr>
-        <w:t>GUIController Class:</w:t>
+      <w:proofErr w:type="spellStart"/>
+      <w:r>
+        <w:rPr>
+          <w:i w:val="0"/>
+          <w:color w:val="auto"/>
+        </w:rPr>
+        <w:t>GUIController</w:t>
+      </w:r>
+      <w:proofErr w:type="spellEnd"/>
+      <w:r>
+        <w:rPr>
+          <w:i w:val="0"/>
+          <w:color w:val="auto"/>
+        </w:rPr>
+        <w:t xml:space="preserve"> Class:</w:t>
       </w:r>
       <w:r>
         <w:rPr>
@@ -1381,12 +1508,21 @@
           <w:color w:val="auto"/>
         </w:rPr>
       </w:pPr>
-      <w:r>
-        <w:rPr>
-          <w:i w:val="0"/>
-          <w:color w:val="auto"/>
-        </w:rPr>
-        <w:t>ChessGame Class: This class extends Pane and contains all basic functionality for the Chess Game to work.</w:t>
+      <w:proofErr w:type="spellStart"/>
+      <w:r>
+        <w:rPr>
+          <w:i w:val="0"/>
+          <w:color w:val="auto"/>
+        </w:rPr>
+        <w:t>ChessGame</w:t>
+      </w:r>
+      <w:proofErr w:type="spellEnd"/>
+      <w:r>
+        <w:rPr>
+          <w:i w:val="0"/>
+          <w:color w:val="auto"/>
+        </w:rPr>
+        <w:t xml:space="preserve"> Class: This class extends Pane and contains all basic functionality for the Chess Game to work.</w:t>
       </w:r>
     </w:p>
     <w:p>
@@ -1406,7 +1542,39 @@
           <w:i w:val="0"/>
           <w:color w:val="auto"/>
         </w:rPr>
-        <w:t>Board Class: Has a composition relationship with the ChessGame Class, meaning ChessGame “has a” Board.</w:t>
+        <w:t xml:space="preserve">Board Class: Has a composition relationship with the </w:t>
+      </w:r>
+      <w:proofErr w:type="spellStart"/>
+      <w:r>
+        <w:rPr>
+          <w:i w:val="0"/>
+          <w:color w:val="auto"/>
+        </w:rPr>
+        <w:t>ChessGame</w:t>
+      </w:r>
+      <w:proofErr w:type="spellEnd"/>
+      <w:r>
+        <w:rPr>
+          <w:i w:val="0"/>
+          <w:color w:val="auto"/>
+        </w:rPr>
+        <w:t xml:space="preserve"> Class, meaning </w:t>
+      </w:r>
+      <w:proofErr w:type="spellStart"/>
+      <w:r>
+        <w:rPr>
+          <w:i w:val="0"/>
+          <w:color w:val="auto"/>
+        </w:rPr>
+        <w:t>ChessGame</w:t>
+      </w:r>
+      <w:proofErr w:type="spellEnd"/>
+      <w:r>
+        <w:rPr>
+          <w:i w:val="0"/>
+          <w:color w:val="auto"/>
+        </w:rPr>
+        <w:t xml:space="preserve"> “has a” Board.</w:t>
       </w:r>
     </w:p>
     <w:p>
@@ -1453,28 +1621,39 @@
           <w:i w:val="0"/>
           <w:color w:val="auto"/>
         </w:rPr>
-        <w:t xml:space="preserve">Piece Class: </w:t>
-      </w:r>
-      <w:r>
-        <w:rPr>
-          <w:i w:val="0"/>
-          <w:color w:val="auto"/>
-        </w:rPr>
-        <w:t xml:space="preserve">Has a composition relationship with the ChessGame Class, meaning ChessGame “has a” </w:t>
-      </w:r>
-      <w:r>
-        <w:rPr>
-          <w:i w:val="0"/>
-          <w:color w:val="auto"/>
-        </w:rPr>
-        <w:t>Piece</w:t>
-      </w:r>
-      <w:r>
-        <w:rPr>
-          <w:i w:val="0"/>
-          <w:color w:val="auto"/>
-        </w:rPr>
-        <w:t>.</w:t>
+        <w:t xml:space="preserve">Piece Class: Has a composition relationship with the </w:t>
+      </w:r>
+      <w:proofErr w:type="spellStart"/>
+      <w:r>
+        <w:rPr>
+          <w:i w:val="0"/>
+          <w:color w:val="auto"/>
+        </w:rPr>
+        <w:t>ChessGame</w:t>
+      </w:r>
+      <w:proofErr w:type="spellEnd"/>
+      <w:r>
+        <w:rPr>
+          <w:i w:val="0"/>
+          <w:color w:val="auto"/>
+        </w:rPr>
+        <w:t xml:space="preserve"> Class, meaning </w:t>
+      </w:r>
+      <w:proofErr w:type="spellStart"/>
+      <w:r>
+        <w:rPr>
+          <w:i w:val="0"/>
+          <w:color w:val="auto"/>
+        </w:rPr>
+        <w:t>ChessGame</w:t>
+      </w:r>
+      <w:proofErr w:type="spellEnd"/>
+      <w:r>
+        <w:rPr>
+          <w:i w:val="0"/>
+          <w:color w:val="auto"/>
+        </w:rPr>
+        <w:t xml:space="preserve"> “has a” Piece.</w:t>
       </w:r>
     </w:p>
     <w:p>
@@ -1494,14 +1673,7 @@
           <w:i w:val="0"/>
           <w:color w:val="auto"/>
         </w:rPr>
-        <w:t>Pawn, Queen, Bishop, Rook, King, Knight</w:t>
-      </w:r>
-      <w:r>
-        <w:rPr>
-          <w:i w:val="0"/>
-          <w:color w:val="auto"/>
-        </w:rPr>
-        <w:t xml:space="preserve"> Classes: These are the individual piece classes and different types of pieces that will be present on the chess board.</w:t>
+        <w:t>Pawn, Queen, Bishop, Rook, King, Knight Classes: These are the individual piece classes and different types of pieces that will be present on the chess board.</w:t>
       </w:r>
     </w:p>
     <w:p>
@@ -1527,16 +1699,9 @@
     <w:p>
       <w:pPr>
         <w:pStyle w:val="Comment0"/>
-        <w:rPr>
-          <w:i w:val="0"/>
-          <w:color w:val="auto"/>
-        </w:rPr>
-      </w:pPr>
-    </w:p>
-    <w:p>
-      <w:pPr>
-        <w:pStyle w:val="Comment0"/>
-      </w:pPr>
+      </w:pPr>
+      <w:bookmarkStart w:id="25" w:name="_GoBack"/>
+      <w:bookmarkEnd w:id="25"/>
     </w:p>
     <w:p>
       <w:pPr>
@@ -1551,8 +1716,8 @@
           <w:szCs w:val="36"/>
         </w:rPr>
       </w:pPr>
-      <w:bookmarkStart w:id="25" w:name="_Toc506727681"/>
-      <w:bookmarkEnd w:id="25"/>
+      <w:bookmarkStart w:id="26" w:name="_Toc506727681"/>
+      <w:bookmarkEnd w:id="26"/>
       <w:r>
         <w:rPr>
           <w:rFonts w:ascii="Times New Roman" w:hAnsi="Times New Roman"/>
@@ -1869,8 +2034,6 @@
         </w:rPr>
         <w:t>l</w:t>
       </w:r>
-      <w:bookmarkStart w:id="26" w:name="_GoBack"/>
-      <w:bookmarkEnd w:id="26"/>
       <w:r>
         <w:rPr>
           <w:lang w:val="en-US"/>
@@ -2048,7 +2211,7 @@
         </w:rPr>
         <w:drawing>
           <wp:inline distT="0" distB="0" distL="0" distR="6350">
-            <wp:extent cx="4363085" cy="3672840"/>
+            <wp:extent cx="3410097" cy="2870616"/>
             <wp:effectExtent l="0" t="0" r="0" b="0"/>
             <wp:docPr id="2" name="Picture 1"/>
             <wp:cNvGraphicFramePr>
@@ -2072,7 +2235,7 @@
                   <pic:spPr bwMode="auto">
                     <a:xfrm>
                       <a:off x="0" y="0"/>
-                      <a:ext cx="4363085" cy="3672840"/>
+                      <a:ext cx="3414754" cy="2874537"/>
                     </a:xfrm>
                     <a:prstGeom prst="rect">
                       <a:avLst/>
@@ -2087,24 +2250,6 @@
     </w:p>
     <w:p>
       <w:pPr>
-        <w:rPr>
-          <w:b/>
-          <w:color w:val="FF0000"/>
-          <w:lang w:val="en-US"/>
-        </w:rPr>
-      </w:pPr>
-    </w:p>
-    <w:p>
-      <w:pPr>
-        <w:rPr>
-          <w:b/>
-          <w:color w:val="FF0000"/>
-          <w:lang w:val="en-US"/>
-        </w:rPr>
-      </w:pPr>
-    </w:p>
-    <w:p>
-      <w:pPr>
         <w:pStyle w:val="Heading2"/>
         <w:numPr>
           <w:ilvl w:val="1"/>
@@ -2120,45 +2265,70 @@
     <w:p>
       <w:pPr>
         <w:rPr>
-          <w:b/>
-          <w:color w:val="FF0000"/>
-          <w:lang w:val="en-US"/>
-        </w:rPr>
-      </w:pPr>
-      <w:r>
-        <w:rPr>
-          <w:b/>
-          <w:color w:val="FF0000"/>
-          <w:lang w:val="en-US"/>
-        </w:rPr>
-        <w:t>**James Section 1</w:t>
-      </w:r>
-    </w:p>
-    <w:p>
-      <w:pPr>
-        <w:pStyle w:val="Comment0"/>
-      </w:pPr>
-      <w:r>
-        <w:t>&lt;Provide a description and diagrams</w:t>
-      </w:r>
-      <w:r>
-        <w:rPr>
-          <w:color w:val="00000A"/>
-        </w:rPr>
-        <w:t xml:space="preserve"> </w:t>
-      </w:r>
-      <w:r>
-        <w:t>of a system component or set of components that describes a clearly defined view or model of the entire system or a subset of the system.</w:t>
-      </w:r>
-    </w:p>
-    <w:p>
-      <w:pPr>
-        <w:rPr>
-          <w:b/>
-          <w:color w:val="FF0000"/>
-          <w:lang w:val="en-US"/>
-        </w:rPr>
-      </w:pPr>
+          <w:lang w:val="en-US"/>
+        </w:rPr>
+      </w:pPr>
+      <w:r>
+        <w:rPr>
+          <w:lang w:val="en-US"/>
+        </w:rPr>
+        <w:t>The below diagram shows the sequences for starting a new game.</w:t>
+      </w:r>
+    </w:p>
+    <w:p>
+      <w:pPr>
+        <w:ind w:left="2160" w:firstLine="720"/>
+        <w:rPr>
+          <w:lang w:val="en-US"/>
+        </w:rPr>
+      </w:pPr>
+      <w:r>
+        <w:rPr>
+          <w:noProof/>
+          <w:lang w:val="en-US"/>
+        </w:rPr>
+        <w:drawing>
+          <wp:inline distT="0" distB="0" distL="0" distR="0">
+            <wp:extent cx="2692526" cy="2975548"/>
+            <wp:effectExtent l="0" t="0" r="0" b="0"/>
+            <wp:docPr id="6" name="Picture 6"/>
+            <wp:cNvGraphicFramePr>
+              <a:graphicFrameLocks xmlns:a="http://schemas.openxmlformats.org/drawingml/2006/main" noChangeAspect="1"/>
+            </wp:cNvGraphicFramePr>
+            <a:graphic xmlns:a="http://schemas.openxmlformats.org/drawingml/2006/main">
+              <a:graphicData uri="http://schemas.openxmlformats.org/drawingml/2006/picture">
+                <pic:pic xmlns:pic="http://schemas.openxmlformats.org/drawingml/2006/picture">
+                  <pic:nvPicPr>
+                    <pic:cNvPr id="6" name="startgame.png"/>
+                    <pic:cNvPicPr/>
+                  </pic:nvPicPr>
+                  <pic:blipFill>
+                    <a:blip r:embed="rId17">
+                      <a:extLst>
+                        <a:ext uri="{28A0092B-C50C-407E-A947-70E740481C1C}">
+                          <a14:useLocalDpi xmlns:a14="http://schemas.microsoft.com/office/drawing/2010/main" val="0"/>
+                        </a:ext>
+                      </a:extLst>
+                    </a:blip>
+                    <a:stretch>
+                      <a:fillRect/>
+                    </a:stretch>
+                  </pic:blipFill>
+                  <pic:spPr>
+                    <a:xfrm>
+                      <a:off x="0" y="0"/>
+                      <a:ext cx="2701865" cy="2985869"/>
+                    </a:xfrm>
+                    <a:prstGeom prst="rect">
+                      <a:avLst/>
+                    </a:prstGeom>
+                  </pic:spPr>
+                </pic:pic>
+              </a:graphicData>
+            </a:graphic>
+          </wp:inline>
+        </w:drawing>
+      </w:r>
     </w:p>
     <w:p>
       <w:pPr>
@@ -2180,11 +2350,38 @@
         <w:ind w:left="420"/>
       </w:pPr>
       <w:r>
+        <w:lastRenderedPageBreak/>
         <w:t>Sequence Diagram for Ending a Game</w:t>
       </w:r>
     </w:p>
     <w:p>
       <w:pPr>
+        <w:rPr>
+          <w:lang w:val="en-US"/>
+        </w:rPr>
+      </w:pPr>
+      <w:r>
+        <w:rPr>
+          <w:lang w:val="en-US"/>
+        </w:rPr>
+        <w:t xml:space="preserve">The below diagram shows the sequences for </w:t>
+      </w:r>
+      <w:r>
+        <w:rPr>
+          <w:lang w:val="en-US"/>
+        </w:rPr>
+        <w:t>ending a game</w:t>
+      </w:r>
+      <w:r>
+        <w:rPr>
+          <w:lang w:val="en-US"/>
+        </w:rPr>
+        <w:t>.</w:t>
+      </w:r>
+    </w:p>
+    <w:p>
+      <w:pPr>
+        <w:ind w:left="720" w:firstLine="720"/>
         <w:rPr>
           <w:b/>
           <w:color w:val="FF0000"/>
@@ -2194,37 +2391,52 @@
       <w:r>
         <w:rPr>
           <w:b/>
+          <w:noProof/>
           <w:color w:val="FF0000"/>
           <w:lang w:val="en-US"/>
         </w:rPr>
-        <w:t>**James Section 2</w:t>
-      </w:r>
-    </w:p>
-    <w:p>
-      <w:pPr>
-        <w:pStyle w:val="Comment0"/>
-      </w:pPr>
-      <w:r>
-        <w:t>&lt;Provide a description and diagrams</w:t>
-      </w:r>
-      <w:r>
-        <w:rPr>
-          <w:color w:val="00000A"/>
-        </w:rPr>
-        <w:t xml:space="preserve"> </w:t>
-      </w:r>
-      <w:r>
-        <w:t>of a system component or set of components that describes a clearly defined view or model of the entire system or a subset of the system.</w:t>
-      </w:r>
-    </w:p>
-    <w:p>
-      <w:pPr>
-        <w:rPr>
-          <w:b/>
-          <w:color w:val="FF0000"/>
-          <w:lang w:val="en-US"/>
-        </w:rPr>
-      </w:pPr>
+        <w:drawing>
+          <wp:inline distT="0" distB="0" distL="0" distR="0">
+            <wp:extent cx="3160075" cy="2900597"/>
+            <wp:effectExtent l="0" t="0" r="2540" b="0"/>
+            <wp:docPr id="7" name="Picture 7"/>
+            <wp:cNvGraphicFramePr>
+              <a:graphicFrameLocks xmlns:a="http://schemas.openxmlformats.org/drawingml/2006/main" noChangeAspect="1"/>
+            </wp:cNvGraphicFramePr>
+            <a:graphic xmlns:a="http://schemas.openxmlformats.org/drawingml/2006/main">
+              <a:graphicData uri="http://schemas.openxmlformats.org/drawingml/2006/picture">
+                <pic:pic xmlns:pic="http://schemas.openxmlformats.org/drawingml/2006/picture">
+                  <pic:nvPicPr>
+                    <pic:cNvPr id="7" name="Screen Shot 2018-03-07 at 10.08.06 PM.png"/>
+                    <pic:cNvPicPr/>
+                  </pic:nvPicPr>
+                  <pic:blipFill>
+                    <a:blip r:embed="rId18">
+                      <a:extLst>
+                        <a:ext uri="{28A0092B-C50C-407E-A947-70E740481C1C}">
+                          <a14:useLocalDpi xmlns:a14="http://schemas.microsoft.com/office/drawing/2010/main" val="0"/>
+                        </a:ext>
+                      </a:extLst>
+                    </a:blip>
+                    <a:stretch>
+                      <a:fillRect/>
+                    </a:stretch>
+                  </pic:blipFill>
+                  <pic:spPr>
+                    <a:xfrm>
+                      <a:off x="0" y="0"/>
+                      <a:ext cx="3166870" cy="2906834"/>
+                    </a:xfrm>
+                    <a:prstGeom prst="rect">
+                      <a:avLst/>
+                    </a:prstGeom>
+                  </pic:spPr>
+                </pic:pic>
+              </a:graphicData>
+            </a:graphic>
+          </wp:inline>
+        </w:drawing>
+      </w:r>
     </w:p>
     <w:p>
       <w:pPr>
@@ -2244,8 +2456,8 @@
       </w:pPr>
     </w:p>
     <w:sectPr>
-      <w:headerReference w:type="default" r:id="rId17"/>
-      <w:footerReference w:type="default" r:id="rId18"/>
+      <w:headerReference w:type="default" r:id="rId19"/>
+      <w:footerReference w:type="default" r:id="rId20"/>
       <w:pgSz w:w="12240" w:h="15840"/>
       <w:pgMar w:top="1440" w:right="1440" w:bottom="1440" w:left="1440" w:header="864" w:footer="864" w:gutter="0"/>
       <w:pgNumType w:start="1"/>
@@ -2389,8 +2601,16 @@
         <w:i/>
       </w:rPr>
       <w:tab/>
-      <w:t>Page i</w:t>
+      <w:t xml:space="preserve">Page </w:t>
     </w:r>
+    <w:proofErr w:type="spellStart"/>
+    <w:r>
+      <w:rPr>
+        <w:i/>
+      </w:rPr>
+      <w:t>i</w:t>
+    </w:r>
+    <w:proofErr w:type="spellEnd"/>
   </w:p>
 </w:hdr>
 </file>
@@ -2920,7 +3140,7 @@
     <w:lsdException w:name="Table Web 2" w:semiHidden="1" w:unhideWhenUsed="1"/>
     <w:lsdException w:name="Table Web 3" w:semiHidden="1" w:unhideWhenUsed="1"/>
     <w:lsdException w:name="Balloon Text" w:semiHidden="1" w:unhideWhenUsed="1"/>
-    <w:lsdException w:name="Table Grid" w:semiHidden="1" w:uiPriority="39" w:unhideWhenUsed="1"/>
+    <w:lsdException w:name="Table Grid" w:uiPriority="39"/>
     <w:lsdException w:name="Table Theme" w:semiHidden="1" w:unhideWhenUsed="1"/>
     <w:lsdException w:name="Placeholder Text" w:semiHidden="1"/>
     <w:lsdException w:name="No Spacing" w:uiPriority="1" w:qFormat="1"/>
@@ -4076,6 +4296,17 @@
       <w:szCs w:val="16"/>
       <w:lang w:val="en-CA"/>
     </w:rPr>
+  </w:style>
+  <w:style w:type="paragraph" w:styleId="ListParagraph">
+    <w:name w:val="List Paragraph"/>
+    <w:basedOn w:val="Normal"/>
+    <w:uiPriority w:val="34"/>
+    <w:qFormat/>
+    <w:rsid w:val="007E4382"/>
+    <w:pPr>
+      <w:ind w:left="720"/>
+      <w:contextualSpacing/>
+    </w:pPr>
   </w:style>
 </w:styles>
 </file>
@@ -4380,7 +4611,7 @@
 </file>
 
 <file path=customXml/itemProps1.xml><?xml version="1.0" encoding="utf-8"?>
-<ds:datastoreItem xmlns:ds="http://schemas.openxmlformats.org/officeDocument/2006/customXml" ds:itemID="{AA5B85E9-E258-E846-BFFB-2753C203B396}">
+<ds:datastoreItem xmlns:ds="http://schemas.openxmlformats.org/officeDocument/2006/customXml" ds:itemID="{0D61530B-D293-7F4E-93E4-FE27CAA60AC6}">
   <ds:schemaRefs>
     <ds:schemaRef ds:uri="http://schemas.openxmlformats.org/officeDocument/2006/bibliography"/>
   </ds:schemaRefs>

</xml_diff>

<commit_message>
added missing diagram to SDD
also some minor formatting changes
</commit_message>
<xml_diff>
--- a/SDD.docx
+++ b/SDD.docx
@@ -1,6 +1,6 @@
 
 <file path=word/document.xml><?xml version="1.0" encoding="utf-8"?>
-<w:document xmlns:wpc="http://schemas.microsoft.com/office/word/2010/wordprocessingCanvas" xmlns:cx="http://schemas.microsoft.com/office/drawing/2014/chartex" xmlns:cx1="http://schemas.microsoft.com/office/drawing/2015/9/8/chartex" xmlns:cx2="http://schemas.microsoft.com/office/drawing/2015/10/21/chartex" xmlns:cx3="http://schemas.microsoft.com/office/drawing/2016/5/9/chartex" xmlns:cx4="http://schemas.microsoft.com/office/drawing/2016/5/10/chartex" xmlns:cx5="http://schemas.microsoft.com/office/drawing/2016/5/11/chartex" xmlns:cx6="http://schemas.microsoft.com/office/drawing/2016/5/12/chartex" xmlns:cx7="http://schemas.microsoft.com/office/drawing/2016/5/13/chartex" xmlns:cx8="http://schemas.microsoft.com/office/drawing/2016/5/14/chartex" xmlns:mc="http://schemas.openxmlformats.org/markup-compatibility/2006" xmlns:aink="http://schemas.microsoft.com/office/drawing/2016/ink" xmlns:am3d="http://schemas.microsoft.com/office/drawing/2017/model3d" xmlns:o="urn:schemas-microsoft-com:office:office" xmlns:r="http://schemas.openxmlformats.org/officeDocument/2006/relationships" xmlns:m="http://schemas.openxmlformats.org/officeDocument/2006/math" xmlns:v="urn:schemas-microsoft-com:vml" xmlns:wp14="http://schemas.microsoft.com/office/word/2010/wordprocessingDrawing" xmlns:wp="http://schemas.openxmlformats.org/drawingml/2006/wordprocessingDrawing" xmlns:w10="urn:schemas-microsoft-com:office:word" xmlns:w="http://schemas.openxmlformats.org/wordprocessingml/2006/main" xmlns:w14="http://schemas.microsoft.com/office/word/2010/wordml" xmlns:w15="http://schemas.microsoft.com/office/word/2012/wordml" xmlns:w16cid="http://schemas.microsoft.com/office/word/2016/wordml/cid" xmlns:w16se="http://schemas.microsoft.com/office/word/2015/wordml/symex" xmlns:wpg="http://schemas.microsoft.com/office/word/2010/wordprocessingGroup" xmlns:wpi="http://schemas.microsoft.com/office/word/2010/wordprocessingInk" xmlns:wne="http://schemas.microsoft.com/office/word/2006/wordml" xmlns:wps="http://schemas.microsoft.com/office/word/2010/wordprocessingShape" mc:Ignorable="w14 w15 w16se w16cid wp14">
+<w:document xmlns:wpc="http://schemas.microsoft.com/office/word/2010/wordprocessingCanvas" xmlns:mc="http://schemas.openxmlformats.org/markup-compatibility/2006" xmlns:o="urn:schemas-microsoft-com:office:office" xmlns:r="http://schemas.openxmlformats.org/officeDocument/2006/relationships" xmlns:m="http://schemas.openxmlformats.org/officeDocument/2006/math" xmlns:v="urn:schemas-microsoft-com:vml" xmlns:wp14="http://schemas.microsoft.com/office/word/2010/wordprocessingDrawing" xmlns:wp="http://schemas.openxmlformats.org/drawingml/2006/wordprocessingDrawing" xmlns:w10="urn:schemas-microsoft-com:office:word" xmlns:w="http://schemas.openxmlformats.org/wordprocessingml/2006/main" xmlns:w14="http://schemas.microsoft.com/office/word/2010/wordml" xmlns:w15="http://schemas.microsoft.com/office/word/2012/wordml" xmlns:wpg="http://schemas.microsoft.com/office/word/2010/wordprocessingGroup" xmlns:wpi="http://schemas.microsoft.com/office/word/2010/wordprocessingInk" xmlns:wne="http://schemas.microsoft.com/office/word/2006/wordml" xmlns:wps="http://schemas.microsoft.com/office/word/2010/wordprocessingShape" mc:Ignorable="w14 w15 wp14">
   <w:body>
     <w:p>
       <w:pPr>
@@ -108,44 +108,8 @@
         <w:rPr>
           <w:rFonts w:ascii="Times New Roman" w:hAnsi="Times New Roman"/>
         </w:rPr>
-        <w:t xml:space="preserve">Prepared by Madison Kuyawa, William </w:t>
-      </w:r>
-      <w:proofErr w:type="spellStart"/>
-      <w:r>
-        <w:rPr>
-          <w:rFonts w:ascii="Times New Roman" w:hAnsi="Times New Roman"/>
-        </w:rPr>
-        <w:t>Widmer</w:t>
-      </w:r>
-      <w:proofErr w:type="spellEnd"/>
-      <w:r>
-        <w:rPr>
-          <w:rFonts w:ascii="Times New Roman" w:hAnsi="Times New Roman"/>
-        </w:rPr>
-        <w:t xml:space="preserve">, </w:t>
-      </w:r>
-      <w:proofErr w:type="spellStart"/>
-      <w:r>
-        <w:rPr>
-          <w:rFonts w:ascii="Times New Roman" w:hAnsi="Times New Roman"/>
-        </w:rPr>
-        <w:t>Bunrith</w:t>
-      </w:r>
-      <w:proofErr w:type="spellEnd"/>
-      <w:r>
-        <w:rPr>
-          <w:rFonts w:ascii="Times New Roman" w:hAnsi="Times New Roman"/>
-        </w:rPr>
-        <w:t xml:space="preserve"> Seng, Robert (James) Castleberry, Scott </w:t>
-      </w:r>
-      <w:proofErr w:type="spellStart"/>
-      <w:r>
-        <w:rPr>
-          <w:rFonts w:ascii="Times New Roman" w:hAnsi="Times New Roman"/>
-        </w:rPr>
-        <w:t>Flolid</w:t>
-      </w:r>
-      <w:proofErr w:type="spellEnd"/>
+        <w:t>Prepared by Madison Kuyawa, William Widmer, Bunrith Seng, Robert (James) Castleberry, Scott Flolid</w:t>
+      </w:r>
     </w:p>
     <w:p>
       <w:pPr>
@@ -778,7 +742,7 @@
         <w:pStyle w:val="Heading1"/>
         <w:numPr>
           <w:ilvl w:val="0"/>
-          <w:numId w:val="0"/>
+          <w:numId w:val="2"/>
         </w:numPr>
         <w:rPr>
           <w:rFonts w:ascii="Times New Roman" w:hAnsi="Times New Roman"/>
@@ -803,7 +767,6 @@
           <w:numId w:val="2"/>
         </w:numPr>
         <w:spacing w:before="280" w:after="280"/>
-        <w:ind w:left="420"/>
       </w:pPr>
       <w:bookmarkStart w:id="8" w:name="_Toc506727673"/>
       <w:bookmarkEnd w:id="8"/>
@@ -832,7 +795,6 @@
           <w:numId w:val="2"/>
         </w:numPr>
         <w:spacing w:before="280" w:after="280"/>
-        <w:ind w:left="420"/>
       </w:pPr>
       <w:bookmarkStart w:id="9" w:name="_Toc517251108"/>
       <w:bookmarkStart w:id="10" w:name="_Toc517668539"/>
@@ -857,39 +819,7 @@
           <w:i w:val="0"/>
           <w:color w:val="00000A"/>
         </w:rPr>
-        <w:t xml:space="preserve">Our system will be implemented in java using </w:t>
-      </w:r>
-      <w:proofErr w:type="spellStart"/>
-      <w:r>
-        <w:rPr>
-          <w:i w:val="0"/>
-          <w:color w:val="00000A"/>
-        </w:rPr>
-        <w:t>javafx</w:t>
-      </w:r>
-      <w:proofErr w:type="spellEnd"/>
-      <w:r>
-        <w:rPr>
-          <w:i w:val="0"/>
-          <w:color w:val="00000A"/>
-        </w:rPr>
-        <w:t xml:space="preserve"> and </w:t>
-      </w:r>
-      <w:proofErr w:type="spellStart"/>
-      <w:r>
-        <w:rPr>
-          <w:i w:val="0"/>
-          <w:color w:val="00000A"/>
-        </w:rPr>
-        <w:t>fxml</w:t>
-      </w:r>
-      <w:proofErr w:type="spellEnd"/>
-      <w:r>
-        <w:rPr>
-          <w:i w:val="0"/>
-          <w:color w:val="00000A"/>
-        </w:rPr>
-        <w:t xml:space="preserve"> to build our Graphical User Interface(GUI). Our system will use a controller class to handle all user actions with in the GUI and to implement certain functionalities that we create in scene builder. Our system will also make use of other classes including classes for the pieces and game board.</w:t>
+        <w:t>Our system will be implemented in java using javafx and fxml to build our Graphical User Interface(GUI). Our system will use a controller class to handle all user actions with in the GUI and to implement certain functionalities that we create in scene builder. Our system will also make use of other classes including classes for the pieces and game board.</w:t>
       </w:r>
     </w:p>
     <w:p>
@@ -908,7 +838,6 @@
           <w:numId w:val="2"/>
         </w:numPr>
         <w:spacing w:before="280" w:after="280"/>
-        <w:ind w:left="420"/>
       </w:pPr>
       <w:bookmarkStart w:id="12" w:name="_Toc517668543"/>
       <w:bookmarkStart w:id="13" w:name="_Toc517251109"/>
@@ -947,42 +876,24 @@
           <w:color w:val="00000A"/>
         </w:rPr>
       </w:pPr>
-      <w:proofErr w:type="spellStart"/>
       <w:r>
         <w:rPr>
           <w:i w:val="0"/>
           <w:color w:val="00000A"/>
         </w:rPr>
-        <w:t>PvP</w:t>
-      </w:r>
-      <w:proofErr w:type="spellEnd"/>
+        <w:t>PvP – Player vs. player</w:t>
+      </w:r>
+    </w:p>
+    <w:p>
+      <w:pPr>
+        <w:pStyle w:val="Comment0"/>
+      </w:pPr>
       <w:r>
         <w:rPr>
           <w:i w:val="0"/>
           <w:color w:val="00000A"/>
         </w:rPr>
-        <w:t xml:space="preserve"> – Player vs. player</w:t>
-      </w:r>
-    </w:p>
-    <w:p>
-      <w:pPr>
-        <w:pStyle w:val="Comment0"/>
-      </w:pPr>
-      <w:proofErr w:type="spellStart"/>
-      <w:r>
-        <w:rPr>
-          <w:i w:val="0"/>
-          <w:color w:val="00000A"/>
-        </w:rPr>
-        <w:t>PvAI</w:t>
-      </w:r>
-      <w:proofErr w:type="spellEnd"/>
-      <w:r>
-        <w:rPr>
-          <w:i w:val="0"/>
-          <w:color w:val="00000A"/>
-        </w:rPr>
-        <w:t xml:space="preserve"> – Player vs artificial intelligence</w:t>
+        <w:t>PvAI – Player vs artificial intelligence</w:t>
       </w:r>
       <w:bookmarkStart w:id="15" w:name="_Toc506727676"/>
       <w:bookmarkStart w:id="16" w:name="_Toc517668542"/>
@@ -1073,7 +984,6 @@
           <w:ilvl w:val="0"/>
           <w:numId w:val="2"/>
         </w:numPr>
-        <w:ind w:left="360"/>
         <w:rPr>
           <w:rFonts w:ascii="Times New Roman" w:hAnsi="Times New Roman"/>
         </w:rPr>
@@ -1105,14 +1015,35 @@
           <w:i w:val="0"/>
           <w:color w:val="00000A"/>
         </w:rPr>
-        <w:t>Below is a high-level diagram s</w:t>
+        <w:t xml:space="preserve">Below is a high-level </w:t>
       </w:r>
       <w:r>
         <w:rPr>
           <w:i w:val="0"/>
           <w:color w:val="00000A"/>
         </w:rPr>
-        <w:t>howing our class diagram set-up:</w:t>
+        <w:t xml:space="preserve">class diagram </w:t>
+      </w:r>
+      <w:r>
+        <w:rPr>
+          <w:i w:val="0"/>
+          <w:color w:val="00000A"/>
+        </w:rPr>
+        <w:t>describing the internal structure</w:t>
+      </w:r>
+      <w:r>
+        <w:rPr>
+          <w:i w:val="0"/>
+          <w:color w:val="00000A"/>
+        </w:rPr>
+        <w:t xml:space="preserve"> of the system</w:t>
+      </w:r>
+      <w:r>
+        <w:rPr>
+          <w:i w:val="0"/>
+          <w:color w:val="00000A"/>
+        </w:rPr>
+        <w:t>:</w:t>
       </w:r>
     </w:p>
     <w:p>
@@ -1273,7 +1204,35 @@
           <w:i w:val="0"/>
           <w:color w:val="00000A"/>
         </w:rPr>
-        <w:t>Additional view of the Piece class of the class Diagram</w:t>
+        <w:t xml:space="preserve">Additional view of the Piece class </w:t>
+      </w:r>
+      <w:r>
+        <w:rPr>
+          <w:i w:val="0"/>
+          <w:color w:val="00000A"/>
+        </w:rPr>
+        <w:t xml:space="preserve">from </w:t>
+      </w:r>
+      <w:r>
+        <w:rPr>
+          <w:i w:val="0"/>
+          <w:color w:val="00000A"/>
+        </w:rPr>
+        <w:t xml:space="preserve">the class </w:t>
+      </w:r>
+      <w:r>
+        <w:rPr>
+          <w:i w:val="0"/>
+          <w:color w:val="00000A"/>
+        </w:rPr>
+        <w:t>d</w:t>
+      </w:r>
+      <w:r>
+        <w:rPr>
+          <w:i w:val="0"/>
+          <w:color w:val="00000A"/>
+        </w:rPr>
+        <w:t>iagram</w:t>
       </w:r>
       <w:r>
         <w:rPr>
@@ -1349,7 +1308,6 @@
           <w:numId w:val="2"/>
         </w:numPr>
         <w:spacing w:before="280" w:after="280"/>
-        <w:ind w:left="420"/>
         <w:rPr>
           <w:rFonts w:ascii="Times New Roman" w:hAnsi="Times New Roman"/>
           <w:sz w:val="28"/>
@@ -1389,39 +1347,7 @@
           <w:i w:val="0"/>
           <w:color w:val="auto"/>
         </w:rPr>
-        <w:t xml:space="preserve"> we will use in our Chess Game are </w:t>
-      </w:r>
-      <w:proofErr w:type="spellStart"/>
-      <w:r>
-        <w:rPr>
-          <w:i w:val="0"/>
-          <w:color w:val="auto"/>
-        </w:rPr>
-        <w:t>GUIController</w:t>
-      </w:r>
-      <w:proofErr w:type="spellEnd"/>
-      <w:r>
-        <w:rPr>
-          <w:i w:val="0"/>
-          <w:color w:val="auto"/>
-        </w:rPr>
-        <w:t xml:space="preserve">, </w:t>
-      </w:r>
-      <w:proofErr w:type="spellStart"/>
-      <w:r>
-        <w:rPr>
-          <w:i w:val="0"/>
-          <w:color w:val="auto"/>
-        </w:rPr>
-        <w:t>ChessGame</w:t>
-      </w:r>
-      <w:proofErr w:type="spellEnd"/>
-      <w:r>
-        <w:rPr>
-          <w:i w:val="0"/>
-          <w:color w:val="auto"/>
-        </w:rPr>
-        <w:t>, Board, Tile, Piece, Pawn, Queen, Bishop, Rook, King, Knight, and Blank.</w:t>
+        <w:t xml:space="preserve"> we will use in our Chess Game are GUIController, ChessGame, Board, Tile, Piece, Pawn, Queen, Bishop, Rook, King, Knight, and Blank.</w:t>
       </w:r>
     </w:p>
     <w:p>
@@ -1437,7 +1363,6 @@
           <w:numId w:val="2"/>
         </w:numPr>
         <w:spacing w:before="280" w:after="280"/>
-        <w:ind w:left="420"/>
         <w:rPr>
           <w:rFonts w:ascii="Times New Roman" w:hAnsi="Times New Roman"/>
           <w:sz w:val="28"/>
@@ -1472,21 +1397,12 @@
           <w:color w:val="auto"/>
         </w:rPr>
       </w:pPr>
-      <w:proofErr w:type="spellStart"/>
       <w:r>
         <w:rPr>
           <w:i w:val="0"/>
           <w:color w:val="auto"/>
         </w:rPr>
-        <w:t>GUIController</w:t>
-      </w:r>
-      <w:proofErr w:type="spellEnd"/>
-      <w:r>
-        <w:rPr>
-          <w:i w:val="0"/>
-          <w:color w:val="auto"/>
-        </w:rPr>
-        <w:t xml:space="preserve"> Class:</w:t>
+        <w:t>GUIController Class:</w:t>
       </w:r>
       <w:r>
         <w:rPr>
@@ -1508,21 +1424,12 @@
           <w:color w:val="auto"/>
         </w:rPr>
       </w:pPr>
-      <w:proofErr w:type="spellStart"/>
       <w:r>
         <w:rPr>
           <w:i w:val="0"/>
           <w:color w:val="auto"/>
         </w:rPr>
-        <w:t>ChessGame</w:t>
-      </w:r>
-      <w:proofErr w:type="spellEnd"/>
-      <w:r>
-        <w:rPr>
-          <w:i w:val="0"/>
-          <w:color w:val="auto"/>
-        </w:rPr>
-        <w:t xml:space="preserve"> Class: This class extends Pane and contains all basic functionality for the Chess Game to work.</w:t>
+        <w:t>ChessGame Class: This class extends Pane and contains all basic functionality for the Chess Game to work.</w:t>
       </w:r>
     </w:p>
     <w:p>
@@ -1542,39 +1449,7 @@
           <w:i w:val="0"/>
           <w:color w:val="auto"/>
         </w:rPr>
-        <w:t xml:space="preserve">Board Class: Has a composition relationship with the </w:t>
-      </w:r>
-      <w:proofErr w:type="spellStart"/>
-      <w:r>
-        <w:rPr>
-          <w:i w:val="0"/>
-          <w:color w:val="auto"/>
-        </w:rPr>
-        <w:t>ChessGame</w:t>
-      </w:r>
-      <w:proofErr w:type="spellEnd"/>
-      <w:r>
-        <w:rPr>
-          <w:i w:val="0"/>
-          <w:color w:val="auto"/>
-        </w:rPr>
-        <w:t xml:space="preserve"> Class, meaning </w:t>
-      </w:r>
-      <w:proofErr w:type="spellStart"/>
-      <w:r>
-        <w:rPr>
-          <w:i w:val="0"/>
-          <w:color w:val="auto"/>
-        </w:rPr>
-        <w:t>ChessGame</w:t>
-      </w:r>
-      <w:proofErr w:type="spellEnd"/>
-      <w:r>
-        <w:rPr>
-          <w:i w:val="0"/>
-          <w:color w:val="auto"/>
-        </w:rPr>
-        <w:t xml:space="preserve"> “has a” Board.</w:t>
+        <w:t>Board Class: Has a composition relationship with the ChessGame Class, meaning ChessGame “has a” Board.</w:t>
       </w:r>
     </w:p>
     <w:p>
@@ -1621,39 +1496,7 @@
           <w:i w:val="0"/>
           <w:color w:val="auto"/>
         </w:rPr>
-        <w:t xml:space="preserve">Piece Class: Has a composition relationship with the </w:t>
-      </w:r>
-      <w:proofErr w:type="spellStart"/>
-      <w:r>
-        <w:rPr>
-          <w:i w:val="0"/>
-          <w:color w:val="auto"/>
-        </w:rPr>
-        <w:t>ChessGame</w:t>
-      </w:r>
-      <w:proofErr w:type="spellEnd"/>
-      <w:r>
-        <w:rPr>
-          <w:i w:val="0"/>
-          <w:color w:val="auto"/>
-        </w:rPr>
-        <w:t xml:space="preserve"> Class, meaning </w:t>
-      </w:r>
-      <w:proofErr w:type="spellStart"/>
-      <w:r>
-        <w:rPr>
-          <w:i w:val="0"/>
-          <w:color w:val="auto"/>
-        </w:rPr>
-        <w:t>ChessGame</w:t>
-      </w:r>
-      <w:proofErr w:type="spellEnd"/>
-      <w:r>
-        <w:rPr>
-          <w:i w:val="0"/>
-          <w:color w:val="auto"/>
-        </w:rPr>
-        <w:t xml:space="preserve"> “has a” Piece.</w:t>
+        <w:t>Piece Class: Has a composition relationship with the ChessGame Class, meaning ChessGame “has a” Piece.</w:t>
       </w:r>
     </w:p>
     <w:p>
@@ -1700,8 +1543,6 @@
       <w:pPr>
         <w:pStyle w:val="Comment0"/>
       </w:pPr>
-      <w:bookmarkStart w:id="25" w:name="_GoBack"/>
-      <w:bookmarkEnd w:id="25"/>
     </w:p>
     <w:p>
       <w:pPr>
@@ -1710,14 +1551,13 @@
           <w:ilvl w:val="0"/>
           <w:numId w:val="2"/>
         </w:numPr>
-        <w:ind w:left="360"/>
         <w:rPr>
           <w:rFonts w:ascii="Times New Roman" w:hAnsi="Times New Roman"/>
           <w:szCs w:val="36"/>
         </w:rPr>
       </w:pPr>
-      <w:bookmarkStart w:id="26" w:name="_Toc506727681"/>
-      <w:bookmarkEnd w:id="26"/>
+      <w:bookmarkStart w:id="25" w:name="_Toc506727681"/>
+      <w:bookmarkEnd w:id="25"/>
       <w:r>
         <w:rPr>
           <w:rFonts w:ascii="Times New Roman" w:hAnsi="Times New Roman"/>
@@ -1883,7 +1723,6 @@
           <w:numId w:val="2"/>
         </w:numPr>
         <w:spacing w:before="280" w:after="280"/>
-        <w:ind w:left="420"/>
       </w:pPr>
       <w:r>
         <w:lastRenderedPageBreak/>
@@ -2009,7 +1848,6 @@
           <w:numId w:val="2"/>
         </w:numPr>
         <w:spacing w:before="280" w:after="280"/>
-        <w:ind w:left="420"/>
       </w:pPr>
       <w:r>
         <w:lastRenderedPageBreak/>
@@ -2026,19 +1864,44 @@
         <w:rPr>
           <w:lang w:val="en-US"/>
         </w:rPr>
-        <w:t>This Use Case Diagram goes over al</w:t>
-      </w:r>
-      <w:r>
-        <w:rPr>
-          <w:lang w:val="en-US"/>
-        </w:rPr>
-        <w:t>l</w:t>
-      </w:r>
-      <w:r>
-        <w:rPr>
-          <w:lang w:val="en-US"/>
-        </w:rPr>
-        <w:t xml:space="preserve"> of the various interactions that a player will be able to make with the System.</w:t>
+        <w:t>This Use</w:t>
+      </w:r>
+      <w:r>
+        <w:rPr>
+          <w:lang w:val="en-US"/>
+        </w:rPr>
+        <w:t xml:space="preserve"> Case Diagram goes over </w:t>
+      </w:r>
+      <w:r>
+        <w:rPr>
+          <w:lang w:val="en-US"/>
+        </w:rPr>
+        <w:t xml:space="preserve">the various interactions </w:t>
+      </w:r>
+      <w:r>
+        <w:rPr>
+          <w:lang w:val="en-US"/>
+        </w:rPr>
+        <w:t xml:space="preserve">that </w:t>
+      </w:r>
+      <w:r>
+        <w:rPr>
+          <w:lang w:val="en-US"/>
+        </w:rPr>
+        <w:t xml:space="preserve">a player will be able to make with the </w:t>
+      </w:r>
+    </w:p>
+    <w:p>
+      <w:pPr>
+        <w:rPr>
+          <w:lang w:val="en-US"/>
+        </w:rPr>
+      </w:pPr>
+      <w:r>
+        <w:rPr>
+          <w:lang w:val="en-US"/>
+        </w:rPr>
+        <w:t>System.</w:t>
       </w:r>
     </w:p>
     <w:p>
@@ -2100,15 +1963,78 @@
     </w:p>
     <w:p>
       <w:pPr>
+        <w:rPr>
+          <w:b/>
+          <w:color w:val="FF0000"/>
+          <w:lang w:val="en-US"/>
+        </w:rPr>
+      </w:pPr>
+    </w:p>
+    <w:p>
+      <w:pPr>
+        <w:rPr>
+          <w:b/>
+          <w:color w:val="FF0000"/>
+          <w:lang w:val="en-US"/>
+        </w:rPr>
+      </w:pPr>
+    </w:p>
+    <w:p>
+      <w:pPr>
+        <w:rPr>
+          <w:b/>
+          <w:color w:val="FF0000"/>
+          <w:lang w:val="en-US"/>
+        </w:rPr>
+      </w:pPr>
+    </w:p>
+    <w:p>
+      <w:pPr>
+        <w:rPr>
+          <w:b/>
+          <w:color w:val="FF0000"/>
+          <w:lang w:val="en-US"/>
+        </w:rPr>
+      </w:pPr>
+    </w:p>
+    <w:p>
+      <w:pPr>
+        <w:rPr>
+          <w:b/>
+          <w:color w:val="FF0000"/>
+          <w:lang w:val="en-US"/>
+        </w:rPr>
+      </w:pPr>
+    </w:p>
+    <w:p>
+      <w:pPr>
+        <w:rPr>
+          <w:b/>
+          <w:color w:val="FF0000"/>
+          <w:lang w:val="en-US"/>
+        </w:rPr>
+      </w:pPr>
+    </w:p>
+    <w:p>
+      <w:pPr>
+        <w:rPr>
+          <w:b/>
+          <w:color w:val="FF0000"/>
+          <w:lang w:val="en-US"/>
+        </w:rPr>
+      </w:pPr>
+    </w:p>
+    <w:p>
+      <w:pPr>
         <w:pStyle w:val="Heading2"/>
         <w:numPr>
           <w:ilvl w:val="1"/>
           <w:numId w:val="2"/>
         </w:numPr>
         <w:spacing w:before="280" w:after="280"/>
-        <w:ind w:left="420"/>
-      </w:pPr>
-      <w:r>
+      </w:pPr>
+      <w:r>
+        <w:lastRenderedPageBreak/>
         <w:t>Sequence Diagram for When a Piece is Captured</w:t>
       </w:r>
     </w:p>
@@ -2123,28 +2049,79 @@
       <w:r>
         <w:rPr>
           <w:b/>
+          <w:noProof/>
           <w:color w:val="FF0000"/>
           <w:lang w:val="en-US"/>
         </w:rPr>
-        <w:t>**William’s section</w:t>
-      </w:r>
-    </w:p>
-    <w:p>
-      <w:pPr>
-        <w:pStyle w:val="Comment0"/>
-      </w:pPr>
-      <w:r>
-        <w:t>&lt;Provide a description and diagrams</w:t>
-      </w:r>
-      <w:r>
-        <w:rPr>
-          <w:color w:val="00000A"/>
-        </w:rPr>
-        <w:t xml:space="preserve"> </w:t>
-      </w:r>
-      <w:r>
-        <w:t>of a system component or set of components that describes a clearly defined view or model of the entire system or a subset of the system.</w:t>
-      </w:r>
+        <w:drawing>
+          <wp:inline distT="0" distB="0" distL="0" distR="0">
+            <wp:extent cx="5943600" cy="5973445"/>
+            <wp:effectExtent l="0" t="0" r="0" b="8255"/>
+            <wp:docPr id="8" name="Picture 8"/>
+            <wp:cNvGraphicFramePr>
+              <a:graphicFrameLocks xmlns:a="http://schemas.openxmlformats.org/drawingml/2006/main" noChangeAspect="1"/>
+            </wp:cNvGraphicFramePr>
+            <a:graphic xmlns:a="http://schemas.openxmlformats.org/drawingml/2006/main">
+              <a:graphicData uri="http://schemas.openxmlformats.org/drawingml/2006/picture">
+                <pic:pic xmlns:pic="http://schemas.openxmlformats.org/drawingml/2006/picture">
+                  <pic:nvPicPr>
+                    <pic:cNvPr id="8" name="capture.jpg"/>
+                    <pic:cNvPicPr/>
+                  </pic:nvPicPr>
+                  <pic:blipFill>
+                    <a:blip r:embed="rId16">
+                      <a:extLst>
+                        <a:ext uri="{28A0092B-C50C-407E-A947-70E740481C1C}">
+                          <a14:useLocalDpi xmlns:a14="http://schemas.microsoft.com/office/drawing/2010/main" val="0"/>
+                        </a:ext>
+                      </a:extLst>
+                    </a:blip>
+                    <a:stretch>
+                      <a:fillRect/>
+                    </a:stretch>
+                  </pic:blipFill>
+                  <pic:spPr>
+                    <a:xfrm>
+                      <a:off x="0" y="0"/>
+                      <a:ext cx="5943600" cy="5973445"/>
+                    </a:xfrm>
+                    <a:prstGeom prst="rect">
+                      <a:avLst/>
+                    </a:prstGeom>
+                  </pic:spPr>
+                </pic:pic>
+              </a:graphicData>
+            </a:graphic>
+          </wp:inline>
+        </w:drawing>
+      </w:r>
+    </w:p>
+    <w:p>
+      <w:pPr>
+        <w:rPr>
+          <w:b/>
+          <w:color w:val="FF0000"/>
+          <w:lang w:val="en-US"/>
+        </w:rPr>
+      </w:pPr>
+    </w:p>
+    <w:p>
+      <w:pPr>
+        <w:rPr>
+          <w:b/>
+          <w:color w:val="FF0000"/>
+          <w:lang w:val="en-US"/>
+        </w:rPr>
+      </w:pPr>
+    </w:p>
+    <w:p>
+      <w:pPr>
+        <w:rPr>
+          <w:b/>
+          <w:color w:val="FF0000"/>
+          <w:lang w:val="en-US"/>
+        </w:rPr>
+      </w:pPr>
     </w:p>
     <w:p>
       <w:pPr>
@@ -2172,7 +2149,6 @@
           <w:numId w:val="2"/>
         </w:numPr>
         <w:spacing w:before="280" w:after="280"/>
-        <w:ind w:left="420"/>
       </w:pPr>
       <w:r>
         <w:lastRenderedPageBreak/>
@@ -2227,7 +2203,7 @@
                     </pic:cNvPicPr>
                   </pic:nvPicPr>
                   <pic:blipFill>
-                    <a:blip r:embed="rId16"/>
+                    <a:blip r:embed="rId17"/>
                     <a:stretch>
                       <a:fillRect/>
                     </a:stretch>
@@ -2256,7 +2232,6 @@
           <w:numId w:val="2"/>
         </w:numPr>
         <w:spacing w:before="280" w:after="280"/>
-        <w:ind w:left="420"/>
       </w:pPr>
       <w:r>
         <w:t>Sequence Diagram for Start Button</w:t>
@@ -2303,7 +2278,7 @@
                     <pic:cNvPicPr/>
                   </pic:nvPicPr>
                   <pic:blipFill>
-                    <a:blip r:embed="rId17">
+                    <a:blip r:embed="rId18">
                       <a:extLst>
                         <a:ext uri="{28A0092B-C50C-407E-A947-70E740481C1C}">
                           <a14:useLocalDpi xmlns:a14="http://schemas.microsoft.com/office/drawing/2010/main" val="0"/>
@@ -2329,6 +2304,8 @@
           </wp:inline>
         </w:drawing>
       </w:r>
+      <w:bookmarkStart w:id="26" w:name="_GoBack"/>
+      <w:bookmarkEnd w:id="26"/>
     </w:p>
     <w:p>
       <w:pPr>
@@ -2347,7 +2324,6 @@
           <w:numId w:val="2"/>
         </w:numPr>
         <w:spacing w:before="280" w:after="280"/>
-        <w:ind w:left="420"/>
       </w:pPr>
       <w:r>
         <w:lastRenderedPageBreak/>
@@ -2411,7 +2387,7 @@
                     <pic:cNvPicPr/>
                   </pic:nvPicPr>
                   <pic:blipFill>
-                    <a:blip r:embed="rId18">
+                    <a:blip r:embed="rId19">
                       <a:extLst>
                         <a:ext uri="{28A0092B-C50C-407E-A947-70E740481C1C}">
                           <a14:useLocalDpi xmlns:a14="http://schemas.microsoft.com/office/drawing/2010/main" val="0"/>
@@ -2456,8 +2432,8 @@
       </w:pPr>
     </w:p>
     <w:sectPr>
-      <w:headerReference w:type="default" r:id="rId19"/>
-      <w:footerReference w:type="default" r:id="rId20"/>
+      <w:headerReference w:type="default" r:id="rId20"/>
+      <w:footerReference w:type="default" r:id="rId21"/>
       <w:pgSz w:w="12240" w:h="15840"/>
       <w:pgMar w:top="1440" w:right="1440" w:bottom="1440" w:left="1440" w:header="864" w:footer="864" w:gutter="0"/>
       <w:pgNumType w:start="1"/>
@@ -2470,7 +2446,7 @@
 </file>
 
 <file path=word/endnotes.xml><?xml version="1.0" encoding="utf-8"?>
-<w:endnotes xmlns:wpc="http://schemas.microsoft.com/office/word/2010/wordprocessingCanvas" xmlns:cx="http://schemas.microsoft.com/office/drawing/2014/chartex" xmlns:cx1="http://schemas.microsoft.com/office/drawing/2015/9/8/chartex" xmlns:cx2="http://schemas.microsoft.com/office/drawing/2015/10/21/chartex" xmlns:cx3="http://schemas.microsoft.com/office/drawing/2016/5/9/chartex" xmlns:cx4="http://schemas.microsoft.com/office/drawing/2016/5/10/chartex" xmlns:cx5="http://schemas.microsoft.com/office/drawing/2016/5/11/chartex" xmlns:cx6="http://schemas.microsoft.com/office/drawing/2016/5/12/chartex" xmlns:cx7="http://schemas.microsoft.com/office/drawing/2016/5/13/chartex" xmlns:cx8="http://schemas.microsoft.com/office/drawing/2016/5/14/chartex" xmlns:mc="http://schemas.openxmlformats.org/markup-compatibility/2006" xmlns:aink="http://schemas.microsoft.com/office/drawing/2016/ink" xmlns:am3d="http://schemas.microsoft.com/office/drawing/2017/model3d" xmlns:o="urn:schemas-microsoft-com:office:office" xmlns:r="http://schemas.openxmlformats.org/officeDocument/2006/relationships" xmlns:m="http://schemas.openxmlformats.org/officeDocument/2006/math" xmlns:v="urn:schemas-microsoft-com:vml" xmlns:wp14="http://schemas.microsoft.com/office/word/2010/wordprocessingDrawing" xmlns:wp="http://schemas.openxmlformats.org/drawingml/2006/wordprocessingDrawing" xmlns:w10="urn:schemas-microsoft-com:office:word" xmlns:w="http://schemas.openxmlformats.org/wordprocessingml/2006/main" xmlns:w14="http://schemas.microsoft.com/office/word/2010/wordml" xmlns:w15="http://schemas.microsoft.com/office/word/2012/wordml" xmlns:w16cid="http://schemas.microsoft.com/office/word/2016/wordml/cid" xmlns:w16se="http://schemas.microsoft.com/office/word/2015/wordml/symex" xmlns:wpg="http://schemas.microsoft.com/office/word/2010/wordprocessingGroup" xmlns:wpi="http://schemas.microsoft.com/office/word/2010/wordprocessingInk" xmlns:wne="http://schemas.microsoft.com/office/word/2006/wordml" xmlns:wps="http://schemas.microsoft.com/office/word/2010/wordprocessingShape" mc:Ignorable="w14 w15 w16se w16cid wp14">
+<w:endnotes xmlns:wpc="http://schemas.microsoft.com/office/word/2010/wordprocessingCanvas" xmlns:mc="http://schemas.openxmlformats.org/markup-compatibility/2006" xmlns:o="urn:schemas-microsoft-com:office:office" xmlns:r="http://schemas.openxmlformats.org/officeDocument/2006/relationships" xmlns:m="http://schemas.openxmlformats.org/officeDocument/2006/math" xmlns:v="urn:schemas-microsoft-com:vml" xmlns:wp14="http://schemas.microsoft.com/office/word/2010/wordprocessingDrawing" xmlns:wp="http://schemas.openxmlformats.org/drawingml/2006/wordprocessingDrawing" xmlns:w10="urn:schemas-microsoft-com:office:word" xmlns:w="http://schemas.openxmlformats.org/wordprocessingml/2006/main" xmlns:w14="http://schemas.microsoft.com/office/word/2010/wordml" xmlns:w15="http://schemas.microsoft.com/office/word/2012/wordml" xmlns:wpg="http://schemas.microsoft.com/office/word/2010/wordprocessingGroup" xmlns:wpi="http://schemas.microsoft.com/office/word/2010/wordprocessingInk" xmlns:wne="http://schemas.microsoft.com/office/word/2006/wordml" xmlns:wps="http://schemas.microsoft.com/office/word/2010/wordprocessingShape" mc:Ignorable="w14 w15 wp14">
   <w:endnote w:type="separator" w:id="-1">
     <w:p>
       <w:pPr>
@@ -2495,7 +2471,7 @@
 </file>
 
 <file path=word/footer1.xml><?xml version="1.0" encoding="utf-8"?>
-<w:ftr xmlns:wpc="http://schemas.microsoft.com/office/word/2010/wordprocessingCanvas" xmlns:cx="http://schemas.microsoft.com/office/drawing/2014/chartex" xmlns:cx1="http://schemas.microsoft.com/office/drawing/2015/9/8/chartex" xmlns:cx2="http://schemas.microsoft.com/office/drawing/2015/10/21/chartex" xmlns:cx3="http://schemas.microsoft.com/office/drawing/2016/5/9/chartex" xmlns:cx4="http://schemas.microsoft.com/office/drawing/2016/5/10/chartex" xmlns:cx5="http://schemas.microsoft.com/office/drawing/2016/5/11/chartex" xmlns:cx6="http://schemas.microsoft.com/office/drawing/2016/5/12/chartex" xmlns:cx7="http://schemas.microsoft.com/office/drawing/2016/5/13/chartex" xmlns:cx8="http://schemas.microsoft.com/office/drawing/2016/5/14/chartex" xmlns:mc="http://schemas.openxmlformats.org/markup-compatibility/2006" xmlns:aink="http://schemas.microsoft.com/office/drawing/2016/ink" xmlns:am3d="http://schemas.microsoft.com/office/drawing/2017/model3d" xmlns:o="urn:schemas-microsoft-com:office:office" xmlns:r="http://schemas.openxmlformats.org/officeDocument/2006/relationships" xmlns:m="http://schemas.openxmlformats.org/officeDocument/2006/math" xmlns:v="urn:schemas-microsoft-com:vml" xmlns:wp14="http://schemas.microsoft.com/office/word/2010/wordprocessingDrawing" xmlns:wp="http://schemas.openxmlformats.org/drawingml/2006/wordprocessingDrawing" xmlns:w10="urn:schemas-microsoft-com:office:word" xmlns:w="http://schemas.openxmlformats.org/wordprocessingml/2006/main" xmlns:w14="http://schemas.microsoft.com/office/word/2010/wordml" xmlns:w15="http://schemas.microsoft.com/office/word/2012/wordml" xmlns:w16cid="http://schemas.microsoft.com/office/word/2016/wordml/cid" xmlns:w16se="http://schemas.microsoft.com/office/word/2015/wordml/symex" xmlns:wpg="http://schemas.microsoft.com/office/word/2010/wordprocessingGroup" xmlns:wpi="http://schemas.microsoft.com/office/word/2010/wordprocessingInk" xmlns:wne="http://schemas.microsoft.com/office/word/2006/wordml" xmlns:wps="http://schemas.microsoft.com/office/word/2010/wordprocessingShape" mc:Ignorable="w14 w15 w16se w16cid wp14">
+<w:ftr xmlns:wpc="http://schemas.microsoft.com/office/word/2010/wordprocessingCanvas" xmlns:mc="http://schemas.openxmlformats.org/markup-compatibility/2006" xmlns:o="urn:schemas-microsoft-com:office:office" xmlns:r="http://schemas.openxmlformats.org/officeDocument/2006/relationships" xmlns:m="http://schemas.openxmlformats.org/officeDocument/2006/math" xmlns:v="urn:schemas-microsoft-com:vml" xmlns:wp14="http://schemas.microsoft.com/office/word/2010/wordprocessingDrawing" xmlns:wp="http://schemas.openxmlformats.org/drawingml/2006/wordprocessingDrawing" xmlns:w10="urn:schemas-microsoft-com:office:word" xmlns:w="http://schemas.openxmlformats.org/wordprocessingml/2006/main" xmlns:w14="http://schemas.microsoft.com/office/word/2010/wordml" xmlns:w15="http://schemas.microsoft.com/office/word/2012/wordml" xmlns:wpg="http://schemas.microsoft.com/office/word/2010/wordprocessingGroup" xmlns:wpi="http://schemas.microsoft.com/office/word/2010/wordprocessingInk" xmlns:wne="http://schemas.microsoft.com/office/word/2006/wordml" xmlns:wps="http://schemas.microsoft.com/office/word/2010/wordprocessingShape" mc:Ignorable="w14 w15 wp14">
   <w:p>
     <w:pPr>
       <w:pStyle w:val="Footer"/>
@@ -2509,7 +2485,7 @@
 </file>
 
 <file path=word/footer2.xml><?xml version="1.0" encoding="utf-8"?>
-<w:ftr xmlns:wpc="http://schemas.microsoft.com/office/word/2010/wordprocessingCanvas" xmlns:cx="http://schemas.microsoft.com/office/drawing/2014/chartex" xmlns:cx1="http://schemas.microsoft.com/office/drawing/2015/9/8/chartex" xmlns:cx2="http://schemas.microsoft.com/office/drawing/2015/10/21/chartex" xmlns:cx3="http://schemas.microsoft.com/office/drawing/2016/5/9/chartex" xmlns:cx4="http://schemas.microsoft.com/office/drawing/2016/5/10/chartex" xmlns:cx5="http://schemas.microsoft.com/office/drawing/2016/5/11/chartex" xmlns:cx6="http://schemas.microsoft.com/office/drawing/2016/5/12/chartex" xmlns:cx7="http://schemas.microsoft.com/office/drawing/2016/5/13/chartex" xmlns:cx8="http://schemas.microsoft.com/office/drawing/2016/5/14/chartex" xmlns:mc="http://schemas.openxmlformats.org/markup-compatibility/2006" xmlns:aink="http://schemas.microsoft.com/office/drawing/2016/ink" xmlns:am3d="http://schemas.microsoft.com/office/drawing/2017/model3d" xmlns:o="urn:schemas-microsoft-com:office:office" xmlns:r="http://schemas.openxmlformats.org/officeDocument/2006/relationships" xmlns:m="http://schemas.openxmlformats.org/officeDocument/2006/math" xmlns:v="urn:schemas-microsoft-com:vml" xmlns:wp14="http://schemas.microsoft.com/office/word/2010/wordprocessingDrawing" xmlns:wp="http://schemas.openxmlformats.org/drawingml/2006/wordprocessingDrawing" xmlns:w10="urn:schemas-microsoft-com:office:word" xmlns:w="http://schemas.openxmlformats.org/wordprocessingml/2006/main" xmlns:w14="http://schemas.microsoft.com/office/word/2010/wordml" xmlns:w15="http://schemas.microsoft.com/office/word/2012/wordml" xmlns:w16cid="http://schemas.microsoft.com/office/word/2016/wordml/cid" xmlns:w16se="http://schemas.microsoft.com/office/word/2015/wordml/symex" xmlns:wpg="http://schemas.microsoft.com/office/word/2010/wordprocessingGroup" xmlns:wpi="http://schemas.microsoft.com/office/word/2010/wordprocessingInk" xmlns:wne="http://schemas.microsoft.com/office/word/2006/wordml" xmlns:wps="http://schemas.microsoft.com/office/word/2010/wordprocessingShape" mc:Ignorable="w14 w15 w16se w16cid wp14">
+<w:ftr xmlns:wpc="http://schemas.microsoft.com/office/word/2010/wordprocessingCanvas" xmlns:mc="http://schemas.openxmlformats.org/markup-compatibility/2006" xmlns:o="urn:schemas-microsoft-com:office:office" xmlns:r="http://schemas.openxmlformats.org/officeDocument/2006/relationships" xmlns:m="http://schemas.openxmlformats.org/officeDocument/2006/math" xmlns:v="urn:schemas-microsoft-com:vml" xmlns:wp14="http://schemas.microsoft.com/office/word/2010/wordprocessingDrawing" xmlns:wp="http://schemas.openxmlformats.org/drawingml/2006/wordprocessingDrawing" xmlns:w10="urn:schemas-microsoft-com:office:word" xmlns:w="http://schemas.openxmlformats.org/wordprocessingml/2006/main" xmlns:w14="http://schemas.microsoft.com/office/word/2010/wordml" xmlns:w15="http://schemas.microsoft.com/office/word/2012/wordml" xmlns:wpg="http://schemas.microsoft.com/office/word/2010/wordprocessingGroup" xmlns:wpi="http://schemas.microsoft.com/office/word/2010/wordprocessingInk" xmlns:wne="http://schemas.microsoft.com/office/word/2006/wordml" xmlns:wps="http://schemas.microsoft.com/office/word/2010/wordprocessingShape" mc:Ignorable="w14 w15 wp14">
   <w:p>
     <w:pPr>
       <w:pStyle w:val="Footer"/>
@@ -2522,7 +2498,7 @@
 </file>
 
 <file path=word/footer3.xml><?xml version="1.0" encoding="utf-8"?>
-<w:ftr xmlns:wpc="http://schemas.microsoft.com/office/word/2010/wordprocessingCanvas" xmlns:cx="http://schemas.microsoft.com/office/drawing/2014/chartex" xmlns:cx1="http://schemas.microsoft.com/office/drawing/2015/9/8/chartex" xmlns:cx2="http://schemas.microsoft.com/office/drawing/2015/10/21/chartex" xmlns:cx3="http://schemas.microsoft.com/office/drawing/2016/5/9/chartex" xmlns:cx4="http://schemas.microsoft.com/office/drawing/2016/5/10/chartex" xmlns:cx5="http://schemas.microsoft.com/office/drawing/2016/5/11/chartex" xmlns:cx6="http://schemas.microsoft.com/office/drawing/2016/5/12/chartex" xmlns:cx7="http://schemas.microsoft.com/office/drawing/2016/5/13/chartex" xmlns:cx8="http://schemas.microsoft.com/office/drawing/2016/5/14/chartex" xmlns:mc="http://schemas.openxmlformats.org/markup-compatibility/2006" xmlns:aink="http://schemas.microsoft.com/office/drawing/2016/ink" xmlns:am3d="http://schemas.microsoft.com/office/drawing/2017/model3d" xmlns:o="urn:schemas-microsoft-com:office:office" xmlns:r="http://schemas.openxmlformats.org/officeDocument/2006/relationships" xmlns:m="http://schemas.openxmlformats.org/officeDocument/2006/math" xmlns:v="urn:schemas-microsoft-com:vml" xmlns:wp14="http://schemas.microsoft.com/office/word/2010/wordprocessingDrawing" xmlns:wp="http://schemas.openxmlformats.org/drawingml/2006/wordprocessingDrawing" xmlns:w10="urn:schemas-microsoft-com:office:word" xmlns:w="http://schemas.openxmlformats.org/wordprocessingml/2006/main" xmlns:w14="http://schemas.microsoft.com/office/word/2010/wordml" xmlns:w15="http://schemas.microsoft.com/office/word/2012/wordml" xmlns:w16cid="http://schemas.microsoft.com/office/word/2016/wordml/cid" xmlns:w16se="http://schemas.microsoft.com/office/word/2015/wordml/symex" xmlns:wpg="http://schemas.microsoft.com/office/word/2010/wordprocessingGroup" xmlns:wpi="http://schemas.microsoft.com/office/word/2010/wordprocessingInk" xmlns:wne="http://schemas.microsoft.com/office/word/2006/wordml" xmlns:wps="http://schemas.microsoft.com/office/word/2010/wordprocessingShape" mc:Ignorable="w14 w15 w16se w16cid wp14">
+<w:ftr xmlns:wpc="http://schemas.microsoft.com/office/word/2010/wordprocessingCanvas" xmlns:mc="http://schemas.openxmlformats.org/markup-compatibility/2006" xmlns:o="urn:schemas-microsoft-com:office:office" xmlns:r="http://schemas.openxmlformats.org/officeDocument/2006/relationships" xmlns:m="http://schemas.openxmlformats.org/officeDocument/2006/math" xmlns:v="urn:schemas-microsoft-com:vml" xmlns:wp14="http://schemas.microsoft.com/office/word/2010/wordprocessingDrawing" xmlns:wp="http://schemas.openxmlformats.org/drawingml/2006/wordprocessingDrawing" xmlns:w10="urn:schemas-microsoft-com:office:word" xmlns:w="http://schemas.openxmlformats.org/wordprocessingml/2006/main" xmlns:w14="http://schemas.microsoft.com/office/word/2010/wordml" xmlns:w15="http://schemas.microsoft.com/office/word/2012/wordml" xmlns:wpg="http://schemas.microsoft.com/office/word/2010/wordprocessingGroup" xmlns:wpi="http://schemas.microsoft.com/office/word/2010/wordprocessingInk" xmlns:wne="http://schemas.microsoft.com/office/word/2006/wordml" xmlns:wps="http://schemas.microsoft.com/office/word/2010/wordprocessingShape" mc:Ignorable="w14 w15 wp14">
   <w:p>
     <w:pPr>
       <w:pStyle w:val="Footer"/>
@@ -2540,7 +2516,7 @@
 </file>
 
 <file path=word/footnotes.xml><?xml version="1.0" encoding="utf-8"?>
-<w:footnotes xmlns:wpc="http://schemas.microsoft.com/office/word/2010/wordprocessingCanvas" xmlns:cx="http://schemas.microsoft.com/office/drawing/2014/chartex" xmlns:cx1="http://schemas.microsoft.com/office/drawing/2015/9/8/chartex" xmlns:cx2="http://schemas.microsoft.com/office/drawing/2015/10/21/chartex" xmlns:cx3="http://schemas.microsoft.com/office/drawing/2016/5/9/chartex" xmlns:cx4="http://schemas.microsoft.com/office/drawing/2016/5/10/chartex" xmlns:cx5="http://schemas.microsoft.com/office/drawing/2016/5/11/chartex" xmlns:cx6="http://schemas.microsoft.com/office/drawing/2016/5/12/chartex" xmlns:cx7="http://schemas.microsoft.com/office/drawing/2016/5/13/chartex" xmlns:cx8="http://schemas.microsoft.com/office/drawing/2016/5/14/chartex" xmlns:mc="http://schemas.openxmlformats.org/markup-compatibility/2006" xmlns:aink="http://schemas.microsoft.com/office/drawing/2016/ink" xmlns:am3d="http://schemas.microsoft.com/office/drawing/2017/model3d" xmlns:o="urn:schemas-microsoft-com:office:office" xmlns:r="http://schemas.openxmlformats.org/officeDocument/2006/relationships" xmlns:m="http://schemas.openxmlformats.org/officeDocument/2006/math" xmlns:v="urn:schemas-microsoft-com:vml" xmlns:wp14="http://schemas.microsoft.com/office/word/2010/wordprocessingDrawing" xmlns:wp="http://schemas.openxmlformats.org/drawingml/2006/wordprocessingDrawing" xmlns:w10="urn:schemas-microsoft-com:office:word" xmlns:w="http://schemas.openxmlformats.org/wordprocessingml/2006/main" xmlns:w14="http://schemas.microsoft.com/office/word/2010/wordml" xmlns:w15="http://schemas.microsoft.com/office/word/2012/wordml" xmlns:w16cid="http://schemas.microsoft.com/office/word/2016/wordml/cid" xmlns:w16se="http://schemas.microsoft.com/office/word/2015/wordml/symex" xmlns:wpg="http://schemas.microsoft.com/office/word/2010/wordprocessingGroup" xmlns:wpi="http://schemas.microsoft.com/office/word/2010/wordprocessingInk" xmlns:wne="http://schemas.microsoft.com/office/word/2006/wordml" xmlns:wps="http://schemas.microsoft.com/office/word/2010/wordprocessingShape" mc:Ignorable="w14 w15 w16se w16cid wp14">
+<w:footnotes xmlns:wpc="http://schemas.microsoft.com/office/word/2010/wordprocessingCanvas" xmlns:mc="http://schemas.openxmlformats.org/markup-compatibility/2006" xmlns:o="urn:schemas-microsoft-com:office:office" xmlns:r="http://schemas.openxmlformats.org/officeDocument/2006/relationships" xmlns:m="http://schemas.openxmlformats.org/officeDocument/2006/math" xmlns:v="urn:schemas-microsoft-com:vml" xmlns:wp14="http://schemas.microsoft.com/office/word/2010/wordprocessingDrawing" xmlns:wp="http://schemas.openxmlformats.org/drawingml/2006/wordprocessingDrawing" xmlns:w10="urn:schemas-microsoft-com:office:word" xmlns:w="http://schemas.openxmlformats.org/wordprocessingml/2006/main" xmlns:w14="http://schemas.microsoft.com/office/word/2010/wordml" xmlns:w15="http://schemas.microsoft.com/office/word/2012/wordml" xmlns:wpg="http://schemas.microsoft.com/office/word/2010/wordprocessingGroup" xmlns:wpi="http://schemas.microsoft.com/office/word/2010/wordprocessingInk" xmlns:wne="http://schemas.microsoft.com/office/word/2006/wordml" xmlns:wps="http://schemas.microsoft.com/office/word/2010/wordprocessingShape" mc:Ignorable="w14 w15 wp14">
   <w:footnote w:type="separator" w:id="-1">
     <w:p>
       <w:pPr>
@@ -2565,7 +2541,7 @@
 </file>
 
 <file path=word/header1.xml><?xml version="1.0" encoding="utf-8"?>
-<w:hdr xmlns:wpc="http://schemas.microsoft.com/office/word/2010/wordprocessingCanvas" xmlns:cx="http://schemas.microsoft.com/office/drawing/2014/chartex" xmlns:cx1="http://schemas.microsoft.com/office/drawing/2015/9/8/chartex" xmlns:cx2="http://schemas.microsoft.com/office/drawing/2015/10/21/chartex" xmlns:cx3="http://schemas.microsoft.com/office/drawing/2016/5/9/chartex" xmlns:cx4="http://schemas.microsoft.com/office/drawing/2016/5/10/chartex" xmlns:cx5="http://schemas.microsoft.com/office/drawing/2016/5/11/chartex" xmlns:cx6="http://schemas.microsoft.com/office/drawing/2016/5/12/chartex" xmlns:cx7="http://schemas.microsoft.com/office/drawing/2016/5/13/chartex" xmlns:cx8="http://schemas.microsoft.com/office/drawing/2016/5/14/chartex" xmlns:mc="http://schemas.openxmlformats.org/markup-compatibility/2006" xmlns:aink="http://schemas.microsoft.com/office/drawing/2016/ink" xmlns:am3d="http://schemas.microsoft.com/office/drawing/2017/model3d" xmlns:o="urn:schemas-microsoft-com:office:office" xmlns:r="http://schemas.openxmlformats.org/officeDocument/2006/relationships" xmlns:m="http://schemas.openxmlformats.org/officeDocument/2006/math" xmlns:v="urn:schemas-microsoft-com:vml" xmlns:wp14="http://schemas.microsoft.com/office/word/2010/wordprocessingDrawing" xmlns:wp="http://schemas.openxmlformats.org/drawingml/2006/wordprocessingDrawing" xmlns:w10="urn:schemas-microsoft-com:office:word" xmlns:w="http://schemas.openxmlformats.org/wordprocessingml/2006/main" xmlns:w14="http://schemas.microsoft.com/office/word/2010/wordml" xmlns:w15="http://schemas.microsoft.com/office/word/2012/wordml" xmlns:w16cid="http://schemas.microsoft.com/office/word/2016/wordml/cid" xmlns:w16se="http://schemas.microsoft.com/office/word/2015/wordml/symex" xmlns:wpg="http://schemas.microsoft.com/office/word/2010/wordprocessingGroup" xmlns:wpi="http://schemas.microsoft.com/office/word/2010/wordprocessingInk" xmlns:wne="http://schemas.microsoft.com/office/word/2006/wordml" xmlns:wps="http://schemas.microsoft.com/office/word/2010/wordprocessingShape" mc:Ignorable="w14 w15 w16se w16cid wp14">
+<w:hdr xmlns:wpc="http://schemas.microsoft.com/office/word/2010/wordprocessingCanvas" xmlns:mc="http://schemas.openxmlformats.org/markup-compatibility/2006" xmlns:o="urn:schemas-microsoft-com:office:office" xmlns:r="http://schemas.openxmlformats.org/officeDocument/2006/relationships" xmlns:m="http://schemas.openxmlformats.org/officeDocument/2006/math" xmlns:v="urn:schemas-microsoft-com:vml" xmlns:wp14="http://schemas.microsoft.com/office/word/2010/wordprocessingDrawing" xmlns:wp="http://schemas.openxmlformats.org/drawingml/2006/wordprocessingDrawing" xmlns:w10="urn:schemas-microsoft-com:office:word" xmlns:w="http://schemas.openxmlformats.org/wordprocessingml/2006/main" xmlns:w14="http://schemas.microsoft.com/office/word/2010/wordml" xmlns:w15="http://schemas.microsoft.com/office/word/2012/wordml" xmlns:wpg="http://schemas.microsoft.com/office/word/2010/wordprocessingGroup" xmlns:wpi="http://schemas.microsoft.com/office/word/2010/wordprocessingInk" xmlns:wne="http://schemas.microsoft.com/office/word/2006/wordml" xmlns:wps="http://schemas.microsoft.com/office/word/2010/wordprocessingShape" mc:Ignorable="w14 w15 wp14">
   <w:p>
     <w:pPr>
       <w:pStyle w:val="Header"/>
@@ -2575,7 +2551,7 @@
 </file>
 
 <file path=word/header2.xml><?xml version="1.0" encoding="utf-8"?>
-<w:hdr xmlns:wpc="http://schemas.microsoft.com/office/word/2010/wordprocessingCanvas" xmlns:cx="http://schemas.microsoft.com/office/drawing/2014/chartex" xmlns:cx1="http://schemas.microsoft.com/office/drawing/2015/9/8/chartex" xmlns:cx2="http://schemas.microsoft.com/office/drawing/2015/10/21/chartex" xmlns:cx3="http://schemas.microsoft.com/office/drawing/2016/5/9/chartex" xmlns:cx4="http://schemas.microsoft.com/office/drawing/2016/5/10/chartex" xmlns:cx5="http://schemas.microsoft.com/office/drawing/2016/5/11/chartex" xmlns:cx6="http://schemas.microsoft.com/office/drawing/2016/5/12/chartex" xmlns:cx7="http://schemas.microsoft.com/office/drawing/2016/5/13/chartex" xmlns:cx8="http://schemas.microsoft.com/office/drawing/2016/5/14/chartex" xmlns:mc="http://schemas.openxmlformats.org/markup-compatibility/2006" xmlns:aink="http://schemas.microsoft.com/office/drawing/2016/ink" xmlns:am3d="http://schemas.microsoft.com/office/drawing/2017/model3d" xmlns:o="urn:schemas-microsoft-com:office:office" xmlns:r="http://schemas.openxmlformats.org/officeDocument/2006/relationships" xmlns:m="http://schemas.openxmlformats.org/officeDocument/2006/math" xmlns:v="urn:schemas-microsoft-com:vml" xmlns:wp14="http://schemas.microsoft.com/office/word/2010/wordprocessingDrawing" xmlns:wp="http://schemas.openxmlformats.org/drawingml/2006/wordprocessingDrawing" xmlns:w10="urn:schemas-microsoft-com:office:word" xmlns:w="http://schemas.openxmlformats.org/wordprocessingml/2006/main" xmlns:w14="http://schemas.microsoft.com/office/word/2010/wordml" xmlns:w15="http://schemas.microsoft.com/office/word/2012/wordml" xmlns:w16cid="http://schemas.microsoft.com/office/word/2016/wordml/cid" xmlns:w16se="http://schemas.microsoft.com/office/word/2015/wordml/symex" xmlns:wpg="http://schemas.microsoft.com/office/word/2010/wordprocessingGroup" xmlns:wpi="http://schemas.microsoft.com/office/word/2010/wordprocessingInk" xmlns:wne="http://schemas.microsoft.com/office/word/2006/wordml" xmlns:wps="http://schemas.microsoft.com/office/word/2010/wordprocessingShape" mc:Ignorable="w14 w15 w16se w16cid wp14">
+<w:hdr xmlns:wpc="http://schemas.microsoft.com/office/word/2010/wordprocessingCanvas" xmlns:mc="http://schemas.openxmlformats.org/markup-compatibility/2006" xmlns:o="urn:schemas-microsoft-com:office:office" xmlns:r="http://schemas.openxmlformats.org/officeDocument/2006/relationships" xmlns:m="http://schemas.openxmlformats.org/officeDocument/2006/math" xmlns:v="urn:schemas-microsoft-com:vml" xmlns:wp14="http://schemas.microsoft.com/office/word/2010/wordprocessingDrawing" xmlns:wp="http://schemas.openxmlformats.org/drawingml/2006/wordprocessingDrawing" xmlns:w10="urn:schemas-microsoft-com:office:word" xmlns:w="http://schemas.openxmlformats.org/wordprocessingml/2006/main" xmlns:w14="http://schemas.microsoft.com/office/word/2010/wordml" xmlns:w15="http://schemas.microsoft.com/office/word/2012/wordml" xmlns:wpg="http://schemas.microsoft.com/office/word/2010/wordprocessingGroup" xmlns:wpi="http://schemas.microsoft.com/office/word/2010/wordprocessingInk" xmlns:wne="http://schemas.microsoft.com/office/word/2006/wordml" xmlns:wps="http://schemas.microsoft.com/office/word/2010/wordprocessingShape" mc:Ignorable="w14 w15 wp14">
   <w:p>
     <w:pPr>
       <w:pStyle w:val="Header"/>
@@ -2601,22 +2577,14 @@
         <w:i/>
       </w:rPr>
       <w:tab/>
-      <w:t xml:space="preserve">Page </w:t>
+      <w:t>Page i</w:t>
     </w:r>
-    <w:proofErr w:type="spellStart"/>
-    <w:r>
-      <w:rPr>
-        <w:i/>
-      </w:rPr>
-      <w:t>i</w:t>
-    </w:r>
-    <w:proofErr w:type="spellEnd"/>
   </w:p>
 </w:hdr>
 </file>
 
 <file path=word/header3.xml><?xml version="1.0" encoding="utf-8"?>
-<w:hdr xmlns:wpc="http://schemas.microsoft.com/office/word/2010/wordprocessingCanvas" xmlns:cx="http://schemas.microsoft.com/office/drawing/2014/chartex" xmlns:cx1="http://schemas.microsoft.com/office/drawing/2015/9/8/chartex" xmlns:cx2="http://schemas.microsoft.com/office/drawing/2015/10/21/chartex" xmlns:cx3="http://schemas.microsoft.com/office/drawing/2016/5/9/chartex" xmlns:cx4="http://schemas.microsoft.com/office/drawing/2016/5/10/chartex" xmlns:cx5="http://schemas.microsoft.com/office/drawing/2016/5/11/chartex" xmlns:cx6="http://schemas.microsoft.com/office/drawing/2016/5/12/chartex" xmlns:cx7="http://schemas.microsoft.com/office/drawing/2016/5/13/chartex" xmlns:cx8="http://schemas.microsoft.com/office/drawing/2016/5/14/chartex" xmlns:mc="http://schemas.openxmlformats.org/markup-compatibility/2006" xmlns:aink="http://schemas.microsoft.com/office/drawing/2016/ink" xmlns:am3d="http://schemas.microsoft.com/office/drawing/2017/model3d" xmlns:o="urn:schemas-microsoft-com:office:office" xmlns:r="http://schemas.openxmlformats.org/officeDocument/2006/relationships" xmlns:m="http://schemas.openxmlformats.org/officeDocument/2006/math" xmlns:v="urn:schemas-microsoft-com:vml" xmlns:wp14="http://schemas.microsoft.com/office/word/2010/wordprocessingDrawing" xmlns:wp="http://schemas.openxmlformats.org/drawingml/2006/wordprocessingDrawing" xmlns:w10="urn:schemas-microsoft-com:office:word" xmlns:w="http://schemas.openxmlformats.org/wordprocessingml/2006/main" xmlns:w14="http://schemas.microsoft.com/office/word/2010/wordml" xmlns:w15="http://schemas.microsoft.com/office/word/2012/wordml" xmlns:w16cid="http://schemas.microsoft.com/office/word/2016/wordml/cid" xmlns:w16se="http://schemas.microsoft.com/office/word/2015/wordml/symex" xmlns:wpg="http://schemas.microsoft.com/office/word/2010/wordprocessingGroup" xmlns:wpi="http://schemas.microsoft.com/office/word/2010/wordprocessingInk" xmlns:wne="http://schemas.microsoft.com/office/word/2006/wordml" xmlns:wps="http://schemas.microsoft.com/office/word/2010/wordprocessingShape" mc:Ignorable="w14 w15 w16se w16cid wp14">
+<w:hdr xmlns:wpc="http://schemas.microsoft.com/office/word/2010/wordprocessingCanvas" xmlns:mc="http://schemas.openxmlformats.org/markup-compatibility/2006" xmlns:o="urn:schemas-microsoft-com:office:office" xmlns:r="http://schemas.openxmlformats.org/officeDocument/2006/relationships" xmlns:m="http://schemas.openxmlformats.org/officeDocument/2006/math" xmlns:v="urn:schemas-microsoft-com:vml" xmlns:wp14="http://schemas.microsoft.com/office/word/2010/wordprocessingDrawing" xmlns:wp="http://schemas.openxmlformats.org/drawingml/2006/wordprocessingDrawing" xmlns:w10="urn:schemas-microsoft-com:office:word" xmlns:w="http://schemas.openxmlformats.org/wordprocessingml/2006/main" xmlns:w14="http://schemas.microsoft.com/office/word/2010/wordml" xmlns:w15="http://schemas.microsoft.com/office/word/2012/wordml" xmlns:wpg="http://schemas.microsoft.com/office/word/2010/wordprocessingGroup" xmlns:wpi="http://schemas.microsoft.com/office/word/2010/wordprocessingInk" xmlns:wne="http://schemas.microsoft.com/office/word/2006/wordml" xmlns:wps="http://schemas.microsoft.com/office/word/2010/wordprocessingShape" mc:Ignorable="w14 w15 wp14">
   <w:p>
     <w:pPr>
       <w:pStyle w:val="Header"/>
@@ -2673,7 +2641,7 @@
       <w:rPr>
         <w:noProof/>
       </w:rPr>
-      <w:t>4</w:t>
+      <w:t>7</w:t>
     </w:r>
     <w:r>
       <w:fldChar w:fldCharType="end"/>
@@ -2683,7 +2651,7 @@
 </file>
 
 <file path=word/numbering.xml><?xml version="1.0" encoding="utf-8"?>
-<w:numbering xmlns:wpc="http://schemas.microsoft.com/office/word/2010/wordprocessingCanvas" xmlns:cx="http://schemas.microsoft.com/office/drawing/2014/chartex" xmlns:cx1="http://schemas.microsoft.com/office/drawing/2015/9/8/chartex" xmlns:cx2="http://schemas.microsoft.com/office/drawing/2015/10/21/chartex" xmlns:cx3="http://schemas.microsoft.com/office/drawing/2016/5/9/chartex" xmlns:cx4="http://schemas.microsoft.com/office/drawing/2016/5/10/chartex" xmlns:cx5="http://schemas.microsoft.com/office/drawing/2016/5/11/chartex" xmlns:cx6="http://schemas.microsoft.com/office/drawing/2016/5/12/chartex" xmlns:cx7="http://schemas.microsoft.com/office/drawing/2016/5/13/chartex" xmlns:cx8="http://schemas.microsoft.com/office/drawing/2016/5/14/chartex" xmlns:mc="http://schemas.openxmlformats.org/markup-compatibility/2006" xmlns:aink="http://schemas.microsoft.com/office/drawing/2016/ink" xmlns:am3d="http://schemas.microsoft.com/office/drawing/2017/model3d" xmlns:o="urn:schemas-microsoft-com:office:office" xmlns:r="http://schemas.openxmlformats.org/officeDocument/2006/relationships" xmlns:m="http://schemas.openxmlformats.org/officeDocument/2006/math" xmlns:v="urn:schemas-microsoft-com:vml" xmlns:wp14="http://schemas.microsoft.com/office/word/2010/wordprocessingDrawing" xmlns:wp="http://schemas.openxmlformats.org/drawingml/2006/wordprocessingDrawing" xmlns:w10="urn:schemas-microsoft-com:office:word" xmlns:w="http://schemas.openxmlformats.org/wordprocessingml/2006/main" xmlns:w14="http://schemas.microsoft.com/office/word/2010/wordml" xmlns:w15="http://schemas.microsoft.com/office/word/2012/wordml" xmlns:w16cid="http://schemas.microsoft.com/office/word/2016/wordml/cid" xmlns:w16se="http://schemas.microsoft.com/office/word/2015/wordml/symex" xmlns:wpg="http://schemas.microsoft.com/office/word/2010/wordprocessingGroup" xmlns:wpi="http://schemas.microsoft.com/office/word/2010/wordprocessingInk" xmlns:wne="http://schemas.microsoft.com/office/word/2006/wordml" xmlns:wps="http://schemas.microsoft.com/office/word/2010/wordprocessingShape" mc:Ignorable="w14 w15 w16se w16cid wp14">
+<w:numbering xmlns:wpc="http://schemas.microsoft.com/office/word/2010/wordprocessingCanvas" xmlns:mc="http://schemas.openxmlformats.org/markup-compatibility/2006" xmlns:o="urn:schemas-microsoft-com:office:office" xmlns:r="http://schemas.openxmlformats.org/officeDocument/2006/relationships" xmlns:m="http://schemas.openxmlformats.org/officeDocument/2006/math" xmlns:v="urn:schemas-microsoft-com:vml" xmlns:wp14="http://schemas.microsoft.com/office/word/2010/wordprocessingDrawing" xmlns:wp="http://schemas.openxmlformats.org/drawingml/2006/wordprocessingDrawing" xmlns:w10="urn:schemas-microsoft-com:office:word" xmlns:w="http://schemas.openxmlformats.org/wordprocessingml/2006/main" xmlns:w14="http://schemas.microsoft.com/office/word/2010/wordml" xmlns:w15="http://schemas.microsoft.com/office/word/2012/wordml" xmlns:wpg="http://schemas.microsoft.com/office/word/2010/wordprocessingGroup" xmlns:wpi="http://schemas.microsoft.com/office/word/2010/wordprocessingInk" xmlns:wne="http://schemas.microsoft.com/office/word/2006/wordml" xmlns:wps="http://schemas.microsoft.com/office/word/2010/wordprocessingShape" mc:Ignorable="w14 w15 wp14">
   <w:abstractNum w:abstractNumId="0" w15:restartNumberingAfterBreak="0">
     <w:nsid w:val="34F72D8A"/>
     <w:multiLevelType w:val="multilevel"/>
@@ -2694,7 +2662,7 @@
       <w:lvlText w:val="%1."/>
       <w:lvlJc w:val="left"/>
       <w:pPr>
-        <w:ind w:left="720" w:hanging="360"/>
+        <w:ind w:left="360" w:hanging="360"/>
       </w:pPr>
     </w:lvl>
     <w:lvl w:ilvl="1">
@@ -2703,7 +2671,7 @@
       <w:lvlText w:val="%1.%2"/>
       <w:lvlJc w:val="left"/>
       <w:pPr>
-        <w:ind w:left="780" w:hanging="420"/>
+        <w:ind w:left="420" w:hanging="420"/>
       </w:pPr>
     </w:lvl>
     <w:lvl w:ilvl="2">
@@ -2712,7 +2680,7 @@
       <w:lvlText w:val="%1.%2.%3"/>
       <w:lvlJc w:val="left"/>
       <w:pPr>
-        <w:ind w:left="1080" w:hanging="720"/>
+        <w:ind w:left="720" w:hanging="720"/>
       </w:pPr>
     </w:lvl>
     <w:lvl w:ilvl="3">
@@ -2721,7 +2689,7 @@
       <w:lvlText w:val="%1.%2.%3.%4"/>
       <w:lvlJc w:val="left"/>
       <w:pPr>
-        <w:ind w:left="1440" w:hanging="1080"/>
+        <w:ind w:left="1080" w:hanging="1080"/>
       </w:pPr>
     </w:lvl>
     <w:lvl w:ilvl="4">
@@ -2730,7 +2698,7 @@
       <w:lvlText w:val="%1.%2.%3.%4.%5"/>
       <w:lvlJc w:val="left"/>
       <w:pPr>
-        <w:ind w:left="1440" w:hanging="1080"/>
+        <w:ind w:left="1080" w:hanging="1080"/>
       </w:pPr>
     </w:lvl>
     <w:lvl w:ilvl="5">
@@ -2739,7 +2707,7 @@
       <w:lvlText w:val="%1.%2.%3.%4.%5.%6"/>
       <w:lvlJc w:val="left"/>
       <w:pPr>
-        <w:ind w:left="1800" w:hanging="1440"/>
+        <w:ind w:left="1440" w:hanging="1440"/>
       </w:pPr>
     </w:lvl>
     <w:lvl w:ilvl="6">
@@ -2748,7 +2716,7 @@
       <w:lvlText w:val="%1.%2.%3.%4.%5.%6.%7"/>
       <w:lvlJc w:val="left"/>
       <w:pPr>
-        <w:ind w:left="1800" w:hanging="1440"/>
+        <w:ind w:left="1440" w:hanging="1440"/>
       </w:pPr>
     </w:lvl>
     <w:lvl w:ilvl="7">
@@ -2757,7 +2725,7 @@
       <w:lvlText w:val="%1.%2.%3.%4.%5.%6.%7.%8"/>
       <w:lvlJc w:val="left"/>
       <w:pPr>
-        <w:ind w:left="2160" w:hanging="1800"/>
+        <w:ind w:left="1800" w:hanging="1800"/>
       </w:pPr>
     </w:lvl>
     <w:lvl w:ilvl="8">
@@ -2766,7 +2734,7 @@
       <w:lvlText w:val="%1.%2.%3.%4.%5.%6.%7.%8.%9"/>
       <w:lvlJc w:val="left"/>
       <w:pPr>
-        <w:ind w:left="2520" w:hanging="2160"/>
+        <w:ind w:left="2160" w:hanging="2160"/>
       </w:pPr>
     </w:lvl>
   </w:abstractNum>
@@ -2975,7 +2943,7 @@
 </file>
 
 <file path=word/styles.xml><?xml version="1.0" encoding="utf-8"?>
-<w:styles xmlns:mc="http://schemas.openxmlformats.org/markup-compatibility/2006" xmlns:r="http://schemas.openxmlformats.org/officeDocument/2006/relationships" xmlns:w="http://schemas.openxmlformats.org/wordprocessingml/2006/main" xmlns:w14="http://schemas.microsoft.com/office/word/2010/wordml" xmlns:w15="http://schemas.microsoft.com/office/word/2012/wordml" xmlns:w16cid="http://schemas.microsoft.com/office/word/2016/wordml/cid" xmlns:w16se="http://schemas.microsoft.com/office/word/2015/wordml/symex" mc:Ignorable="w14 w15 w16se w16cid">
+<w:styles xmlns:mc="http://schemas.openxmlformats.org/markup-compatibility/2006" xmlns:r="http://schemas.openxmlformats.org/officeDocument/2006/relationships" xmlns:w="http://schemas.openxmlformats.org/wordprocessingml/2006/main" xmlns:w14="http://schemas.microsoft.com/office/word/2010/wordml" xmlns:w15="http://schemas.microsoft.com/office/word/2012/wordml" mc:Ignorable="w14 w15">
   <w:docDefaults>
     <w:rPrDefault>
       <w:rPr>
@@ -2985,7 +2953,7 @@
     </w:rPrDefault>
     <w:pPrDefault/>
   </w:docDefaults>
-  <w:latentStyles w:defLockedState="0" w:defUIPriority="99" w:defSemiHidden="0" w:defUnhideWhenUsed="0" w:defQFormat="0" w:count="375">
+  <w:latentStyles w:defLockedState="0" w:defUIPriority="99" w:defSemiHidden="0" w:defUnhideWhenUsed="0" w:defQFormat="0" w:count="371">
     <w:lsdException w:name="Normal" w:uiPriority="0" w:qFormat="1"/>
     <w:lsdException w:name="heading 1" w:uiPriority="0" w:qFormat="1"/>
     <w:lsdException w:name="heading 2" w:uiPriority="0" w:qFormat="1"/>
@@ -3357,10 +3325,6 @@
     <w:lsdException w:name="List Table 5 Dark Accent 6" w:uiPriority="50"/>
     <w:lsdException w:name="List Table 6 Colorful Accent 6" w:uiPriority="51"/>
     <w:lsdException w:name="List Table 7 Colorful Accent 6" w:uiPriority="52"/>
-    <w:lsdException w:name="Mention" w:semiHidden="1" w:unhideWhenUsed="1"/>
-    <w:lsdException w:name="Smart Hyperlink" w:semiHidden="1" w:unhideWhenUsed="1"/>
-    <w:lsdException w:name="Hashtag" w:semiHidden="1" w:unhideWhenUsed="1"/>
-    <w:lsdException w:name="Unresolved Mention" w:semiHidden="1" w:unhideWhenUsed="1"/>
   </w:latentStyles>
   <w:style w:type="paragraph" w:default="1" w:styleId="Normal">
     <w:name w:val="Normal"/>
@@ -4611,7 +4575,7 @@
 </file>
 
 <file path=customXml/itemProps1.xml><?xml version="1.0" encoding="utf-8"?>
-<ds:datastoreItem xmlns:ds="http://schemas.openxmlformats.org/officeDocument/2006/customXml" ds:itemID="{0D61530B-D293-7F4E-93E4-FE27CAA60AC6}">
+<ds:datastoreItem xmlns:ds="http://schemas.openxmlformats.org/officeDocument/2006/customXml" ds:itemID="{B821E19F-4410-4FE4-8E40-6EDE21913DCB}">
   <ds:schemaRefs>
     <ds:schemaRef ds:uri="http://schemas.openxmlformats.org/officeDocument/2006/bibliography"/>
   </ds:schemaRefs>

</xml_diff>